<commit_message>
working on the new manual
</commit_message>
<xml_diff>
--- a/Docs/ArcCASPER howto.docx
+++ b/Docs/ArcCASPER howto.docx
@@ -57,19 +57,22 @@
           <w:szCs w:val="28"/>
         </w:rPr>
       </w:pPr>
-      <w:r>
+    </w:p>
+    <w:p>
+      <w:pPr>
+        <w:spacing w:after="0"/>
         <w:rPr>
           <w:b/>
           <w:bCs/>
           <w:sz w:val="28"/>
           <w:szCs w:val="28"/>
         </w:rPr>
-        <w:t>Kaveh Shahabi</w:t>
-      </w:r>
+      </w:pPr>
     </w:p>
     <w:p>
       <w:pPr>
         <w:spacing w:after="0"/>
+        <w:jc w:val="center"/>
         <w:rPr>
           <w:b/>
           <w:bCs/>
@@ -81,10 +84,51 @@
         <w:rPr>
           <w:b/>
           <w:bCs/>
+          <w:noProof/>
           <w:sz w:val="28"/>
           <w:szCs w:val="28"/>
         </w:rPr>
-        <w:t>Spatial Sciences Institute</w:t>
+        <w:drawing>
+          <wp:inline distT="0" distB="0" distL="0" distR="0">
+            <wp:extent cx="5343896" cy="4912654"/>
+            <wp:effectExtent l="0" t="0" r="0" b="0"/>
+            <wp:docPr id="7" name="Picture 7"/>
+            <wp:cNvGraphicFramePr>
+              <a:graphicFrameLocks xmlns:a="http://schemas.openxmlformats.org/drawingml/2006/main" noChangeAspect="1"/>
+            </wp:cNvGraphicFramePr>
+            <a:graphic xmlns:a="http://schemas.openxmlformats.org/drawingml/2006/main">
+              <a:graphicData uri="http://schemas.openxmlformats.org/drawingml/2006/picture">
+                <pic:pic xmlns:pic="http://schemas.openxmlformats.org/drawingml/2006/picture">
+                  <pic:nvPicPr>
+                    <pic:cNvPr id="0" name="logo_w.png"/>
+                    <pic:cNvPicPr/>
+                  </pic:nvPicPr>
+                  <pic:blipFill>
+                    <a:blip r:embed="rId9" cstate="print">
+                      <a:extLst>
+                        <a:ext uri="{28A0092B-C50C-407E-A947-70E740481C1C}">
+                          <a14:useLocalDpi xmlns:a14="http://schemas.microsoft.com/office/drawing/2010/main" val="0"/>
+                        </a:ext>
+                      </a:extLst>
+                    </a:blip>
+                    <a:stretch>
+                      <a:fillRect/>
+                    </a:stretch>
+                  </pic:blipFill>
+                  <pic:spPr>
+                    <a:xfrm>
+                      <a:off x="0" y="0"/>
+                      <a:ext cx="5353647" cy="4921618"/>
+                    </a:xfrm>
+                    <a:prstGeom prst="rect">
+                      <a:avLst/>
+                    </a:prstGeom>
+                  </pic:spPr>
+                </pic:pic>
+              </a:graphicData>
+            </a:graphic>
+          </wp:inline>
+        </w:drawing>
       </w:r>
     </w:p>
     <w:p>
@@ -97,15 +141,17 @@
           <w:szCs w:val="28"/>
         </w:rPr>
       </w:pPr>
-      <w:r>
+    </w:p>
+    <w:p>
+      <w:pPr>
+        <w:spacing w:after="0"/>
         <w:rPr>
           <w:b/>
           <w:bCs/>
           <w:sz w:val="28"/>
           <w:szCs w:val="28"/>
         </w:rPr>
-        <w:t>Computer Science Department</w:t>
-      </w:r>
+      </w:pPr>
     </w:p>
     <w:p>
       <w:pPr>
@@ -124,7 +170,7 @@
           <w:sz w:val="28"/>
           <w:szCs w:val="28"/>
         </w:rPr>
-        <w:t>University of Southern California</w:t>
+        <w:t>Kaveh Shahabi</w:t>
       </w:r>
     </w:p>
     <w:p>
@@ -144,6 +190,66 @@
           <w:sz w:val="28"/>
           <w:szCs w:val="28"/>
         </w:rPr>
+        <w:t>Spatial Sciences Institute</w:t>
+      </w:r>
+    </w:p>
+    <w:p>
+      <w:pPr>
+        <w:spacing w:after="0"/>
+        <w:rPr>
+          <w:b/>
+          <w:bCs/>
+          <w:sz w:val="28"/>
+          <w:szCs w:val="28"/>
+        </w:rPr>
+      </w:pPr>
+      <w:r>
+        <w:rPr>
+          <w:b/>
+          <w:bCs/>
+          <w:sz w:val="28"/>
+          <w:szCs w:val="28"/>
+        </w:rPr>
+        <w:t>Computer Science Department</w:t>
+      </w:r>
+    </w:p>
+    <w:p>
+      <w:pPr>
+        <w:spacing w:after="0"/>
+        <w:rPr>
+          <w:b/>
+          <w:bCs/>
+          <w:sz w:val="28"/>
+          <w:szCs w:val="28"/>
+        </w:rPr>
+      </w:pPr>
+      <w:r>
+        <w:rPr>
+          <w:b/>
+          <w:bCs/>
+          <w:sz w:val="28"/>
+          <w:szCs w:val="28"/>
+        </w:rPr>
+        <w:t>University of Southern California</w:t>
+      </w:r>
+    </w:p>
+    <w:p>
+      <w:pPr>
+        <w:spacing w:after="0"/>
+        <w:rPr>
+          <w:b/>
+          <w:bCs/>
+          <w:sz w:val="28"/>
+          <w:szCs w:val="28"/>
+        </w:rPr>
+      </w:pPr>
+      <w:r>
+        <w:rPr>
+          <w:b/>
+          <w:bCs/>
+          <w:sz w:val="28"/>
+          <w:szCs w:val="28"/>
+        </w:rPr>
         <w:br w:type="page"/>
       </w:r>
     </w:p>
@@ -164,13 +270,19 @@
         <w:t>“Evacuation Routing Analysis”</w:t>
       </w:r>
       <w:r>
-        <w:t xml:space="preserve">.  </w:t>
+        <w:t>.</w:t>
+      </w:r>
+      <w:r>
+        <w:t xml:space="preserve"> </w:t>
       </w:r>
       <w:r>
         <w:t>It’s recommended that the user gets familiar with other built-in analysis of Network Analyst beforehand</w:t>
       </w:r>
       <w:r>
-        <w:t xml:space="preserve">.  </w:t>
+        <w:t>.</w:t>
+      </w:r>
+      <w:r>
+        <w:t xml:space="preserve"> </w:t>
       </w:r>
       <w:r>
         <w:t xml:space="preserve">Repetitive instructions that are common among other analysis like </w:t>
@@ -200,7 +312,10 @@
         <w:t xml:space="preserve"> will not be highlighted here</w:t>
       </w:r>
       <w:r>
-        <w:t xml:space="preserve">.  </w:t>
+        <w:t>.</w:t>
+      </w:r>
+      <w:r>
+        <w:t xml:space="preserve"> </w:t>
       </w:r>
       <w:r>
         <w:t>Following is a good online tutorial in this regard.</w:t>
@@ -209,14 +324,13 @@
     <w:p>
       <w:pPr>
         <w:rPr>
-          <w:color w:val="000000" w:themeColor="text1"/>
-        </w:rPr>
-      </w:pPr>
-      <w:hyperlink r:id="rId9" w:anchor="//00470000005r000000.htm" w:history="1">
+          <w:rStyle w:val="Hyperlink"/>
+        </w:rPr>
+      </w:pPr>
+      <w:hyperlink r:id="rId10" w:anchor="//00470000005r000000.htm" w:history="1">
         <w:r>
           <w:rPr>
             <w:rStyle w:val="Hyperlink"/>
-            <w:color w:val="000000" w:themeColor="text1"/>
           </w:rPr>
           <w:t>http://help.arcgis.com/en/arcgisdesktop/10.0/help/index.html#//00470000005r000000.htm</w:t>
         </w:r>
@@ -232,7 +346,9 @@
     </w:p>
     <w:p>
       <w:pPr>
-        <w:rPr>
+        <w:spacing w:after="0"/>
+        <w:rPr>
+          <w:rStyle w:val="Hyperlink"/>
           <w:color w:val="000000" w:themeColor="text1"/>
         </w:rPr>
       </w:pPr>
@@ -240,19 +356,24 @@
         <w:rPr>
           <w:color w:val="000000" w:themeColor="text1"/>
         </w:rPr>
-        <w:t>Download UR</w:t>
+        <w:t>Download</w:t>
       </w:r>
       <w:r>
         <w:rPr>
           <w:color w:val="000000" w:themeColor="text1"/>
         </w:rPr>
-        <w:t xml:space="preserve">L: </w:t>
-      </w:r>
-      <w:hyperlink r:id="rId10" w:history="1">
+        <w:t>:</w:t>
+      </w:r>
+      <w:r>
+        <w:rPr>
+          <w:color w:val="000000" w:themeColor="text1"/>
+        </w:rPr>
+        <w:tab/>
+      </w:r>
+      <w:hyperlink r:id="rId11" w:history="1">
         <w:r>
           <w:rPr>
             <w:rStyle w:val="Hyperlink"/>
-            <w:color w:val="000000" w:themeColor="text1"/>
           </w:rPr>
           <w:t>http://www.esri.com/arccasper</w:t>
         </w:r>
@@ -265,89 +386,139 @@
         </w:rPr>
       </w:pPr>
       <w:r>
-        <w:t>In order to install, first unzip the downloaded file</w:t>
-      </w:r>
-      <w:r>
-        <w:t xml:space="preserve">.  </w:t>
-      </w:r>
-      <w:r>
-        <w:t>Next, execute the "install.cmd" script</w:t>
-      </w:r>
-      <w:r>
-        <w:t xml:space="preserve">.  </w:t>
-      </w:r>
-      <w:r>
-        <w:t>This script needs to be run as an administrator in Windows Visa and later operating systems</w:t>
-      </w:r>
-      <w:r>
-        <w:t xml:space="preserve">.  </w:t>
-      </w:r>
-      <w:r>
-        <w:t>Make sure any previous ArcCASPER installation is completely uninstalled</w:t>
-      </w:r>
-      <w:r>
-        <w:t xml:space="preserve">.  </w:t>
-      </w:r>
-      <w:r>
-        <w:t xml:space="preserve">After installation, you should not move the content of the folder </w:t>
-      </w:r>
-      <w:r>
-        <w:t>specially</w:t>
-      </w:r>
-      <w:r>
-        <w:t xml:space="preserve"> the DLL files</w:t>
-      </w:r>
-      <w:r>
-        <w:t xml:space="preserve">.  </w:t>
-      </w:r>
-      <w:r>
-        <w:t>The script is going to install both 32bit and 64bit edition of the tool</w:t>
-      </w:r>
-      <w:r>
-        <w:t xml:space="preserve">.  </w:t>
-      </w:r>
-      <w:r>
-        <w:t>You will need ArcGIS 64bit background geo-processing patch in order to take advantage of</w:t>
-      </w:r>
-      <w:r>
-        <w:t xml:space="preserve"> the</w:t>
-      </w:r>
-      <w:r>
-        <w:t xml:space="preserve"> 64bit evacuation routing</w:t>
-      </w:r>
-      <w:r>
         <w:rPr>
           <w:color w:val="000000" w:themeColor="text1"/>
         </w:rPr>
-        <w:t xml:space="preserve"> </w:t>
+        <w:t>Support</w:t>
       </w:r>
       <w:r>
         <w:rPr>
           <w:color w:val="000000" w:themeColor="text1"/>
         </w:rPr>
-        <w:t>(</w:t>
-      </w:r>
-      <w:hyperlink r:id="rId11" w:anchor="//002100000040000000" w:history="1">
+        <w:t>:</w:t>
+      </w:r>
+      <w:r>
+        <w:rPr>
+          <w:color w:val="000000" w:themeColor="text1"/>
+        </w:rPr>
+        <w:tab/>
+      </w:r>
+      <w:hyperlink r:id="rId12" w:history="1">
         <w:r>
           <w:rPr>
             <w:rStyle w:val="Hyperlink"/>
-            <w:color w:val="000000" w:themeColor="text1"/>
           </w:rPr>
-          <w:t>http://resources.arcgis.com/en/help/main/10.1/index.html#//002100000040000000</w:t>
+          <w:t>http://www.facebook.com/arccasper</w:t>
         </w:r>
       </w:hyperlink>
-      <w:r>
+    </w:p>
+    <w:p>
+      <w:pPr>
         <w:rPr>
           <w:color w:val="000000" w:themeColor="text1"/>
         </w:rPr>
-        <w:t>).</w:t>
-      </w:r>
-    </w:p>
-    <w:p>
+      </w:pPr>
+      <w:r>
+        <w:t>In order to install, first unzip the downloaded file</w:t>
+      </w:r>
+      <w:r>
+        <w:t>.</w:t>
+      </w:r>
+      <w:r>
+        <w:t xml:space="preserve"> </w:t>
+      </w:r>
+      <w:r>
+        <w:t>Next, execute the "install.cmd" script</w:t>
+      </w:r>
+      <w:r>
+        <w:t>.</w:t>
+      </w:r>
+      <w:r>
+        <w:t xml:space="preserve"> </w:t>
+      </w:r>
+      <w:r>
+        <w:t>This script needs to</w:t>
+      </w:r>
+      <w:r>
+        <w:t xml:space="preserve"> run as administrator in Windows Visa and later operating systems</w:t>
+      </w:r>
+      <w:r>
+        <w:t>.</w:t>
+      </w:r>
+      <w:r>
+        <w:t xml:space="preserve"> </w:t>
+      </w:r>
+      <w:r>
+        <w:t>Make sure any previous ArcCASPER installation is completely uninstalled</w:t>
+      </w:r>
+      <w:r>
+        <w:t>.</w:t>
+      </w:r>
+      <w:r>
+        <w:t xml:space="preserve"> </w:t>
+      </w:r>
+      <w:r>
+        <w:t xml:space="preserve">After installation, you should not move the content of the folder </w:t>
+      </w:r>
+      <w:r>
+        <w:t>specially</w:t>
+      </w:r>
+      <w:r>
+        <w:t xml:space="preserve"> the DLL files</w:t>
+      </w:r>
+      <w:r>
+        <w:t>.</w:t>
+      </w:r>
+      <w:r>
+        <w:t xml:space="preserve"> </w:t>
+      </w:r>
+      <w:r>
+        <w:t>The script is going to install both 32bit and 64bit e</w:t>
+      </w:r>
+      <w:r>
+        <w:t>ditions</w:t>
+      </w:r>
+      <w:r>
+        <w:t xml:space="preserve"> of the tool</w:t>
+      </w:r>
+      <w:r>
+        <w:t>.</w:t>
+      </w:r>
+      <w:r>
+        <w:t xml:space="preserve"> </w:t>
+      </w:r>
+      <w:r>
+        <w:t xml:space="preserve">You will need ArcGIS </w:t>
+      </w:r>
+      <w:hyperlink r:id="rId13" w:anchor="//002100000040000000" w:history="1">
+        <w:r>
+          <w:rPr>
+            <w:rStyle w:val="Hyperlink"/>
+          </w:rPr>
+          <w:t>64bit background geo-processing patch</w:t>
+        </w:r>
+      </w:hyperlink>
+      <w:r>
+        <w:t xml:space="preserve"> in order to take advantage of</w:t>
+      </w:r>
+      <w:r>
+        <w:t xml:space="preserve"> the</w:t>
+      </w:r>
+      <w:r>
+        <w:t xml:space="preserve"> 64bit evacuation routing</w:t>
+      </w:r>
       <w:r>
         <w:rPr>
           <w:color w:val="000000" w:themeColor="text1"/>
         </w:rPr>
+        <w:t>.</w:t>
+      </w:r>
+    </w:p>
+    <w:p>
+      <w:r>
+        <w:rPr>
+          <w:color w:val="000000" w:themeColor="text1"/>
+        </w:rPr>
         <w:t xml:space="preserve">To uninstall the tool, simply execute the </w:t>
       </w:r>
       <w:r>
@@ -378,12 +549,18 @@
         <w:rPr>
           <w:color w:val="000000" w:themeColor="text1"/>
         </w:rPr>
-        <w:t xml:space="preserve">.  </w:t>
+        <w:t>.</w:t>
       </w:r>
       <w:r>
         <w:rPr>
           <w:color w:val="000000" w:themeColor="text1"/>
         </w:rPr>
+        <w:t xml:space="preserve"> </w:t>
+      </w:r>
+      <w:r>
+        <w:rPr>
+          <w:color w:val="000000" w:themeColor="text1"/>
+        </w:rPr>
         <w:t>Don’t forget to backup your data.</w:t>
       </w:r>
     </w:p>
@@ -396,7 +573,7 @@
           <w:noProof/>
         </w:rPr>
         <w:drawing>
-          <wp:anchor distT="0" distB="0" distL="114300" distR="114300" simplePos="0" relativeHeight="251658240" behindDoc="0" locked="0" layoutInCell="1" allowOverlap="1" wp14:anchorId="08B7E537" wp14:editId="11E12AA0">
+          <wp:anchor distT="0" distB="0" distL="114300" distR="114300" simplePos="0" relativeHeight="251658240" behindDoc="0" locked="0" layoutInCell="1" allowOverlap="1" wp14:anchorId="42549873" wp14:editId="42693EB5">
             <wp:simplePos x="0" y="0"/>
             <wp:positionH relativeFrom="column">
               <wp:align>right</wp:align>
@@ -419,7 +596,7 @@
                     <pic:cNvPicPr/>
                   </pic:nvPicPr>
                   <pic:blipFill rotWithShape="1">
-                    <a:blip r:embed="rId12">
+                    <a:blip r:embed="rId14">
                       <a:extLst>
                         <a:ext uri="{28A0092B-C50C-407E-A947-70E740481C1C}">
                           <a14:useLocalDpi xmlns:a14="http://schemas.microsoft.com/office/drawing/2010/main" val="0"/>
@@ -478,7 +655,7 @@
         <w:t>ArcGIS Desktop 10.</w:t>
       </w:r>
       <w:r>
-        <w:t>1</w:t>
+        <w:t>2</w:t>
       </w:r>
     </w:p>
     <w:p>
@@ -550,7 +727,13 @@
         <w:rPr>
           <w:color w:val="000000" w:themeColor="text1"/>
         </w:rPr>
-        <w:t xml:space="preserve">.  </w:t>
+        <w:t>.</w:t>
+      </w:r>
+      <w:r>
+        <w:rPr>
+          <w:color w:val="000000" w:themeColor="text1"/>
+        </w:rPr>
+        <w:t xml:space="preserve"> </w:t>
       </w:r>
       <w:r>
         <w:rPr>
@@ -570,7 +753,7 @@
         <mc:AlternateContent>
           <mc:Choice Requires="wps">
             <w:drawing>
-              <wp:anchor distT="0" distB="0" distL="114300" distR="114300" simplePos="0" relativeHeight="251662336" behindDoc="0" locked="0" layoutInCell="1" allowOverlap="1" wp14:anchorId="28C65B8E" wp14:editId="5CB313CD">
+              <wp:anchor distT="0" distB="0" distL="114300" distR="114300" simplePos="0" relativeHeight="251662336" behindDoc="0" locked="0" layoutInCell="1" allowOverlap="1" wp14:anchorId="5A9771CE" wp14:editId="7EF5D3AF">
                 <wp:simplePos x="0" y="0"/>
                 <wp:positionH relativeFrom="margin">
                   <wp:posOffset>4078605</wp:posOffset>
@@ -616,27 +799,14 @@
                             <w:r>
                               <w:t xml:space="preserve">Figure </w:t>
                             </w:r>
-                            <w:r>
-                              <w:fldChar w:fldCharType="begin"/>
-                            </w:r>
-                            <w:r>
-                              <w:instrText xml:space="preserve"> SEQ Figure \* ARABIC </w:instrText>
-                            </w:r>
-                            <w:r>
-                              <w:fldChar w:fldCharType="separate"/>
-                            </w:r>
-                            <w:r>
-                              <w:rPr>
-                                <w:noProof/>
-                              </w:rPr>
-                              <w:t>1</w:t>
-                            </w:r>
-                            <w:r>
-                              <w:rPr>
-                                <w:noProof/>
-                              </w:rPr>
-                              <w:fldChar w:fldCharType="end"/>
-                            </w:r>
+                            <w:fldSimple w:instr=" SEQ Figure \* ARABIC ">
+                              <w:r>
+                                <w:rPr>
+                                  <w:noProof/>
+                                </w:rPr>
+                                <w:t>1</w:t>
+                              </w:r>
+                            </w:fldSimple>
                             <w:bookmarkEnd w:id="0"/>
                             <w:r>
                               <w:t xml:space="preserve">: </w:t>
@@ -733,15 +903,14 @@
     <w:p>
       <w:pPr>
         <w:rPr>
-          <w:color w:val="000000" w:themeColor="text1"/>
+          <w:rStyle w:val="Hyperlink"/>
         </w:rPr>
       </w:pPr>
       <w:hyperlink w:history="1"/>
-      <w:hyperlink r:id="rId13" w:anchor="/Exercise_1_Creating_a_network_dataset/00470000005t000000/" w:history="1">
+      <w:hyperlink r:id="rId15" w:anchor="/Exercise_1_Creating_a_network_dataset/00470000005t000000/" w:history="1">
         <w:r>
           <w:rPr>
             <w:rStyle w:val="Hyperlink"/>
-            <w:color w:val="000000" w:themeColor="text1"/>
           </w:rPr>
           <w:t>http://help.arcgis.com/en/arcgisdesktop/10.0/help/index.html#/Exercise_1_Creating_a_network_dataset/00470000005t000000/</w:t>
         </w:r>
@@ -793,13 +962,7 @@
         <w:t xml:space="preserve">by clicking Start &gt; All Programs &gt; ArcGIS &gt; </w:t>
       </w:r>
       <w:r>
-        <w:t xml:space="preserve">ArcMap </w:t>
-      </w:r>
-      <w:r>
-        <w:t>10</w:t>
-      </w:r>
-      <w:r>
-        <w:t>.1</w:t>
+        <w:t>ArcMap</w:t>
       </w:r>
       <w:r>
         <w:t>.</w:t>
@@ -878,7 +1041,10 @@
         <w:t>Open the Catalog window</w:t>
       </w:r>
       <w:r>
-        <w:t xml:space="preserve">.  </w:t>
+        <w:t>.</w:t>
+      </w:r>
+      <w:r>
+        <w:t xml:space="preserve"> </w:t>
       </w:r>
       <w:r>
         <w:t>Click Window &gt; Catalog.</w:t>
@@ -935,7 +1101,10 @@
         <w:t>Navigate to the “Attributes” tab</w:t>
       </w:r>
       <w:r>
-        <w:t xml:space="preserve">.  </w:t>
+        <w:t>.</w:t>
+      </w:r>
+      <w:r>
+        <w:t xml:space="preserve"> </w:t>
       </w:r>
       <w:r>
         <w:t>Here you’ll see previously identified attributes.</w:t>
@@ -1003,17 +1172,20 @@
           <w:numId w:val="1"/>
         </w:numPr>
       </w:pPr>
-      <w:bookmarkStart w:id="1" w:name="_Ref319345696"/>
+      <w:bookmarkStart w:id="2" w:name="_Ref319345696"/>
       <w:r>
         <w:t>Data Type “Double” or “Integer”</w:t>
       </w:r>
       <w:r>
-        <w:t xml:space="preserve">.  </w:t>
+        <w:t>.</w:t>
+      </w:r>
+      <w:r>
+        <w:t xml:space="preserve"> </w:t>
       </w:r>
       <w:r>
         <w:t>It depends on the related street shapefile field type.</w:t>
       </w:r>
-      <w:bookmarkEnd w:id="1"/>
+      <w:bookmarkEnd w:id="2"/>
     </w:p>
     <w:p>
       <w:pPr>
@@ -1060,7 +1232,7 @@
           <w:noProof/>
         </w:rPr>
         <w:drawing>
-          <wp:inline distT="0" distB="0" distL="0" distR="0" wp14:anchorId="0D3D3778" wp14:editId="0085C1C0">
+          <wp:inline distT="0" distB="0" distL="0" distR="0" wp14:anchorId="37C6D756" wp14:editId="623FD455">
             <wp:extent cx="4343295" cy="1543050"/>
             <wp:effectExtent l="0" t="0" r="635" b="0"/>
             <wp:docPr id="4" name="Picture 4"/>
@@ -1075,7 +1247,7 @@
                     <pic:cNvPicPr/>
                   </pic:nvPicPr>
                   <pic:blipFill rotWithShape="1">
-                    <a:blip r:embed="rId14">
+                    <a:blip r:embed="rId16">
                       <a:extLst>
                         <a:ext uri="{28A0092B-C50C-407E-A947-70E740481C1C}">
                           <a14:useLocalDpi xmlns:a14="http://schemas.microsoft.com/office/drawing/2010/main" val="0"/>
@@ -1116,32 +1288,19 @@
       <w:pPr>
         <w:pStyle w:val="Caption"/>
       </w:pPr>
-      <w:bookmarkStart w:id="2" w:name="_Ref346721611"/>
+      <w:bookmarkStart w:id="3" w:name="_Ref346721611"/>
       <w:r>
         <w:t xml:space="preserve">Figure </w:t>
       </w:r>
-      <w:r>
-        <w:fldChar w:fldCharType="begin"/>
-      </w:r>
-      <w:r>
-        <w:instrText xml:space="preserve"> SEQ Figure \* ARABIC </w:instrText>
-      </w:r>
-      <w:r>
-        <w:fldChar w:fldCharType="separate"/>
-      </w:r>
-      <w:r>
-        <w:rPr>
-          <w:noProof/>
-        </w:rPr>
-        <w:t>2</w:t>
-      </w:r>
-      <w:r>
-        <w:rPr>
-          <w:noProof/>
-        </w:rPr>
-        <w:fldChar w:fldCharType="end"/>
-      </w:r>
-      <w:bookmarkEnd w:id="2"/>
+      <w:fldSimple w:instr=" SEQ Figure \* ARABIC ">
+        <w:r>
+          <w:rPr>
+            <w:noProof/>
+          </w:rPr>
+          <w:t>2</w:t>
+        </w:r>
+      </w:fldSimple>
+      <w:bookmarkEnd w:id="3"/>
       <w:r>
         <w:t>: Capacity Network Attribute Evaluator</w:t>
       </w:r>
@@ -1158,13 +1317,19 @@
         <w:t>Here you have to specify which field of your street shapefile indicates road width or capacity</w:t>
       </w:r>
       <w:r>
-        <w:t xml:space="preserve">.  </w:t>
+        <w:t>.</w:t>
+      </w:r>
+      <w:r>
+        <w:t xml:space="preserve"> </w:t>
       </w:r>
       <w:r>
         <w:t>For example number of lanes could be one possibility</w:t>
       </w:r>
       <w:r>
-        <w:t xml:space="preserve">.  </w:t>
+        <w:t>.</w:t>
+      </w:r>
+      <w:r>
+        <w:t xml:space="preserve"> </w:t>
       </w:r>
       <w:r>
         <w:t>Set this only for the edges and leave the junction empty (</w:t>
@@ -1194,7 +1359,10 @@
         <w:t>)</w:t>
       </w:r>
       <w:r>
-        <w:t xml:space="preserve">.  </w:t>
+        <w:t>.</w:t>
+      </w:r>
+      <w:r>
+        <w:t xml:space="preserve"> </w:t>
       </w:r>
       <w:r>
         <w:t xml:space="preserve">If you </w:t>
@@ -1231,7 +1399,10 @@
         <w:t xml:space="preserve"> and change the data type</w:t>
       </w:r>
       <w:r>
-        <w:t xml:space="preserve">.  </w:t>
+        <w:t>.</w:t>
+      </w:r>
+      <w:r>
+        <w:t xml:space="preserve"> </w:t>
       </w:r>
       <w:r>
         <w:t>When you’re done click “OK”.</w:t>
@@ -1277,7 +1448,10 @@
         <w:t>In order to perform an evacuation routing, you need two sets of points: Safe Zone Points, and Evacuee Points</w:t>
       </w:r>
       <w:r>
-        <w:t xml:space="preserve">.  </w:t>
+        <w:t>.</w:t>
+      </w:r>
+      <w:r>
+        <w:t xml:space="preserve"> </w:t>
       </w:r>
       <w:r>
         <w:t>Safe zones are simply locations on the map where evacuees need to be rou</w:t>
@@ -1286,31 +1460,58 @@
         <w:t>ted to</w:t>
       </w:r>
       <w:r>
-        <w:t xml:space="preserve">.  </w:t>
-      </w:r>
+        <w:t>. Each safe zone has a capacity</w:t>
+      </w:r>
+      <w:r>
+        <w:t xml:space="preserve"> which limits the number of evacuees routed to each safe zone. If you want to have some safe zones with unlimited capacity, set their capacity to -1</w:t>
+      </w:r>
+      <w:r>
+        <w:t>.</w:t>
+      </w:r>
+    </w:p>
+    <w:p>
       <w:r>
         <w:t>Evacuee points are locations of people who are in danger</w:t>
       </w:r>
       <w:r>
-        <w:t xml:space="preserve">.  </w:t>
+        <w:t>.</w:t>
+      </w:r>
+      <w:r>
+        <w:t xml:space="preserve"> </w:t>
       </w:r>
       <w:r>
         <w:t>Each evacuee point needs to have a name field and a population field</w:t>
       </w:r>
       <w:r>
-        <w:t xml:space="preserve">.  </w:t>
+        <w:t>.</w:t>
+      </w:r>
+      <w:r>
+        <w:t xml:space="preserve"> </w:t>
       </w:r>
       <w:r>
         <w:t>The population indicates the number of people at that loca</w:t>
       </w:r>
       <w:r>
-        <w:t>tion whom need to be evacuated</w:t>
-      </w:r>
-      <w:r>
-        <w:t xml:space="preserve">.  </w:t>
-      </w:r>
-      <w:r>
-        <w:t>The tool assumes each person at an evacuee location will take a separate car, so if you want multiple people to</w:t>
+        <w:t xml:space="preserve">tion </w:t>
+      </w:r>
+      <w:r>
+        <w:t>that</w:t>
+      </w:r>
+      <w:r>
+        <w:t xml:space="preserve"> need to be evacuated</w:t>
+      </w:r>
+      <w:r>
+        <w:t>.</w:t>
+      </w:r>
+      <w:r>
+        <w:t xml:space="preserve"> </w:t>
+      </w:r>
+      <w:r>
+        <w:t xml:space="preserve">The tool assumes each person at an evacuee location will take a separate car, so if you want </w:t>
+      </w:r>
+      <w:r>
+        <w:lastRenderedPageBreak/>
+        <w:t>multiple people to</w:t>
       </w:r>
       <w:r>
         <w:t xml:space="preserve"> evacuate per car, which could reduce road congestion, you will need to divide this out in your data</w:t>
@@ -1321,11 +1522,13 @@
     </w:p>
     <w:p>
       <w:r>
-        <w:lastRenderedPageBreak/>
         <w:t>Let us have an example</w:t>
       </w:r>
       <w:r>
-        <w:t xml:space="preserve">.  </w:t>
+        <w:t>.</w:t>
+      </w:r>
+      <w:r>
+        <w:t xml:space="preserve"> </w:t>
       </w:r>
       <w:r>
         <w:t>Imagine a tsunami is coming toward San Francisco and we need to evacuate people who live close to the west side toward inland</w:t>
@@ -1358,13 +1561,19 @@
         <w:t>)</w:t>
       </w:r>
       <w:r>
-        <w:t xml:space="preserve">.  </w:t>
+        <w:t>.</w:t>
+      </w:r>
+      <w:r>
+        <w:t xml:space="preserve"> </w:t>
       </w:r>
       <w:r>
         <w:t>We can use the Census block group population data for evacuees</w:t>
       </w:r>
       <w:r>
-        <w:t xml:space="preserve">.  </w:t>
+        <w:t>.</w:t>
+      </w:r>
+      <w:r>
+        <w:t xml:space="preserve"> </w:t>
       </w:r>
       <w:r>
         <w:t xml:space="preserve">A safe zone is simply a location with a good distance from the </w:t>
@@ -1385,7 +1594,7 @@
           <w:noProof/>
         </w:rPr>
         <w:drawing>
-          <wp:inline distT="0" distB="0" distL="0" distR="0" wp14:anchorId="26669D59" wp14:editId="49AF1475">
+          <wp:inline distT="0" distB="0" distL="0" distR="0" wp14:anchorId="45C1B5C4" wp14:editId="336707D4">
             <wp:extent cx="3528204" cy="2562045"/>
             <wp:effectExtent l="0" t="0" r="0" b="0"/>
             <wp:docPr id="2" name="Picture 2"/>
@@ -1400,7 +1609,7 @@
                     <pic:cNvPicPr/>
                   </pic:nvPicPr>
                   <pic:blipFill rotWithShape="1">
-                    <a:blip r:embed="rId15">
+                    <a:blip r:embed="rId17">
                       <a:extLst>
                         <a:ext uri="{28A0092B-C50C-407E-A947-70E740481C1C}">
                           <a14:useLocalDpi xmlns:a14="http://schemas.microsoft.com/office/drawing/2010/main" val="0"/>
@@ -1441,32 +1650,19 @@
       <w:pPr>
         <w:pStyle w:val="Caption"/>
       </w:pPr>
-      <w:bookmarkStart w:id="3" w:name="_Ref349142980"/>
+      <w:bookmarkStart w:id="4" w:name="_Ref349142980"/>
       <w:r>
         <w:t xml:space="preserve">Figure </w:t>
       </w:r>
-      <w:r>
-        <w:fldChar w:fldCharType="begin"/>
-      </w:r>
-      <w:r>
-        <w:instrText xml:space="preserve"> SEQ Figure \* ARABIC </w:instrText>
-      </w:r>
-      <w:r>
-        <w:fldChar w:fldCharType="separate"/>
-      </w:r>
-      <w:r>
-        <w:rPr>
-          <w:noProof/>
-        </w:rPr>
-        <w:t>3</w:t>
-      </w:r>
-      <w:r>
-        <w:rPr>
-          <w:noProof/>
-        </w:rPr>
-        <w:fldChar w:fldCharType="end"/>
-      </w:r>
-      <w:bookmarkEnd w:id="3"/>
+      <w:fldSimple w:instr=" SEQ Figure \* ARABIC ">
+        <w:r>
+          <w:rPr>
+            <w:noProof/>
+          </w:rPr>
+          <w:t>3</w:t>
+        </w:r>
+      </w:fldSimple>
+      <w:bookmarkEnd w:id="4"/>
       <w:r>
         <w:t xml:space="preserve">: </w:t>
       </w:r>
@@ -1529,7 +1725,10 @@
         <w:t>Locate the Network Analyst toolbar in ArcMap</w:t>
       </w:r>
       <w:r>
-        <w:t xml:space="preserve">.  </w:t>
+        <w:t>.</w:t>
+      </w:r>
+      <w:r>
+        <w:t xml:space="preserve"> </w:t>
       </w:r>
       <w:r>
         <w:t>Click on “Network Analyst Window” so that you can see new</w:t>
@@ -1553,13 +1752,16 @@
         <w:t>From the toolbar, open the Network Analyst drop menu and select “New Evacuation Routing”</w:t>
       </w:r>
       <w:r>
-        <w:t xml:space="preserve">.  </w:t>
+        <w:t>.</w:t>
+      </w:r>
+      <w:r>
+        <w:t xml:space="preserve"> </w:t>
       </w:r>
       <w:r>
         <w:t xml:space="preserve">This will create a new empty layer and </w:t>
       </w:r>
       <w:r>
-        <w:t>five</w:t>
+        <w:t>six</w:t>
       </w:r>
       <w:r>
         <w:t xml:space="preserve"> </w:t>
@@ -1577,10 +1779,16 @@
         </w:numPr>
       </w:pPr>
       <w:r>
-        <w:t>Right click on “Zones” layer from Network Analyst Window and select “load locations”</w:t>
-      </w:r>
-      <w:r>
-        <w:t xml:space="preserve">.  </w:t>
+        <w:t>Right-</w:t>
+      </w:r>
+      <w:r>
+        <w:t>click on “Zones” layer from Network Analyst Window and select “load locations”</w:t>
+      </w:r>
+      <w:r>
+        <w:t>.</w:t>
+      </w:r>
+      <w:r>
+        <w:t xml:space="preserve"> </w:t>
       </w:r>
       <w:r>
         <w:t>Select the point shapefile with safe zone points</w:t>
@@ -1598,16 +1806,28 @@
         </w:numPr>
       </w:pPr>
       <w:r>
-        <w:t>Right click on “Evacuees” layer from Network Analyst Window and select “load locations”</w:t>
-      </w:r>
-      <w:r>
-        <w:t xml:space="preserve">.  </w:t>
+        <w:t>Right</w:t>
+      </w:r>
+      <w:r>
+        <w:t>-</w:t>
+      </w:r>
+      <w:r>
+        <w:t>click on “Evacuees” layer from Network Analyst Window and select “load locations”</w:t>
+      </w:r>
+      <w:r>
+        <w:t>.</w:t>
+      </w:r>
+      <w:r>
+        <w:t xml:space="preserve"> </w:t>
       </w:r>
       <w:r>
         <w:t>Select the point shapefile with population data</w:t>
       </w:r>
       <w:r>
-        <w:t xml:space="preserve">.  </w:t>
+        <w:t>.</w:t>
+      </w:r>
+      <w:r>
+        <w:t xml:space="preserve"> </w:t>
       </w:r>
       <w:r>
         <w:t>Select the appropriate fields for population and name</w:t>
@@ -1675,7 +1895,13 @@
         </w:rPr>
       </w:pPr>
       <w:r>
-        <w:t>If you right click on the “Evacuation Routing” layer from the table of contents</w:t>
+        <w:t>If you right</w:t>
+      </w:r>
+      <w:r>
+        <w:t>-</w:t>
+      </w:r>
+      <w:r>
+        <w:t>click on the “Evacuation Routing” layer from the table of contents</w:t>
       </w:r>
       <w:r>
         <w:t xml:space="preserve"> and select “Properties”</w:t>
@@ -1714,7 +1940,10 @@
         <w:t>)</w:t>
       </w:r>
       <w:r>
-        <w:t xml:space="preserve">.  </w:t>
+        <w:t>.</w:t>
+      </w:r>
+      <w:r>
+        <w:t xml:space="preserve"> </w:t>
       </w:r>
       <w:r>
         <w:t>Below are short descriptions of the evacuation options:</w:t>
@@ -1730,9 +1959,9 @@
         </w:rPr>
         <w:lastRenderedPageBreak/>
         <w:drawing>
-          <wp:inline distT="0" distB="0" distL="0" distR="0" wp14:anchorId="5CB0A987" wp14:editId="00647A30">
-            <wp:extent cx="4480560" cy="2761488"/>
-            <wp:effectExtent l="0" t="0" r="0" b="1270"/>
+          <wp:inline distT="0" distB="0" distL="0" distR="0" wp14:anchorId="12A431E0" wp14:editId="401A1A65">
+            <wp:extent cx="3942272" cy="3371195"/>
+            <wp:effectExtent l="0" t="0" r="1270" b="1270"/>
             <wp:docPr id="8" name="Picture 8"/>
             <wp:cNvGraphicFramePr>
               <a:graphicFrameLocks xmlns:a="http://schemas.openxmlformats.org/drawingml/2006/main" noChangeAspect="1"/>
@@ -1744,21 +1973,22 @@
                     <pic:cNvPr id="0" name="fig5.png"/>
                     <pic:cNvPicPr/>
                   </pic:nvPicPr>
-                  <pic:blipFill rotWithShape="1">
-                    <a:blip r:embed="rId16">
+                  <pic:blipFill>
+                    <a:blip r:embed="rId18">
                       <a:extLst>
                         <a:ext uri="{28A0092B-C50C-407E-A947-70E740481C1C}">
                           <a14:useLocalDpi xmlns:a14="http://schemas.microsoft.com/office/drawing/2010/main" val="0"/>
                         </a:ext>
                       </a:extLst>
                     </a:blip>
-                    <a:srcRect b="28012"/>
-                    <a:stretch/>
+                    <a:stretch>
+                      <a:fillRect/>
+                    </a:stretch>
                   </pic:blipFill>
                   <pic:spPr bwMode="auto">
                     <a:xfrm>
                       <a:off x="0" y="0"/>
-                      <a:ext cx="4480560" cy="2761488"/>
+                      <a:ext cx="3945940" cy="3374332"/>
                     </a:xfrm>
                     <a:prstGeom prst="rect">
                       <a:avLst/>
@@ -1786,32 +2016,19 @@
       <w:pPr>
         <w:pStyle w:val="Caption"/>
       </w:pPr>
-      <w:bookmarkStart w:id="4" w:name="_Ref346721650"/>
+      <w:bookmarkStart w:id="5" w:name="_Ref346721650"/>
       <w:r>
         <w:t xml:space="preserve">Figure </w:t>
       </w:r>
-      <w:r>
-        <w:fldChar w:fldCharType="begin"/>
-      </w:r>
-      <w:r>
-        <w:instrText xml:space="preserve"> SEQ Figure \* ARABIC </w:instrText>
-      </w:r>
-      <w:r>
-        <w:fldChar w:fldCharType="separate"/>
-      </w:r>
-      <w:r>
-        <w:rPr>
-          <w:noProof/>
-        </w:rPr>
-        <w:t>4</w:t>
-      </w:r>
-      <w:r>
-        <w:rPr>
-          <w:noProof/>
-        </w:rPr>
-        <w:fldChar w:fldCharType="end"/>
-      </w:r>
-      <w:bookmarkEnd w:id="4"/>
+      <w:fldSimple w:instr=" SEQ Figure \* ARABIC ">
+        <w:r>
+          <w:rPr>
+            <w:noProof/>
+          </w:rPr>
+          <w:t>4</w:t>
+        </w:r>
+      </w:fldSimple>
+      <w:bookmarkEnd w:id="5"/>
       <w:r>
         <w:t xml:space="preserve">: </w:t>
       </w:r>
@@ -1887,13 +2104,19 @@
         <w:t xml:space="preserve"> we added in Section 1</w:t>
       </w:r>
       <w:r>
-        <w:t xml:space="preserve">.  </w:t>
+        <w:t>.</w:t>
+      </w:r>
+      <w:r>
+        <w:t xml:space="preserve"> </w:t>
       </w:r>
       <w:r>
         <w:t>Make sure it’s set correctly</w:t>
       </w:r>
       <w:r>
-        <w:t xml:space="preserve">.  </w:t>
+        <w:t>.</w:t>
+      </w:r>
+      <w:r>
+        <w:t xml:space="preserve"> </w:t>
       </w:r>
       <w:r>
         <w:t>The program will read roads widths/lanes/capacities through this attribute</w:t>
@@ -1930,13 +2153,23 @@
         </w:numPr>
       </w:pPr>
       <w:r>
-        <w:t>SP: ShortestPath search for each evacuee</w:t>
-      </w:r>
-      <w:r>
-        <w:t xml:space="preserve">.  </w:t>
-      </w:r>
-      <w:r>
-        <w:t>All the capacities will be ignored here.</w:t>
+        <w:rPr>
+          <w:b/>
+          <w:bCs/>
+        </w:rPr>
+        <w:t>SP:</w:t>
+      </w:r>
+      <w:r>
+        <w:t xml:space="preserve"> ShortestPath search for each evacuee</w:t>
+      </w:r>
+      <w:r>
+        <w:t>.</w:t>
+      </w:r>
+      <w:r>
+        <w:t xml:space="preserve"> </w:t>
+      </w:r>
+      <w:r>
+        <w:t>All the capacities will be ignored.</w:t>
       </w:r>
     </w:p>
     <w:p>
@@ -1948,7 +2181,37 @@
         </w:numPr>
       </w:pPr>
       <w:r>
-        <w:t>CCRP: A known capacity constrained technique which will fill up each path with evacuees from source to sink.</w:t>
+        <w:rPr>
+          <w:b/>
+          <w:bCs/>
+          <w:color w:val="000000" w:themeColor="text1"/>
+        </w:rPr>
+        <w:t>CCRP</w:t>
+      </w:r>
+      <w:r>
+        <w:rPr>
+          <w:b/>
+          <w:bCs/>
+          <w:color w:val="000000" w:themeColor="text1"/>
+        </w:rPr>
+        <w:t>:</w:t>
+      </w:r>
+      <w:r>
+        <w:t xml:space="preserve"> A known capacity constrained technique which will fill up each path with evacuees from source to sink</w:t>
+      </w:r>
+      <w:r>
+        <w:t xml:space="preserve"> (</w:t>
+      </w:r>
+      <w:hyperlink r:id="rId19" w:history="1">
+        <w:r>
+          <w:rPr>
+            <w:rStyle w:val="Hyperlink"/>
+          </w:rPr>
+          <w:t>more</w:t>
+        </w:r>
+      </w:hyperlink>
+      <w:r>
+        <w:t>).</w:t>
       </w:r>
     </w:p>
     <w:p>
@@ -1960,7 +2223,20 @@
         </w:numPr>
       </w:pPr>
       <w:r>
-        <w:t>CASPER: Capacity-Aware ShortestPath Evacuation Routing which will use a logarithmic function to determine realistic traversal speeds for each road segment based on road capacity and number of evacuees (population).</w:t>
+        <w:rPr>
+          <w:b/>
+          <w:bCs/>
+        </w:rPr>
+        <w:t>CASPER:</w:t>
+      </w:r>
+      <w:r>
+        <w:t xml:space="preserve"> Capacity-Aware ShortestPath Evacuation Routing which will use </w:t>
+      </w:r>
+      <w:r>
+        <w:t>the traffic model</w:t>
+      </w:r>
+      <w:r>
+        <w:t xml:space="preserve"> to determine realistic traversal speeds for each road segment based on road capacity and number of evacuees (population).</w:t>
       </w:r>
     </w:p>
     <w:p>
@@ -1979,10 +2255,19 @@
         <w:t>Init Delay Cost Per Evacuee:</w:t>
       </w:r>
       <w:r>
-        <w:t xml:space="preserve"> This number indicates the initial space between evacuees whom are sharing their start locations</w:t>
-      </w:r>
-      <w:r>
-        <w:t xml:space="preserve">.  </w:t>
+        <w:t xml:space="preserve"> This number indicates the initial space between evacuees </w:t>
+      </w:r>
+      <w:r>
+        <w:t>that</w:t>
+      </w:r>
+      <w:r>
+        <w:t xml:space="preserve"> are sharing their start locations</w:t>
+      </w:r>
+      <w:r>
+        <w:t>.</w:t>
+      </w:r>
+      <w:r>
+        <w:t xml:space="preserve"> </w:t>
       </w:r>
       <w:r>
         <w:t>This translate</w:t>
@@ -1994,13 +2279,39 @@
         <w:t xml:space="preserve"> to evacuee density on each road segment</w:t>
       </w:r>
       <w:r>
-        <w:t xml:space="preserve">.  </w:t>
-      </w:r>
-      <w:r>
-        <w:t>For example, if you used Minutes for your Cost Network Attribute and set this parameter to one, each evacuee would leave their location in one minute intervals</w:t>
-      </w:r>
-      <w:r>
-        <w:t xml:space="preserve">.  </w:t>
+        <w:t>.</w:t>
+      </w:r>
+      <w:r>
+        <w:t xml:space="preserve"> </w:t>
+      </w:r>
+      <w:r>
+        <w:t xml:space="preserve">For example, if you used </w:t>
+      </w:r>
+      <w:r>
+        <w:rPr>
+          <w:i/>
+          <w:iCs/>
+        </w:rPr>
+        <w:t>Minutes</w:t>
+      </w:r>
+      <w:r>
+        <w:t xml:space="preserve"> for your </w:t>
+      </w:r>
+      <w:r>
+        <w:rPr>
+          <w:i/>
+          <w:iCs/>
+        </w:rPr>
+        <w:t>Cost Network Attribute</w:t>
+      </w:r>
+      <w:r>
+        <w:t xml:space="preserve"> and set this parameter to one, each evacuee would leave their location in one minute intervals</w:t>
+      </w:r>
+      <w:r>
+        <w:t>.</w:t>
+      </w:r>
+      <w:r>
+        <w:t xml:space="preserve"> </w:t>
       </w:r>
       <w:r>
         <w:t>This can reduce congestion and therefore</w:t>
@@ -2046,22 +2357,93 @@
         <w:t>Cost per Safe Zone Density:</w:t>
       </w:r>
       <w:r>
-        <w:t xml:space="preserve"> If safe zones have a limited capacity, you can implement that into the program using this parameter</w:t>
-      </w:r>
-      <w:r>
-        <w:t xml:space="preserve">.  </w:t>
-      </w:r>
-      <w:r>
-        <w:t>T</w:t>
-      </w:r>
-      <w:r>
-        <w:t xml:space="preserve">his parameter is not </w:t>
-      </w:r>
-      <w:r>
-        <w:t xml:space="preserve">yet </w:t>
-      </w:r>
-      <w:r>
-        <w:t>functional.</w:t>
+        <w:t xml:space="preserve"> If safe zones have a limited capacity, </w:t>
+      </w:r>
+      <w:r>
+        <w:t xml:space="preserve">this parameter helps the program prioritize safe zones. For example if a nearby safe zone is already full </w:t>
+      </w:r>
+      <w:r>
+        <w:t xml:space="preserve">with 100 evacuees </w:t>
+      </w:r>
+      <w:r>
+        <w:t xml:space="preserve">how far should </w:t>
+      </w:r>
+      <w:r>
+        <w:t xml:space="preserve">one </w:t>
+      </w:r>
+      <w:r>
+        <w:t xml:space="preserve">evacuee be routed for the next safe zone? </w:t>
+      </w:r>
+      <w:r>
+        <w:t>I</w:t>
+      </w:r>
+      <w:r>
+        <w:t xml:space="preserve">f the network impedance is in </w:t>
+      </w:r>
+      <w:r>
+        <w:rPr>
+          <w:i/>
+          <w:iCs/>
+        </w:rPr>
+        <w:t>minutes</w:t>
+      </w:r>
+      <w:r>
+        <w:t xml:space="preserve"> and </w:t>
+      </w:r>
+      <w:r>
+        <w:rPr>
+          <w:i/>
+          <w:iCs/>
+        </w:rPr>
+        <w:t>Cost per Safe Zone Density</w:t>
+      </w:r>
+      <w:r>
+        <w:t xml:space="preserve"> is 1</w:t>
+      </w:r>
+      <w:r>
+        <w:t>0</w:t>
+      </w:r>
+      <w:r>
+        <w:t xml:space="preserve">, </w:t>
+      </w:r>
+      <w:r>
+        <w:t>the evacuee is willing to travel an extra 0.1 minutes to find another safe zone.</w:t>
+      </w:r>
+      <w:r>
+        <w:t xml:space="preserve"> In general, a </w:t>
+      </w:r>
+      <w:r>
+        <w:rPr>
+          <w:i/>
+          <w:iCs/>
+        </w:rPr>
+        <w:t>cost per density</w:t>
+      </w:r>
+      <w:r>
+        <w:t xml:space="preserve"> value of </w:t>
+      </w:r>
+      <w:r>
+        <w:rPr>
+          <w:i/>
+          <w:iCs/>
+        </w:rPr>
+        <w:t>zero</w:t>
+      </w:r>
+      <w:r>
+        <w:t xml:space="preserve"> means we do not want to enforce safe zone capacity. Higher </w:t>
+      </w:r>
+      <w:r>
+        <w:rPr>
+          <w:i/>
+          <w:iCs/>
+        </w:rPr>
+        <w:t>cost per density</w:t>
+      </w:r>
+      <w:r>
+        <w:t xml:space="preserve"> value</w:t>
+      </w:r>
+      <w:r>
+        <w:t>s means we prefer to have a more balanced population density over the safe zones. With higher values, the total evacuation time may increase.</w:t>
       </w:r>
     </w:p>
     <w:p>
@@ -2077,6 +2459,7 @@
           <w:b/>
           <w:bCs/>
         </w:rPr>
+        <w:lastRenderedPageBreak/>
         <w:t>CARMA Ratio</w:t>
       </w:r>
       <w:r>
@@ -2090,16 +2473,22 @@
         <w:t xml:space="preserve"> </w:t>
       </w:r>
       <w:r>
-        <w:t>CARMA (Capacity Aware Reverse Map Analyzer) is a helper algorithm within CASPER which updates graph vertices based on some heuristics</w:t>
-      </w:r>
-      <w:r>
-        <w:t xml:space="preserve">.  </w:t>
-      </w:r>
-      <w:r>
-        <w:t>These heuristics can guide the path finding during CASPER run</w:t>
-      </w:r>
-      <w:r>
-        <w:t xml:space="preserve">.  </w:t>
+        <w:t>CARMA (Capacity Aware Reverse Map Analyzer) is a helper algorithm within CASPER which updates graph vertices based on some heuristic</w:t>
+      </w:r>
+      <w:r>
+        <w:t>.</w:t>
+      </w:r>
+      <w:r>
+        <w:t xml:space="preserve"> </w:t>
+      </w:r>
+      <w:r>
+        <w:t>The heuristic can guide the path finding during CASPER run</w:t>
+      </w:r>
+      <w:r>
+        <w:t>.</w:t>
+      </w:r>
+      <w:r>
+        <w:t xml:space="preserve"> </w:t>
       </w:r>
       <w:r>
         <w:t>By keeping these vertices up</w:t>
@@ -2111,13 +2500,19 @@
         <w:t xml:space="preserve"> CASPER will run faster and might be able to find better routes as well</w:t>
       </w:r>
       <w:r>
-        <w:t xml:space="preserve">.  </w:t>
+        <w:t>.</w:t>
+      </w:r>
+      <w:r>
+        <w:t xml:space="preserve"> </w:t>
       </w:r>
       <w:r>
         <w:t>CARMA ratio should be a number from 0.0 to 1.0</w:t>
       </w:r>
       <w:r>
-        <w:t xml:space="preserve">.  </w:t>
+        <w:t>.</w:t>
+      </w:r>
+      <w:r>
+        <w:t xml:space="preserve"> </w:t>
       </w:r>
       <w:r>
         <w:t>Setting the ratio to 0.0 means vertices will be always up</w:t>
@@ -2126,7 +2521,10 @@
         <w:t>-to-date</w:t>
       </w:r>
       <w:r>
-        <w:t xml:space="preserve">.  </w:t>
+        <w:t>.</w:t>
+      </w:r>
+      <w:r>
+        <w:t xml:space="preserve"> </w:t>
       </w:r>
       <w:r>
         <w:t>S</w:t>
@@ -2135,7 +2533,10 @@
         <w:t>etting it to 1.0 means vertices will be updated only once at the beginning</w:t>
       </w:r>
       <w:r>
-        <w:t xml:space="preserve">.  </w:t>
+        <w:t>.</w:t>
+      </w:r>
+      <w:r>
+        <w:t xml:space="preserve"> </w:t>
       </w:r>
       <w:r>
         <w:t>It’s recommended to leave this value at its default.</w:t>
@@ -2154,7 +2555,6 @@
           <w:b/>
           <w:bCs/>
         </w:rPr>
-        <w:lastRenderedPageBreak/>
         <w:t>Population</w:t>
       </w:r>
       <w:r>
@@ -2175,10 +2575,16 @@
         <w:t xml:space="preserve"> This checkbox indicates if the program is allowed to separate the population at each location in order to optimize the routes</w:t>
       </w:r>
       <w:r>
-        <w:t xml:space="preserve">.  </w:t>
+        <w:t>.</w:t>
+      </w:r>
+      <w:r>
+        <w:t xml:space="preserve"> </w:t>
       </w:r>
       <w:r>
         <w:t>This will possibly take more time to compute but might lower the total evacuation time.</w:t>
+      </w:r>
+      <w:r>
+        <w:t xml:space="preserve"> This option may affect how safe zone density is processed.</w:t>
       </w:r>
     </w:p>
     <w:p>
@@ -2231,13 +2637,19 @@
         <w:t xml:space="preserve"> having that much capacity</w:t>
       </w:r>
       <w:r>
-        <w:t xml:space="preserve">.  </w:t>
+        <w:t>.</w:t>
+      </w:r>
+      <w:r>
+        <w:t xml:space="preserve"> </w:t>
       </w:r>
       <w:r>
         <w:t>This is usually the case with road segments without a divider</w:t>
       </w:r>
       <w:r>
-        <w:t xml:space="preserve">.  </w:t>
+        <w:t>.</w:t>
+      </w:r>
+      <w:r>
+        <w:t xml:space="preserve"> </w:t>
       </w:r>
       <w:r>
         <w:t>However if you want to allow contraflow (</w:t>
@@ -2249,19 +2661,28 @@
         <w:t>), this option would be no help</w:t>
       </w:r>
       <w:r>
-        <w:t xml:space="preserve">.  </w:t>
+        <w:t>.</w:t>
+      </w:r>
+      <w:r>
+        <w:t xml:space="preserve"> </w:t>
       </w:r>
       <w:r>
         <w:t>You have to directly modify your network dataset</w:t>
       </w:r>
       <w:r>
-        <w:t xml:space="preserve">.  </w:t>
+        <w:t>.</w:t>
+      </w:r>
+      <w:r>
+        <w:t xml:space="preserve"> </w:t>
       </w:r>
       <w:r>
         <w:t>For example you have to select some of your street segments and change their number of lanes</w:t>
       </w:r>
       <w:r>
-        <w:t xml:space="preserve">.  </w:t>
+        <w:t>.</w:t>
+      </w:r>
+      <w:r>
+        <w:t xml:space="preserve"> </w:t>
       </w:r>
       <w:r>
         <w:t>Re-build the network dataset afterwards.</w:t>
@@ -2280,22 +2701,10 @@
           <w:b/>
           <w:bCs/>
         </w:rPr>
-        <w:t>Traffic Model:</w:t>
-      </w:r>
-      <w:r>
-        <w:t xml:space="preserve"> User can select different traffic modeling methods</w:t>
-      </w:r>
-      <w:r>
-        <w:t xml:space="preserve">.  </w:t>
-      </w:r>
-      <w:r>
-        <w:t>These models help the program predict traffic delays on saturated road segments</w:t>
-      </w:r>
-      <w:r>
-        <w:t xml:space="preserve">.  </w:t>
-      </w:r>
-      <w:r>
-        <w:t>Only CASPER optimization method can benefit from these models.</w:t>
+        <w:t>Run CARMA with DSPT:</w:t>
+      </w:r>
+      <w:r>
+        <w:t xml:space="preserve"> This enables a newer version of CARMA where heuristic values are updated using dynamic shortest path tree (DSPT) algorithm. This version of CARMA is experimental.</w:t>
       </w:r>
     </w:p>
     <w:p>
@@ -2311,37 +2720,28 @@
           <w:b/>
           <w:bCs/>
         </w:rPr>
-        <w:t>Critical Density per Unit Capacity:</w:t>
-      </w:r>
-      <w:r>
-        <w:t xml:space="preserve"> This constant indicates the critical density</w:t>
-      </w:r>
-      <w:r>
-        <w:t xml:space="preserve"> </w:t>
-      </w:r>
-      <w:r>
-        <w:t>of a road with one unit of capacity</w:t>
-      </w:r>
-      <w:r>
-        <w:t xml:space="preserve"> (e.g. one lane)</w:t>
-      </w:r>
-      <w:r>
-        <w:t xml:space="preserve">.  </w:t>
-      </w:r>
-      <w:r>
-        <w:t xml:space="preserve">It means the road can </w:t>
-      </w:r>
-      <w:r>
-        <w:t>route</w:t>
-      </w:r>
-      <w:r>
-        <w:t xml:space="preserve"> up to this many evacuees without affecting the traversal speed</w:t>
-      </w:r>
-      <w:r>
-        <w:t xml:space="preserve">.  </w:t>
-      </w:r>
-      <w:r>
-        <w:t>Here density refers to the number of evacuees (cars) per a unit of cost (impedance).</w:t>
+        <w:t>Traffic Model:</w:t>
+      </w:r>
+      <w:r>
+        <w:t xml:space="preserve"> User can select different traffic modeling methods</w:t>
+      </w:r>
+      <w:r>
+        <w:t>.</w:t>
+      </w:r>
+      <w:r>
+        <w:t xml:space="preserve"> </w:t>
+      </w:r>
+      <w:r>
+        <w:t>These models help the program predict traffic delays on saturated road segments</w:t>
+      </w:r>
+      <w:r>
+        <w:t>.</w:t>
+      </w:r>
+      <w:r>
+        <w:t xml:space="preserve"> </w:t>
+      </w:r>
+      <w:r>
+        <w:t>Only CASPER optimization method can benefit from these models.</w:t>
       </w:r>
     </w:p>
     <w:p>
@@ -2357,6 +2757,58 @@
           <w:b/>
           <w:bCs/>
         </w:rPr>
+        <w:t>Critical Density per Unit Capacity:</w:t>
+      </w:r>
+      <w:r>
+        <w:t xml:space="preserve"> This constant indicates the critical density</w:t>
+      </w:r>
+      <w:r>
+        <w:t xml:space="preserve"> </w:t>
+      </w:r>
+      <w:r>
+        <w:t>of a road with one unit of capacity</w:t>
+      </w:r>
+      <w:r>
+        <w:t xml:space="preserve"> (e.g. one lane)</w:t>
+      </w:r>
+      <w:r>
+        <w:t>.</w:t>
+      </w:r>
+      <w:r>
+        <w:t xml:space="preserve"> </w:t>
+      </w:r>
+      <w:r>
+        <w:t xml:space="preserve">It means the road can </w:t>
+      </w:r>
+      <w:r>
+        <w:t>route</w:t>
+      </w:r>
+      <w:r>
+        <w:t xml:space="preserve"> up to this many evacuees without affecting the traversal speed</w:t>
+      </w:r>
+      <w:r>
+        <w:t>.</w:t>
+      </w:r>
+      <w:r>
+        <w:t xml:space="preserve"> </w:t>
+      </w:r>
+      <w:r>
+        <w:t>Here density refers to the number of evacuees (cars) per a unit of cost (impedance).</w:t>
+      </w:r>
+    </w:p>
+    <w:p>
+      <w:pPr>
+        <w:pStyle w:val="ListParagraph"/>
+        <w:numPr>
+          <w:ilvl w:val="0"/>
+          <w:numId w:val="5"/>
+        </w:numPr>
+      </w:pPr>
+      <w:r>
+        <w:rPr>
+          <w:b/>
+          <w:bCs/>
+        </w:rPr>
         <w:t>Saturation Density per Unit Capacity:</w:t>
       </w:r>
       <w:r>
@@ -2372,7 +2824,10 @@
         <w:t>one lane)</w:t>
       </w:r>
       <w:r>
-        <w:t xml:space="preserve">.  </w:t>
+        <w:t>.</w:t>
+      </w:r>
+      <w:r>
+        <w:t xml:space="preserve"> </w:t>
       </w:r>
       <w:r>
         <w:t xml:space="preserve">It means if the road </w:t>
@@ -2392,6 +2847,50 @@
     </w:p>
     <w:p>
       <w:pPr>
+        <w:pStyle w:val="ListParagraph"/>
+        <w:numPr>
+          <w:ilvl w:val="0"/>
+          <w:numId w:val="5"/>
+        </w:numPr>
+      </w:pPr>
+      <w:r>
+        <w:rPr>
+          <w:b/>
+          <w:bCs/>
+        </w:rPr>
+        <w:t>Flocking model:</w:t>
+      </w:r>
+      <w:r>
+        <w:t xml:space="preserve"> This version of ArcCASPER is equipped with a simulation model. The simulation is based on the work by </w:t>
+      </w:r>
+      <w:hyperlink r:id="rId20" w:history="1">
+        <w:r>
+          <w:rPr>
+            <w:rStyle w:val="Hyperlink"/>
+          </w:rPr>
+          <w:t>Craig Reynolds</w:t>
+        </w:r>
+      </w:hyperlink>
+      <w:r>
+        <w:t xml:space="preserve">. If you enable this model, after the routing is done, the program will simulate each evacuee (car) second by second on the road network from source to destination. </w:t>
+      </w:r>
+      <w:r>
+        <w:t>This enables you to compare final results, animate the evacuation scenario, verify the correctness of the traffic model, observe traffic congestions, and more. The simulation</w:t>
+      </w:r>
+      <w:r>
+        <w:t xml:space="preserve"> process is extremely slow and should not be </w:t>
+      </w:r>
+      <w:r>
+        <w:t>attempted</w:t>
+      </w:r>
+      <w:r>
+        <w:t xml:space="preserve"> in large geographical areas. Any evacuation plan bigger than a zip code or with more than few thousand evacuees will not work with flocking model enabled.</w:t>
+      </w:r>
+      <w:bookmarkStart w:id="6" w:name="_GoBack"/>
+      <w:bookmarkEnd w:id="6"/>
+    </w:p>
+    <w:p>
+      <w:pPr>
         <w:pStyle w:val="Heading1"/>
       </w:pPr>
       <w:r>
@@ -2403,7 +2902,10 @@
         <w:t>In order to get the evacuation routes, from the toolbar, click on “Solve”</w:t>
       </w:r>
       <w:r>
-        <w:t xml:space="preserve">.  </w:t>
+        <w:t>.</w:t>
+      </w:r>
+      <w:r>
+        <w:t xml:space="preserve"> </w:t>
       </w:r>
       <w:r>
         <w:t xml:space="preserve">Once </w:t>
@@ -2423,6 +2925,7 @@
         <w:pStyle w:val="Heading2"/>
       </w:pPr>
       <w:r>
+        <w:lastRenderedPageBreak/>
         <w:t>Routes</w:t>
       </w:r>
     </w:p>
@@ -2431,7 +2934,10 @@
         <w:t>Routes are polylines from each evacuee to the selected safe zone</w:t>
       </w:r>
       <w:r>
-        <w:t xml:space="preserve">.  </w:t>
+        <w:t>.</w:t>
+      </w:r>
+      <w:r>
+        <w:t xml:space="preserve"> </w:t>
       </w:r>
       <w:r>
         <w:t>If the ‘Separable Evacuee’ was ON, there would be many routes for each evacuee</w:t>
@@ -2440,7 +2946,10 @@
         <w:t xml:space="preserve"> location</w:t>
       </w:r>
       <w:r>
-        <w:t xml:space="preserve">.  </w:t>
+        <w:t>.</w:t>
+      </w:r>
+      <w:r>
+        <w:t xml:space="preserve"> </w:t>
       </w:r>
       <w:r>
         <w:fldChar w:fldCharType="begin"/>
@@ -2467,7 +2976,10 @@
         <w:t xml:space="preserve"> shows routes for our San Francisco tsunami scenario</w:t>
       </w:r>
       <w:r>
-        <w:t xml:space="preserve">.  </w:t>
+        <w:t>.</w:t>
+      </w:r>
+      <w:r>
+        <w:t xml:space="preserve"> </w:t>
       </w:r>
       <w:r>
         <w:t xml:space="preserve">Each route has </w:t>
@@ -2574,7 +3086,10 @@
         <w:t xml:space="preserve"> is the name of the evacuee from the ‘Evacuees’ table</w:t>
       </w:r>
       <w:r>
-        <w:t xml:space="preserve">.  </w:t>
+        <w:t>.</w:t>
+      </w:r>
+      <w:r>
+        <w:t xml:space="preserve"> </w:t>
       </w:r>
       <w:r>
         <w:t>It can be used to join results with the origin points.</w:t>
@@ -2606,7 +3121,10 @@
         <w:t xml:space="preserve"> This is an auto-generated unique number for each route</w:t>
       </w:r>
       <w:r>
-        <w:t xml:space="preserve">.  </w:t>
+        <w:t>.</w:t>
+      </w:r>
+      <w:r>
+        <w:t xml:space="preserve"> </w:t>
       </w:r>
       <w:r>
         <w:t>If you want to know in which order the algorithm assigned routes to evacuees</w:t>
@@ -2618,7 +3136,10 @@
         <w:t xml:space="preserve"> you can sort the ‘Routes’ table by ‘ObjectID’</w:t>
       </w:r>
       <w:r>
-        <w:t xml:space="preserve">.  </w:t>
+        <w:t>.</w:t>
+      </w:r>
+      <w:r>
+        <w:t xml:space="preserve"> </w:t>
       </w:r>
       <w:r>
         <w:t>In another word</w:t>
@@ -2646,17 +3167,19 @@
         <w:t>This table lists all touched street segments with useful information about them</w:t>
       </w:r>
       <w:r>
-        <w:t xml:space="preserve">.  </w:t>
-      </w:r>
-      <w:r>
-        <w:t xml:space="preserve">By visualizing this table the user can learn about the shortcomings of the network dataset in terms of capacity bottlenecks and safe </w:t>
-      </w:r>
-      <w:r>
-        <w:lastRenderedPageBreak/>
-        <w:t>zone availability</w:t>
-      </w:r>
-      <w:r>
-        <w:t xml:space="preserve">.  </w:t>
+        <w:t>.</w:t>
+      </w:r>
+      <w:r>
+        <w:t xml:space="preserve"> </w:t>
+      </w:r>
+      <w:r>
+        <w:t>By visualizing this table the user can learn about the shortcomings of the network dataset in terms of capacity bottlenecks and safe zone availability</w:t>
+      </w:r>
+      <w:r>
+        <w:t>.</w:t>
+      </w:r>
+      <w:r>
+        <w:t xml:space="preserve"> </w:t>
       </w:r>
       <w:r>
         <w:t>This table is populated only if the ‘</w:t>
@@ -2668,7 +3191,10 @@
         <w:t>’ option is ON</w:t>
       </w:r>
       <w:r>
-        <w:t xml:space="preserve">.  </w:t>
+        <w:t>.</w:t>
+      </w:r>
+      <w:r>
+        <w:t xml:space="preserve"> </w:t>
       </w:r>
       <w:r>
         <w:t xml:space="preserve">Below you </w:t>
@@ -2711,7 +3237,10 @@
         <w:t xml:space="preserve"> The four of them uniquely identify one edge in the network dataset</w:t>
       </w:r>
       <w:r>
-        <w:t xml:space="preserve">.  </w:t>
+        <w:t>.</w:t>
+      </w:r>
+      <w:r>
+        <w:t xml:space="preserve"> </w:t>
       </w:r>
       <w:r>
         <w:t xml:space="preserve">The polyline shape however comes from the original </w:t>
@@ -2814,7 +3343,10 @@
         <w:t xml:space="preserve"> A number from 1 to 10,000 which indicates the congestion ratio on this edge</w:t>
       </w:r>
       <w:r>
-        <w:t xml:space="preserve">.  </w:t>
+        <w:t>.</w:t>
+      </w:r>
+      <w:r>
+        <w:t xml:space="preserve"> </w:t>
       </w:r>
       <w:r>
         <w:t>Equal</w:t>
@@ -2864,8 +3396,9 @@
         <w:rPr>
           <w:noProof/>
         </w:rPr>
+        <w:lastRenderedPageBreak/>
         <w:drawing>
-          <wp:inline distT="0" distB="0" distL="0" distR="0" wp14:anchorId="29B02442" wp14:editId="656BC0E2">
+          <wp:inline distT="0" distB="0" distL="0" distR="0" wp14:anchorId="245F5BE2" wp14:editId="7954A9A4">
             <wp:extent cx="5941219" cy="4457700"/>
             <wp:effectExtent l="0" t="0" r="2540" b="0"/>
             <wp:docPr id="11" name="Picture 11"/>
@@ -2880,7 +3413,7 @@
                     <pic:cNvPicPr/>
                   </pic:nvPicPr>
                   <pic:blipFill rotWithShape="1">
-                    <a:blip r:embed="rId17">
+                    <a:blip r:embed="rId21">
                       <a:extLst>
                         <a:ext uri="{28A0092B-C50C-407E-A947-70E740481C1C}">
                           <a14:useLocalDpi xmlns:a14="http://schemas.microsoft.com/office/drawing/2010/main" val="0"/>
@@ -2918,32 +3451,19 @@
       <w:pPr>
         <w:pStyle w:val="Caption"/>
       </w:pPr>
-      <w:bookmarkStart w:id="5" w:name="_Ref346721842"/>
+      <w:bookmarkStart w:id="7" w:name="_Ref346721842"/>
       <w:r>
         <w:t xml:space="preserve">Figure </w:t>
       </w:r>
-      <w:r>
-        <w:fldChar w:fldCharType="begin"/>
-      </w:r>
-      <w:r>
-        <w:instrText xml:space="preserve"> SEQ Figure \* ARABIC </w:instrText>
-      </w:r>
-      <w:r>
-        <w:fldChar w:fldCharType="separate"/>
-      </w:r>
-      <w:r>
-        <w:rPr>
-          <w:noProof/>
-        </w:rPr>
-        <w:t>5</w:t>
-      </w:r>
-      <w:r>
-        <w:rPr>
-          <w:noProof/>
-        </w:rPr>
-        <w:fldChar w:fldCharType="end"/>
-      </w:r>
-      <w:bookmarkEnd w:id="5"/>
+      <w:fldSimple w:instr=" SEQ Figure \* ARABIC ">
+        <w:r>
+          <w:rPr>
+            <w:noProof/>
+          </w:rPr>
+          <w:t>5</w:t>
+        </w:r>
+      </w:fldSimple>
+      <w:bookmarkEnd w:id="7"/>
       <w:r>
         <w:t>: Calculated Evacuation</w:t>
       </w:r>
@@ -2977,7 +3497,10 @@
         <w:t>Multi-part turn restriction: The routing algorithm does not take into account complex (multi-part) turn restrictions that your network dataset may have</w:t>
       </w:r>
       <w:r>
-        <w:t xml:space="preserve">.  </w:t>
+        <w:t>.</w:t>
+      </w:r>
+      <w:r>
+        <w:t xml:space="preserve"> </w:t>
       </w:r>
       <w:r>
         <w:t>There are no workarounds at the moment.</w:t>
@@ -3007,13 +3530,19 @@
         <w:t xml:space="preserve"> in route table: Sorting the ‘Routes’ table by name (which is same as evacuee name) does not work</w:t>
       </w:r>
       <w:r>
-        <w:t xml:space="preserve">.  </w:t>
+        <w:t>.</w:t>
+      </w:r>
+      <w:r>
+        <w:t xml:space="preserve"> </w:t>
       </w:r>
       <w:r>
         <w:t>Also joining this table may result in unexpected behavior</w:t>
       </w:r>
       <w:r>
-        <w:t xml:space="preserve">.  </w:t>
+        <w:t>.</w:t>
+      </w:r>
+      <w:r>
+        <w:t xml:space="preserve"> </w:t>
       </w:r>
       <w:r>
         <w:t>The workaround is to export the routes as a separate shapefile and continue from there.</w:t>
@@ -3028,58 +3557,53 @@
         </w:numPr>
       </w:pPr>
       <w:r>
+        <w:t>Safe zone capacity: The safe zone capacity feature is not yet implemented.</w:t>
+      </w:r>
+    </w:p>
+    <w:p>
+      <w:pPr>
+        <w:pStyle w:val="Heading1"/>
+      </w:pPr>
+      <w:r>
+        <w:t>Acknowledgement</w:t>
+      </w:r>
+    </w:p>
+    <w:p>
+      <w:r>
+        <w:t>We would like to thank ESRI APL and Network Analyst teams to support us during the development of this tool.</w:t>
+      </w:r>
+    </w:p>
+    <w:p>
+      <w:pPr>
+        <w:pStyle w:val="Heading1"/>
+      </w:pPr>
+      <w:r>
+        <w:t>Copyright</w:t>
+      </w:r>
+    </w:p>
+    <w:p>
+      <w:r>
+        <w:t xml:space="preserve">ArcCASPER </w:t>
+      </w:r>
+      <w:r>
+        <w:t xml:space="preserve">tool </w:t>
+      </w:r>
+      <w:r>
+        <w:t xml:space="preserve">is </w:t>
+      </w:r>
+      <w:r>
+        <w:t>release as free closed-source software</w:t>
+      </w:r>
+      <w:r>
+        <w:t>.</w:t>
+      </w:r>
+    </w:p>
+    <w:p>
+      <w:pPr>
+        <w:pStyle w:val="Heading1"/>
+      </w:pPr>
+      <w:r>
         <w:lastRenderedPageBreak/>
-        <w:t>Safe zone capacity: The safe zone capacity feature is not yet implemented.</w:t>
-      </w:r>
-    </w:p>
-    <w:p>
-      <w:pPr>
-        <w:pStyle w:val="Heading1"/>
-      </w:pPr>
-      <w:r>
-        <w:t>Acknowledgement</w:t>
-      </w:r>
-    </w:p>
-    <w:p>
-      <w:r>
-        <w:t>We would like to thank ESRI APL and Network Analyst teams to support us during the development of this tool.</w:t>
-      </w:r>
-    </w:p>
-    <w:p>
-      <w:pPr>
-        <w:pStyle w:val="Heading1"/>
-      </w:pPr>
-      <w:r>
-        <w:t>Copyright</w:t>
-      </w:r>
-    </w:p>
-    <w:p>
-      <w:r>
-        <w:t xml:space="preserve">ArcCASPER </w:t>
-      </w:r>
-      <w:r>
-        <w:t xml:space="preserve">tool </w:t>
-      </w:r>
-      <w:r>
-        <w:t xml:space="preserve">is </w:t>
-      </w:r>
-      <w:r>
-        <w:t xml:space="preserve">release as </w:t>
-      </w:r>
-      <w:bookmarkStart w:id="6" w:name="_GoBack"/>
-      <w:bookmarkEnd w:id="6"/>
-      <w:r>
-        <w:t>free closed-source software</w:t>
-      </w:r>
-      <w:r>
-        <w:t>.</w:t>
-      </w:r>
-    </w:p>
-    <w:p>
-      <w:pPr>
-        <w:pStyle w:val="Heading1"/>
-      </w:pPr>
-      <w:r>
         <w:t>Disclaimer</w:t>
       </w:r>
     </w:p>
@@ -3088,7 +3612,10 @@
         <w:t>NO WARRANTIES</w:t>
       </w:r>
       <w:r>
-        <w:t xml:space="preserve">.  </w:t>
+        <w:t>.</w:t>
+      </w:r>
+      <w:r>
+        <w:t xml:space="preserve"> </w:t>
       </w:r>
       <w:r>
         <w:t>The SOFTWARE PRODUCT and any related documentation is provided “as is” without warranty of any kind, either express</w:t>
@@ -3100,14 +3627,17 @@
         <w:t xml:space="preserve"> or implied, including, without limitation, the implied warranties or merchantability, fitness for a particular purpose, or non-infringement</w:t>
       </w:r>
       <w:r>
-        <w:t xml:space="preserve">.  </w:t>
+        <w:t>.</w:t>
+      </w:r>
+      <w:r>
+        <w:t xml:space="preserve"> </w:t>
       </w:r>
       <w:r>
         <w:t>The entire risk arising out of use or performance of the SOFTWARE PRODUCT remains with you.</w:t>
       </w:r>
     </w:p>
     <w:sectPr>
-      <w:footerReference w:type="default" r:id="rId18"/>
+      <w:footerReference w:type="default" r:id="rId22"/>
       <w:pgSz w:w="12240" w:h="15840"/>
       <w:pgMar w:top="1296" w:right="1296" w:bottom="1296" w:left="1296" w:header="720" w:footer="720" w:gutter="0"/>
       <w:cols w:space="720"/>
@@ -3176,7 +3706,7 @@
           <w:rPr>
             <w:noProof/>
           </w:rPr>
-          <w:t>5</w:t>
+          <w:t>6</w:t>
         </w:r>
         <w:r>
           <w:rPr>
@@ -4006,6 +4536,7 @@
     <w:lsdException w:name="Title" w:semiHidden="0" w:uiPriority="10" w:unhideWhenUsed="0" w:qFormat="1"/>
     <w:lsdException w:name="Default Paragraph Font" w:uiPriority="1"/>
     <w:lsdException w:name="Subtitle" w:semiHidden="0" w:uiPriority="11" w:unhideWhenUsed="0" w:qFormat="1"/>
+    <w:lsdException w:name="Hyperlink" w:qFormat="1"/>
     <w:lsdException w:name="Strong" w:semiHidden="0" w:uiPriority="22" w:unhideWhenUsed="0" w:qFormat="1"/>
     <w:lsdException w:name="Emphasis" w:semiHidden="0" w:uiPriority="20" w:unhideWhenUsed="0" w:qFormat="1"/>
     <w:lsdException w:name="Table Grid" w:semiHidden="0" w:uiPriority="59" w:unhideWhenUsed="0"/>
@@ -4280,9 +4811,10 @@
     <w:basedOn w:val="DefaultParagraphFont"/>
     <w:uiPriority w:val="99"/>
     <w:unhideWhenUsed/>
-    <w:rsid w:val="003C5411"/>
+    <w:qFormat/>
+    <w:rsid w:val="008F6DB8"/>
     <w:rPr>
-      <w:color w:val="0000FF" w:themeColor="hyperlink"/>
+      <w:color w:val="7F7F7F" w:themeColor="text1" w:themeTint="80"/>
       <w:u w:val="single"/>
     </w:rPr>
   </w:style>
@@ -4554,6 +5086,7 @@
     <w:lsdException w:name="Title" w:semiHidden="0" w:uiPriority="10" w:unhideWhenUsed="0" w:qFormat="1"/>
     <w:lsdException w:name="Default Paragraph Font" w:uiPriority="1"/>
     <w:lsdException w:name="Subtitle" w:semiHidden="0" w:uiPriority="11" w:unhideWhenUsed="0" w:qFormat="1"/>
+    <w:lsdException w:name="Hyperlink" w:qFormat="1"/>
     <w:lsdException w:name="Strong" w:semiHidden="0" w:uiPriority="22" w:unhideWhenUsed="0" w:qFormat="1"/>
     <w:lsdException w:name="Emphasis" w:semiHidden="0" w:uiPriority="20" w:unhideWhenUsed="0" w:qFormat="1"/>
     <w:lsdException w:name="Table Grid" w:semiHidden="0" w:uiPriority="59" w:unhideWhenUsed="0"/>
@@ -4828,9 +5361,10 @@
     <w:basedOn w:val="DefaultParagraphFont"/>
     <w:uiPriority w:val="99"/>
     <w:unhideWhenUsed/>
-    <w:rsid w:val="003C5411"/>
+    <w:qFormat/>
+    <w:rsid w:val="008F6DB8"/>
     <w:rPr>
-      <w:color w:val="0000FF" w:themeColor="hyperlink"/>
+      <w:color w:val="7F7F7F" w:themeColor="text1" w:themeTint="80"/>
       <w:u w:val="single"/>
     </w:rPr>
   </w:style>
@@ -5351,7 +5885,7 @@
 </file>
 
 <file path=customXml/itemProps1.xml><?xml version="1.0" encoding="utf-8"?>
-<ds:datastoreItem xmlns:ds="http://schemas.openxmlformats.org/officeDocument/2006/customXml" ds:itemID="{E2050A1B-E479-49E4-AC11-B050A5FB93FD}">
+<ds:datastoreItem xmlns:ds="http://schemas.openxmlformats.org/officeDocument/2006/customXml" ds:itemID="{15CA6FBC-FBA4-4557-8B3B-88DB4AB1ADB1}">
   <ds:schemaRefs>
     <ds:schemaRef ds:uri="http://schemas.openxmlformats.org/officeDocument/2006/bibliography"/>
   </ds:schemaRefs>

</xml_diff>

<commit_message>
finished doc with new features
</commit_message>
<xml_diff>
--- a/Docs/ArcCASPER howto.docx
+++ b/Docs/ArcCASPER howto.docx
@@ -12,6 +12,7 @@
           <w:szCs w:val="44"/>
         </w:rPr>
       </w:pPr>
+      <w:proofErr w:type="spellStart"/>
       <w:r>
         <w:rPr>
           <w:b/>
@@ -21,6 +22,7 @@
         </w:rPr>
         <w:t>ArcCASPER</w:t>
       </w:r>
+      <w:proofErr w:type="spellEnd"/>
       <w:r>
         <w:rPr>
           <w:b/>
@@ -219,37 +221,37 @@
         <w:rPr>
           <w:b/>
           <w:bCs/>
+          <w:sz w:val="32"/>
+          <w:szCs w:val="32"/>
+        </w:rPr>
+      </w:pPr>
+      <w:r>
+        <w:rPr>
+          <w:b/>
+          <w:bCs/>
           <w:sz w:val="28"/>
           <w:szCs w:val="28"/>
         </w:rPr>
-      </w:pPr>
-      <w:r>
+        <w:t>University of Southern California</w:t>
+      </w:r>
+    </w:p>
+    <w:p>
+      <w:pPr>
+        <w:spacing w:after="0"/>
         <w:rPr>
           <w:b/>
           <w:bCs/>
           <w:sz w:val="28"/>
           <w:szCs w:val="28"/>
         </w:rPr>
-        <w:t>University of Southern California</w:t>
-      </w:r>
-    </w:p>
-    <w:p>
-      <w:pPr>
-        <w:spacing w:after="0"/>
+      </w:pPr>
+      <w:r>
         <w:rPr>
           <w:b/>
           <w:bCs/>
           <w:sz w:val="28"/>
           <w:szCs w:val="28"/>
         </w:rPr>
-      </w:pPr>
-      <w:r>
-        <w:rPr>
-          <w:b/>
-          <w:bCs/>
-          <w:sz w:val="28"/>
-          <w:szCs w:val="28"/>
-        </w:rPr>
         <w:br w:type="page"/>
       </w:r>
     </w:p>
@@ -276,7 +278,13 @@
         <w:t xml:space="preserve"> </w:t>
       </w:r>
       <w:r>
-        <w:t>It’s recommended that the user gets familiar with other built-in analysis of Network Analyst beforehand</w:t>
+        <w:t xml:space="preserve">It’s recommended that the user gets familiar with other built-in Network Analyst </w:t>
+      </w:r>
+      <w:r>
+        <w:t xml:space="preserve">tools </w:t>
+      </w:r>
+      <w:r>
+        <w:t>beforehand</w:t>
       </w:r>
       <w:r>
         <w:t>.</w:t>
@@ -346,10 +354,12 @@
     </w:p>
     <w:p>
       <w:pPr>
+        <w:tabs>
+          <w:tab w:val="left" w:pos="1800"/>
+        </w:tabs>
         <w:spacing w:after="0"/>
         <w:rPr>
           <w:rStyle w:val="Hyperlink"/>
-          <w:color w:val="000000" w:themeColor="text1"/>
         </w:rPr>
       </w:pPr>
       <w:r>
@@ -381,29 +391,79 @@
     </w:p>
     <w:p>
       <w:pPr>
+        <w:tabs>
+          <w:tab w:val="left" w:pos="1800"/>
+        </w:tabs>
+        <w:spacing w:after="0"/>
+      </w:pPr>
+      <w:r>
+        <w:t>Nightly Build</w:t>
+      </w:r>
+      <w:r>
+        <w:t>s</w:t>
+      </w:r>
+      <w:r>
+        <w:t>:</w:t>
+      </w:r>
+      <w:r>
+        <w:tab/>
+      </w:r>
+      <w:hyperlink r:id="rId12" w:history="1">
+        <w:r>
+          <w:rPr>
+            <w:rStyle w:val="Hyperlink"/>
+          </w:rPr>
+          <w:t>https://www.dropbox.com/sh/b01zkyb6ka56xiv/oOjJBINPIr</w:t>
+        </w:r>
+      </w:hyperlink>
+    </w:p>
+    <w:p>
+      <w:pPr>
+        <w:tabs>
+          <w:tab w:val="left" w:pos="1800"/>
+        </w:tabs>
+        <w:spacing w:after="0"/>
+      </w:pPr>
+      <w:r>
+        <w:t xml:space="preserve">Technical </w:t>
+      </w:r>
+      <w:r>
+        <w:t>A</w:t>
+      </w:r>
+      <w:r>
+        <w:t>rticle:</w:t>
+      </w:r>
+      <w:r>
+        <w:tab/>
+      </w:r>
+      <w:hyperlink r:id="rId13" w:history="1">
+        <w:r>
+          <w:rPr>
+            <w:rStyle w:val="Hyperlink"/>
+          </w:rPr>
+          <w:t>http://www.sciencedirect.com/science/article/pii/S0198971514000428</w:t>
+        </w:r>
+      </w:hyperlink>
+    </w:p>
+    <w:p>
+      <w:pPr>
+        <w:tabs>
+          <w:tab w:val="left" w:pos="1800"/>
+        </w:tabs>
+      </w:pPr>
+      <w:r>
         <w:rPr>
           <w:color w:val="000000" w:themeColor="text1"/>
         </w:rPr>
-      </w:pPr>
+        <w:t>Support:</w:t>
+      </w:r>
       <w:r>
         <w:rPr>
           <w:color w:val="000000" w:themeColor="text1"/>
         </w:rPr>
-        <w:t>Support</w:t>
-      </w:r>
-      <w:r>
-        <w:rPr>
-          <w:color w:val="000000" w:themeColor="text1"/>
-        </w:rPr>
-        <w:t>:</w:t>
-      </w:r>
-      <w:r>
-        <w:rPr>
-          <w:color w:val="000000" w:themeColor="text1"/>
-        </w:rPr>
         <w:tab/>
       </w:r>
-      <w:hyperlink r:id="rId12" w:history="1">
+      <w:hyperlink r:id="rId14" w:history="1">
         <w:r>
           <w:rPr>
             <w:rStyle w:val="Hyperlink"/>
@@ -449,7 +509,15 @@
         <w:t xml:space="preserve"> </w:t>
       </w:r>
       <w:r>
-        <w:t>Make sure any previous ArcCASPER installation is completely uninstalled</w:t>
+        <w:t xml:space="preserve">Make sure any previous </w:t>
+      </w:r>
+      <w:proofErr w:type="spellStart"/>
+      <w:r>
+        <w:t>ArcCASPER</w:t>
+      </w:r>
+      <w:proofErr w:type="spellEnd"/>
+      <w:r>
+        <w:t xml:space="preserve"> installation is completely uninstalled</w:t>
       </w:r>
       <w:r>
         <w:t>.</w:t>
@@ -479,9 +547,6 @@
         <w:t>ditions</w:t>
       </w:r>
       <w:r>
-        <w:t xml:space="preserve"> of the tool</w:t>
-      </w:r>
-      <w:r>
         <w:t>.</w:t>
       </w:r>
       <w:r>
@@ -490,7 +555,7 @@
       <w:r>
         <w:t xml:space="preserve">You will need ArcGIS </w:t>
       </w:r>
-      <w:hyperlink r:id="rId13" w:anchor="//002100000040000000" w:history="1">
+      <w:hyperlink r:id="rId15" w:anchor="//002100000040000000" w:history="1">
         <w:r>
           <w:rPr>
             <w:rStyle w:val="Hyperlink"/>
@@ -506,6 +571,9 @@
       </w:r>
       <w:r>
         <w:t xml:space="preserve"> 64bit evacuation routing</w:t>
+      </w:r>
+      <w:r>
+        <w:t xml:space="preserve"> and simulation</w:t>
       </w:r>
       <w:r>
         <w:rPr>
@@ -596,7 +664,7 @@
                     <pic:cNvPicPr/>
                   </pic:nvPicPr>
                   <pic:blipFill rotWithShape="1">
-                    <a:blip r:embed="rId14">
+                    <a:blip r:embed="rId16">
                       <a:extLst>
                         <a:ext uri="{28A0092B-C50C-407E-A947-70E740481C1C}">
                           <a14:useLocalDpi xmlns:a14="http://schemas.microsoft.com/office/drawing/2010/main" val="0"/>
@@ -799,14 +867,27 @@
                             <w:r>
                               <w:t xml:space="preserve">Figure </w:t>
                             </w:r>
-                            <w:fldSimple w:instr=" SEQ Figure \* ARABIC ">
-                              <w:r>
-                                <w:rPr>
-                                  <w:noProof/>
-                                </w:rPr>
-                                <w:t>1</w:t>
-                              </w:r>
-                            </w:fldSimple>
+                            <w:r>
+                              <w:fldChar w:fldCharType="begin"/>
+                            </w:r>
+                            <w:r>
+                              <w:instrText xml:space="preserve"> SEQ Figure \* ARABIC </w:instrText>
+                            </w:r>
+                            <w:r>
+                              <w:fldChar w:fldCharType="separate"/>
+                            </w:r>
+                            <w:r>
+                              <w:rPr>
+                                <w:noProof/>
+                              </w:rPr>
+                              <w:t>1</w:t>
+                            </w:r>
+                            <w:r>
+                              <w:rPr>
+                                <w:noProof/>
+                              </w:rPr>
+                              <w:fldChar w:fldCharType="end"/>
+                            </w:r>
                             <w:bookmarkEnd w:id="0"/>
                             <w:r>
                               <w:t xml:space="preserve">: </w:t>
@@ -852,14 +933,27 @@
                       <w:r>
                         <w:t xml:space="preserve">Figure </w:t>
                       </w:r>
-                      <w:fldSimple w:instr=" SEQ Figure \* ARABIC ">
-                        <w:r>
-                          <w:rPr>
-                            <w:noProof/>
-                          </w:rPr>
-                          <w:t>1</w:t>
-                        </w:r>
-                      </w:fldSimple>
+                      <w:r>
+                        <w:fldChar w:fldCharType="begin"/>
+                      </w:r>
+                      <w:r>
+                        <w:instrText xml:space="preserve"> SEQ Figure \* ARABIC </w:instrText>
+                      </w:r>
+                      <w:r>
+                        <w:fldChar w:fldCharType="separate"/>
+                      </w:r>
+                      <w:r>
+                        <w:rPr>
+                          <w:noProof/>
+                        </w:rPr>
+                        <w:t>1</w:t>
+                      </w:r>
+                      <w:r>
+                        <w:rPr>
+                          <w:noProof/>
+                        </w:rPr>
+                        <w:fldChar w:fldCharType="end"/>
+                      </w:r>
                       <w:bookmarkEnd w:id="1"/>
                       <w:r>
                         <w:t xml:space="preserve">: </w:t>
@@ -897,7 +991,7 @@
         <w:t xml:space="preserve"> build a network dataset from your street data files</w:t>
       </w:r>
       <w:r>
-        <w:t xml:space="preserve"> please follow the link below: </w:t>
+        <w:t xml:space="preserve"> please follow the link below:</w:t>
       </w:r>
     </w:p>
     <w:p>
@@ -907,7 +1001,7 @@
         </w:rPr>
       </w:pPr>
       <w:hyperlink w:history="1"/>
-      <w:hyperlink r:id="rId15" w:anchor="/Exercise_1_Creating_a_network_dataset/00470000005t000000/" w:history="1">
+      <w:hyperlink r:id="rId17" w:anchor="/Exercise_1_Creating_a_network_dataset/00470000005t000000/" w:history="1">
         <w:r>
           <w:rPr>
             <w:rStyle w:val="Hyperlink"/>
@@ -938,6 +1032,7 @@
         <w:pStyle w:val="Heading3"/>
       </w:pPr>
       <w:r>
+        <w:lastRenderedPageBreak/>
         <w:t>Steps</w:t>
       </w:r>
       <w:r>
@@ -989,7 +1084,6 @@
         </w:numPr>
       </w:pPr>
       <w:r>
-        <w:lastRenderedPageBreak/>
         <w:t>Click Customize &gt; Extensions.</w:t>
       </w:r>
     </w:p>
@@ -1247,7 +1341,7 @@
                     <pic:cNvPicPr/>
                   </pic:nvPicPr>
                   <pic:blipFill rotWithShape="1">
-                    <a:blip r:embed="rId16">
+                    <a:blip r:embed="rId18">
                       <a:extLst>
                         <a:ext uri="{28A0092B-C50C-407E-A947-70E740481C1C}">
                           <a14:useLocalDpi xmlns:a14="http://schemas.microsoft.com/office/drawing/2010/main" val="0"/>
@@ -1292,14 +1386,27 @@
       <w:r>
         <w:t xml:space="preserve">Figure </w:t>
       </w:r>
-      <w:fldSimple w:instr=" SEQ Figure \* ARABIC ">
-        <w:r>
-          <w:rPr>
-            <w:noProof/>
-          </w:rPr>
-          <w:t>2</w:t>
-        </w:r>
-      </w:fldSimple>
+      <w:r>
+        <w:fldChar w:fldCharType="begin"/>
+      </w:r>
+      <w:r>
+        <w:instrText xml:space="preserve"> SEQ Figure \* ARABIC </w:instrText>
+      </w:r>
+      <w:r>
+        <w:fldChar w:fldCharType="separate"/>
+      </w:r>
+      <w:r>
+        <w:rPr>
+          <w:noProof/>
+        </w:rPr>
+        <w:t>2</w:t>
+      </w:r>
+      <w:r>
+        <w:rPr>
+          <w:noProof/>
+        </w:rPr>
+        <w:fldChar w:fldCharType="end"/>
+      </w:r>
       <w:bookmarkEnd w:id="3"/>
       <w:r>
         <w:t>: Capacity Network Attribute Evaluator</w:t>
@@ -1314,7 +1421,10 @@
         </w:numPr>
       </w:pPr>
       <w:r>
-        <w:t>Here you have to specify which field of your street shapefile indicates road width or capacity</w:t>
+        <w:t>Now</w:t>
+      </w:r>
+      <w:r>
+        <w:t xml:space="preserve"> you have to specify which field of your street shapefile indicates road width or capacity</w:t>
       </w:r>
       <w:r>
         <w:t>.</w:t>
@@ -1471,6 +1581,7 @@
     </w:p>
     <w:p>
       <w:r>
+        <w:lastRenderedPageBreak/>
         <w:t>Evacuee points are locations of people who are in danger</w:t>
       </w:r>
       <w:r>
@@ -1507,11 +1618,7 @@
         <w:t xml:space="preserve"> </w:t>
       </w:r>
       <w:r>
-        <w:t xml:space="preserve">The tool assumes each person at an evacuee location will take a separate car, so if you want </w:t>
-      </w:r>
-      <w:r>
-        <w:lastRenderedPageBreak/>
-        <w:t>multiple people to</w:t>
+        <w:t>The tool assumes each person at an evacuee location will take a separate car, so if you want multiple people to</w:t>
       </w:r>
       <w:r>
         <w:t xml:space="preserve"> evacuate per car, which could reduce road congestion, you will need to divide this out in your data</w:t>
@@ -1609,7 +1716,7 @@
                     <pic:cNvPicPr/>
                   </pic:nvPicPr>
                   <pic:blipFill rotWithShape="1">
-                    <a:blip r:embed="rId17">
+                    <a:blip r:embed="rId19">
                       <a:extLst>
                         <a:ext uri="{28A0092B-C50C-407E-A947-70E740481C1C}">
                           <a14:useLocalDpi xmlns:a14="http://schemas.microsoft.com/office/drawing/2010/main" val="0"/>
@@ -1654,14 +1761,27 @@
       <w:r>
         <w:t xml:space="preserve">Figure </w:t>
       </w:r>
-      <w:fldSimple w:instr=" SEQ Figure \* ARABIC ">
-        <w:r>
-          <w:rPr>
-            <w:noProof/>
-          </w:rPr>
-          <w:t>3</w:t>
-        </w:r>
-      </w:fldSimple>
+      <w:r>
+        <w:fldChar w:fldCharType="begin"/>
+      </w:r>
+      <w:r>
+        <w:instrText xml:space="preserve"> SEQ Figure \* ARABIC </w:instrText>
+      </w:r>
+      <w:r>
+        <w:fldChar w:fldCharType="separate"/>
+      </w:r>
+      <w:r>
+        <w:rPr>
+          <w:noProof/>
+        </w:rPr>
+        <w:t>3</w:t>
+      </w:r>
+      <w:r>
+        <w:rPr>
+          <w:noProof/>
+        </w:rPr>
+        <w:fldChar w:fldCharType="end"/>
+      </w:r>
       <w:bookmarkEnd w:id="4"/>
       <w:r>
         <w:t xml:space="preserve">: </w:t>
@@ -1862,19 +1982,7 @@
     </w:p>
     <w:p>
       <w:r>
-        <w:t xml:space="preserve">Once </w:t>
-      </w:r>
-      <w:r>
-        <w:t xml:space="preserve">you </w:t>
-      </w:r>
-      <w:r>
-        <w:t>loaded these data</w:t>
-      </w:r>
-      <w:r>
-        <w:t xml:space="preserve">, </w:t>
-      </w:r>
-      <w:r>
-        <w:t>it’s</w:t>
+        <w:t>Now you’re</w:t>
       </w:r>
       <w:r>
         <w:t xml:space="preserve"> ready to perform the evacuation routing.</w:t>
@@ -1974,7 +2082,7 @@
                     <pic:cNvPicPr/>
                   </pic:nvPicPr>
                   <pic:blipFill>
-                    <a:blip r:embed="rId18">
+                    <a:blip r:embed="rId20">
                       <a:extLst>
                         <a:ext uri="{28A0092B-C50C-407E-A947-70E740481C1C}">
                           <a14:useLocalDpi xmlns:a14="http://schemas.microsoft.com/office/drawing/2010/main" val="0"/>
@@ -2020,14 +2128,27 @@
       <w:r>
         <w:t xml:space="preserve">Figure </w:t>
       </w:r>
-      <w:fldSimple w:instr=" SEQ Figure \* ARABIC ">
-        <w:r>
-          <w:rPr>
-            <w:noProof/>
-          </w:rPr>
-          <w:t>4</w:t>
-        </w:r>
-      </w:fldSimple>
+      <w:r>
+        <w:fldChar w:fldCharType="begin"/>
+      </w:r>
+      <w:r>
+        <w:instrText xml:space="preserve"> SEQ Figure \* ARABIC </w:instrText>
+      </w:r>
+      <w:r>
+        <w:fldChar w:fldCharType="separate"/>
+      </w:r>
+      <w:r>
+        <w:rPr>
+          <w:noProof/>
+        </w:rPr>
+        <w:t>4</w:t>
+      </w:r>
+      <w:r>
+        <w:rPr>
+          <w:noProof/>
+        </w:rPr>
+        <w:fldChar w:fldCharType="end"/>
+      </w:r>
       <w:bookmarkEnd w:id="5"/>
       <w:r>
         <w:t xml:space="preserve">: </w:t>
@@ -2078,6 +2199,9 @@
       <w:r>
         <w:t>Select your impedance or cost attribute.</w:t>
       </w:r>
+      <w:r>
+        <w:t xml:space="preserve"> Preferably pick something in “minutes”. Some of the settings’ default values are based on “minutes” as the unit of time.</w:t>
+      </w:r>
     </w:p>
     <w:p>
       <w:pPr>
@@ -2143,6 +2267,32 @@
       <w:r>
         <w:t xml:space="preserve"> Indicates the routing algorithm.</w:t>
       </w:r>
+      <w:r>
+        <w:t xml:space="preserve"> The interested reader </w:t>
+      </w:r>
+      <w:r>
+        <w:t>can</w:t>
+      </w:r>
+      <w:r>
+        <w:t xml:space="preserve"> read the </w:t>
+      </w:r>
+      <w:hyperlink r:id="rId21" w:history="1">
+        <w:r>
+          <w:rPr>
+            <w:rStyle w:val="Hyperlink"/>
+          </w:rPr>
+          <w:t>technical article</w:t>
+        </w:r>
+      </w:hyperlink>
+      <w:r>
+        <w:t xml:space="preserve"> which explains the mathematical </w:t>
+      </w:r>
+      <w:r>
+        <w:t>details</w:t>
+      </w:r>
+      <w:r>
+        <w:t xml:space="preserve"> of these algorithms.</w:t>
+      </w:r>
     </w:p>
     <w:p>
       <w:pPr>
@@ -2160,7 +2310,15 @@
         <w:t>SP:</w:t>
       </w:r>
       <w:r>
-        <w:t xml:space="preserve"> ShortestPath search for each evacuee</w:t>
+        <w:t xml:space="preserve"> </w:t>
+      </w:r>
+      <w:proofErr w:type="spellStart"/>
+      <w:r>
+        <w:t>ShortestPath</w:t>
+      </w:r>
+      <w:proofErr w:type="spellEnd"/>
+      <w:r>
+        <w:t xml:space="preserve"> search for each evacuee</w:t>
       </w:r>
       <w:r>
         <w:t>.</w:t>
@@ -2170,6 +2328,9 @@
       </w:r>
       <w:r>
         <w:t>All the capacities will be ignored.</w:t>
+      </w:r>
+      <w:r>
+        <w:t xml:space="preserve"> This will technically make the program behave like the Closet Facility tool.</w:t>
       </w:r>
     </w:p>
     <w:p>
@@ -2202,7 +2363,7 @@
       <w:r>
         <w:t xml:space="preserve"> (</w:t>
       </w:r>
-      <w:hyperlink r:id="rId19" w:history="1">
+      <w:hyperlink r:id="rId22" w:history="1">
         <w:r>
           <w:rPr>
             <w:rStyle w:val="Hyperlink"/>
@@ -2230,7 +2391,15 @@
         <w:t>CASPER:</w:t>
       </w:r>
       <w:r>
-        <w:t xml:space="preserve"> Capacity-Aware ShortestPath Evacuation Routing which will use </w:t>
+        <w:t xml:space="preserve"> Capacity-Aware </w:t>
+      </w:r>
+      <w:proofErr w:type="spellStart"/>
+      <w:r>
+        <w:t>ShortestPath</w:t>
+      </w:r>
+      <w:proofErr w:type="spellEnd"/>
+      <w:r>
+        <w:t xml:space="preserve"> Evacuation Routing which will use </w:t>
       </w:r>
       <w:r>
         <w:t>the traffic model</w:t>
@@ -2247,12 +2416,21 @@
           <w:numId w:val="5"/>
         </w:numPr>
       </w:pPr>
-      <w:r>
-        <w:rPr>
-          <w:b/>
-          <w:bCs/>
-        </w:rPr>
-        <w:t>Init Delay Cost Per Evacuee:</w:t>
+      <w:proofErr w:type="spellStart"/>
+      <w:r>
+        <w:rPr>
+          <w:b/>
+          <w:bCs/>
+        </w:rPr>
+        <w:t>Init</w:t>
+      </w:r>
+      <w:proofErr w:type="spellEnd"/>
+      <w:r>
+        <w:rPr>
+          <w:b/>
+          <w:bCs/>
+        </w:rPr>
+        <w:t xml:space="preserve"> Delay Cost Per Evacuee:</w:t>
       </w:r>
       <w:r>
         <w:t xml:space="preserve"> This number indicates the initial space between evacuees </w:t>
@@ -2395,6 +2573,7 @@
           <w:i/>
           <w:iCs/>
         </w:rPr>
+        <w:lastRenderedPageBreak/>
         <w:t>Cost per Safe Zone Density</w:t>
       </w:r>
       <w:r>
@@ -2440,10 +2619,7 @@
         <w:t>cost per density</w:t>
       </w:r>
       <w:r>
-        <w:t xml:space="preserve"> value</w:t>
-      </w:r>
-      <w:r>
-        <w:t>s means we prefer to have a more balanced population density over the safe zones. With higher values, the total evacuation time may increase.</w:t>
+        <w:t xml:space="preserve"> values means we prefer to have a more balanced population density over the safe zones. With higher values, the total evacuation time may increase.</w:t>
       </w:r>
     </w:p>
     <w:p>
@@ -2459,7 +2635,6 @@
           <w:b/>
           <w:bCs/>
         </w:rPr>
-        <w:lastRenderedPageBreak/>
         <w:t>CARMA Ratio</w:t>
       </w:r>
       <w:r>
@@ -2861,9 +3036,17 @@
         <w:t>Flocking model:</w:t>
       </w:r>
       <w:r>
-        <w:t xml:space="preserve"> This version of ArcCASPER is equipped with a simulation model. The simulation is based on the work by </w:t>
-      </w:r>
-      <w:hyperlink r:id="rId20" w:history="1">
+        <w:t xml:space="preserve"> This version of </w:t>
+      </w:r>
+      <w:proofErr w:type="spellStart"/>
+      <w:r>
+        <w:t>ArcCASPER</w:t>
+      </w:r>
+      <w:proofErr w:type="spellEnd"/>
+      <w:r>
+        <w:t xml:space="preserve"> is equipped with a simulation model. The simulation is based on the work by </w:t>
+      </w:r>
+      <w:hyperlink r:id="rId23" w:history="1">
         <w:r>
           <w:rPr>
             <w:rStyle w:val="Hyperlink"/>
@@ -2884,15 +3067,114 @@
         <w:t>attempted</w:t>
       </w:r>
       <w:r>
-        <w:t xml:space="preserve"> in large geographical areas. Any evacuation plan bigger than a zip code or with more than few thousand evacuees will not work with flocking model enabled.</w:t>
-      </w:r>
+        <w:t xml:space="preserve"> in large geographical areas.</w:t>
+      </w:r>
+    </w:p>
+    <w:p>
+      <w:pPr>
+        <w:pStyle w:val="ListParagraph"/>
+        <w:numPr>
+          <w:ilvl w:val="0"/>
+          <w:numId w:val="5"/>
+        </w:numPr>
+      </w:pPr>
+      <w:r>
+        <w:rPr>
+          <w:b/>
+          <w:bCs/>
+        </w:rPr>
+        <w:t>Flocking Profile:</w:t>
+      </w:r>
+      <w:r>
+        <w:t xml:space="preserve"> Indicates the type of evacuee</w:t>
+      </w:r>
+      <w:r>
+        <w:t>’s</w:t>
+      </w:r>
+      <w:r>
+        <w:t xml:space="preserve"> vehicle. This will directly affects the physics of the simulation like top speed, dimension, acceleration, safe distance from other vehicles, etc.</w:t>
+      </w:r>
+    </w:p>
+    <w:p>
+      <w:pPr>
+        <w:pStyle w:val="ListParagraph"/>
+        <w:numPr>
+          <w:ilvl w:val="0"/>
+          <w:numId w:val="5"/>
+        </w:numPr>
+      </w:pPr>
+      <w:r>
+        <w:rPr>
+          <w:b/>
+          <w:bCs/>
+        </w:rPr>
+        <w:lastRenderedPageBreak/>
+        <w:t>Simulation Interval:</w:t>
+      </w:r>
+      <w:r>
+        <w:t xml:space="preserve"> Indicates the temporal resolution of the simulation. For example a value of 0.01 (assuming </w:t>
+      </w:r>
+      <w:r>
+        <w:rPr>
+          <w:i/>
+          <w:iCs/>
+        </w:rPr>
+        <w:t>minutes</w:t>
+      </w:r>
+      <w:r>
+        <w:t xml:space="preserve"> for impedance value) means simulation will compute evacuee location every </w:t>
+      </w:r>
+      <w:r>
+        <w:t>0.6 seconds</w:t>
+      </w:r>
+      <w:r>
+        <w:t>.</w:t>
+      </w:r>
+    </w:p>
+    <w:p>
+      <w:pPr>
+        <w:pStyle w:val="ListParagraph"/>
+        <w:numPr>
+          <w:ilvl w:val="0"/>
+          <w:numId w:val="5"/>
+        </w:numPr>
+      </w:pPr>
+      <w:r>
+        <w:rPr>
+          <w:b/>
+          <w:bCs/>
+        </w:rPr>
+        <w:t>Snapshot Interval:</w:t>
+      </w:r>
+      <w:r>
+        <w:t xml:space="preserve"> </w:t>
+      </w:r>
+      <w:r>
+        <w:t xml:space="preserve">Indicates how often the simulation should store the evacuee locations. This will directly affect the length of the final animation. For example a value of 0.1 </w:t>
+      </w:r>
+      <w:r>
+        <w:t xml:space="preserve">(assuming </w:t>
+      </w:r>
+      <w:r>
+        <w:rPr>
+          <w:i/>
+          <w:iCs/>
+        </w:rPr>
+        <w:t>minutes</w:t>
+      </w:r>
+      <w:r>
+        <w:t xml:space="preserve"> for impedance value)</w:t>
+      </w:r>
+      <w:r>
+        <w:t xml:space="preserve"> means the simulation points are stored every 6 seconds. So the final animation will have a frame every 6 seconds.</w:t>
+      </w:r>
+    </w:p>
+    <w:p>
+      <w:pPr>
+        <w:pStyle w:val="Heading1"/>
+      </w:pPr>
       <w:bookmarkStart w:id="6" w:name="_GoBack"/>
       <w:bookmarkEnd w:id="6"/>
-    </w:p>
-    <w:p>
-      <w:pPr>
-        <w:pStyle w:val="Heading1"/>
-      </w:pPr>
       <w:r>
         <w:t>Section 4: Output</w:t>
       </w:r>
@@ -2914,10 +3196,27 @@
         <w:t>it’</w:t>
       </w:r>
       <w:r>
-        <w:t>s finished, t</w:t>
-      </w:r>
-      <w:r>
-        <w:t>wo output tables will be populated with results which we briefly explain in this section.</w:t>
+        <w:t xml:space="preserve">s finished, </w:t>
+      </w:r>
+      <w:r>
+        <w:t>three</w:t>
+      </w:r>
+      <w:r>
+        <w:t xml:space="preserve"> output tables will be populated with results which we briefly explain in this section.</w:t>
+      </w:r>
+      <w:r>
+        <w:t xml:space="preserve"> Please note that ArcMap stores all these layers in the map document (.</w:t>
+      </w:r>
+      <w:proofErr w:type="spellStart"/>
+      <w:r>
+        <w:t>mxd</w:t>
+      </w:r>
+      <w:proofErr w:type="spellEnd"/>
+      <w:r>
+        <w:t xml:space="preserve"> file) and not in your default geodatabase. It’s good practice to always export </w:t>
+      </w:r>
+      <w:r>
+        <w:t>output layers to your main data location after every “Solve”.</w:t>
       </w:r>
     </w:p>
     <w:p>
@@ -2925,7 +3224,6 @@
         <w:pStyle w:val="Heading2"/>
       </w:pPr>
       <w:r>
-        <w:lastRenderedPageBreak/>
         <w:t>Routes</w:t>
       </w:r>
     </w:p>
@@ -2996,6 +3294,7 @@
           <w:numId w:val="7"/>
         </w:numPr>
       </w:pPr>
+      <w:proofErr w:type="spellStart"/>
       <w:r>
         <w:rPr>
           <w:b/>
@@ -3003,6 +3302,7 @@
         </w:rPr>
         <w:t>EvcCost</w:t>
       </w:r>
+      <w:proofErr w:type="spellEnd"/>
       <w:r>
         <w:t>: I</w:t>
       </w:r>
@@ -3018,6 +3318,7 @@
           <w:numId w:val="7"/>
         </w:numPr>
       </w:pPr>
+      <w:proofErr w:type="spellStart"/>
       <w:r>
         <w:rPr>
           <w:b/>
@@ -3025,6 +3326,7 @@
         </w:rPr>
         <w:t>OrgCost</w:t>
       </w:r>
+      <w:proofErr w:type="spellEnd"/>
       <w:r>
         <w:t>: I</w:t>
       </w:r>
@@ -3083,7 +3385,20 @@
         <w:t>Name</w:t>
       </w:r>
       <w:r>
-        <w:t xml:space="preserve"> is the name of the evacuee from the ‘Evacuees’ table</w:t>
+        <w:rPr>
+          <w:b/>
+          <w:bCs/>
+        </w:rPr>
+        <w:t>:</w:t>
+      </w:r>
+      <w:r>
+        <w:t xml:space="preserve"> </w:t>
+      </w:r>
+      <w:r>
+        <w:t>N</w:t>
+      </w:r>
+      <w:r>
+        <w:t>ame of the evacuee from the ‘Evacuees’ table</w:t>
       </w:r>
       <w:r>
         <w:t>.</w:t>
@@ -3103,6 +3418,7 @@
           <w:numId w:val="7"/>
         </w:numPr>
       </w:pPr>
+      <w:proofErr w:type="spellStart"/>
       <w:r>
         <w:rPr>
           <w:b/>
@@ -3110,6 +3426,7 @@
         </w:rPr>
         <w:t>ObjectID</w:t>
       </w:r>
+      <w:proofErr w:type="spellEnd"/>
       <w:r>
         <w:rPr>
           <w:b/>
@@ -3133,7 +3450,15 @@
         <w:t>,</w:t>
       </w:r>
       <w:r>
-        <w:t xml:space="preserve"> you can sort the ‘Routes’ table by ‘ObjectID’</w:t>
+        <w:t xml:space="preserve"> you can sort the ‘Routes’ table by ‘</w:t>
+      </w:r>
+      <w:proofErr w:type="spellStart"/>
+      <w:r>
+        <w:t>ObjectID</w:t>
+      </w:r>
+      <w:proofErr w:type="spellEnd"/>
+      <w:r>
+        <w:t>’</w:t>
       </w:r>
       <w:r>
         <w:t>.</w:t>
@@ -3151,16 +3476,26 @@
         <w:t>,</w:t>
       </w:r>
       <w:r>
-        <w:t xml:space="preserve"> the ‘ObjectID’s are being generated as the routes being reserved on the network.</w:t>
+        <w:t xml:space="preserve"> the ‘</w:t>
+      </w:r>
+      <w:proofErr w:type="spellStart"/>
+      <w:r>
+        <w:t>ObjectID’s</w:t>
+      </w:r>
+      <w:proofErr w:type="spellEnd"/>
+      <w:r>
+        <w:t xml:space="preserve"> are being generated as the routes being reserved on the network.</w:t>
       </w:r>
     </w:p>
     <w:p>
       <w:pPr>
         <w:pStyle w:val="Heading2"/>
       </w:pPr>
+      <w:proofErr w:type="spellStart"/>
       <w:r>
         <w:t>EdgeStats</w:t>
       </w:r>
+      <w:proofErr w:type="spellEnd"/>
     </w:p>
     <w:p>
       <w:r>
@@ -3208,9 +3543,11 @@
       <w:r>
         <w:t>‘</w:t>
       </w:r>
+      <w:proofErr w:type="spellStart"/>
       <w:r>
         <w:t>EdgeStats</w:t>
       </w:r>
+      <w:proofErr w:type="spellEnd"/>
       <w:r>
         <w:t>’</w:t>
       </w:r>
@@ -3226,12 +3563,55 @@
           <w:numId w:val="5"/>
         </w:numPr>
       </w:pPr>
-      <w:r>
-        <w:rPr>
-          <w:b/>
-          <w:bCs/>
-        </w:rPr>
-        <w:t>EdgeID, Direction, SourceID, SourceOID:</w:t>
+      <w:proofErr w:type="spellStart"/>
+      <w:r>
+        <w:rPr>
+          <w:b/>
+          <w:bCs/>
+        </w:rPr>
+        <w:t>EdgeID</w:t>
+      </w:r>
+      <w:proofErr w:type="spellEnd"/>
+      <w:r>
+        <w:rPr>
+          <w:b/>
+          <w:bCs/>
+        </w:rPr>
+        <w:t xml:space="preserve">, Direction, </w:t>
+      </w:r>
+      <w:proofErr w:type="spellStart"/>
+      <w:r>
+        <w:rPr>
+          <w:b/>
+          <w:bCs/>
+        </w:rPr>
+        <w:t>SourceID</w:t>
+      </w:r>
+      <w:proofErr w:type="spellEnd"/>
+      <w:r>
+        <w:rPr>
+          <w:b/>
+          <w:bCs/>
+        </w:rPr>
+        <w:t xml:space="preserve">, </w:t>
+      </w:r>
+      <w:proofErr w:type="spellStart"/>
+      <w:proofErr w:type="gramStart"/>
+      <w:r>
+        <w:rPr>
+          <w:b/>
+          <w:bCs/>
+        </w:rPr>
+        <w:t>SourceOID</w:t>
+      </w:r>
+      <w:proofErr w:type="spellEnd"/>
+      <w:proofErr w:type="gramEnd"/>
+      <w:r>
+        <w:rPr>
+          <w:b/>
+          <w:bCs/>
+        </w:rPr>
+        <w:t>:</w:t>
       </w:r>
       <w:r>
         <w:t xml:space="preserve"> The four of them uniquely identify one edge in the network dataset</w:t>
@@ -3266,12 +3646,21 @@
           <w:numId w:val="5"/>
         </w:numPr>
       </w:pPr>
-      <w:r>
-        <w:rPr>
-          <w:b/>
-          <w:bCs/>
-        </w:rPr>
-        <w:t xml:space="preserve">ReservPop: </w:t>
+      <w:proofErr w:type="spellStart"/>
+      <w:r>
+        <w:rPr>
+          <w:b/>
+          <w:bCs/>
+        </w:rPr>
+        <w:t>ReservPop</w:t>
+      </w:r>
+      <w:proofErr w:type="spellEnd"/>
+      <w:r>
+        <w:rPr>
+          <w:b/>
+          <w:bCs/>
+        </w:rPr>
+        <w:t xml:space="preserve">: </w:t>
       </w:r>
       <w:r>
         <w:t>Number of evacuees that are set to pass this edge during evacuation not necessar</w:t>
@@ -3291,12 +3680,21 @@
           <w:numId w:val="5"/>
         </w:numPr>
       </w:pPr>
-      <w:r>
-        <w:rPr>
-          <w:b/>
-          <w:bCs/>
-        </w:rPr>
-        <w:t>TravCost:</w:t>
+      <w:proofErr w:type="spellStart"/>
+      <w:r>
+        <w:rPr>
+          <w:b/>
+          <w:bCs/>
+        </w:rPr>
+        <w:t>TravCost</w:t>
+      </w:r>
+      <w:proofErr w:type="spellEnd"/>
+      <w:r>
+        <w:rPr>
+          <w:b/>
+          <w:bCs/>
+        </w:rPr>
+        <w:t>:</w:t>
       </w:r>
       <w:r>
         <w:t xml:space="preserve"> the traversal cost for this edge with congestion consideration</w:t>
@@ -3313,12 +3711,21 @@
           <w:numId w:val="5"/>
         </w:numPr>
       </w:pPr>
-      <w:r>
-        <w:rPr>
-          <w:b/>
-          <w:bCs/>
-        </w:rPr>
-        <w:t>OrgCost:</w:t>
+      <w:proofErr w:type="spellStart"/>
+      <w:r>
+        <w:rPr>
+          <w:b/>
+          <w:bCs/>
+        </w:rPr>
+        <w:t>OrgCost</w:t>
+      </w:r>
+      <w:proofErr w:type="spellEnd"/>
+      <w:r>
+        <w:rPr>
+          <w:b/>
+          <w:bCs/>
+        </w:rPr>
+        <w:t>:</w:t>
       </w:r>
       <w:r>
         <w:t xml:space="preserve"> The original traversal cost of this edge according to the network dataset.</w:t>
@@ -3360,9 +3767,11 @@
       <w:r>
         <w:t>‘</w:t>
       </w:r>
+      <w:proofErr w:type="spellStart"/>
       <w:r>
         <w:t>TravCost</w:t>
       </w:r>
+      <w:proofErr w:type="spellEnd"/>
       <w:r>
         <w:t>’</w:t>
       </w:r>
@@ -3378,9 +3787,11 @@
       <w:r>
         <w:t>‘</w:t>
       </w:r>
+      <w:proofErr w:type="spellStart"/>
       <w:r>
         <w:t>OrgCost</w:t>
       </w:r>
+      <w:proofErr w:type="spellEnd"/>
       <w:r>
         <w:t>’</w:t>
       </w:r>
@@ -3390,13 +3801,304 @@
     </w:p>
     <w:p>
       <w:pPr>
+        <w:pStyle w:val="Heading2"/>
+      </w:pPr>
+      <w:r>
+        <w:lastRenderedPageBreak/>
+        <w:t>Flocks</w:t>
+      </w:r>
+    </w:p>
+    <w:p>
+      <w:r>
+        <w:t xml:space="preserve">This table will be created if the simulation option is ON. </w:t>
+      </w:r>
+      <w:r>
+        <w:t>It will have a point for every single evacuee at every time step.</w:t>
+      </w:r>
+      <w:r>
+        <w:t xml:space="preserve"> Each point has the following </w:t>
+      </w:r>
+      <w:r>
+        <w:t>attribute</w:t>
+      </w:r>
+      <w:r>
+        <w:t>:</w:t>
+      </w:r>
+    </w:p>
+    <w:p>
+      <w:pPr>
+        <w:pStyle w:val="ListParagraph"/>
+        <w:numPr>
+          <w:ilvl w:val="0"/>
+          <w:numId w:val="8"/>
+        </w:numPr>
+      </w:pPr>
+      <w:r>
+        <w:rPr>
+          <w:b/>
+          <w:bCs/>
+        </w:rPr>
+        <w:t>Name:</w:t>
+      </w:r>
+      <w:r>
+        <w:t xml:space="preserve"> Name of the evacuee point that this single evacuee belongs too.</w:t>
+      </w:r>
+    </w:p>
+    <w:p>
+      <w:pPr>
+        <w:pStyle w:val="ListParagraph"/>
+        <w:numPr>
+          <w:ilvl w:val="0"/>
+          <w:numId w:val="8"/>
+        </w:numPr>
+      </w:pPr>
+      <w:r>
+        <w:rPr>
+          <w:b/>
+          <w:bCs/>
+        </w:rPr>
+        <w:t>ID:</w:t>
+      </w:r>
+      <w:r>
+        <w:t xml:space="preserve"> </w:t>
+      </w:r>
+      <w:r>
+        <w:t>Unique ID for every single evacuee.</w:t>
+      </w:r>
+    </w:p>
+    <w:p>
+      <w:pPr>
+        <w:pStyle w:val="ListParagraph"/>
+        <w:numPr>
+          <w:ilvl w:val="0"/>
+          <w:numId w:val="8"/>
+        </w:numPr>
+      </w:pPr>
+      <w:r>
+        <w:rPr>
+          <w:b/>
+          <w:bCs/>
+        </w:rPr>
+        <w:t>Cost:</w:t>
+      </w:r>
+      <w:r>
+        <w:t xml:space="preserve"> The traveled cost that this single evacuee had so far</w:t>
+      </w:r>
+    </w:p>
+    <w:p>
+      <w:pPr>
+        <w:pStyle w:val="ListParagraph"/>
+        <w:numPr>
+          <w:ilvl w:val="0"/>
+          <w:numId w:val="8"/>
+        </w:numPr>
+      </w:pPr>
+      <w:r>
+        <w:rPr>
+          <w:b/>
+          <w:bCs/>
+        </w:rPr>
+        <w:t>Velocity:</w:t>
+      </w:r>
+      <w:r>
+        <w:t xml:space="preserve"> traversal speed as a vector in minutes per meter </w:t>
+      </w:r>
+      <w:r>
+        <w:t xml:space="preserve">(assuming </w:t>
+      </w:r>
+      <w:r>
+        <w:rPr>
+          <w:i/>
+          <w:iCs/>
+        </w:rPr>
+        <w:t>minutes</w:t>
+      </w:r>
+      <w:r>
+        <w:t xml:space="preserve"> for impedance value)</w:t>
+      </w:r>
+      <w:r>
+        <w:t>.</w:t>
+      </w:r>
+    </w:p>
+    <w:p>
+      <w:pPr>
+        <w:pStyle w:val="ListParagraph"/>
+        <w:numPr>
+          <w:ilvl w:val="0"/>
+          <w:numId w:val="8"/>
+        </w:numPr>
+      </w:pPr>
+      <w:r>
+        <w:rPr>
+          <w:b/>
+          <w:bCs/>
+        </w:rPr>
+        <w:t>Speed:</w:t>
+      </w:r>
+      <w:r>
+        <w:t xml:space="preserve"> Scalar current speed</w:t>
+      </w:r>
+    </w:p>
+    <w:p>
+      <w:pPr>
+        <w:pStyle w:val="ListParagraph"/>
+        <w:numPr>
+          <w:ilvl w:val="0"/>
+          <w:numId w:val="8"/>
+        </w:numPr>
+      </w:pPr>
+      <w:r>
+        <w:rPr>
+          <w:b/>
+          <w:bCs/>
+        </w:rPr>
+        <w:t>Traveled:</w:t>
+      </w:r>
+      <w:r>
+        <w:t xml:space="preserve"> distanced traveled in meters</w:t>
+      </w:r>
+    </w:p>
+    <w:p>
+      <w:pPr>
+        <w:pStyle w:val="ListParagraph"/>
+        <w:numPr>
+          <w:ilvl w:val="0"/>
+          <w:numId w:val="8"/>
+        </w:numPr>
+      </w:pPr>
+      <w:proofErr w:type="spellStart"/>
+      <w:r>
+        <w:rPr>
+          <w:b/>
+          <w:bCs/>
+        </w:rPr>
+        <w:t>MyTime</w:t>
+      </w:r>
+      <w:proofErr w:type="spellEnd"/>
+      <w:r>
+        <w:rPr>
+          <w:b/>
+          <w:bCs/>
+        </w:rPr>
+        <w:t>:</w:t>
+      </w:r>
+      <w:r>
+        <w:t xml:space="preserve"> Accurate time in current format. Can be used to create time-enabled layer</w:t>
+      </w:r>
+      <w:r>
+        <w:t>.</w:t>
+      </w:r>
+    </w:p>
+    <w:p>
+      <w:pPr>
+        <w:pStyle w:val="ListParagraph"/>
+        <w:numPr>
+          <w:ilvl w:val="0"/>
+          <w:numId w:val="8"/>
+        </w:numPr>
+      </w:pPr>
+      <w:proofErr w:type="spellStart"/>
+      <w:r>
+        <w:rPr>
+          <w:b/>
+          <w:bCs/>
+        </w:rPr>
+        <w:t>PassedMin</w:t>
+      </w:r>
+      <w:proofErr w:type="spellEnd"/>
+      <w:r>
+        <w:rPr>
+          <w:b/>
+          <w:bCs/>
+        </w:rPr>
+        <w:t>:</w:t>
+      </w:r>
+      <w:r>
+        <w:t xml:space="preserve"> Exact </w:t>
+      </w:r>
+      <w:r>
+        <w:t>minutes</w:t>
+      </w:r>
+      <w:r>
+        <w:t xml:space="preserve"> passed the start of </w:t>
+      </w:r>
+      <w:r>
+        <w:t xml:space="preserve">the </w:t>
+      </w:r>
+      <w:r>
+        <w:t xml:space="preserve">simulation as a </w:t>
+      </w:r>
+      <w:r>
+        <w:t>floating-point</w:t>
+      </w:r>
+      <w:r>
+        <w:t xml:space="preserve"> number</w:t>
+      </w:r>
+    </w:p>
+    <w:p>
+      <w:pPr>
+        <w:pStyle w:val="ListParagraph"/>
+        <w:numPr>
+          <w:ilvl w:val="0"/>
+          <w:numId w:val="8"/>
+        </w:numPr>
+      </w:pPr>
+      <w:r>
+        <w:rPr>
+          <w:b/>
+          <w:bCs/>
+        </w:rPr>
+        <w:t>Status:</w:t>
+      </w:r>
+      <w:r>
+        <w:t xml:space="preserve"> The status of a single evacuee can be </w:t>
+      </w:r>
+      <w:r>
+        <w:rPr>
+          <w:u w:val="single"/>
+        </w:rPr>
+        <w:t>M</w:t>
+      </w:r>
+      <w:r>
+        <w:t xml:space="preserve">oving, </w:t>
+      </w:r>
+      <w:r>
+        <w:rPr>
+          <w:u w:val="single"/>
+        </w:rPr>
+        <w:t>S</w:t>
+      </w:r>
+      <w:r>
+        <w:t xml:space="preserve">topped, </w:t>
+      </w:r>
+      <w:r>
+        <w:rPr>
+          <w:u w:val="single"/>
+        </w:rPr>
+        <w:t>C</w:t>
+      </w:r>
+      <w:r>
+        <w:t xml:space="preserve">ollided, and </w:t>
+      </w:r>
+      <w:r>
+        <w:rPr>
+          <w:u w:val="single"/>
+        </w:rPr>
+        <w:t>E</w:t>
+      </w:r>
+      <w:r>
+        <w:t>nd.</w:t>
+      </w:r>
+    </w:p>
+    <w:p/>
+    <w:p>
+      <w:pPr>
         <w:pStyle w:val="Caption"/>
       </w:pPr>
       <w:r>
         <w:rPr>
           <w:noProof/>
         </w:rPr>
-        <w:lastRenderedPageBreak/>
         <w:drawing>
           <wp:inline distT="0" distB="0" distL="0" distR="0" wp14:anchorId="245F5BE2" wp14:editId="7954A9A4">
             <wp:extent cx="5941219" cy="4457700"/>
@@ -3413,7 +4115,7 @@
                     <pic:cNvPicPr/>
                   </pic:nvPicPr>
                   <pic:blipFill rotWithShape="1">
-                    <a:blip r:embed="rId21">
+                    <a:blip r:embed="rId24">
                       <a:extLst>
                         <a:ext uri="{28A0092B-C50C-407E-A947-70E740481C1C}">
                           <a14:useLocalDpi xmlns:a14="http://schemas.microsoft.com/office/drawing/2010/main" val="0"/>
@@ -3455,14 +4157,27 @@
       <w:r>
         <w:t xml:space="preserve">Figure </w:t>
       </w:r>
-      <w:fldSimple w:instr=" SEQ Figure \* ARABIC ">
-        <w:r>
-          <w:rPr>
-            <w:noProof/>
-          </w:rPr>
-          <w:t>5</w:t>
-        </w:r>
-      </w:fldSimple>
+      <w:r>
+        <w:fldChar w:fldCharType="begin"/>
+      </w:r>
+      <w:r>
+        <w:instrText xml:space="preserve"> SEQ Figure \* ARABIC </w:instrText>
+      </w:r>
+      <w:r>
+        <w:fldChar w:fldCharType="separate"/>
+      </w:r>
+      <w:r>
+        <w:rPr>
+          <w:noProof/>
+        </w:rPr>
+        <w:t>5</w:t>
+      </w:r>
+      <w:r>
+        <w:rPr>
+          <w:noProof/>
+        </w:rPr>
+        <w:fldChar w:fldCharType="end"/>
+      </w:r>
       <w:bookmarkEnd w:id="7"/>
       <w:r>
         <w:t>: Calculated Evacuation</w:t>
@@ -3482,6 +4197,7 @@
         <w:pStyle w:val="Heading1"/>
       </w:pPr>
       <w:r>
+        <w:lastRenderedPageBreak/>
         <w:t>Known Issues</w:t>
       </w:r>
     </w:p>
@@ -3550,18 +4266,6 @@
     </w:p>
     <w:p>
       <w:pPr>
-        <w:pStyle w:val="ListParagraph"/>
-        <w:numPr>
-          <w:ilvl w:val="0"/>
-          <w:numId w:val="5"/>
-        </w:numPr>
-      </w:pPr>
-      <w:r>
-        <w:t>Safe zone capacity: The safe zone capacity feature is not yet implemented.</w:t>
-      </w:r>
-    </w:p>
-    <w:p>
-      <w:pPr>
         <w:pStyle w:val="Heading1"/>
       </w:pPr>
       <w:r>
@@ -3582,8 +4286,13 @@
       </w:r>
     </w:p>
     <w:p>
-      <w:r>
-        <w:t xml:space="preserve">ArcCASPER </w:t>
+      <w:proofErr w:type="spellStart"/>
+      <w:r>
+        <w:t>ArcCASPER</w:t>
+      </w:r>
+      <w:proofErr w:type="spellEnd"/>
+      <w:r>
+        <w:t xml:space="preserve"> </w:t>
       </w:r>
       <w:r>
         <w:t xml:space="preserve">tool </w:t>
@@ -3592,10 +4301,32 @@
         <w:t xml:space="preserve">is </w:t>
       </w:r>
       <w:r>
-        <w:t>release as free closed-source software</w:t>
-      </w:r>
-      <w:r>
-        <w:t>.</w:t>
+        <w:t>release</w:t>
+      </w:r>
+      <w:r>
+        <w:t>d</w:t>
+      </w:r>
+      <w:r>
+        <w:t xml:space="preserve"> as</w:t>
+      </w:r>
+      <w:r>
+        <w:t xml:space="preserve"> free</w:t>
+      </w:r>
+      <w:r>
+        <w:t xml:space="preserve"> closed-source software</w:t>
+      </w:r>
+      <w:r>
+        <w:t>.</w:t>
+      </w:r>
+    </w:p>
+    <w:p>
+      <w:r>
+        <w:t>If you decided to use our tool in your work, we would ask that you cite it as:</w:t>
+      </w:r>
+    </w:p>
+    <w:p>
+      <w:r>
+        <w:t>K. Shahabi and J. P. Wilson, “CASPER: Intelligent capacity-aware evacuation routing,” Computers, Environment and Urban Systems, vol. 46, pp. 12–24, Apr. 2014</w:t>
       </w:r>
     </w:p>
     <w:p>
@@ -3603,7 +4334,6 @@
         <w:pStyle w:val="Heading1"/>
       </w:pPr>
       <w:r>
-        <w:lastRenderedPageBreak/>
         <w:t>Disclaimer</w:t>
       </w:r>
     </w:p>
@@ -3637,7 +4367,7 @@
       </w:r>
     </w:p>
     <w:sectPr>
-      <w:footerReference w:type="default" r:id="rId22"/>
+      <w:footerReference w:type="default" r:id="rId25"/>
       <w:pgSz w:w="12240" w:h="15840"/>
       <w:pgMar w:top="1296" w:right="1296" w:bottom="1296" w:left="1296" w:header="720" w:footer="720" w:gutter="0"/>
       <w:cols w:space="720"/>
@@ -3706,7 +4436,7 @@
           <w:rPr>
             <w:noProof/>
           </w:rPr>
-          <w:t>6</w:t>
+          <w:t>9</w:t>
         </w:r>
         <w:r>
           <w:rPr>
@@ -3753,6 +4483,119 @@
 <file path=word/numbering.xml><?xml version="1.0" encoding="utf-8"?>
 <w:numbering xmlns:wpc="http://schemas.microsoft.com/office/word/2010/wordprocessingCanvas" xmlns:mc="http://schemas.openxmlformats.org/markup-compatibility/2006" xmlns:o="urn:schemas-microsoft-com:office:office" xmlns:r="http://schemas.openxmlformats.org/officeDocument/2006/relationships" xmlns:m="http://schemas.openxmlformats.org/officeDocument/2006/math" xmlns:v="urn:schemas-microsoft-com:vml" xmlns:wp14="http://schemas.microsoft.com/office/word/2010/wordprocessingDrawing" xmlns:wp="http://schemas.openxmlformats.org/drawingml/2006/wordprocessingDrawing" xmlns:w10="urn:schemas-microsoft-com:office:word" xmlns:w="http://schemas.openxmlformats.org/wordprocessingml/2006/main" xmlns:w14="http://schemas.microsoft.com/office/word/2010/wordml" xmlns:wpg="http://schemas.microsoft.com/office/word/2010/wordprocessingGroup" xmlns:wpi="http://schemas.microsoft.com/office/word/2010/wordprocessingInk" xmlns:wne="http://schemas.microsoft.com/office/word/2006/wordml" xmlns:wps="http://schemas.microsoft.com/office/word/2010/wordprocessingShape" mc:Ignorable="w14 wp14">
   <w:abstractNum w:abstractNumId="0">
+    <w:nsid w:val="154C2D43"/>
+    <w:multiLevelType w:val="hybridMultilevel"/>
+    <w:tmpl w:val="A24A7066"/>
+    <w:lvl w:ilvl="0" w:tplc="C0BCA262">
+      <w:start w:val="1"/>
+      <w:numFmt w:val="bullet"/>
+      <w:lvlText w:val="-"/>
+      <w:lvlJc w:val="left"/>
+      <w:pPr>
+        <w:ind w:left="720" w:hanging="360"/>
+      </w:pPr>
+      <w:rPr>
+        <w:rFonts w:ascii="Calibri" w:eastAsiaTheme="minorHAnsi" w:hAnsi="Calibri" w:cs="Calibri" w:hint="default"/>
+      </w:rPr>
+    </w:lvl>
+    <w:lvl w:ilvl="1" w:tplc="04090003" w:tentative="1">
+      <w:start w:val="1"/>
+      <w:numFmt w:val="bullet"/>
+      <w:lvlText w:val="o"/>
+      <w:lvlJc w:val="left"/>
+      <w:pPr>
+        <w:ind w:left="1440" w:hanging="360"/>
+      </w:pPr>
+      <w:rPr>
+        <w:rFonts w:ascii="Courier New" w:hAnsi="Courier New" w:cs="Courier New" w:hint="default"/>
+      </w:rPr>
+    </w:lvl>
+    <w:lvl w:ilvl="2" w:tplc="04090005" w:tentative="1">
+      <w:start w:val="1"/>
+      <w:numFmt w:val="bullet"/>
+      <w:lvlText w:val=""/>
+      <w:lvlJc w:val="left"/>
+      <w:pPr>
+        <w:ind w:left="2160" w:hanging="360"/>
+      </w:pPr>
+      <w:rPr>
+        <w:rFonts w:ascii="Wingdings" w:hAnsi="Wingdings" w:hint="default"/>
+      </w:rPr>
+    </w:lvl>
+    <w:lvl w:ilvl="3" w:tplc="04090001" w:tentative="1">
+      <w:start w:val="1"/>
+      <w:numFmt w:val="bullet"/>
+      <w:lvlText w:val=""/>
+      <w:lvlJc w:val="left"/>
+      <w:pPr>
+        <w:ind w:left="2880" w:hanging="360"/>
+      </w:pPr>
+      <w:rPr>
+        <w:rFonts w:ascii="Symbol" w:hAnsi="Symbol" w:hint="default"/>
+      </w:rPr>
+    </w:lvl>
+    <w:lvl w:ilvl="4" w:tplc="04090003" w:tentative="1">
+      <w:start w:val="1"/>
+      <w:numFmt w:val="bullet"/>
+      <w:lvlText w:val="o"/>
+      <w:lvlJc w:val="left"/>
+      <w:pPr>
+        <w:ind w:left="3600" w:hanging="360"/>
+      </w:pPr>
+      <w:rPr>
+        <w:rFonts w:ascii="Courier New" w:hAnsi="Courier New" w:cs="Courier New" w:hint="default"/>
+      </w:rPr>
+    </w:lvl>
+    <w:lvl w:ilvl="5" w:tplc="04090005" w:tentative="1">
+      <w:start w:val="1"/>
+      <w:numFmt w:val="bullet"/>
+      <w:lvlText w:val=""/>
+      <w:lvlJc w:val="left"/>
+      <w:pPr>
+        <w:ind w:left="4320" w:hanging="360"/>
+      </w:pPr>
+      <w:rPr>
+        <w:rFonts w:ascii="Wingdings" w:hAnsi="Wingdings" w:hint="default"/>
+      </w:rPr>
+    </w:lvl>
+    <w:lvl w:ilvl="6" w:tplc="04090001" w:tentative="1">
+      <w:start w:val="1"/>
+      <w:numFmt w:val="bullet"/>
+      <w:lvlText w:val=""/>
+      <w:lvlJc w:val="left"/>
+      <w:pPr>
+        <w:ind w:left="5040" w:hanging="360"/>
+      </w:pPr>
+      <w:rPr>
+        <w:rFonts w:ascii="Symbol" w:hAnsi="Symbol" w:hint="default"/>
+      </w:rPr>
+    </w:lvl>
+    <w:lvl w:ilvl="7" w:tplc="04090003" w:tentative="1">
+      <w:start w:val="1"/>
+      <w:numFmt w:val="bullet"/>
+      <w:lvlText w:val="o"/>
+      <w:lvlJc w:val="left"/>
+      <w:pPr>
+        <w:ind w:left="5760" w:hanging="360"/>
+      </w:pPr>
+      <w:rPr>
+        <w:rFonts w:ascii="Courier New" w:hAnsi="Courier New" w:cs="Courier New" w:hint="default"/>
+      </w:rPr>
+    </w:lvl>
+    <w:lvl w:ilvl="8" w:tplc="04090005" w:tentative="1">
+      <w:start w:val="1"/>
+      <w:numFmt w:val="bullet"/>
+      <w:lvlText w:val=""/>
+      <w:lvlJc w:val="left"/>
+      <w:pPr>
+        <w:ind w:left="6480" w:hanging="360"/>
+      </w:pPr>
+      <w:rPr>
+        <w:rFonts w:ascii="Wingdings" w:hAnsi="Wingdings" w:hint="default"/>
+      </w:rPr>
+    </w:lvl>
+  </w:abstractNum>
+  <w:abstractNum w:abstractNumId="1">
     <w:nsid w:val="1C174315"/>
     <w:multiLevelType w:val="hybridMultilevel"/>
     <w:tmpl w:val="096CC334"/>
@@ -3865,7 +4708,7 @@
       </w:rPr>
     </w:lvl>
   </w:abstractNum>
-  <w:abstractNum w:abstractNumId="1">
+  <w:abstractNum w:abstractNumId="2">
     <w:nsid w:val="3AED5679"/>
     <w:multiLevelType w:val="hybridMultilevel"/>
     <w:tmpl w:val="953492EC"/>
@@ -3978,7 +4821,7 @@
       </w:rPr>
     </w:lvl>
   </w:abstractNum>
-  <w:abstractNum w:abstractNumId="2">
+  <w:abstractNum w:abstractNumId="3">
     <w:nsid w:val="4B164F38"/>
     <w:multiLevelType w:val="hybridMultilevel"/>
     <w:tmpl w:val="AD201F4E"/>
@@ -4091,7 +4934,7 @@
       </w:rPr>
     </w:lvl>
   </w:abstractNum>
-  <w:abstractNum w:abstractNumId="3">
+  <w:abstractNum w:abstractNumId="4">
     <w:nsid w:val="5A7D415B"/>
     <w:multiLevelType w:val="hybridMultilevel"/>
     <w:tmpl w:val="F30A6342"/>
@@ -4180,7 +5023,7 @@
       </w:pPr>
     </w:lvl>
   </w:abstractNum>
-  <w:abstractNum w:abstractNumId="4">
+  <w:abstractNum w:abstractNumId="5">
     <w:nsid w:val="605B5ECD"/>
     <w:multiLevelType w:val="hybridMultilevel"/>
     <w:tmpl w:val="426A2EEA"/>
@@ -4293,7 +5136,7 @@
       </w:rPr>
     </w:lvl>
   </w:abstractNum>
-  <w:abstractNum w:abstractNumId="5">
+  <w:abstractNum w:abstractNumId="6">
     <w:nsid w:val="6C182A0B"/>
     <w:multiLevelType w:val="hybridMultilevel"/>
     <w:tmpl w:val="114E3426"/>
@@ -4382,7 +5225,7 @@
       </w:pPr>
     </w:lvl>
   </w:abstractNum>
-  <w:abstractNum w:abstractNumId="6">
+  <w:abstractNum w:abstractNumId="7">
     <w:nsid w:val="7B914FE8"/>
     <w:multiLevelType w:val="hybridMultilevel"/>
     <w:tmpl w:val="687250B6"/>
@@ -4472,25 +5315,28 @@
     </w:lvl>
   </w:abstractNum>
   <w:num w:numId="1">
+    <w:abstractNumId w:val="6"/>
+  </w:num>
+  <w:num w:numId="2">
+    <w:abstractNumId w:val="4"/>
+  </w:num>
+  <w:num w:numId="3">
+    <w:abstractNumId w:val="1"/>
+  </w:num>
+  <w:num w:numId="4">
+    <w:abstractNumId w:val="7"/>
+  </w:num>
+  <w:num w:numId="5">
+    <w:abstractNumId w:val="3"/>
+  </w:num>
+  <w:num w:numId="6">
     <w:abstractNumId w:val="5"/>
   </w:num>
-  <w:num w:numId="2">
-    <w:abstractNumId w:val="3"/>
-  </w:num>
-  <w:num w:numId="3">
-    <w:abstractNumId w:val="0"/>
-  </w:num>
-  <w:num w:numId="4">
-    <w:abstractNumId w:val="6"/>
-  </w:num>
-  <w:num w:numId="5">
+  <w:num w:numId="7">
     <w:abstractNumId w:val="2"/>
   </w:num>
-  <w:num w:numId="6">
-    <w:abstractNumId w:val="4"/>
-  </w:num>
-  <w:num w:numId="7">
-    <w:abstractNumId w:val="1"/>
+  <w:num w:numId="8">
+    <w:abstractNumId w:val="0"/>
   </w:num>
 </w:numbering>
 </file>
@@ -4892,9 +5738,9 @@
     <w:uiPriority w:val="35"/>
     <w:unhideWhenUsed/>
     <w:qFormat/>
-    <w:rsid w:val="005F5CDE"/>
+    <w:rsid w:val="006705E5"/>
     <w:pPr>
-      <w:keepNext/>
+      <w:keepLines/>
       <w:widowControl w:val="0"/>
       <w:spacing w:before="120"/>
       <w:contextualSpacing/>
@@ -5442,9 +6288,9 @@
     <w:uiPriority w:val="35"/>
     <w:unhideWhenUsed/>
     <w:qFormat/>
-    <w:rsid w:val="005F5CDE"/>
+    <w:rsid w:val="006705E5"/>
     <w:pPr>
-      <w:keepNext/>
+      <w:keepLines/>
       <w:widowControl w:val="0"/>
       <w:spacing w:before="120"/>
       <w:contextualSpacing/>
@@ -5885,7 +6731,7 @@
 </file>
 
 <file path=customXml/itemProps1.xml><?xml version="1.0" encoding="utf-8"?>
-<ds:datastoreItem xmlns:ds="http://schemas.openxmlformats.org/officeDocument/2006/customXml" ds:itemID="{15CA6FBC-FBA4-4557-8B3B-88DB4AB1ADB1}">
+<ds:datastoreItem xmlns:ds="http://schemas.openxmlformats.org/officeDocument/2006/customXml" ds:itemID="{F5A033CF-2EAE-4BFD-888E-0FB5BB54B234}">
   <ds:schemaRefs>
     <ds:schemaRef ds:uri="http://schemas.openxmlformats.org/officeDocument/2006/bibliography"/>
   </ds:schemaRefs>

</xml_diff>

<commit_message>
documentation, no page number for cover page
</commit_message>
<xml_diff>
--- a/Docs/ArcCASPER howto.docx
+++ b/Docs/ArcCASPER howto.docx
@@ -12,6 +12,8 @@
           <w:szCs w:val="44"/>
         </w:rPr>
       </w:pPr>
+      <w:bookmarkStart w:id="0" w:name="_GoBack"/>
+      <w:bookmarkEnd w:id="0"/>
       <w:proofErr w:type="spellStart"/>
       <w:r>
         <w:rPr>
@@ -863,32 +865,19 @@
                                 <w:noProof/>
                               </w:rPr>
                             </w:pPr>
-                            <w:bookmarkStart w:id="0" w:name="_Ref346721594"/>
+                            <w:bookmarkStart w:id="1" w:name="_Ref346721594"/>
                             <w:r>
                               <w:t xml:space="preserve">Figure </w:t>
                             </w:r>
-                            <w:r>
-                              <w:fldChar w:fldCharType="begin"/>
-                            </w:r>
-                            <w:r>
-                              <w:instrText xml:space="preserve"> SEQ Figure \* ARABIC </w:instrText>
-                            </w:r>
-                            <w:r>
-                              <w:fldChar w:fldCharType="separate"/>
-                            </w:r>
-                            <w:r>
-                              <w:rPr>
-                                <w:noProof/>
-                              </w:rPr>
-                              <w:t>1</w:t>
-                            </w:r>
-                            <w:r>
-                              <w:rPr>
-                                <w:noProof/>
-                              </w:rPr>
-                              <w:fldChar w:fldCharType="end"/>
-                            </w:r>
-                            <w:bookmarkEnd w:id="0"/>
+                            <w:fldSimple w:instr=" SEQ Figure \* ARABIC ">
+                              <w:r>
+                                <w:rPr>
+                                  <w:noProof/>
+                                </w:rPr>
+                                <w:t>1</w:t>
+                              </w:r>
+                            </w:fldSimple>
+                            <w:bookmarkEnd w:id="1"/>
                             <w:r>
                               <w:t xml:space="preserve">: </w:t>
                             </w:r>
@@ -929,32 +918,19 @@
                           <w:noProof/>
                         </w:rPr>
                       </w:pPr>
-                      <w:bookmarkStart w:id="1" w:name="_Ref346721594"/>
+                      <w:bookmarkStart w:id="2" w:name="_Ref346721594"/>
                       <w:r>
                         <w:t xml:space="preserve">Figure </w:t>
                       </w:r>
-                      <w:r>
-                        <w:fldChar w:fldCharType="begin"/>
-                      </w:r>
-                      <w:r>
-                        <w:instrText xml:space="preserve"> SEQ Figure \* ARABIC </w:instrText>
-                      </w:r>
-                      <w:r>
-                        <w:fldChar w:fldCharType="separate"/>
-                      </w:r>
-                      <w:r>
-                        <w:rPr>
-                          <w:noProof/>
-                        </w:rPr>
-                        <w:t>1</w:t>
-                      </w:r>
-                      <w:r>
-                        <w:rPr>
-                          <w:noProof/>
-                        </w:rPr>
-                        <w:fldChar w:fldCharType="end"/>
-                      </w:r>
-                      <w:bookmarkEnd w:id="1"/>
+                      <w:fldSimple w:instr=" SEQ Figure \* ARABIC ">
+                        <w:r>
+                          <w:rPr>
+                            <w:noProof/>
+                          </w:rPr>
+                          <w:t>1</w:t>
+                        </w:r>
+                      </w:fldSimple>
+                      <w:bookmarkEnd w:id="2"/>
                       <w:r>
                         <w:t xml:space="preserve">: </w:t>
                       </w:r>
@@ -1266,7 +1242,7 @@
           <w:numId w:val="1"/>
         </w:numPr>
       </w:pPr>
-      <w:bookmarkStart w:id="2" w:name="_Ref319345696"/>
+      <w:bookmarkStart w:id="3" w:name="_Ref319345696"/>
       <w:r>
         <w:t>Data Type “Double” or “Integer”</w:t>
       </w:r>
@@ -1279,7 +1255,7 @@
       <w:r>
         <w:t>It depends on the related street shapefile field type.</w:t>
       </w:r>
-      <w:bookmarkEnd w:id="2"/>
+      <w:bookmarkEnd w:id="3"/>
     </w:p>
     <w:p>
       <w:pPr>
@@ -1382,32 +1358,19 @@
       <w:pPr>
         <w:pStyle w:val="Caption"/>
       </w:pPr>
-      <w:bookmarkStart w:id="3" w:name="_Ref346721611"/>
+      <w:bookmarkStart w:id="4" w:name="_Ref346721611"/>
       <w:r>
         <w:t xml:space="preserve">Figure </w:t>
       </w:r>
-      <w:r>
-        <w:fldChar w:fldCharType="begin"/>
-      </w:r>
-      <w:r>
-        <w:instrText xml:space="preserve"> SEQ Figure \* ARABIC </w:instrText>
-      </w:r>
-      <w:r>
-        <w:fldChar w:fldCharType="separate"/>
-      </w:r>
-      <w:r>
-        <w:rPr>
-          <w:noProof/>
-        </w:rPr>
-        <w:t>2</w:t>
-      </w:r>
-      <w:r>
-        <w:rPr>
-          <w:noProof/>
-        </w:rPr>
-        <w:fldChar w:fldCharType="end"/>
-      </w:r>
-      <w:bookmarkEnd w:id="3"/>
+      <w:fldSimple w:instr=" SEQ Figure \* ARABIC ">
+        <w:r>
+          <w:rPr>
+            <w:noProof/>
+          </w:rPr>
+          <w:t>2</w:t>
+        </w:r>
+      </w:fldSimple>
+      <w:bookmarkEnd w:id="4"/>
       <w:r>
         <w:t>: Capacity Network Attribute Evaluator</w:t>
       </w:r>
@@ -1757,32 +1720,19 @@
       <w:pPr>
         <w:pStyle w:val="Caption"/>
       </w:pPr>
-      <w:bookmarkStart w:id="4" w:name="_Ref349142980"/>
+      <w:bookmarkStart w:id="5" w:name="_Ref349142980"/>
       <w:r>
         <w:t xml:space="preserve">Figure </w:t>
       </w:r>
-      <w:r>
-        <w:fldChar w:fldCharType="begin"/>
-      </w:r>
-      <w:r>
-        <w:instrText xml:space="preserve"> SEQ Figure \* ARABIC </w:instrText>
-      </w:r>
-      <w:r>
-        <w:fldChar w:fldCharType="separate"/>
-      </w:r>
-      <w:r>
-        <w:rPr>
-          <w:noProof/>
-        </w:rPr>
-        <w:t>3</w:t>
-      </w:r>
-      <w:r>
-        <w:rPr>
-          <w:noProof/>
-        </w:rPr>
-        <w:fldChar w:fldCharType="end"/>
-      </w:r>
-      <w:bookmarkEnd w:id="4"/>
+      <w:fldSimple w:instr=" SEQ Figure \* ARABIC ">
+        <w:r>
+          <w:rPr>
+            <w:noProof/>
+          </w:rPr>
+          <w:t>3</w:t>
+        </w:r>
+      </w:fldSimple>
+      <w:bookmarkEnd w:id="5"/>
       <w:r>
         <w:t xml:space="preserve">: </w:t>
       </w:r>
@@ -2124,32 +2074,19 @@
       <w:pPr>
         <w:pStyle w:val="Caption"/>
       </w:pPr>
-      <w:bookmarkStart w:id="5" w:name="_Ref346721650"/>
+      <w:bookmarkStart w:id="6" w:name="_Ref346721650"/>
       <w:r>
         <w:t xml:space="preserve">Figure </w:t>
       </w:r>
-      <w:r>
-        <w:fldChar w:fldCharType="begin"/>
-      </w:r>
-      <w:r>
-        <w:instrText xml:space="preserve"> SEQ Figure \* ARABIC </w:instrText>
-      </w:r>
-      <w:r>
-        <w:fldChar w:fldCharType="separate"/>
-      </w:r>
-      <w:r>
-        <w:rPr>
-          <w:noProof/>
-        </w:rPr>
-        <w:t>4</w:t>
-      </w:r>
-      <w:r>
-        <w:rPr>
-          <w:noProof/>
-        </w:rPr>
-        <w:fldChar w:fldCharType="end"/>
-      </w:r>
-      <w:bookmarkEnd w:id="5"/>
+      <w:fldSimple w:instr=" SEQ Figure \* ARABIC ">
+        <w:r>
+          <w:rPr>
+            <w:noProof/>
+          </w:rPr>
+          <w:t>4</w:t>
+        </w:r>
+      </w:fldSimple>
+      <w:bookmarkEnd w:id="6"/>
       <w:r>
         <w:t xml:space="preserve">: </w:t>
       </w:r>
@@ -2285,13 +2222,7 @@
         </w:r>
       </w:hyperlink>
       <w:r>
-        <w:t xml:space="preserve"> which explains the mathematical </w:t>
-      </w:r>
-      <w:r>
-        <w:t>details</w:t>
-      </w:r>
-      <w:r>
-        <w:t xml:space="preserve"> of these algorithms.</w:t>
+        <w:t xml:space="preserve"> which explains the mathematical details of these algorithms.</w:t>
       </w:r>
     </w:p>
     <w:p>
@@ -3150,10 +3081,7 @@
         <w:t xml:space="preserve"> </w:t>
       </w:r>
       <w:r>
-        <w:t xml:space="preserve">Indicates how often the simulation should store the evacuee locations. This will directly affect the length of the final animation. For example a value of 0.1 </w:t>
-      </w:r>
-      <w:r>
-        <w:t xml:space="preserve">(assuming </w:t>
+        <w:t xml:space="preserve">Indicates how often the simulation should store the evacuee locations. This will directly affect the length of the final animation. For example a value of 0.1 (assuming </w:t>
       </w:r>
       <w:r>
         <w:rPr>
@@ -3163,18 +3091,13 @@
         <w:t>minutes</w:t>
       </w:r>
       <w:r>
-        <w:t xml:space="preserve"> for impedance value)</w:t>
-      </w:r>
-      <w:r>
-        <w:t xml:space="preserve"> means the simulation points are stored every 6 seconds. So the final animation will have a frame every 6 seconds.</w:t>
+        <w:t xml:space="preserve"> for impedance value) means the simulation points are stored every 6 seconds. So the final animation will have a frame every 6 seconds.</w:t>
       </w:r>
     </w:p>
     <w:p>
       <w:pPr>
         <w:pStyle w:val="Heading1"/>
       </w:pPr>
-      <w:bookmarkStart w:id="6" w:name="_GoBack"/>
-      <w:bookmarkEnd w:id="6"/>
       <w:r>
         <w:t>Section 4: Output</w:t>
       </w:r>
@@ -3901,10 +3824,7 @@
         <w:t>Velocity:</w:t>
       </w:r>
       <w:r>
-        <w:t xml:space="preserve"> traversal speed as a vector in minutes per meter </w:t>
-      </w:r>
-      <w:r>
-        <w:t xml:space="preserve">(assuming </w:t>
+        <w:t xml:space="preserve"> traversal speed as a vector in minutes per meter (assuming </w:t>
       </w:r>
       <w:r>
         <w:rPr>
@@ -3914,10 +3834,7 @@
         <w:t>minutes</w:t>
       </w:r>
       <w:r>
-        <w:t xml:space="preserve"> for impedance value)</w:t>
-      </w:r>
-      <w:r>
-        <w:t>.</w:t>
+        <w:t xml:space="preserve"> for impedance value).</w:t>
       </w:r>
     </w:p>
     <w:p>
@@ -4157,27 +4074,14 @@
       <w:r>
         <w:t xml:space="preserve">Figure </w:t>
       </w:r>
-      <w:r>
-        <w:fldChar w:fldCharType="begin"/>
-      </w:r>
-      <w:r>
-        <w:instrText xml:space="preserve"> SEQ Figure \* ARABIC </w:instrText>
-      </w:r>
-      <w:r>
-        <w:fldChar w:fldCharType="separate"/>
-      </w:r>
-      <w:r>
-        <w:rPr>
-          <w:noProof/>
-        </w:rPr>
-        <w:t>5</w:t>
-      </w:r>
-      <w:r>
-        <w:rPr>
-          <w:noProof/>
-        </w:rPr>
-        <w:fldChar w:fldCharType="end"/>
-      </w:r>
+      <w:fldSimple w:instr=" SEQ Figure \* ARABIC ">
+        <w:r>
+          <w:rPr>
+            <w:noProof/>
+          </w:rPr>
+          <w:t>5</w:t>
+        </w:r>
+      </w:fldSimple>
       <w:bookmarkEnd w:id="7"/>
       <w:r>
         <w:t>: Calculated Evacuation</w:t>
@@ -4371,6 +4275,7 @@
       <w:pgSz w:w="12240" w:h="15840"/>
       <w:pgMar w:top="1296" w:right="1296" w:bottom="1296" w:left="1296" w:header="720" w:footer="720" w:gutter="0"/>
       <w:cols w:space="720"/>
+      <w:titlePg/>
       <w:docGrid w:linePitch="360"/>
     </w:sectPr>
   </w:body>
@@ -4436,7 +4341,7 @@
           <w:rPr>
             <w:noProof/>
           </w:rPr>
-          <w:t>9</w:t>
+          <w:t>7</w:t>
         </w:r>
         <w:r>
           <w:rPr>
@@ -6731,7 +6636,7 @@
 </file>
 
 <file path=customXml/itemProps1.xml><?xml version="1.0" encoding="utf-8"?>
-<ds:datastoreItem xmlns:ds="http://schemas.openxmlformats.org/officeDocument/2006/customXml" ds:itemID="{F5A033CF-2EAE-4BFD-888E-0FB5BB54B234}">
+<ds:datastoreItem xmlns:ds="http://schemas.openxmlformats.org/officeDocument/2006/customXml" ds:itemID="{0FEDAE52-DC55-4870-A903-F43F38190453}">
   <ds:schemaRefs>
     <ds:schemaRef ds:uri="http://schemas.openxmlformats.org/officeDocument/2006/bibliography"/>
   </ds:schemaRefs>

</xml_diff>

<commit_message>
adding vs2013 c++ requierment
</commit_message>
<xml_diff>
--- a/Docs/ArcCASPER howto.docx
+++ b/Docs/ArcCASPER howto.docx
@@ -1,6 +1,6 @@
 
 <file path=word/document.xml><?xml version="1.0" encoding="utf-8"?>
-<w:document xmlns:wpc="http://schemas.microsoft.com/office/word/2010/wordprocessingCanvas" xmlns:mc="http://schemas.openxmlformats.org/markup-compatibility/2006" xmlns:o="urn:schemas-microsoft-com:office:office" xmlns:r="http://schemas.openxmlformats.org/officeDocument/2006/relationships" xmlns:m="http://schemas.openxmlformats.org/officeDocument/2006/math" xmlns:v="urn:schemas-microsoft-com:vml" xmlns:wp14="http://schemas.microsoft.com/office/word/2010/wordprocessingDrawing" xmlns:wp="http://schemas.openxmlformats.org/drawingml/2006/wordprocessingDrawing" xmlns:w10="urn:schemas-microsoft-com:office:word" xmlns:w="http://schemas.openxmlformats.org/wordprocessingml/2006/main" xmlns:w14="http://schemas.microsoft.com/office/word/2010/wordml" xmlns:wpg="http://schemas.microsoft.com/office/word/2010/wordprocessingGroup" xmlns:wpi="http://schemas.microsoft.com/office/word/2010/wordprocessingInk" xmlns:wne="http://schemas.microsoft.com/office/word/2006/wordml" xmlns:wps="http://schemas.microsoft.com/office/word/2010/wordprocessingShape" mc:Ignorable="w14 wp14">
+<w:document xmlns:wpc="http://schemas.microsoft.com/office/word/2010/wordprocessingCanvas" xmlns:mc="http://schemas.openxmlformats.org/markup-compatibility/2006" xmlns:o="urn:schemas-microsoft-com:office:office" xmlns:r="http://schemas.openxmlformats.org/officeDocument/2006/relationships" xmlns:m="http://schemas.openxmlformats.org/officeDocument/2006/math" xmlns:v="urn:schemas-microsoft-com:vml" xmlns:wp14="http://schemas.microsoft.com/office/word/2010/wordprocessingDrawing" xmlns:wp="http://schemas.openxmlformats.org/drawingml/2006/wordprocessingDrawing" xmlns:w10="urn:schemas-microsoft-com:office:word" xmlns:w="http://schemas.openxmlformats.org/wordprocessingml/2006/main" xmlns:w14="http://schemas.microsoft.com/office/word/2010/wordml" xmlns:w15="http://schemas.microsoft.com/office/word/2012/wordml" xmlns:wpg="http://schemas.microsoft.com/office/word/2010/wordprocessingGroup" xmlns:wpi="http://schemas.microsoft.com/office/word/2010/wordprocessingInk" xmlns:wne="http://schemas.microsoft.com/office/word/2006/wordml" xmlns:wps="http://schemas.microsoft.com/office/word/2010/wordprocessingShape" mc:Ignorable="w14 w15 wp14">
   <w:body>
     <w:p>
       <w:pPr>
@@ -12,9 +12,6 @@
           <w:szCs w:val="44"/>
         </w:rPr>
       </w:pPr>
-      <w:bookmarkStart w:id="0" w:name="_GoBack"/>
-      <w:bookmarkEnd w:id="0"/>
-      <w:proofErr w:type="spellStart"/>
       <w:r>
         <w:rPr>
           <w:b/>
@@ -24,7 +21,6 @@
         </w:rPr>
         <w:t>ArcCASPER</w:t>
       </w:r>
-      <w:proofErr w:type="spellEnd"/>
       <w:r>
         <w:rPr>
           <w:b/>
@@ -108,7 +104,7 @@
                     <pic:cNvPicPr/>
                   </pic:nvPicPr>
                   <pic:blipFill>
-                    <a:blip r:embed="rId9" cstate="print">
+                    <a:blip r:embed="rId8" cstate="print">
                       <a:extLst>
                         <a:ext uri="{28A0092B-C50C-407E-A947-70E740481C1C}">
                           <a14:useLocalDpi xmlns:a14="http://schemas.microsoft.com/office/drawing/2010/main" val="0"/>
@@ -337,7 +333,7 @@
           <w:rStyle w:val="Hyperlink"/>
         </w:rPr>
       </w:pPr>
-      <w:hyperlink r:id="rId10" w:anchor="//00470000005r000000.htm" w:history="1">
+      <w:hyperlink r:id="rId9" w:anchor="//00470000005r000000.htm" w:history="1">
         <w:r>
           <w:rPr>
             <w:rStyle w:val="Hyperlink"/>
@@ -382,7 +378,7 @@
         </w:rPr>
         <w:tab/>
       </w:r>
-      <w:hyperlink r:id="rId11" w:history="1">
+      <w:hyperlink r:id="rId10" w:history="1">
         <w:r>
           <w:rPr>
             <w:rStyle w:val="Hyperlink"/>
@@ -410,7 +406,7 @@
       <w:r>
         <w:tab/>
       </w:r>
-      <w:hyperlink r:id="rId12" w:history="1">
+      <w:hyperlink r:id="rId11" w:history="1">
         <w:r>
           <w:rPr>
             <w:rStyle w:val="Hyperlink"/>
@@ -438,7 +434,7 @@
       <w:r>
         <w:tab/>
       </w:r>
-      <w:hyperlink r:id="rId13" w:history="1">
+      <w:hyperlink r:id="rId12" w:history="1">
         <w:r>
           <w:rPr>
             <w:rStyle w:val="Hyperlink"/>
@@ -465,7 +461,7 @@
         </w:rPr>
         <w:tab/>
       </w:r>
-      <w:hyperlink r:id="rId14" w:history="1">
+      <w:hyperlink r:id="rId13" w:history="1">
         <w:r>
           <w:rPr>
             <w:rStyle w:val="Hyperlink"/>
@@ -511,15 +507,7 @@
         <w:t xml:space="preserve"> </w:t>
       </w:r>
       <w:r>
-        <w:t xml:space="preserve">Make sure any previous </w:t>
-      </w:r>
-      <w:proofErr w:type="spellStart"/>
-      <w:r>
-        <w:t>ArcCASPER</w:t>
-      </w:r>
-      <w:proofErr w:type="spellEnd"/>
-      <w:r>
-        <w:t xml:space="preserve"> installation is completely uninstalled</w:t>
+        <w:t>Make sure any previous ArcCASPER installation is completely uninstalled</w:t>
       </w:r>
       <w:r>
         <w:t>.</w:t>
@@ -557,7 +545,7 @@
       <w:r>
         <w:t xml:space="preserve">You will need ArcGIS </w:t>
       </w:r>
-      <w:hyperlink r:id="rId15" w:anchor="//002100000040000000" w:history="1">
+      <w:hyperlink r:id="rId14" w:anchor="//002100000040000000" w:history="1">
         <w:r>
           <w:rPr>
             <w:rStyle w:val="Hyperlink"/>
@@ -666,7 +654,7 @@
                     <pic:cNvPicPr/>
                   </pic:nvPicPr>
                   <pic:blipFill rotWithShape="1">
-                    <a:blip r:embed="rId16">
+                    <a:blip r:embed="rId15">
                       <a:extLst>
                         <a:ext uri="{28A0092B-C50C-407E-A947-70E740481C1C}">
                           <a14:useLocalDpi xmlns:a14="http://schemas.microsoft.com/office/drawing/2010/main" val="0"/>
@@ -721,12 +709,35 @@
         </w:numPr>
         <w:jc w:val="left"/>
       </w:pPr>
+      <w:hyperlink r:id="rId16" w:history="1">
+        <w:r>
+          <w:rPr>
+            <w:rStyle w:val="Hyperlink"/>
+          </w:rPr>
+          <w:t>Visual C++ Redistributable Packages for Visual Studio 2013</w:t>
+        </w:r>
+      </w:hyperlink>
+      <w:r>
+        <w:t xml:space="preserve"> (Install both x86 and x64 versions)</w:t>
+      </w:r>
+    </w:p>
+    <w:p>
+      <w:pPr>
+        <w:pStyle w:val="ListParagraph"/>
+        <w:numPr>
+          <w:ilvl w:val="0"/>
+          <w:numId w:val="6"/>
+        </w:numPr>
+        <w:jc w:val="left"/>
+      </w:pPr>
       <w:r>
         <w:t>ArcGIS Desktop 10.</w:t>
       </w:r>
       <w:r>
         <w:t>2</w:t>
       </w:r>
+      <w:bookmarkStart w:id="0" w:name="_GoBack"/>
+      <w:bookmarkEnd w:id="0"/>
     </w:p>
     <w:p>
       <w:pPr>
@@ -869,14 +880,27 @@
                             <w:r>
                               <w:t xml:space="preserve">Figure </w:t>
                             </w:r>
-                            <w:fldSimple w:instr=" SEQ Figure \* ARABIC ">
-                              <w:r>
-                                <w:rPr>
-                                  <w:noProof/>
-                                </w:rPr>
-                                <w:t>1</w:t>
-                              </w:r>
-                            </w:fldSimple>
+                            <w:r>
+                              <w:fldChar w:fldCharType="begin"/>
+                            </w:r>
+                            <w:r>
+                              <w:instrText xml:space="preserve"> SEQ Figure \* ARABIC </w:instrText>
+                            </w:r>
+                            <w:r>
+                              <w:fldChar w:fldCharType="separate"/>
+                            </w:r>
+                            <w:r>
+                              <w:rPr>
+                                <w:noProof/>
+                              </w:rPr>
+                              <w:t>1</w:t>
+                            </w:r>
+                            <w:r>
+                              <w:rPr>
+                                <w:noProof/>
+                              </w:rPr>
+                              <w:fldChar w:fldCharType="end"/>
+                            </w:r>
                             <w:bookmarkEnd w:id="1"/>
                             <w:r>
                               <w:t xml:space="preserve">: </w:t>
@@ -904,7 +928,7 @@
           </mc:Choice>
           <mc:Fallback>
             <w:pict>
-              <v:shapetype id="_x0000_t202" coordsize="21600,21600" o:spt="202" path="m,l,21600r21600,l21600,xe">
+              <v:shapetype w14:anchorId="5A9771CE" id="_x0000_t202" coordsize="21600,21600" o:spt="202" path="m,l,21600r21600,l21600,xe">
                 <v:stroke joinstyle="miter"/>
                 <v:path gradientshapeok="t" o:connecttype="rect"/>
               </v:shapetype>
@@ -922,14 +946,27 @@
                       <w:r>
                         <w:t xml:space="preserve">Figure </w:t>
                       </w:r>
-                      <w:fldSimple w:instr=" SEQ Figure \* ARABIC ">
-                        <w:r>
-                          <w:rPr>
-                            <w:noProof/>
-                          </w:rPr>
-                          <w:t>1</w:t>
-                        </w:r>
-                      </w:fldSimple>
+                      <w:r>
+                        <w:fldChar w:fldCharType="begin"/>
+                      </w:r>
+                      <w:r>
+                        <w:instrText xml:space="preserve"> SEQ Figure \* ARABIC </w:instrText>
+                      </w:r>
+                      <w:r>
+                        <w:fldChar w:fldCharType="separate"/>
+                      </w:r>
+                      <w:r>
+                        <w:rPr>
+                          <w:noProof/>
+                        </w:rPr>
+                        <w:t>1</w:t>
+                      </w:r>
+                      <w:r>
+                        <w:rPr>
+                          <w:noProof/>
+                        </w:rPr>
+                        <w:fldChar w:fldCharType="end"/>
+                      </w:r>
                       <w:bookmarkEnd w:id="2"/>
                       <w:r>
                         <w:t xml:space="preserve">: </w:t>
@@ -988,6 +1025,7 @@
     </w:p>
     <w:p>
       <w:r>
+        <w:lastRenderedPageBreak/>
         <w:t xml:space="preserve">Once your network dataset is ready, you need to create </w:t>
       </w:r>
       <w:r>
@@ -1008,7 +1046,6 @@
         <w:pStyle w:val="Heading3"/>
       </w:pPr>
       <w:r>
-        <w:lastRenderedPageBreak/>
         <w:t>Steps</w:t>
       </w:r>
       <w:r>
@@ -1362,14 +1399,27 @@
       <w:r>
         <w:t xml:space="preserve">Figure </w:t>
       </w:r>
-      <w:fldSimple w:instr=" SEQ Figure \* ARABIC ">
-        <w:r>
-          <w:rPr>
-            <w:noProof/>
-          </w:rPr>
-          <w:t>2</w:t>
-        </w:r>
-      </w:fldSimple>
+      <w:r>
+        <w:fldChar w:fldCharType="begin"/>
+      </w:r>
+      <w:r>
+        <w:instrText xml:space="preserve"> SEQ Figure \* ARABIC </w:instrText>
+      </w:r>
+      <w:r>
+        <w:fldChar w:fldCharType="separate"/>
+      </w:r>
+      <w:r>
+        <w:rPr>
+          <w:noProof/>
+        </w:rPr>
+        <w:t>2</w:t>
+      </w:r>
+      <w:r>
+        <w:rPr>
+          <w:noProof/>
+        </w:rPr>
+        <w:fldChar w:fldCharType="end"/>
+      </w:r>
       <w:bookmarkEnd w:id="4"/>
       <w:r>
         <w:t>: Capacity Network Attribute Evaluator</w:t>
@@ -1533,7 +1583,11 @@
         <w:t>ted to</w:t>
       </w:r>
       <w:r>
-        <w:t>. Each safe zone has a capacity</w:t>
+        <w:t xml:space="preserve">. Each safe zone </w:t>
+      </w:r>
+      <w:r>
+        <w:lastRenderedPageBreak/>
+        <w:t>has a capacity</w:t>
       </w:r>
       <w:r>
         <w:t xml:space="preserve"> which limits the number of evacuees routed to each safe zone. If you want to have some safe zones with unlimited capacity, set their capacity to -1</w:t>
@@ -1544,7 +1598,6 @@
     </w:p>
     <w:p>
       <w:r>
-        <w:lastRenderedPageBreak/>
         <w:t>Evacuee points are locations of people who are in danger</w:t>
       </w:r>
       <w:r>
@@ -1724,14 +1777,27 @@
       <w:r>
         <w:t xml:space="preserve">Figure </w:t>
       </w:r>
-      <w:fldSimple w:instr=" SEQ Figure \* ARABIC ">
-        <w:r>
-          <w:rPr>
-            <w:noProof/>
-          </w:rPr>
-          <w:t>3</w:t>
-        </w:r>
-      </w:fldSimple>
+      <w:r>
+        <w:fldChar w:fldCharType="begin"/>
+      </w:r>
+      <w:r>
+        <w:instrText xml:space="preserve"> SEQ Figure \* ARABIC </w:instrText>
+      </w:r>
+      <w:r>
+        <w:fldChar w:fldCharType="separate"/>
+      </w:r>
+      <w:r>
+        <w:rPr>
+          <w:noProof/>
+        </w:rPr>
+        <w:t>3</w:t>
+      </w:r>
+      <w:r>
+        <w:rPr>
+          <w:noProof/>
+        </w:rPr>
+        <w:fldChar w:fldCharType="end"/>
+      </w:r>
       <w:bookmarkEnd w:id="5"/>
       <w:r>
         <w:t xml:space="preserve">: </w:t>
@@ -1943,6 +2009,7 @@
         <w:pStyle w:val="Heading1"/>
       </w:pPr>
       <w:r>
+        <w:lastRenderedPageBreak/>
         <w:t>Section 3: Evacuation Setting</w:t>
       </w:r>
     </w:p>
@@ -2015,7 +2082,6 @@
         <w:rPr>
           <w:noProof/>
         </w:rPr>
-        <w:lastRenderedPageBreak/>
         <w:drawing>
           <wp:inline distT="0" distB="0" distL="0" distR="0" wp14:anchorId="12A431E0" wp14:editId="401A1A65">
             <wp:extent cx="3942272" cy="3371195"/>
@@ -2078,14 +2144,27 @@
       <w:r>
         <w:t xml:space="preserve">Figure </w:t>
       </w:r>
-      <w:fldSimple w:instr=" SEQ Figure \* ARABIC ">
-        <w:r>
-          <w:rPr>
-            <w:noProof/>
-          </w:rPr>
-          <w:t>4</w:t>
-        </w:r>
-      </w:fldSimple>
+      <w:r>
+        <w:fldChar w:fldCharType="begin"/>
+      </w:r>
+      <w:r>
+        <w:instrText xml:space="preserve"> SEQ Figure \* ARABIC </w:instrText>
+      </w:r>
+      <w:r>
+        <w:fldChar w:fldCharType="separate"/>
+      </w:r>
+      <w:r>
+        <w:rPr>
+          <w:noProof/>
+        </w:rPr>
+        <w:t>4</w:t>
+      </w:r>
+      <w:r>
+        <w:rPr>
+          <w:noProof/>
+        </w:rPr>
+        <w:fldChar w:fldCharType="end"/>
+      </w:r>
       <w:bookmarkEnd w:id="6"/>
       <w:r>
         <w:t xml:space="preserve">: </w:t>
@@ -2241,15 +2320,7 @@
         <w:t>SP:</w:t>
       </w:r>
       <w:r>
-        <w:t xml:space="preserve"> </w:t>
-      </w:r>
-      <w:proofErr w:type="spellStart"/>
-      <w:r>
-        <w:t>ShortestPath</w:t>
-      </w:r>
-      <w:proofErr w:type="spellEnd"/>
-      <w:r>
-        <w:t xml:space="preserve"> search for each evacuee</w:t>
+        <w:t xml:space="preserve"> ShortestPath search for each evacuee</w:t>
       </w:r>
       <w:r>
         <w:t>.</w:t>
@@ -2322,15 +2393,7 @@
         <w:t>CASPER:</w:t>
       </w:r>
       <w:r>
-        <w:t xml:space="preserve"> Capacity-Aware </w:t>
-      </w:r>
-      <w:proofErr w:type="spellStart"/>
-      <w:r>
-        <w:t>ShortestPath</w:t>
-      </w:r>
-      <w:proofErr w:type="spellEnd"/>
-      <w:r>
-        <w:t xml:space="preserve"> Evacuation Routing which will use </w:t>
+        <w:t xml:space="preserve"> Capacity-Aware ShortestPath Evacuation Routing which will use </w:t>
       </w:r>
       <w:r>
         <w:t>the traffic model</w:t>
@@ -2347,21 +2410,12 @@
           <w:numId w:val="5"/>
         </w:numPr>
       </w:pPr>
-      <w:proofErr w:type="spellStart"/>
-      <w:r>
-        <w:rPr>
-          <w:b/>
-          <w:bCs/>
-        </w:rPr>
-        <w:t>Init</w:t>
-      </w:r>
-      <w:proofErr w:type="spellEnd"/>
-      <w:r>
-        <w:rPr>
-          <w:b/>
-          <w:bCs/>
-        </w:rPr>
-        <w:t xml:space="preserve"> Delay Cost Per Evacuee:</w:t>
+      <w:r>
+        <w:rPr>
+          <w:b/>
+          <w:bCs/>
+        </w:rPr>
+        <w:t>Init Delay Cost Per Evacuee:</w:t>
       </w:r>
       <w:r>
         <w:t xml:space="preserve"> This number indicates the initial space between evacuees </w:t>
@@ -2429,7 +2483,11 @@
         <w:t xml:space="preserve"> overall</w:t>
       </w:r>
       <w:r>
-        <w:t xml:space="preserve"> evacuation time</w:t>
+        <w:t xml:space="preserve"> </w:t>
+      </w:r>
+      <w:r>
+        <w:lastRenderedPageBreak/>
+        <w:t>evacuation time</w:t>
       </w:r>
       <w:r>
         <w:t>,</w:t>
@@ -2504,7 +2562,6 @@
           <w:i/>
           <w:iCs/>
         </w:rPr>
-        <w:lastRenderedPageBreak/>
         <w:t>Cost per Safe Zone Density</w:t>
       </w:r>
       <w:r>
@@ -2967,15 +3024,7 @@
         <w:t>Flocking model:</w:t>
       </w:r>
       <w:r>
-        <w:t xml:space="preserve"> This version of </w:t>
-      </w:r>
-      <w:proofErr w:type="spellStart"/>
-      <w:r>
-        <w:t>ArcCASPER</w:t>
-      </w:r>
-      <w:proofErr w:type="spellEnd"/>
-      <w:r>
-        <w:t xml:space="preserve"> is equipped with a simulation model. The simulation is based on the work by </w:t>
+        <w:t xml:space="preserve"> This version of ArcCASPER is equipped with a simulation model. The simulation is based on the work by </w:t>
       </w:r>
       <w:hyperlink r:id="rId23" w:history="1">
         <w:r>
@@ -2989,7 +3038,11 @@
         <w:t xml:space="preserve">. If you enable this model, after the routing is done, the program will simulate each evacuee (car) second by second on the road network from source to destination. </w:t>
       </w:r>
       <w:r>
-        <w:t>This enables you to compare final results, animate the evacuation scenario, verify the correctness of the traffic model, observe traffic congestions, and more. The simulation</w:t>
+        <w:t xml:space="preserve">This enables you to compare final results, animate the evacuation scenario, verify the </w:t>
+      </w:r>
+      <w:r>
+        <w:lastRenderedPageBreak/>
+        <w:t>correctness of the traffic model, observe traffic congestions, and more. The simulation</w:t>
       </w:r>
       <w:r>
         <w:t xml:space="preserve"> process is extremely slow and should not be </w:t>
@@ -3039,7 +3092,6 @@
           <w:b/>
           <w:bCs/>
         </w:rPr>
-        <w:lastRenderedPageBreak/>
         <w:t>Simulation Interval:</w:t>
       </w:r>
       <w:r>
@@ -3128,15 +3180,7 @@
         <w:t xml:space="preserve"> output tables will be populated with results which we briefly explain in this section.</w:t>
       </w:r>
       <w:r>
-        <w:t xml:space="preserve"> Please note that ArcMap stores all these layers in the map document (.</w:t>
-      </w:r>
-      <w:proofErr w:type="spellStart"/>
-      <w:r>
-        <w:t>mxd</w:t>
-      </w:r>
-      <w:proofErr w:type="spellEnd"/>
-      <w:r>
-        <w:t xml:space="preserve"> file) and not in your default geodatabase. It’s good practice to always export </w:t>
+        <w:t xml:space="preserve"> Please note that ArcMap stores all these layers in the map document (.mxd file) and not in your default geodatabase. It’s good practice to always export </w:t>
       </w:r>
       <w:r>
         <w:t>output layers to your main data location after every “Solve”.</w:t>
@@ -3217,7 +3261,6 @@
           <w:numId w:val="7"/>
         </w:numPr>
       </w:pPr>
-      <w:proofErr w:type="spellStart"/>
       <w:r>
         <w:rPr>
           <w:b/>
@@ -3225,7 +3268,6 @@
         </w:rPr>
         <w:t>EvcCost</w:t>
       </w:r>
-      <w:proofErr w:type="spellEnd"/>
       <w:r>
         <w:t>: I</w:t>
       </w:r>
@@ -3241,7 +3283,6 @@
           <w:numId w:val="7"/>
         </w:numPr>
       </w:pPr>
-      <w:proofErr w:type="spellStart"/>
       <w:r>
         <w:rPr>
           <w:b/>
@@ -3249,7 +3290,6 @@
         </w:rPr>
         <w:t>OrgCost</w:t>
       </w:r>
-      <w:proofErr w:type="spellEnd"/>
       <w:r>
         <w:t>: I</w:t>
       </w:r>
@@ -3341,7 +3381,6 @@
           <w:numId w:val="7"/>
         </w:numPr>
       </w:pPr>
-      <w:proofErr w:type="spellStart"/>
       <w:r>
         <w:rPr>
           <w:b/>
@@ -3349,7 +3388,6 @@
         </w:rPr>
         <w:t>ObjectID</w:t>
       </w:r>
-      <w:proofErr w:type="spellEnd"/>
       <w:r>
         <w:rPr>
           <w:b/>
@@ -3373,15 +3411,7 @@
         <w:t>,</w:t>
       </w:r>
       <w:r>
-        <w:t xml:space="preserve"> you can sort the ‘Routes’ table by ‘</w:t>
-      </w:r>
-      <w:proofErr w:type="spellStart"/>
-      <w:r>
-        <w:t>ObjectID</w:t>
-      </w:r>
-      <w:proofErr w:type="spellEnd"/>
-      <w:r>
-        <w:t>’</w:t>
+        <w:t xml:space="preserve"> you can sort the ‘Routes’ table by ‘ObjectID’</w:t>
       </w:r>
       <w:r>
         <w:t>.</w:t>
@@ -3399,26 +3429,16 @@
         <w:t>,</w:t>
       </w:r>
       <w:r>
-        <w:t xml:space="preserve"> the ‘</w:t>
-      </w:r>
-      <w:proofErr w:type="spellStart"/>
-      <w:r>
-        <w:t>ObjectID’s</w:t>
-      </w:r>
-      <w:proofErr w:type="spellEnd"/>
-      <w:r>
-        <w:t xml:space="preserve"> are being generated as the routes being reserved on the network.</w:t>
+        <w:t xml:space="preserve"> the ‘ObjectID’s are being generated as the routes being reserved on the network.</w:t>
       </w:r>
     </w:p>
     <w:p>
       <w:pPr>
         <w:pStyle w:val="Heading2"/>
       </w:pPr>
-      <w:proofErr w:type="spellStart"/>
       <w:r>
         <w:t>EdgeStats</w:t>
       </w:r>
-      <w:proofErr w:type="spellEnd"/>
     </w:p>
     <w:p>
       <w:r>
@@ -3466,11 +3486,9 @@
       <w:r>
         <w:t>‘</w:t>
       </w:r>
-      <w:proofErr w:type="spellStart"/>
       <w:r>
         <w:t>EdgeStats</w:t>
       </w:r>
-      <w:proofErr w:type="spellEnd"/>
       <w:r>
         <w:t>’</w:t>
       </w:r>
@@ -3486,55 +3504,12 @@
           <w:numId w:val="5"/>
         </w:numPr>
       </w:pPr>
-      <w:proofErr w:type="spellStart"/>
-      <w:r>
-        <w:rPr>
-          <w:b/>
-          <w:bCs/>
-        </w:rPr>
-        <w:t>EdgeID</w:t>
-      </w:r>
-      <w:proofErr w:type="spellEnd"/>
-      <w:r>
-        <w:rPr>
-          <w:b/>
-          <w:bCs/>
-        </w:rPr>
-        <w:t xml:space="preserve">, Direction, </w:t>
-      </w:r>
-      <w:proofErr w:type="spellStart"/>
-      <w:r>
-        <w:rPr>
-          <w:b/>
-          <w:bCs/>
-        </w:rPr>
-        <w:t>SourceID</w:t>
-      </w:r>
-      <w:proofErr w:type="spellEnd"/>
-      <w:r>
-        <w:rPr>
-          <w:b/>
-          <w:bCs/>
-        </w:rPr>
-        <w:t xml:space="preserve">, </w:t>
-      </w:r>
-      <w:proofErr w:type="spellStart"/>
-      <w:proofErr w:type="gramStart"/>
-      <w:r>
-        <w:rPr>
-          <w:b/>
-          <w:bCs/>
-        </w:rPr>
-        <w:t>SourceOID</w:t>
-      </w:r>
-      <w:proofErr w:type="spellEnd"/>
-      <w:proofErr w:type="gramEnd"/>
-      <w:r>
-        <w:rPr>
-          <w:b/>
-          <w:bCs/>
-        </w:rPr>
-        <w:t>:</w:t>
+      <w:r>
+        <w:rPr>
+          <w:b/>
+          <w:bCs/>
+        </w:rPr>
+        <w:t>EdgeID, Direction, SourceID, SourceOID:</w:t>
       </w:r>
       <w:r>
         <w:t xml:space="preserve"> The four of them uniquely identify one edge in the network dataset</w:t>
@@ -3569,21 +3544,12 @@
           <w:numId w:val="5"/>
         </w:numPr>
       </w:pPr>
-      <w:proofErr w:type="spellStart"/>
-      <w:r>
-        <w:rPr>
-          <w:b/>
-          <w:bCs/>
-        </w:rPr>
-        <w:t>ReservPop</w:t>
-      </w:r>
-      <w:proofErr w:type="spellEnd"/>
-      <w:r>
-        <w:rPr>
-          <w:b/>
-          <w:bCs/>
-        </w:rPr>
-        <w:t xml:space="preserve">: </w:t>
+      <w:r>
+        <w:rPr>
+          <w:b/>
+          <w:bCs/>
+        </w:rPr>
+        <w:t xml:space="preserve">ReservPop: </w:t>
       </w:r>
       <w:r>
         <w:t>Number of evacuees that are set to pass this edge during evacuation not necessar</w:t>
@@ -3603,21 +3569,12 @@
           <w:numId w:val="5"/>
         </w:numPr>
       </w:pPr>
-      <w:proofErr w:type="spellStart"/>
-      <w:r>
-        <w:rPr>
-          <w:b/>
-          <w:bCs/>
-        </w:rPr>
-        <w:t>TravCost</w:t>
-      </w:r>
-      <w:proofErr w:type="spellEnd"/>
-      <w:r>
-        <w:rPr>
-          <w:b/>
-          <w:bCs/>
-        </w:rPr>
-        <w:t>:</w:t>
+      <w:r>
+        <w:rPr>
+          <w:b/>
+          <w:bCs/>
+        </w:rPr>
+        <w:t>TravCost:</w:t>
       </w:r>
       <w:r>
         <w:t xml:space="preserve"> the traversal cost for this edge with congestion consideration</w:t>
@@ -3634,21 +3591,13 @@
           <w:numId w:val="5"/>
         </w:numPr>
       </w:pPr>
-      <w:proofErr w:type="spellStart"/>
-      <w:r>
-        <w:rPr>
-          <w:b/>
-          <w:bCs/>
-        </w:rPr>
-        <w:t>OrgCost</w:t>
-      </w:r>
-      <w:proofErr w:type="spellEnd"/>
-      <w:r>
-        <w:rPr>
-          <w:b/>
-          <w:bCs/>
-        </w:rPr>
-        <w:t>:</w:t>
+      <w:r>
+        <w:rPr>
+          <w:b/>
+          <w:bCs/>
+        </w:rPr>
+        <w:lastRenderedPageBreak/>
+        <w:t>OrgCost:</w:t>
       </w:r>
       <w:r>
         <w:t xml:space="preserve"> The original traversal cost of this edge according to the network dataset.</w:t>
@@ -3690,11 +3639,9 @@
       <w:r>
         <w:t>‘</w:t>
       </w:r>
-      <w:proofErr w:type="spellStart"/>
       <w:r>
         <w:t>TravCost</w:t>
       </w:r>
-      <w:proofErr w:type="spellEnd"/>
       <w:r>
         <w:t>’</w:t>
       </w:r>
@@ -3710,11 +3657,9 @@
       <w:r>
         <w:t>‘</w:t>
       </w:r>
-      <w:proofErr w:type="spellStart"/>
       <w:r>
         <w:t>OrgCost</w:t>
       </w:r>
-      <w:proofErr w:type="spellEnd"/>
       <w:r>
         <w:t>’</w:t>
       </w:r>
@@ -3727,7 +3672,6 @@
         <w:pStyle w:val="Heading2"/>
       </w:pPr>
       <w:r>
-        <w:lastRenderedPageBreak/>
         <w:t>Flocks</w:t>
       </w:r>
     </w:p>
@@ -3883,21 +3827,12 @@
           <w:numId w:val="8"/>
         </w:numPr>
       </w:pPr>
-      <w:proofErr w:type="spellStart"/>
-      <w:r>
-        <w:rPr>
-          <w:b/>
-          <w:bCs/>
-        </w:rPr>
-        <w:t>MyTime</w:t>
-      </w:r>
-      <w:proofErr w:type="spellEnd"/>
-      <w:r>
-        <w:rPr>
-          <w:b/>
-          <w:bCs/>
-        </w:rPr>
-        <w:t>:</w:t>
+      <w:r>
+        <w:rPr>
+          <w:b/>
+          <w:bCs/>
+        </w:rPr>
+        <w:t>MyTime:</w:t>
       </w:r>
       <w:r>
         <w:t xml:space="preserve"> Accurate time in current format. Can be used to create time-enabled layer</w:t>
@@ -3914,21 +3849,12 @@
           <w:numId w:val="8"/>
         </w:numPr>
       </w:pPr>
-      <w:proofErr w:type="spellStart"/>
-      <w:r>
-        <w:rPr>
-          <w:b/>
-          <w:bCs/>
-        </w:rPr>
-        <w:t>PassedMin</w:t>
-      </w:r>
-      <w:proofErr w:type="spellEnd"/>
-      <w:r>
-        <w:rPr>
-          <w:b/>
-          <w:bCs/>
-        </w:rPr>
-        <w:t>:</w:t>
+      <w:r>
+        <w:rPr>
+          <w:b/>
+          <w:bCs/>
+        </w:rPr>
+        <w:t>PassedMin:</w:t>
       </w:r>
       <w:r>
         <w:t xml:space="preserve"> Exact </w:t>
@@ -4074,14 +4000,27 @@
       <w:r>
         <w:t xml:space="preserve">Figure </w:t>
       </w:r>
-      <w:fldSimple w:instr=" SEQ Figure \* ARABIC ">
-        <w:r>
-          <w:rPr>
-            <w:noProof/>
-          </w:rPr>
-          <w:t>5</w:t>
-        </w:r>
-      </w:fldSimple>
+      <w:r>
+        <w:fldChar w:fldCharType="begin"/>
+      </w:r>
+      <w:r>
+        <w:instrText xml:space="preserve"> SEQ Figure \* ARABIC </w:instrText>
+      </w:r>
+      <w:r>
+        <w:fldChar w:fldCharType="separate"/>
+      </w:r>
+      <w:r>
+        <w:rPr>
+          <w:noProof/>
+        </w:rPr>
+        <w:t>5</w:t>
+      </w:r>
+      <w:r>
+        <w:rPr>
+          <w:noProof/>
+        </w:rPr>
+        <w:fldChar w:fldCharType="end"/>
+      </w:r>
       <w:bookmarkEnd w:id="7"/>
       <w:r>
         <w:t>: Calculated Evacuation</w:t>
@@ -4190,13 +4129,8 @@
       </w:r>
     </w:p>
     <w:p>
-      <w:proofErr w:type="spellStart"/>
-      <w:r>
-        <w:t>ArcCASPER</w:t>
-      </w:r>
-      <w:proofErr w:type="spellEnd"/>
-      <w:r>
-        <w:t xml:space="preserve"> </w:t>
+      <w:r>
+        <w:t xml:space="preserve">ArcCASPER </w:t>
       </w:r>
       <w:r>
         <w:t xml:space="preserve">tool </w:t>
@@ -4283,7 +4217,7 @@
 </file>
 
 <file path=word/endnotes.xml><?xml version="1.0" encoding="utf-8"?>
-<w:endnotes xmlns:wpc="http://schemas.microsoft.com/office/word/2010/wordprocessingCanvas" xmlns:mc="http://schemas.openxmlformats.org/markup-compatibility/2006" xmlns:o="urn:schemas-microsoft-com:office:office" xmlns:r="http://schemas.openxmlformats.org/officeDocument/2006/relationships" xmlns:m="http://schemas.openxmlformats.org/officeDocument/2006/math" xmlns:v="urn:schemas-microsoft-com:vml" xmlns:wp14="http://schemas.microsoft.com/office/word/2010/wordprocessingDrawing" xmlns:wp="http://schemas.openxmlformats.org/drawingml/2006/wordprocessingDrawing" xmlns:w10="urn:schemas-microsoft-com:office:word" xmlns:w="http://schemas.openxmlformats.org/wordprocessingml/2006/main" xmlns:w14="http://schemas.microsoft.com/office/word/2010/wordml" xmlns:wpg="http://schemas.microsoft.com/office/word/2010/wordprocessingGroup" xmlns:wpi="http://schemas.microsoft.com/office/word/2010/wordprocessingInk" xmlns:wne="http://schemas.microsoft.com/office/word/2006/wordml" xmlns:wps="http://schemas.microsoft.com/office/word/2010/wordprocessingShape" mc:Ignorable="w14 wp14">
+<w:endnotes xmlns:wpc="http://schemas.microsoft.com/office/word/2010/wordprocessingCanvas" xmlns:mc="http://schemas.openxmlformats.org/markup-compatibility/2006" xmlns:o="urn:schemas-microsoft-com:office:office" xmlns:r="http://schemas.openxmlformats.org/officeDocument/2006/relationships" xmlns:m="http://schemas.openxmlformats.org/officeDocument/2006/math" xmlns:v="urn:schemas-microsoft-com:vml" xmlns:wp14="http://schemas.microsoft.com/office/word/2010/wordprocessingDrawing" xmlns:wp="http://schemas.openxmlformats.org/drawingml/2006/wordprocessingDrawing" xmlns:w10="urn:schemas-microsoft-com:office:word" xmlns:w="http://schemas.openxmlformats.org/wordprocessingml/2006/main" xmlns:w14="http://schemas.microsoft.com/office/word/2010/wordml" xmlns:w15="http://schemas.microsoft.com/office/word/2012/wordml" xmlns:wpg="http://schemas.microsoft.com/office/word/2010/wordprocessingGroup" xmlns:wpi="http://schemas.microsoft.com/office/word/2010/wordprocessingInk" xmlns:wne="http://schemas.microsoft.com/office/word/2006/wordml" xmlns:wps="http://schemas.microsoft.com/office/word/2010/wordprocessingShape" mc:Ignorable="w14 w15 wp14">
   <w:endnote w:type="separator" w:id="-1">
     <w:p>
       <w:pPr>
@@ -4308,7 +4242,7 @@
 </file>
 
 <file path=word/footer1.xml><?xml version="1.0" encoding="utf-8"?>
-<w:ftr xmlns:wpc="http://schemas.microsoft.com/office/word/2010/wordprocessingCanvas" xmlns:mc="http://schemas.openxmlformats.org/markup-compatibility/2006" xmlns:o="urn:schemas-microsoft-com:office:office" xmlns:r="http://schemas.openxmlformats.org/officeDocument/2006/relationships" xmlns:m="http://schemas.openxmlformats.org/officeDocument/2006/math" xmlns:v="urn:schemas-microsoft-com:vml" xmlns:wp14="http://schemas.microsoft.com/office/word/2010/wordprocessingDrawing" xmlns:wp="http://schemas.openxmlformats.org/drawingml/2006/wordprocessingDrawing" xmlns:w10="urn:schemas-microsoft-com:office:word" xmlns:w="http://schemas.openxmlformats.org/wordprocessingml/2006/main" xmlns:w14="http://schemas.microsoft.com/office/word/2010/wordml" xmlns:wpg="http://schemas.microsoft.com/office/word/2010/wordprocessingGroup" xmlns:wpi="http://schemas.microsoft.com/office/word/2010/wordprocessingInk" xmlns:wne="http://schemas.microsoft.com/office/word/2006/wordml" xmlns:wps="http://schemas.microsoft.com/office/word/2010/wordprocessingShape" mc:Ignorable="w14 wp14">
+<w:ftr xmlns:wpc="http://schemas.microsoft.com/office/word/2010/wordprocessingCanvas" xmlns:mc="http://schemas.openxmlformats.org/markup-compatibility/2006" xmlns:o="urn:schemas-microsoft-com:office:office" xmlns:r="http://schemas.openxmlformats.org/officeDocument/2006/relationships" xmlns:m="http://schemas.openxmlformats.org/officeDocument/2006/math" xmlns:v="urn:schemas-microsoft-com:vml" xmlns:wp14="http://schemas.microsoft.com/office/word/2010/wordprocessingDrawing" xmlns:wp="http://schemas.openxmlformats.org/drawingml/2006/wordprocessingDrawing" xmlns:w10="urn:schemas-microsoft-com:office:word" xmlns:w="http://schemas.openxmlformats.org/wordprocessingml/2006/main" xmlns:w14="http://schemas.microsoft.com/office/word/2010/wordml" xmlns:w15="http://schemas.microsoft.com/office/word/2012/wordml" xmlns:wpg="http://schemas.microsoft.com/office/word/2010/wordprocessingGroup" xmlns:wpi="http://schemas.microsoft.com/office/word/2010/wordprocessingInk" xmlns:wne="http://schemas.microsoft.com/office/word/2006/wordml" xmlns:wps="http://schemas.microsoft.com/office/word/2010/wordprocessingShape" mc:Ignorable="w14 w15 wp14">
   <w:sdt>
     <w:sdtPr>
       <w:id w:val="964396991"/>
@@ -4341,7 +4275,7 @@
           <w:rPr>
             <w:noProof/>
           </w:rPr>
-          <w:t>7</w:t>
+          <w:t>2</w:t>
         </w:r>
         <w:r>
           <w:rPr>
@@ -4361,7 +4295,7 @@
 </file>
 
 <file path=word/footnotes.xml><?xml version="1.0" encoding="utf-8"?>
-<w:footnotes xmlns:wpc="http://schemas.microsoft.com/office/word/2010/wordprocessingCanvas" xmlns:mc="http://schemas.openxmlformats.org/markup-compatibility/2006" xmlns:o="urn:schemas-microsoft-com:office:office" xmlns:r="http://schemas.openxmlformats.org/officeDocument/2006/relationships" xmlns:m="http://schemas.openxmlformats.org/officeDocument/2006/math" xmlns:v="urn:schemas-microsoft-com:vml" xmlns:wp14="http://schemas.microsoft.com/office/word/2010/wordprocessingDrawing" xmlns:wp="http://schemas.openxmlformats.org/drawingml/2006/wordprocessingDrawing" xmlns:w10="urn:schemas-microsoft-com:office:word" xmlns:w="http://schemas.openxmlformats.org/wordprocessingml/2006/main" xmlns:w14="http://schemas.microsoft.com/office/word/2010/wordml" xmlns:wpg="http://schemas.microsoft.com/office/word/2010/wordprocessingGroup" xmlns:wpi="http://schemas.microsoft.com/office/word/2010/wordprocessingInk" xmlns:wne="http://schemas.microsoft.com/office/word/2006/wordml" xmlns:wps="http://schemas.microsoft.com/office/word/2010/wordprocessingShape" mc:Ignorable="w14 wp14">
+<w:footnotes xmlns:wpc="http://schemas.microsoft.com/office/word/2010/wordprocessingCanvas" xmlns:mc="http://schemas.openxmlformats.org/markup-compatibility/2006" xmlns:o="urn:schemas-microsoft-com:office:office" xmlns:r="http://schemas.openxmlformats.org/officeDocument/2006/relationships" xmlns:m="http://schemas.openxmlformats.org/officeDocument/2006/math" xmlns:v="urn:schemas-microsoft-com:vml" xmlns:wp14="http://schemas.microsoft.com/office/word/2010/wordprocessingDrawing" xmlns:wp="http://schemas.openxmlformats.org/drawingml/2006/wordprocessingDrawing" xmlns:w10="urn:schemas-microsoft-com:office:word" xmlns:w="http://schemas.openxmlformats.org/wordprocessingml/2006/main" xmlns:w14="http://schemas.microsoft.com/office/word/2010/wordml" xmlns:w15="http://schemas.microsoft.com/office/word/2012/wordml" xmlns:wpg="http://schemas.microsoft.com/office/word/2010/wordprocessingGroup" xmlns:wpi="http://schemas.microsoft.com/office/word/2010/wordprocessingInk" xmlns:wne="http://schemas.microsoft.com/office/word/2006/wordml" xmlns:wps="http://schemas.microsoft.com/office/word/2010/wordprocessingShape" mc:Ignorable="w14 w15 wp14">
   <w:footnote w:type="separator" w:id="-1">
     <w:p>
       <w:pPr>
@@ -4386,7 +4320,7 @@
 </file>
 
 <file path=word/numbering.xml><?xml version="1.0" encoding="utf-8"?>
-<w:numbering xmlns:wpc="http://schemas.microsoft.com/office/word/2010/wordprocessingCanvas" xmlns:mc="http://schemas.openxmlformats.org/markup-compatibility/2006" xmlns:o="urn:schemas-microsoft-com:office:office" xmlns:r="http://schemas.openxmlformats.org/officeDocument/2006/relationships" xmlns:m="http://schemas.openxmlformats.org/officeDocument/2006/math" xmlns:v="urn:schemas-microsoft-com:vml" xmlns:wp14="http://schemas.microsoft.com/office/word/2010/wordprocessingDrawing" xmlns:wp="http://schemas.openxmlformats.org/drawingml/2006/wordprocessingDrawing" xmlns:w10="urn:schemas-microsoft-com:office:word" xmlns:w="http://schemas.openxmlformats.org/wordprocessingml/2006/main" xmlns:w14="http://schemas.microsoft.com/office/word/2010/wordml" xmlns:wpg="http://schemas.microsoft.com/office/word/2010/wordprocessingGroup" xmlns:wpi="http://schemas.microsoft.com/office/word/2010/wordprocessingInk" xmlns:wne="http://schemas.microsoft.com/office/word/2006/wordml" xmlns:wps="http://schemas.microsoft.com/office/word/2010/wordprocessingShape" mc:Ignorable="w14 wp14">
+<w:numbering xmlns:wpc="http://schemas.microsoft.com/office/word/2010/wordprocessingCanvas" xmlns:mc="http://schemas.openxmlformats.org/markup-compatibility/2006" xmlns:o="urn:schemas-microsoft-com:office:office" xmlns:r="http://schemas.openxmlformats.org/officeDocument/2006/relationships" xmlns:m="http://schemas.openxmlformats.org/officeDocument/2006/math" xmlns:v="urn:schemas-microsoft-com:vml" xmlns:wp14="http://schemas.microsoft.com/office/word/2010/wordprocessingDrawing" xmlns:wp="http://schemas.openxmlformats.org/drawingml/2006/wordprocessingDrawing" xmlns:w10="urn:schemas-microsoft-com:office:word" xmlns:w="http://schemas.openxmlformats.org/wordprocessingml/2006/main" xmlns:w14="http://schemas.microsoft.com/office/word/2010/wordml" xmlns:w15="http://schemas.microsoft.com/office/word/2012/wordml" xmlns:wpg="http://schemas.microsoft.com/office/word/2010/wordprocessingGroup" xmlns:wpi="http://schemas.microsoft.com/office/word/2010/wordprocessingInk" xmlns:wne="http://schemas.microsoft.com/office/word/2006/wordml" xmlns:wps="http://schemas.microsoft.com/office/word/2010/wordprocessingShape" mc:Ignorable="w14 w15 wp14">
   <w:abstractNum w:abstractNumId="0">
     <w:nsid w:val="154C2D43"/>
     <w:multiLevelType w:val="hybridMultilevel"/>
@@ -5247,7 +5181,7 @@
 </file>
 
 <file path=word/styles.xml><?xml version="1.0" encoding="utf-8"?>
-<w:styles xmlns:mc="http://schemas.openxmlformats.org/markup-compatibility/2006" xmlns:r="http://schemas.openxmlformats.org/officeDocument/2006/relationships" xmlns:w="http://schemas.openxmlformats.org/wordprocessingml/2006/main" xmlns:w14="http://schemas.microsoft.com/office/word/2010/wordml" mc:Ignorable="w14">
+<w:styles xmlns:mc="http://schemas.openxmlformats.org/markup-compatibility/2006" xmlns:r="http://schemas.openxmlformats.org/officeDocument/2006/relationships" xmlns:w="http://schemas.openxmlformats.org/wordprocessingml/2006/main" xmlns:w14="http://schemas.microsoft.com/office/word/2010/wordml" xmlns:w15="http://schemas.microsoft.com/office/word/2012/wordml" mc:Ignorable="w14 w15">
   <w:docDefaults>
     <w:rPrDefault>
       <w:rPr>
@@ -5263,695 +5197,378 @@
       </w:pPr>
     </w:pPrDefault>
   </w:docDefaults>
-  <w:latentStyles w:defLockedState="0" w:defUIPriority="99" w:defSemiHidden="1" w:defUnhideWhenUsed="1" w:defQFormat="0" w:count="267">
-    <w:lsdException w:name="Normal" w:semiHidden="0" w:uiPriority="0" w:unhideWhenUsed="0" w:qFormat="1"/>
-    <w:lsdException w:name="heading 1" w:semiHidden="0" w:uiPriority="9" w:unhideWhenUsed="0" w:qFormat="1"/>
-    <w:lsdException w:name="heading 2" w:uiPriority="9" w:qFormat="1"/>
-    <w:lsdException w:name="heading 3" w:uiPriority="9" w:qFormat="1"/>
-    <w:lsdException w:name="heading 4" w:uiPriority="9" w:qFormat="1"/>
-    <w:lsdException w:name="heading 5" w:uiPriority="9" w:qFormat="1"/>
-    <w:lsdException w:name="heading 6" w:uiPriority="9" w:qFormat="1"/>
-    <w:lsdException w:name="heading 7" w:uiPriority="9" w:qFormat="1"/>
-    <w:lsdException w:name="heading 8" w:uiPriority="9" w:qFormat="1"/>
-    <w:lsdException w:name="heading 9" w:uiPriority="9" w:qFormat="1"/>
-    <w:lsdException w:name="toc 1" w:uiPriority="39"/>
-    <w:lsdException w:name="toc 2" w:uiPriority="39"/>
-    <w:lsdException w:name="toc 3" w:uiPriority="39"/>
-    <w:lsdException w:name="toc 4" w:uiPriority="39"/>
-    <w:lsdException w:name="toc 5" w:uiPriority="39"/>
-    <w:lsdException w:name="toc 6" w:uiPriority="39"/>
-    <w:lsdException w:name="toc 7" w:uiPriority="39"/>
-    <w:lsdException w:name="toc 8" w:uiPriority="39"/>
-    <w:lsdException w:name="toc 9" w:uiPriority="39"/>
-    <w:lsdException w:name="caption" w:uiPriority="35" w:qFormat="1"/>
-    <w:lsdException w:name="Title" w:semiHidden="0" w:uiPriority="10" w:unhideWhenUsed="0" w:qFormat="1"/>
-    <w:lsdException w:name="Default Paragraph Font" w:uiPriority="1"/>
-    <w:lsdException w:name="Subtitle" w:semiHidden="0" w:uiPriority="11" w:unhideWhenUsed="0" w:qFormat="1"/>
-    <w:lsdException w:name="Hyperlink" w:qFormat="1"/>
-    <w:lsdException w:name="Strong" w:semiHidden="0" w:uiPriority="22" w:unhideWhenUsed="0" w:qFormat="1"/>
-    <w:lsdException w:name="Emphasis" w:semiHidden="0" w:uiPriority="20" w:unhideWhenUsed="0" w:qFormat="1"/>
-    <w:lsdException w:name="Table Grid" w:semiHidden="0" w:uiPriority="59" w:unhideWhenUsed="0"/>
-    <w:lsdException w:name="Placeholder Text" w:unhideWhenUsed="0"/>
-    <w:lsdException w:name="No Spacing" w:semiHidden="0" w:uiPriority="1" w:unhideWhenUsed="0" w:qFormat="1"/>
-    <w:lsdException w:name="Light Shading" w:semiHidden="0" w:uiPriority="60" w:unhideWhenUsed="0"/>
-    <w:lsdException w:name="Light List" w:semiHidden="0" w:uiPriority="61" w:unhideWhenUsed="0"/>
-    <w:lsdException w:name="Light Grid" w:semiHidden="0" w:uiPriority="62" w:unhideWhenUsed="0"/>
-    <w:lsdException w:name="Medium Shading 1" w:semiHidden="0" w:uiPriority="63" w:unhideWhenUsed="0"/>
-    <w:lsdException w:name="Medium Shading 2" w:semiHidden="0" w:uiPriority="64" w:unhideWhenUsed="0"/>
-    <w:lsdException w:name="Medium List 1" w:semiHidden="0" w:uiPriority="65" w:unhideWhenUsed="0"/>
-    <w:lsdException w:name="Medium List 2" w:semiHidden="0" w:uiPriority="66" w:unhideWhenUsed="0"/>
-    <w:lsdException w:name="Medium Grid 1" w:semiHidden="0" w:uiPriority="67" w:unhideWhenUsed="0"/>
-    <w:lsdException w:name="Medium Grid 2" w:semiHidden="0" w:uiPriority="68" w:unhideWhenUsed="0"/>
-    <w:lsdException w:name="Medium Grid 3" w:semiHidden="0" w:uiPriority="69" w:unhideWhenUsed="0"/>
-    <w:lsdException w:name="Dark List" w:semiHidden="0" w:uiPriority="70" w:unhideWhenUsed="0"/>
-    <w:lsdException w:name="Colorful Shading" w:semiHidden="0" w:uiPriority="71" w:unhideWhenUsed="0"/>
-    <w:lsdException w:name="Colorful List" w:semiHidden="0" w:uiPriority="72" w:unhideWhenUsed="0"/>
-    <w:lsdException w:name="Colorful Grid" w:semiHidden="0" w:uiPriority="73" w:unhideWhenUsed="0"/>
-    <w:lsdException w:name="Light Shading Accent 1" w:semiHidden="0" w:uiPriority="60" w:unhideWhenUsed="0"/>
-    <w:lsdException w:name="Light List Accent 1" w:semiHidden="0" w:uiPriority="61" w:unhideWhenUsed="0"/>
-    <w:lsdException w:name="Light Grid Accent 1" w:semiHidden="0" w:uiPriority="62" w:unhideWhenUsed="0"/>
-    <w:lsdException w:name="Medium Shading 1 Accent 1" w:semiHidden="0" w:uiPriority="63" w:unhideWhenUsed="0"/>
-    <w:lsdException w:name="Medium Shading 2 Accent 1" w:semiHidden="0" w:uiPriority="64" w:unhideWhenUsed="0"/>
-    <w:lsdException w:name="Medium List 1 Accent 1" w:semiHidden="0" w:uiPriority="65" w:unhideWhenUsed="0"/>
-    <w:lsdException w:name="Revision" w:unhideWhenUsed="0"/>
-    <w:lsdException w:name="List Paragraph" w:semiHidden="0" w:uiPriority="34" w:unhideWhenUsed="0" w:qFormat="1"/>
-    <w:lsdException w:name="Quote" w:semiHidden="0" w:uiPriority="29" w:unhideWhenUsed="0" w:qFormat="1"/>
-    <w:lsdException w:name="Intense Quote" w:semiHidden="0" w:uiPriority="30" w:unhideWhenUsed="0" w:qFormat="1"/>
-    <w:lsdException w:name="Medium List 2 Accent 1" w:semiHidden="0" w:uiPriority="66" w:unhideWhenUsed="0"/>
-    <w:lsdException w:name="Medium Grid 1 Accent 1" w:semiHidden="0" w:uiPriority="67" w:unhideWhenUsed="0"/>
-    <w:lsdException w:name="Medium Grid 2 Accent 1" w:semiHidden="0" w:uiPriority="68" w:unhideWhenUsed="0"/>
-    <w:lsdException w:name="Medium Grid 3 Accent 1" w:semiHidden="0" w:uiPriority="69" w:unhideWhenUsed="0"/>
-    <w:lsdException w:name="Dark List Accent 1" w:semiHidden="0" w:uiPriority="70" w:unhideWhenUsed="0"/>
-    <w:lsdException w:name="Colorful Shading Accent 1" w:semiHidden="0" w:uiPriority="71" w:unhideWhenUsed="0"/>
-    <w:lsdException w:name="Colorful List Accent 1" w:semiHidden="0" w:uiPriority="72" w:unhideWhenUsed="0"/>
-    <w:lsdException w:name="Colorful Grid Accent 1" w:semiHidden="0" w:uiPriority="73" w:unhideWhenUsed="0"/>
-    <w:lsdException w:name="Light Shading Accent 2" w:semiHidden="0" w:uiPriority="60" w:unhideWhenUsed="0"/>
-    <w:lsdException w:name="Light List Accent 2" w:semiHidden="0" w:uiPriority="61" w:unhideWhenUsed="0"/>
-    <w:lsdException w:name="Light Grid Accent 2" w:semiHidden="0" w:uiPriority="62" w:unhideWhenUsed="0"/>
-    <w:lsdException w:name="Medium Shading 1 Accent 2" w:semiHidden="0" w:uiPriority="63" w:unhideWhenUsed="0"/>
-    <w:lsdException w:name="Medium Shading 2 Accent 2" w:semiHidden="0" w:uiPriority="64" w:unhideWhenUsed="0"/>
-    <w:lsdException w:name="Medium List 1 Accent 2" w:semiHidden="0" w:uiPriority="65" w:unhideWhenUsed="0"/>
-    <w:lsdException w:name="Medium List 2 Accent 2" w:semiHidden="0" w:uiPriority="66" w:unhideWhenUsed="0"/>
-    <w:lsdException w:name="Medium Grid 1 Accent 2" w:semiHidden="0" w:uiPriority="67" w:unhideWhenUsed="0"/>
-    <w:lsdException w:name="Medium Grid 2 Accent 2" w:semiHidden="0" w:uiPriority="68" w:unhideWhenUsed="0"/>
-    <w:lsdException w:name="Medium Grid 3 Accent 2" w:semiHidden="0" w:uiPriority="69" w:unhideWhenUsed="0"/>
-    <w:lsdException w:name="Dark List Accent 2" w:semiHidden="0" w:uiPriority="70" w:unhideWhenUsed="0"/>
-    <w:lsdException w:name="Colorful Shading Accent 2" w:semiHidden="0" w:uiPriority="71" w:unhideWhenUsed="0"/>
-    <w:lsdException w:name="Colorful List Accent 2" w:semiHidden="0" w:uiPriority="72" w:unhideWhenUsed="0"/>
-    <w:lsdException w:name="Colorful Grid Accent 2" w:semiHidden="0" w:uiPriority="73" w:unhideWhenUsed="0"/>
-    <w:lsdException w:name="Light Shading Accent 3" w:semiHidden="0" w:uiPriority="60" w:unhideWhenUsed="0"/>
-    <w:lsdException w:name="Light List Accent 3" w:semiHidden="0" w:uiPriority="61" w:unhideWhenUsed="0"/>
-    <w:lsdException w:name="Light Grid Accent 3" w:semiHidden="0" w:uiPriority="62" w:unhideWhenUsed="0"/>
-    <w:lsdException w:name="Medium Shading 1 Accent 3" w:semiHidden="0" w:uiPriority="63" w:unhideWhenUsed="0"/>
-    <w:lsdException w:name="Medium Shading 2 Accent 3" w:semiHidden="0" w:uiPriority="64" w:unhideWhenUsed="0"/>
-    <w:lsdException w:name="Medium List 1 Accent 3" w:semiHidden="0" w:uiPriority="65" w:unhideWhenUsed="0"/>
-    <w:lsdException w:name="Medium List 2 Accent 3" w:semiHidden="0" w:uiPriority="66" w:unhideWhenUsed="0"/>
-    <w:lsdException w:name="Medium Grid 1 Accent 3" w:semiHidden="0" w:uiPriority="67" w:unhideWhenUsed="0"/>
-    <w:lsdException w:name="Medium Grid 2 Accent 3" w:semiHidden="0" w:uiPriority="68" w:unhideWhenUsed="0"/>
-    <w:lsdException w:name="Medium Grid 3 Accent 3" w:semiHidden="0" w:uiPriority="69" w:unhideWhenUsed="0"/>
-    <w:lsdException w:name="Dark List Accent 3" w:semiHidden="0" w:uiPriority="70" w:unhideWhenUsed="0"/>
-    <w:lsdException w:name="Colorful Shading Accent 3" w:semiHidden="0" w:uiPriority="71" w:unhideWhenUsed="0"/>
-    <w:lsdException w:name="Colorful List Accent 3" w:semiHidden="0" w:uiPriority="72" w:unhideWhenUsed="0"/>
-    <w:lsdException w:name="Colorful Grid Accent 3" w:semiHidden="0" w:uiPriority="73" w:unhideWhenUsed="0"/>
-    <w:lsdException w:name="Light Shading Accent 4" w:semiHidden="0" w:uiPriority="60" w:unhideWhenUsed="0"/>
-    <w:lsdException w:name="Light List Accent 4" w:semiHidden="0" w:uiPriority="61" w:unhideWhenUsed="0"/>
-    <w:lsdException w:name="Light Grid Accent 4" w:semiHidden="0" w:uiPriority="62" w:unhideWhenUsed="0"/>
-    <w:lsdException w:name="Medium Shading 1 Accent 4" w:semiHidden="0" w:uiPriority="63" w:unhideWhenUsed="0"/>
-    <w:lsdException w:name="Medium Shading 2 Accent 4" w:semiHidden="0" w:uiPriority="64" w:unhideWhenUsed="0"/>
-    <w:lsdException w:name="Medium List 1 Accent 4" w:semiHidden="0" w:uiPriority="65" w:unhideWhenUsed="0"/>
-    <w:lsdException w:name="Medium List 2 Accent 4" w:semiHidden="0" w:uiPriority="66" w:unhideWhenUsed="0"/>
-    <w:lsdException w:name="Medium Grid 1 Accent 4" w:semiHidden="0" w:uiPriority="67" w:unhideWhenUsed="0"/>
-    <w:lsdException w:name="Medium Grid 2 Accent 4" w:semiHidden="0" w:uiPriority="68" w:unhideWhenUsed="0"/>
-    <w:lsdException w:name="Medium Grid 3 Accent 4" w:semiHidden="0" w:uiPriority="69" w:unhideWhenUsed="0"/>
-    <w:lsdException w:name="Dark List Accent 4" w:semiHidden="0" w:uiPriority="70" w:unhideWhenUsed="0"/>
-    <w:lsdException w:name="Colorful Shading Accent 4" w:semiHidden="0" w:uiPriority="71" w:unhideWhenUsed="0"/>
-    <w:lsdException w:name="Colorful List Accent 4" w:semiHidden="0" w:uiPriority="72" w:unhideWhenUsed="0"/>
-    <w:lsdException w:name="Colorful Grid Accent 4" w:semiHidden="0" w:uiPriority="73" w:unhideWhenUsed="0"/>
-    <w:lsdException w:name="Light Shading Accent 5" w:semiHidden="0" w:uiPriority="60" w:unhideWhenUsed="0"/>
-    <w:lsdException w:name="Light List Accent 5" w:semiHidden="0" w:uiPriority="61" w:unhideWhenUsed="0"/>
-    <w:lsdException w:name="Light Grid Accent 5" w:semiHidden="0" w:uiPriority="62" w:unhideWhenUsed="0"/>
-    <w:lsdException w:name="Medium Shading 1 Accent 5" w:semiHidden="0" w:uiPriority="63" w:unhideWhenUsed="0"/>
-    <w:lsdException w:name="Medium Shading 2 Accent 5" w:semiHidden="0" w:uiPriority="64" w:unhideWhenUsed="0"/>
-    <w:lsdException w:name="Medium List 1 Accent 5" w:semiHidden="0" w:uiPriority="65" w:unhideWhenUsed="0"/>
-    <w:lsdException w:name="Medium List 2 Accent 5" w:semiHidden="0" w:uiPriority="66" w:unhideWhenUsed="0"/>
-    <w:lsdException w:name="Medium Grid 1 Accent 5" w:semiHidden="0" w:uiPriority="67" w:unhideWhenUsed="0"/>
-    <w:lsdException w:name="Medium Grid 2 Accent 5" w:semiHidden="0" w:uiPriority="68" w:unhideWhenUsed="0"/>
-    <w:lsdException w:name="Medium Grid 3 Accent 5" w:semiHidden="0" w:uiPriority="69" w:unhideWhenUsed="0"/>
-    <w:lsdException w:name="Dark List Accent 5" w:semiHidden="0" w:uiPriority="70" w:unhideWhenUsed="0"/>
-    <w:lsdException w:name="Colorful Shading Accent 5" w:semiHidden="0" w:uiPriority="71" w:unhideWhenUsed="0"/>
-    <w:lsdException w:name="Colorful List Accent 5" w:semiHidden="0" w:uiPriority="72" w:unhideWhenUsed="0"/>
-    <w:lsdException w:name="Colorful Grid Accent 5" w:semiHidden="0" w:uiPriority="73" w:unhideWhenUsed="0"/>
-    <w:lsdException w:name="Light Shading Accent 6" w:semiHidden="0" w:uiPriority="60" w:unhideWhenUsed="0"/>
-    <w:lsdException w:name="Light List Accent 6" w:semiHidden="0" w:uiPriority="61" w:unhideWhenUsed="0"/>
-    <w:lsdException w:name="Light Grid Accent 6" w:semiHidden="0" w:uiPriority="62" w:unhideWhenUsed="0"/>
-    <w:lsdException w:name="Medium Shading 1 Accent 6" w:semiHidden="0" w:uiPriority="63" w:unhideWhenUsed="0"/>
-    <w:lsdException w:name="Medium Shading 2 Accent 6" w:semiHidden="0" w:uiPriority="64" w:unhideWhenUsed="0"/>
-    <w:lsdException w:name="Medium List 1 Accent 6" w:semiHidden="0" w:uiPriority="65" w:unhideWhenUsed="0"/>
-    <w:lsdException w:name="Medium List 2 Accent 6" w:semiHidden="0" w:uiPriority="66" w:unhideWhenUsed="0"/>
-    <w:lsdException w:name="Medium Grid 1 Accent 6" w:semiHidden="0" w:uiPriority="67" w:unhideWhenUsed="0"/>
-    <w:lsdException w:name="Medium Grid 2 Accent 6" w:semiHidden="0" w:uiPriority="68" w:unhideWhenUsed="0"/>
-    <w:lsdException w:name="Medium Grid 3 Accent 6" w:semiHidden="0" w:uiPriority="69" w:unhideWhenUsed="0"/>
-    <w:lsdException w:name="Dark List Accent 6" w:semiHidden="0" w:uiPriority="70" w:unhideWhenUsed="0"/>
-    <w:lsdException w:name="Colorful Shading Accent 6" w:semiHidden="0" w:uiPriority="71" w:unhideWhenUsed="0"/>
-    <w:lsdException w:name="Colorful List Accent 6" w:semiHidden="0" w:uiPriority="72" w:unhideWhenUsed="0"/>
-    <w:lsdException w:name="Colorful Grid Accent 6" w:semiHidden="0" w:uiPriority="73" w:unhideWhenUsed="0"/>
-    <w:lsdException w:name="Subtle Emphasis" w:semiHidden="0" w:uiPriority="19" w:unhideWhenUsed="0" w:qFormat="1"/>
-    <w:lsdException w:name="Intense Emphasis" w:semiHidden="0" w:uiPriority="21" w:unhideWhenUsed="0" w:qFormat="1"/>
-    <w:lsdException w:name="Subtle Reference" w:semiHidden="0" w:uiPriority="31" w:unhideWhenUsed="0" w:qFormat="1"/>
-    <w:lsdException w:name="Intense Reference" w:semiHidden="0" w:uiPriority="32" w:unhideWhenUsed="0" w:qFormat="1"/>
-    <w:lsdException w:name="Book Title" w:semiHidden="0" w:uiPriority="33" w:unhideWhenUsed="0" w:qFormat="1"/>
-    <w:lsdException w:name="Bibliography" w:uiPriority="37"/>
-    <w:lsdException w:name="TOC Heading" w:uiPriority="39" w:qFormat="1"/>
-  </w:latentStyles>
-  <w:style w:type="paragraph" w:default="1" w:styleId="Normal">
-    <w:name w:val="Normal"/>
-    <w:qFormat/>
-    <w:rsid w:val="003F5104"/>
-    <w:pPr>
-      <w:jc w:val="both"/>
-    </w:pPr>
-  </w:style>
-  <w:style w:type="paragraph" w:styleId="Heading1">
-    <w:name w:val="heading 1"/>
-    <w:basedOn w:val="Normal"/>
-    <w:next w:val="Normal"/>
-    <w:link w:val="Heading1Char"/>
-    <w:uiPriority w:val="9"/>
-    <w:qFormat/>
-    <w:rsid w:val="00BA6754"/>
-    <w:pPr>
-      <w:keepNext/>
-      <w:keepLines/>
-      <w:spacing w:before="400" w:after="120" w:line="240" w:lineRule="auto"/>
-      <w:outlineLvl w:val="0"/>
-    </w:pPr>
-    <w:rPr>
-      <w:rFonts w:asciiTheme="majorHAnsi" w:eastAsiaTheme="majorEastAsia" w:hAnsiTheme="majorHAnsi" w:cstheme="majorBidi"/>
-      <w:b/>
-      <w:bCs/>
-      <w:color w:val="365F91" w:themeColor="accent1" w:themeShade="BF"/>
-      <w:sz w:val="28"/>
-      <w:szCs w:val="28"/>
-    </w:rPr>
-  </w:style>
-  <w:style w:type="paragraph" w:styleId="Heading2">
-    <w:name w:val="heading 2"/>
-    <w:basedOn w:val="Normal"/>
-    <w:next w:val="Normal"/>
-    <w:link w:val="Heading2Char"/>
-    <w:uiPriority w:val="9"/>
-    <w:unhideWhenUsed/>
-    <w:qFormat/>
-    <w:rsid w:val="00D5665F"/>
-    <w:pPr>
-      <w:keepNext/>
-      <w:keepLines/>
-      <w:spacing w:before="200" w:after="0"/>
-      <w:outlineLvl w:val="1"/>
-    </w:pPr>
-    <w:rPr>
-      <w:rFonts w:asciiTheme="majorHAnsi" w:eastAsiaTheme="majorEastAsia" w:hAnsiTheme="majorHAnsi" w:cstheme="majorBidi"/>
-      <w:b/>
-      <w:bCs/>
-      <w:color w:val="4F81BD" w:themeColor="accent1"/>
-      <w:sz w:val="26"/>
-      <w:szCs w:val="26"/>
-    </w:rPr>
-  </w:style>
-  <w:style w:type="paragraph" w:styleId="Heading3">
-    <w:name w:val="heading 3"/>
-    <w:basedOn w:val="Normal"/>
-    <w:next w:val="Normal"/>
-    <w:link w:val="Heading3Char"/>
-    <w:uiPriority w:val="9"/>
-    <w:unhideWhenUsed/>
-    <w:qFormat/>
-    <w:rsid w:val="009E088A"/>
-    <w:pPr>
-      <w:keepNext/>
-      <w:outlineLvl w:val="2"/>
-    </w:pPr>
-    <w:rPr>
-      <w:b/>
-      <w:bCs/>
-    </w:rPr>
-  </w:style>
-  <w:style w:type="character" w:default="1" w:styleId="DefaultParagraphFont">
-    <w:name w:val="Default Paragraph Font"/>
-    <w:uiPriority w:val="1"/>
-    <w:semiHidden/>
-    <w:unhideWhenUsed/>
-  </w:style>
-  <w:style w:type="table" w:default="1" w:styleId="TableNormal">
-    <w:name w:val="Normal Table"/>
-    <w:uiPriority w:val="99"/>
-    <w:semiHidden/>
-    <w:unhideWhenUsed/>
-    <w:tblPr>
-      <w:tblInd w:w="0" w:type="dxa"/>
-      <w:tblCellMar>
-        <w:top w:w="0" w:type="dxa"/>
-        <w:left w:w="108" w:type="dxa"/>
-        <w:bottom w:w="0" w:type="dxa"/>
-        <w:right w:w="108" w:type="dxa"/>
-      </w:tblCellMar>
-    </w:tblPr>
-  </w:style>
-  <w:style w:type="numbering" w:default="1" w:styleId="NoList">
-    <w:name w:val="No List"/>
-    <w:uiPriority w:val="99"/>
-    <w:semiHidden/>
-    <w:unhideWhenUsed/>
-  </w:style>
-  <w:style w:type="paragraph" w:styleId="Title">
-    <w:name w:val="Title"/>
-    <w:basedOn w:val="Normal"/>
-    <w:next w:val="Normal"/>
-    <w:link w:val="TitleChar"/>
-    <w:uiPriority w:val="10"/>
-    <w:qFormat/>
-    <w:rsid w:val="008425A9"/>
-    <w:pPr>
-      <w:pBdr>
-        <w:bottom w:val="single" w:sz="8" w:space="4" w:color="4F81BD" w:themeColor="accent1"/>
-      </w:pBdr>
-      <w:spacing w:after="300" w:line="240" w:lineRule="auto"/>
-      <w:contextualSpacing/>
-    </w:pPr>
-    <w:rPr>
-      <w:rFonts w:asciiTheme="majorHAnsi" w:eastAsiaTheme="majorEastAsia" w:hAnsiTheme="majorHAnsi" w:cstheme="majorBidi"/>
-      <w:color w:val="17365D" w:themeColor="text2" w:themeShade="BF"/>
-      <w:spacing w:val="5"/>
-      <w:kern w:val="28"/>
-      <w:sz w:val="52"/>
-      <w:szCs w:val="52"/>
-    </w:rPr>
-  </w:style>
-  <w:style w:type="character" w:customStyle="1" w:styleId="TitleChar">
-    <w:name w:val="Title Char"/>
-    <w:basedOn w:val="DefaultParagraphFont"/>
-    <w:link w:val="Title"/>
-    <w:uiPriority w:val="10"/>
-    <w:rsid w:val="008425A9"/>
-    <w:rPr>
-      <w:rFonts w:asciiTheme="majorHAnsi" w:eastAsiaTheme="majorEastAsia" w:hAnsiTheme="majorHAnsi" w:cstheme="majorBidi"/>
-      <w:color w:val="17365D" w:themeColor="text2" w:themeShade="BF"/>
-      <w:spacing w:val="5"/>
-      <w:kern w:val="28"/>
-      <w:sz w:val="52"/>
-      <w:szCs w:val="52"/>
-    </w:rPr>
-  </w:style>
-  <w:style w:type="character" w:customStyle="1" w:styleId="Heading1Char">
-    <w:name w:val="Heading 1 Char"/>
-    <w:basedOn w:val="DefaultParagraphFont"/>
-    <w:link w:val="Heading1"/>
-    <w:uiPriority w:val="9"/>
-    <w:rsid w:val="00BA6754"/>
-    <w:rPr>
-      <w:rFonts w:asciiTheme="majorHAnsi" w:eastAsiaTheme="majorEastAsia" w:hAnsiTheme="majorHAnsi" w:cstheme="majorBidi"/>
-      <w:b/>
-      <w:bCs/>
-      <w:color w:val="365F91" w:themeColor="accent1" w:themeShade="BF"/>
-      <w:sz w:val="28"/>
-      <w:szCs w:val="28"/>
-    </w:rPr>
-  </w:style>
-  <w:style w:type="character" w:styleId="Hyperlink">
-    <w:name w:val="Hyperlink"/>
-    <w:basedOn w:val="DefaultParagraphFont"/>
-    <w:uiPriority w:val="99"/>
-    <w:unhideWhenUsed/>
-    <w:qFormat/>
-    <w:rsid w:val="008F6DB8"/>
-    <w:rPr>
-      <w:color w:val="7F7F7F" w:themeColor="text1" w:themeTint="80"/>
-      <w:u w:val="single"/>
-    </w:rPr>
-  </w:style>
-  <w:style w:type="character" w:styleId="FollowedHyperlink">
-    <w:name w:val="FollowedHyperlink"/>
-    <w:basedOn w:val="DefaultParagraphFont"/>
-    <w:uiPriority w:val="99"/>
-    <w:semiHidden/>
-    <w:unhideWhenUsed/>
-    <w:rsid w:val="003C5411"/>
-    <w:rPr>
-      <w:color w:val="800080" w:themeColor="followedHyperlink"/>
-      <w:u w:val="single"/>
-    </w:rPr>
-  </w:style>
-  <w:style w:type="paragraph" w:styleId="ListParagraph">
-    <w:name w:val="List Paragraph"/>
-    <w:basedOn w:val="Normal"/>
-    <w:uiPriority w:val="34"/>
-    <w:qFormat/>
-    <w:rsid w:val="003C5411"/>
-    <w:pPr>
-      <w:ind w:left="720"/>
-      <w:contextualSpacing/>
-    </w:pPr>
-  </w:style>
-  <w:style w:type="paragraph" w:styleId="Header">
-    <w:name w:val="header"/>
-    <w:basedOn w:val="Normal"/>
-    <w:link w:val="HeaderChar"/>
-    <w:uiPriority w:val="99"/>
-    <w:unhideWhenUsed/>
-    <w:rsid w:val="00B15808"/>
-    <w:pPr>
-      <w:tabs>
-        <w:tab w:val="center" w:pos="4680"/>
-        <w:tab w:val="right" w:pos="9360"/>
-      </w:tabs>
-      <w:spacing w:after="0" w:line="240" w:lineRule="auto"/>
-    </w:pPr>
-  </w:style>
-  <w:style w:type="character" w:customStyle="1" w:styleId="HeaderChar">
-    <w:name w:val="Header Char"/>
-    <w:basedOn w:val="DefaultParagraphFont"/>
-    <w:link w:val="Header"/>
-    <w:uiPriority w:val="99"/>
-    <w:rsid w:val="00B15808"/>
-  </w:style>
-  <w:style w:type="paragraph" w:styleId="Footer">
-    <w:name w:val="footer"/>
-    <w:basedOn w:val="Normal"/>
-    <w:link w:val="FooterChar"/>
-    <w:uiPriority w:val="99"/>
-    <w:unhideWhenUsed/>
-    <w:rsid w:val="00B15808"/>
-    <w:pPr>
-      <w:tabs>
-        <w:tab w:val="center" w:pos="4680"/>
-        <w:tab w:val="right" w:pos="9360"/>
-      </w:tabs>
-      <w:spacing w:after="0" w:line="240" w:lineRule="auto"/>
-    </w:pPr>
-  </w:style>
-  <w:style w:type="character" w:customStyle="1" w:styleId="FooterChar">
-    <w:name w:val="Footer Char"/>
-    <w:basedOn w:val="DefaultParagraphFont"/>
-    <w:link w:val="Footer"/>
-    <w:uiPriority w:val="99"/>
-    <w:rsid w:val="00B15808"/>
-  </w:style>
-  <w:style w:type="paragraph" w:styleId="Caption">
-    <w:name w:val="caption"/>
-    <w:basedOn w:val="Normal"/>
-    <w:next w:val="Normal"/>
-    <w:uiPriority w:val="35"/>
-    <w:unhideWhenUsed/>
-    <w:qFormat/>
-    <w:rsid w:val="006705E5"/>
-    <w:pPr>
-      <w:keepLines/>
-      <w:widowControl w:val="0"/>
-      <w:spacing w:before="120"/>
-      <w:contextualSpacing/>
-      <w:jc w:val="center"/>
-    </w:pPr>
-    <w:rPr>
-      <w:b/>
-      <w:bCs/>
-      <w:color w:val="4F81BD" w:themeColor="accent1"/>
-      <w:sz w:val="18"/>
-      <w:szCs w:val="18"/>
-    </w:rPr>
-  </w:style>
-  <w:style w:type="paragraph" w:styleId="BalloonText">
-    <w:name w:val="Balloon Text"/>
-    <w:basedOn w:val="Normal"/>
-    <w:link w:val="BalloonTextChar"/>
-    <w:uiPriority w:val="99"/>
-    <w:semiHidden/>
-    <w:unhideWhenUsed/>
-    <w:rsid w:val="00921AE6"/>
-    <w:pPr>
-      <w:spacing w:after="0" w:line="240" w:lineRule="auto"/>
-    </w:pPr>
-    <w:rPr>
-      <w:rFonts w:ascii="Tahoma" w:hAnsi="Tahoma" w:cs="Tahoma"/>
-      <w:sz w:val="16"/>
-      <w:szCs w:val="16"/>
-    </w:rPr>
-  </w:style>
-  <w:style w:type="character" w:customStyle="1" w:styleId="BalloonTextChar">
-    <w:name w:val="Balloon Text Char"/>
-    <w:basedOn w:val="DefaultParagraphFont"/>
-    <w:link w:val="BalloonText"/>
-    <w:uiPriority w:val="99"/>
-    <w:semiHidden/>
-    <w:rsid w:val="00921AE6"/>
-    <w:rPr>
-      <w:rFonts w:ascii="Tahoma" w:hAnsi="Tahoma" w:cs="Tahoma"/>
-      <w:sz w:val="16"/>
-      <w:szCs w:val="16"/>
-    </w:rPr>
-  </w:style>
-  <w:style w:type="character" w:styleId="PlaceholderText">
-    <w:name w:val="Placeholder Text"/>
-    <w:basedOn w:val="DefaultParagraphFont"/>
-    <w:uiPriority w:val="99"/>
-    <w:semiHidden/>
-    <w:rsid w:val="00667D41"/>
-    <w:rPr>
-      <w:color w:val="808080"/>
-    </w:rPr>
-  </w:style>
-  <w:style w:type="character" w:customStyle="1" w:styleId="Heading2Char">
-    <w:name w:val="Heading 2 Char"/>
-    <w:basedOn w:val="DefaultParagraphFont"/>
-    <w:link w:val="Heading2"/>
-    <w:uiPriority w:val="9"/>
-    <w:rsid w:val="00D5665F"/>
-    <w:rPr>
-      <w:rFonts w:asciiTheme="majorHAnsi" w:eastAsiaTheme="majorEastAsia" w:hAnsiTheme="majorHAnsi" w:cstheme="majorBidi"/>
-      <w:b/>
-      <w:bCs/>
-      <w:color w:val="4F81BD" w:themeColor="accent1"/>
-      <w:sz w:val="26"/>
-      <w:szCs w:val="26"/>
-    </w:rPr>
-  </w:style>
-  <w:style w:type="character" w:customStyle="1" w:styleId="Heading3Char">
-    <w:name w:val="Heading 3 Char"/>
-    <w:basedOn w:val="DefaultParagraphFont"/>
-    <w:link w:val="Heading3"/>
-    <w:uiPriority w:val="9"/>
-    <w:rsid w:val="009E088A"/>
-    <w:rPr>
-      <w:b/>
-      <w:bCs/>
-    </w:rPr>
-  </w:style>
-  <w:style w:type="character" w:styleId="CommentReference">
-    <w:name w:val="annotation reference"/>
-    <w:basedOn w:val="DefaultParagraphFont"/>
-    <w:uiPriority w:val="99"/>
-    <w:semiHidden/>
-    <w:unhideWhenUsed/>
-    <w:rsid w:val="00A92BEB"/>
-    <w:rPr>
-      <w:sz w:val="16"/>
-      <w:szCs w:val="16"/>
-    </w:rPr>
-  </w:style>
-  <w:style w:type="paragraph" w:styleId="CommentText">
-    <w:name w:val="annotation text"/>
-    <w:basedOn w:val="Normal"/>
-    <w:link w:val="CommentTextChar"/>
-    <w:uiPriority w:val="99"/>
-    <w:semiHidden/>
-    <w:unhideWhenUsed/>
-    <w:rsid w:val="00A92BEB"/>
-    <w:pPr>
-      <w:spacing w:line="240" w:lineRule="auto"/>
-    </w:pPr>
-    <w:rPr>
-      <w:sz w:val="20"/>
-      <w:szCs w:val="20"/>
-    </w:rPr>
-  </w:style>
-  <w:style w:type="character" w:customStyle="1" w:styleId="CommentTextChar">
-    <w:name w:val="Comment Text Char"/>
-    <w:basedOn w:val="DefaultParagraphFont"/>
-    <w:link w:val="CommentText"/>
-    <w:uiPriority w:val="99"/>
-    <w:semiHidden/>
-    <w:rsid w:val="00A92BEB"/>
-    <w:rPr>
-      <w:sz w:val="20"/>
-      <w:szCs w:val="20"/>
-    </w:rPr>
-  </w:style>
-  <w:style w:type="paragraph" w:styleId="CommentSubject">
-    <w:name w:val="annotation subject"/>
-    <w:basedOn w:val="CommentText"/>
-    <w:next w:val="CommentText"/>
-    <w:link w:val="CommentSubjectChar"/>
-    <w:uiPriority w:val="99"/>
-    <w:semiHidden/>
-    <w:unhideWhenUsed/>
-    <w:rsid w:val="00A92BEB"/>
-    <w:rPr>
-      <w:b/>
-      <w:bCs/>
-    </w:rPr>
-  </w:style>
-  <w:style w:type="character" w:customStyle="1" w:styleId="CommentSubjectChar">
-    <w:name w:val="Comment Subject Char"/>
-    <w:basedOn w:val="CommentTextChar"/>
-    <w:link w:val="CommentSubject"/>
-    <w:uiPriority w:val="99"/>
-    <w:semiHidden/>
-    <w:rsid w:val="00A92BEB"/>
-    <w:rPr>
-      <w:b/>
-      <w:bCs/>
-      <w:sz w:val="20"/>
-      <w:szCs w:val="20"/>
-    </w:rPr>
-  </w:style>
-</w:styles>
-</file>
-
-<file path=word/stylesWithEffects.xml><?xml version="1.0" encoding="utf-8"?>
-<w:styles xmlns:wpc="http://schemas.microsoft.com/office/word/2010/wordprocessingCanvas" xmlns:mc="http://schemas.openxmlformats.org/markup-compatibility/2006" xmlns:o="urn:schemas-microsoft-com:office:office" xmlns:r="http://schemas.openxmlformats.org/officeDocument/2006/relationships" xmlns:m="http://schemas.openxmlformats.org/officeDocument/2006/math" xmlns:v="urn:schemas-microsoft-com:vml" xmlns:wp14="http://schemas.microsoft.com/office/word/2010/wordprocessingDrawing" xmlns:wp="http://schemas.openxmlformats.org/drawingml/2006/wordprocessingDrawing" xmlns:w10="urn:schemas-microsoft-com:office:word" xmlns:w="http://schemas.openxmlformats.org/wordprocessingml/2006/main" xmlns:w14="http://schemas.microsoft.com/office/word/2010/wordml" xmlns:wpg="http://schemas.microsoft.com/office/word/2010/wordprocessingGroup" xmlns:wpi="http://schemas.microsoft.com/office/word/2010/wordprocessingInk" xmlns:wne="http://schemas.microsoft.com/office/word/2006/wordml" xmlns:wps="http://schemas.microsoft.com/office/word/2010/wordprocessingShape" mc:Ignorable="w14 wp14">
-  <w:docDefaults>
-    <w:rPrDefault>
-      <w:rPr>
-        <w:rFonts w:asciiTheme="minorHAnsi" w:eastAsiaTheme="minorHAnsi" w:hAnsiTheme="minorHAnsi" w:cstheme="minorBidi"/>
-        <w:sz w:val="22"/>
-        <w:szCs w:val="22"/>
-        <w:lang w:val="en-US" w:eastAsia="en-US" w:bidi="ar-SA"/>
-      </w:rPr>
-    </w:rPrDefault>
-    <w:pPrDefault>
-      <w:pPr>
-        <w:spacing w:after="200" w:line="276" w:lineRule="auto"/>
-      </w:pPr>
-    </w:pPrDefault>
-  </w:docDefaults>
-  <w:latentStyles w:defLockedState="0" w:defUIPriority="99" w:defSemiHidden="1" w:defUnhideWhenUsed="1" w:defQFormat="0" w:count="267">
-    <w:lsdException w:name="Normal" w:semiHidden="0" w:uiPriority="0" w:unhideWhenUsed="0" w:qFormat="1"/>
-    <w:lsdException w:name="heading 1" w:semiHidden="0" w:uiPriority="9" w:unhideWhenUsed="0" w:qFormat="1"/>
-    <w:lsdException w:name="heading 2" w:uiPriority="9" w:qFormat="1"/>
-    <w:lsdException w:name="heading 3" w:uiPriority="9" w:qFormat="1"/>
-    <w:lsdException w:name="heading 4" w:uiPriority="9" w:qFormat="1"/>
-    <w:lsdException w:name="heading 5" w:uiPriority="9" w:qFormat="1"/>
-    <w:lsdException w:name="heading 6" w:uiPriority="9" w:qFormat="1"/>
-    <w:lsdException w:name="heading 7" w:uiPriority="9" w:qFormat="1"/>
-    <w:lsdException w:name="heading 8" w:uiPriority="9" w:qFormat="1"/>
-    <w:lsdException w:name="heading 9" w:uiPriority="9" w:qFormat="1"/>
-    <w:lsdException w:name="toc 1" w:uiPriority="39"/>
-    <w:lsdException w:name="toc 2" w:uiPriority="39"/>
-    <w:lsdException w:name="toc 3" w:uiPriority="39"/>
-    <w:lsdException w:name="toc 4" w:uiPriority="39"/>
-    <w:lsdException w:name="toc 5" w:uiPriority="39"/>
-    <w:lsdException w:name="toc 6" w:uiPriority="39"/>
-    <w:lsdException w:name="toc 7" w:uiPriority="39"/>
-    <w:lsdException w:name="toc 8" w:uiPriority="39"/>
-    <w:lsdException w:name="toc 9" w:uiPriority="39"/>
-    <w:lsdException w:name="caption" w:uiPriority="35" w:qFormat="1"/>
-    <w:lsdException w:name="Title" w:semiHidden="0" w:uiPriority="10" w:unhideWhenUsed="0" w:qFormat="1"/>
-    <w:lsdException w:name="Default Paragraph Font" w:uiPriority="1"/>
-    <w:lsdException w:name="Subtitle" w:semiHidden="0" w:uiPriority="11" w:unhideWhenUsed="0" w:qFormat="1"/>
-    <w:lsdException w:name="Hyperlink" w:qFormat="1"/>
-    <w:lsdException w:name="Strong" w:semiHidden="0" w:uiPriority="22" w:unhideWhenUsed="0" w:qFormat="1"/>
-    <w:lsdException w:name="Emphasis" w:semiHidden="0" w:uiPriority="20" w:unhideWhenUsed="0" w:qFormat="1"/>
-    <w:lsdException w:name="Table Grid" w:semiHidden="0" w:uiPriority="59" w:unhideWhenUsed="0"/>
-    <w:lsdException w:name="Placeholder Text" w:unhideWhenUsed="0"/>
-    <w:lsdException w:name="No Spacing" w:semiHidden="0" w:uiPriority="1" w:unhideWhenUsed="0" w:qFormat="1"/>
-    <w:lsdException w:name="Light Shading" w:semiHidden="0" w:uiPriority="60" w:unhideWhenUsed="0"/>
-    <w:lsdException w:name="Light List" w:semiHidden="0" w:uiPriority="61" w:unhideWhenUsed="0"/>
-    <w:lsdException w:name="Light Grid" w:semiHidden="0" w:uiPriority="62" w:unhideWhenUsed="0"/>
-    <w:lsdException w:name="Medium Shading 1" w:semiHidden="0" w:uiPriority="63" w:unhideWhenUsed="0"/>
-    <w:lsdException w:name="Medium Shading 2" w:semiHidden="0" w:uiPriority="64" w:unhideWhenUsed="0"/>
-    <w:lsdException w:name="Medium List 1" w:semiHidden="0" w:uiPriority="65" w:unhideWhenUsed="0"/>
-    <w:lsdException w:name="Medium List 2" w:semiHidden="0" w:uiPriority="66" w:unhideWhenUsed="0"/>
-    <w:lsdException w:name="Medium Grid 1" w:semiHidden="0" w:uiPriority="67" w:unhideWhenUsed="0"/>
-    <w:lsdException w:name="Medium Grid 2" w:semiHidden="0" w:uiPriority="68" w:unhideWhenUsed="0"/>
-    <w:lsdException w:name="Medium Grid 3" w:semiHidden="0" w:uiPriority="69" w:unhideWhenUsed="0"/>
-    <w:lsdException w:name="Dark List" w:semiHidden="0" w:uiPriority="70" w:unhideWhenUsed="0"/>
-    <w:lsdException w:name="Colorful Shading" w:semiHidden="0" w:uiPriority="71" w:unhideWhenUsed="0"/>
-    <w:lsdException w:name="Colorful List" w:semiHidden="0" w:uiPriority="72" w:unhideWhenUsed="0"/>
-    <w:lsdException w:name="Colorful Grid" w:semiHidden="0" w:uiPriority="73" w:unhideWhenUsed="0"/>
-    <w:lsdException w:name="Light Shading Accent 1" w:semiHidden="0" w:uiPriority="60" w:unhideWhenUsed="0"/>
-    <w:lsdException w:name="Light List Accent 1" w:semiHidden="0" w:uiPriority="61" w:unhideWhenUsed="0"/>
-    <w:lsdException w:name="Light Grid Accent 1" w:semiHidden="0" w:uiPriority="62" w:unhideWhenUsed="0"/>
-    <w:lsdException w:name="Medium Shading 1 Accent 1" w:semiHidden="0" w:uiPriority="63" w:unhideWhenUsed="0"/>
-    <w:lsdException w:name="Medium Shading 2 Accent 1" w:semiHidden="0" w:uiPriority="64" w:unhideWhenUsed="0"/>
-    <w:lsdException w:name="Medium List 1 Accent 1" w:semiHidden="0" w:uiPriority="65" w:unhideWhenUsed="0"/>
-    <w:lsdException w:name="Revision" w:unhideWhenUsed="0"/>
-    <w:lsdException w:name="List Paragraph" w:semiHidden="0" w:uiPriority="34" w:unhideWhenUsed="0" w:qFormat="1"/>
-    <w:lsdException w:name="Quote" w:semiHidden="0" w:uiPriority="29" w:unhideWhenUsed="0" w:qFormat="1"/>
-    <w:lsdException w:name="Intense Quote" w:semiHidden="0" w:uiPriority="30" w:unhideWhenUsed="0" w:qFormat="1"/>
-    <w:lsdException w:name="Medium List 2 Accent 1" w:semiHidden="0" w:uiPriority="66" w:unhideWhenUsed="0"/>
-    <w:lsdException w:name="Medium Grid 1 Accent 1" w:semiHidden="0" w:uiPriority="67" w:unhideWhenUsed="0"/>
-    <w:lsdException w:name="Medium Grid 2 Accent 1" w:semiHidden="0" w:uiPriority="68" w:unhideWhenUsed="0"/>
-    <w:lsdException w:name="Medium Grid 3 Accent 1" w:semiHidden="0" w:uiPriority="69" w:unhideWhenUsed="0"/>
-    <w:lsdException w:name="Dark List Accent 1" w:semiHidden="0" w:uiPriority="70" w:unhideWhenUsed="0"/>
-    <w:lsdException w:name="Colorful Shading Accent 1" w:semiHidden="0" w:uiPriority="71" w:unhideWhenUsed="0"/>
-    <w:lsdException w:name="Colorful List Accent 1" w:semiHidden="0" w:uiPriority="72" w:unhideWhenUsed="0"/>
-    <w:lsdException w:name="Colorful Grid Accent 1" w:semiHidden="0" w:uiPriority="73" w:unhideWhenUsed="0"/>
-    <w:lsdException w:name="Light Shading Accent 2" w:semiHidden="0" w:uiPriority="60" w:unhideWhenUsed="0"/>
-    <w:lsdException w:name="Light List Accent 2" w:semiHidden="0" w:uiPriority="61" w:unhideWhenUsed="0"/>
-    <w:lsdException w:name="Light Grid Accent 2" w:semiHidden="0" w:uiPriority="62" w:unhideWhenUsed="0"/>
-    <w:lsdException w:name="Medium Shading 1 Accent 2" w:semiHidden="0" w:uiPriority="63" w:unhideWhenUsed="0"/>
-    <w:lsdException w:name="Medium Shading 2 Accent 2" w:semiHidden="0" w:uiPriority="64" w:unhideWhenUsed="0"/>
-    <w:lsdException w:name="Medium List 1 Accent 2" w:semiHidden="0" w:uiPriority="65" w:unhideWhenUsed="0"/>
-    <w:lsdException w:name="Medium List 2 Accent 2" w:semiHidden="0" w:uiPriority="66" w:unhideWhenUsed="0"/>
-    <w:lsdException w:name="Medium Grid 1 Accent 2" w:semiHidden="0" w:uiPriority="67" w:unhideWhenUsed="0"/>
-    <w:lsdException w:name="Medium Grid 2 Accent 2" w:semiHidden="0" w:uiPriority="68" w:unhideWhenUsed="0"/>
-    <w:lsdException w:name="Medium Grid 3 Accent 2" w:semiHidden="0" w:uiPriority="69" w:unhideWhenUsed="0"/>
-    <w:lsdException w:name="Dark List Accent 2" w:semiHidden="0" w:uiPriority="70" w:unhideWhenUsed="0"/>
-    <w:lsdException w:name="Colorful Shading Accent 2" w:semiHidden="0" w:uiPriority="71" w:unhideWhenUsed="0"/>
-    <w:lsdException w:name="Colorful List Accent 2" w:semiHidden="0" w:uiPriority="72" w:unhideWhenUsed="0"/>
-    <w:lsdException w:name="Colorful Grid Accent 2" w:semiHidden="0" w:uiPriority="73" w:unhideWhenUsed="0"/>
-    <w:lsdException w:name="Light Shading Accent 3" w:semiHidden="0" w:uiPriority="60" w:unhideWhenUsed="0"/>
-    <w:lsdException w:name="Light List Accent 3" w:semiHidden="0" w:uiPriority="61" w:unhideWhenUsed="0"/>
-    <w:lsdException w:name="Light Grid Accent 3" w:semiHidden="0" w:uiPriority="62" w:unhideWhenUsed="0"/>
-    <w:lsdException w:name="Medium Shading 1 Accent 3" w:semiHidden="0" w:uiPriority="63" w:unhideWhenUsed="0"/>
-    <w:lsdException w:name="Medium Shading 2 Accent 3" w:semiHidden="0" w:uiPriority="64" w:unhideWhenUsed="0"/>
-    <w:lsdException w:name="Medium List 1 Accent 3" w:semiHidden="0" w:uiPriority="65" w:unhideWhenUsed="0"/>
-    <w:lsdException w:name="Medium List 2 Accent 3" w:semiHidden="0" w:uiPriority="66" w:unhideWhenUsed="0"/>
-    <w:lsdException w:name="Medium Grid 1 Accent 3" w:semiHidden="0" w:uiPriority="67" w:unhideWhenUsed="0"/>
-    <w:lsdException w:name="Medium Grid 2 Accent 3" w:semiHidden="0" w:uiPriority="68" w:unhideWhenUsed="0"/>
-    <w:lsdException w:name="Medium Grid 3 Accent 3" w:semiHidden="0" w:uiPriority="69" w:unhideWhenUsed="0"/>
-    <w:lsdException w:name="Dark List Accent 3" w:semiHidden="0" w:uiPriority="70" w:unhideWhenUsed="0"/>
-    <w:lsdException w:name="Colorful Shading Accent 3" w:semiHidden="0" w:uiPriority="71" w:unhideWhenUsed="0"/>
-    <w:lsdException w:name="Colorful List Accent 3" w:semiHidden="0" w:uiPriority="72" w:unhideWhenUsed="0"/>
-    <w:lsdException w:name="Colorful Grid Accent 3" w:semiHidden="0" w:uiPriority="73" w:unhideWhenUsed="0"/>
-    <w:lsdException w:name="Light Shading Accent 4" w:semiHidden="0" w:uiPriority="60" w:unhideWhenUsed="0"/>
-    <w:lsdException w:name="Light List Accent 4" w:semiHidden="0" w:uiPriority="61" w:unhideWhenUsed="0"/>
-    <w:lsdException w:name="Light Grid Accent 4" w:semiHidden="0" w:uiPriority="62" w:unhideWhenUsed="0"/>
-    <w:lsdException w:name="Medium Shading 1 Accent 4" w:semiHidden="0" w:uiPriority="63" w:unhideWhenUsed="0"/>
-    <w:lsdException w:name="Medium Shading 2 Accent 4" w:semiHidden="0" w:uiPriority="64" w:unhideWhenUsed="0"/>
-    <w:lsdException w:name="Medium List 1 Accent 4" w:semiHidden="0" w:uiPriority="65" w:unhideWhenUsed="0"/>
-    <w:lsdException w:name="Medium List 2 Accent 4" w:semiHidden="0" w:uiPriority="66" w:unhideWhenUsed="0"/>
-    <w:lsdException w:name="Medium Grid 1 Accent 4" w:semiHidden="0" w:uiPriority="67" w:unhideWhenUsed="0"/>
-    <w:lsdException w:name="Medium Grid 2 Accent 4" w:semiHidden="0" w:uiPriority="68" w:unhideWhenUsed="0"/>
-    <w:lsdException w:name="Medium Grid 3 Accent 4" w:semiHidden="0" w:uiPriority="69" w:unhideWhenUsed="0"/>
-    <w:lsdException w:name="Dark List Accent 4" w:semiHidden="0" w:uiPriority="70" w:unhideWhenUsed="0"/>
-    <w:lsdException w:name="Colorful Shading Accent 4" w:semiHidden="0" w:uiPriority="71" w:unhideWhenUsed="0"/>
-    <w:lsdException w:name="Colorful List Accent 4" w:semiHidden="0" w:uiPriority="72" w:unhideWhenUsed="0"/>
-    <w:lsdException w:name="Colorful Grid Accent 4" w:semiHidden="0" w:uiPriority="73" w:unhideWhenUsed="0"/>
-    <w:lsdException w:name="Light Shading Accent 5" w:semiHidden="0" w:uiPriority="60" w:unhideWhenUsed="0"/>
-    <w:lsdException w:name="Light List Accent 5" w:semiHidden="0" w:uiPriority="61" w:unhideWhenUsed="0"/>
-    <w:lsdException w:name="Light Grid Accent 5" w:semiHidden="0" w:uiPriority="62" w:unhideWhenUsed="0"/>
-    <w:lsdException w:name="Medium Shading 1 Accent 5" w:semiHidden="0" w:uiPriority="63" w:unhideWhenUsed="0"/>
-    <w:lsdException w:name="Medium Shading 2 Accent 5" w:semiHidden="0" w:uiPriority="64" w:unhideWhenUsed="0"/>
-    <w:lsdException w:name="Medium List 1 Accent 5" w:semiHidden="0" w:uiPriority="65" w:unhideWhenUsed="0"/>
-    <w:lsdException w:name="Medium List 2 Accent 5" w:semiHidden="0" w:uiPriority="66" w:unhideWhenUsed="0"/>
-    <w:lsdException w:name="Medium Grid 1 Accent 5" w:semiHidden="0" w:uiPriority="67" w:unhideWhenUsed="0"/>
-    <w:lsdException w:name="Medium Grid 2 Accent 5" w:semiHidden="0" w:uiPriority="68" w:unhideWhenUsed="0"/>
-    <w:lsdException w:name="Medium Grid 3 Accent 5" w:semiHidden="0" w:uiPriority="69" w:unhideWhenUsed="0"/>
-    <w:lsdException w:name="Dark List Accent 5" w:semiHidden="0" w:uiPriority="70" w:unhideWhenUsed="0"/>
-    <w:lsdException w:name="Colorful Shading Accent 5" w:semiHidden="0" w:uiPriority="71" w:unhideWhenUsed="0"/>
-    <w:lsdException w:name="Colorful List Accent 5" w:semiHidden="0" w:uiPriority="72" w:unhideWhenUsed="0"/>
-    <w:lsdException w:name="Colorful Grid Accent 5" w:semiHidden="0" w:uiPriority="73" w:unhideWhenUsed="0"/>
-    <w:lsdException w:name="Light Shading Accent 6" w:semiHidden="0" w:uiPriority="60" w:unhideWhenUsed="0"/>
-    <w:lsdException w:name="Light List Accent 6" w:semiHidden="0" w:uiPriority="61" w:unhideWhenUsed="0"/>
-    <w:lsdException w:name="Light Grid Accent 6" w:semiHidden="0" w:uiPriority="62" w:unhideWhenUsed="0"/>
-    <w:lsdException w:name="Medium Shading 1 Accent 6" w:semiHidden="0" w:uiPriority="63" w:unhideWhenUsed="0"/>
-    <w:lsdException w:name="Medium Shading 2 Accent 6" w:semiHidden="0" w:uiPriority="64" w:unhideWhenUsed="0"/>
-    <w:lsdException w:name="Medium List 1 Accent 6" w:semiHidden="0" w:uiPriority="65" w:unhideWhenUsed="0"/>
-    <w:lsdException w:name="Medium List 2 Accent 6" w:semiHidden="0" w:uiPriority="66" w:unhideWhenUsed="0"/>
-    <w:lsdException w:name="Medium Grid 1 Accent 6" w:semiHidden="0" w:uiPriority="67" w:unhideWhenUsed="0"/>
-    <w:lsdException w:name="Medium Grid 2 Accent 6" w:semiHidden="0" w:uiPriority="68" w:unhideWhenUsed="0"/>
-    <w:lsdException w:name="Medium Grid 3 Accent 6" w:semiHidden="0" w:uiPriority="69" w:unhideWhenUsed="0"/>
-    <w:lsdException w:name="Dark List Accent 6" w:semiHidden="0" w:uiPriority="70" w:unhideWhenUsed="0"/>
-    <w:lsdException w:name="Colorful Shading Accent 6" w:semiHidden="0" w:uiPriority="71" w:unhideWhenUsed="0"/>
-    <w:lsdException w:name="Colorful List Accent 6" w:semiHidden="0" w:uiPriority="72" w:unhideWhenUsed="0"/>
-    <w:lsdException w:name="Colorful Grid Accent 6" w:semiHidden="0" w:uiPriority="73" w:unhideWhenUsed="0"/>
-    <w:lsdException w:name="Subtle Emphasis" w:semiHidden="0" w:uiPriority="19" w:unhideWhenUsed="0" w:qFormat="1"/>
-    <w:lsdException w:name="Intense Emphasis" w:semiHidden="0" w:uiPriority="21" w:unhideWhenUsed="0" w:qFormat="1"/>
-    <w:lsdException w:name="Subtle Reference" w:semiHidden="0" w:uiPriority="31" w:unhideWhenUsed="0" w:qFormat="1"/>
-    <w:lsdException w:name="Intense Reference" w:semiHidden="0" w:uiPriority="32" w:unhideWhenUsed="0" w:qFormat="1"/>
-    <w:lsdException w:name="Book Title" w:semiHidden="0" w:uiPriority="33" w:unhideWhenUsed="0" w:qFormat="1"/>
-    <w:lsdException w:name="Bibliography" w:uiPriority="37"/>
-    <w:lsdException w:name="TOC Heading" w:uiPriority="39" w:qFormat="1"/>
+  <w:latentStyles w:defLockedState="0" w:defUIPriority="99" w:defSemiHidden="0" w:defUnhideWhenUsed="0" w:defQFormat="0" w:count="371">
+    <w:lsdException w:name="Normal" w:uiPriority="0" w:qFormat="1"/>
+    <w:lsdException w:name="heading 1" w:uiPriority="9" w:qFormat="1"/>
+    <w:lsdException w:name="heading 2" w:semiHidden="1" w:uiPriority="9" w:unhideWhenUsed="1" w:qFormat="1"/>
+    <w:lsdException w:name="heading 3" w:semiHidden="1" w:uiPriority="9" w:unhideWhenUsed="1" w:qFormat="1"/>
+    <w:lsdException w:name="heading 4" w:semiHidden="1" w:uiPriority="9" w:unhideWhenUsed="1" w:qFormat="1"/>
+    <w:lsdException w:name="heading 5" w:semiHidden="1" w:uiPriority="9" w:unhideWhenUsed="1" w:qFormat="1"/>
+    <w:lsdException w:name="heading 6" w:semiHidden="1" w:uiPriority="9" w:unhideWhenUsed="1" w:qFormat="1"/>
+    <w:lsdException w:name="heading 7" w:semiHidden="1" w:uiPriority="9" w:unhideWhenUsed="1" w:qFormat="1"/>
+    <w:lsdException w:name="heading 8" w:semiHidden="1" w:uiPriority="9" w:unhideWhenUsed="1" w:qFormat="1"/>
+    <w:lsdException w:name="heading 9" w:semiHidden="1" w:uiPriority="9" w:unhideWhenUsed="1" w:qFormat="1"/>
+    <w:lsdException w:name="index 1" w:semiHidden="1" w:unhideWhenUsed="1"/>
+    <w:lsdException w:name="index 2" w:semiHidden="1" w:unhideWhenUsed="1"/>
+    <w:lsdException w:name="index 3" w:semiHidden="1" w:unhideWhenUsed="1"/>
+    <w:lsdException w:name="index 4" w:semiHidden="1" w:unhideWhenUsed="1"/>
+    <w:lsdException w:name="index 5" w:semiHidden="1" w:unhideWhenUsed="1"/>
+    <w:lsdException w:name="index 6" w:semiHidden="1" w:unhideWhenUsed="1"/>
+    <w:lsdException w:name="index 7" w:semiHidden="1" w:unhideWhenUsed="1"/>
+    <w:lsdException w:name="index 8" w:semiHidden="1" w:unhideWhenUsed="1"/>
+    <w:lsdException w:name="index 9" w:semiHidden="1" w:unhideWhenUsed="1"/>
+    <w:lsdException w:name="toc 1" w:semiHidden="1" w:uiPriority="39" w:unhideWhenUsed="1"/>
+    <w:lsdException w:name="toc 2" w:semiHidden="1" w:uiPriority="39" w:unhideWhenUsed="1"/>
+    <w:lsdException w:name="toc 3" w:semiHidden="1" w:uiPriority="39" w:unhideWhenUsed="1"/>
+    <w:lsdException w:name="toc 4" w:semiHidden="1" w:uiPriority="39" w:unhideWhenUsed="1"/>
+    <w:lsdException w:name="toc 5" w:semiHidden="1" w:uiPriority="39" w:unhideWhenUsed="1"/>
+    <w:lsdException w:name="toc 6" w:semiHidden="1" w:uiPriority="39" w:unhideWhenUsed="1"/>
+    <w:lsdException w:name="toc 7" w:semiHidden="1" w:uiPriority="39" w:unhideWhenUsed="1"/>
+    <w:lsdException w:name="toc 8" w:semiHidden="1" w:uiPriority="39" w:unhideWhenUsed="1"/>
+    <w:lsdException w:name="toc 9" w:semiHidden="1" w:uiPriority="39" w:unhideWhenUsed="1"/>
+    <w:lsdException w:name="Normal Indent" w:semiHidden="1" w:unhideWhenUsed="1"/>
+    <w:lsdException w:name="footnote text" w:semiHidden="1" w:unhideWhenUsed="1"/>
+    <w:lsdException w:name="annotation text" w:semiHidden="1" w:unhideWhenUsed="1"/>
+    <w:lsdException w:name="header" w:semiHidden="1" w:unhideWhenUsed="1"/>
+    <w:lsdException w:name="footer" w:semiHidden="1" w:unhideWhenUsed="1"/>
+    <w:lsdException w:name="index heading" w:semiHidden="1" w:unhideWhenUsed="1"/>
+    <w:lsdException w:name="caption" w:semiHidden="1" w:uiPriority="35" w:unhideWhenUsed="1" w:qFormat="1"/>
+    <w:lsdException w:name="table of figures" w:semiHidden="1" w:unhideWhenUsed="1"/>
+    <w:lsdException w:name="envelope address" w:semiHidden="1" w:unhideWhenUsed="1"/>
+    <w:lsdException w:name="envelope return" w:semiHidden="1" w:unhideWhenUsed="1"/>
+    <w:lsdException w:name="footnote reference" w:semiHidden="1" w:unhideWhenUsed="1"/>
+    <w:lsdException w:name="annotation reference" w:semiHidden="1" w:unhideWhenUsed="1"/>
+    <w:lsdException w:name="line number" w:semiHidden="1" w:unhideWhenUsed="1"/>
+    <w:lsdException w:name="page number" w:semiHidden="1" w:unhideWhenUsed="1"/>
+    <w:lsdException w:name="endnote reference" w:semiHidden="1" w:unhideWhenUsed="1"/>
+    <w:lsdException w:name="endnote text" w:semiHidden="1" w:unhideWhenUsed="1"/>
+    <w:lsdException w:name="table of authorities" w:semiHidden="1" w:unhideWhenUsed="1"/>
+    <w:lsdException w:name="macro" w:semiHidden="1" w:unhideWhenUsed="1"/>
+    <w:lsdException w:name="toa heading" w:semiHidden="1" w:unhideWhenUsed="1"/>
+    <w:lsdException w:name="List" w:semiHidden="1" w:unhideWhenUsed="1"/>
+    <w:lsdException w:name="List Bullet" w:semiHidden="1" w:unhideWhenUsed="1"/>
+    <w:lsdException w:name="List Number" w:semiHidden="1" w:unhideWhenUsed="1"/>
+    <w:lsdException w:name="List 2" w:semiHidden="1" w:unhideWhenUsed="1"/>
+    <w:lsdException w:name="List 3" w:semiHidden="1" w:unhideWhenUsed="1"/>
+    <w:lsdException w:name="List 4" w:semiHidden="1" w:unhideWhenUsed="1"/>
+    <w:lsdException w:name="List 5" w:semiHidden="1" w:unhideWhenUsed="1"/>
+    <w:lsdException w:name="List Bullet 2" w:semiHidden="1" w:unhideWhenUsed="1"/>
+    <w:lsdException w:name="List Bullet 3" w:semiHidden="1" w:unhideWhenUsed="1"/>
+    <w:lsdException w:name="List Bullet 4" w:semiHidden="1" w:unhideWhenUsed="1"/>
+    <w:lsdException w:name="List Bullet 5" w:semiHidden="1" w:unhideWhenUsed="1"/>
+    <w:lsdException w:name="List Number 2" w:semiHidden="1" w:unhideWhenUsed="1"/>
+    <w:lsdException w:name="List Number 3" w:semiHidden="1" w:unhideWhenUsed="1"/>
+    <w:lsdException w:name="List Number 4" w:semiHidden="1" w:unhideWhenUsed="1"/>
+    <w:lsdException w:name="List Number 5" w:semiHidden="1" w:unhideWhenUsed="1"/>
+    <w:lsdException w:name="Title" w:uiPriority="10" w:qFormat="1"/>
+    <w:lsdException w:name="Closing" w:semiHidden="1" w:unhideWhenUsed="1"/>
+    <w:lsdException w:name="Signature" w:semiHidden="1" w:unhideWhenUsed="1"/>
+    <w:lsdException w:name="Default Paragraph Font" w:semiHidden="1" w:uiPriority="1" w:unhideWhenUsed="1"/>
+    <w:lsdException w:name="Body Text" w:semiHidden="1" w:unhideWhenUsed="1"/>
+    <w:lsdException w:name="Body Text Indent" w:semiHidden="1" w:unhideWhenUsed="1"/>
+    <w:lsdException w:name="List Continue" w:semiHidden="1" w:unhideWhenUsed="1"/>
+    <w:lsdException w:name="List Continue 2" w:semiHidden="1" w:unhideWhenUsed="1"/>
+    <w:lsdException w:name="List Continue 3" w:semiHidden="1" w:unhideWhenUsed="1"/>
+    <w:lsdException w:name="List Continue 4" w:semiHidden="1" w:unhideWhenUsed="1"/>
+    <w:lsdException w:name="List Continue 5" w:semiHidden="1" w:unhideWhenUsed="1"/>
+    <w:lsdException w:name="Message Header" w:semiHidden="1" w:unhideWhenUsed="1"/>
+    <w:lsdException w:name="Subtitle" w:uiPriority="11" w:qFormat="1"/>
+    <w:lsdException w:name="Salutation" w:semiHidden="1" w:unhideWhenUsed="1"/>
+    <w:lsdException w:name="Date" w:semiHidden="1" w:unhideWhenUsed="1"/>
+    <w:lsdException w:name="Body Text First Indent" w:semiHidden="1" w:unhideWhenUsed="1"/>
+    <w:lsdException w:name="Body Text First Indent 2" w:semiHidden="1" w:unhideWhenUsed="1"/>
+    <w:lsdException w:name="Note Heading" w:semiHidden="1" w:unhideWhenUsed="1"/>
+    <w:lsdException w:name="Body Text 2" w:semiHidden="1" w:unhideWhenUsed="1"/>
+    <w:lsdException w:name="Body Text 3" w:semiHidden="1" w:unhideWhenUsed="1"/>
+    <w:lsdException w:name="Body Text Indent 2" w:semiHidden="1" w:unhideWhenUsed="1"/>
+    <w:lsdException w:name="Body Text Indent 3" w:semiHidden="1" w:unhideWhenUsed="1"/>
+    <w:lsdException w:name="Block Text" w:semiHidden="1" w:unhideWhenUsed="1"/>
+    <w:lsdException w:name="Hyperlink" w:semiHidden="1" w:unhideWhenUsed="1" w:qFormat="1"/>
+    <w:lsdException w:name="FollowedHyperlink" w:semiHidden="1" w:unhideWhenUsed="1"/>
+    <w:lsdException w:name="Strong" w:uiPriority="22" w:qFormat="1"/>
+    <w:lsdException w:name="Emphasis" w:uiPriority="20" w:qFormat="1"/>
+    <w:lsdException w:name="Document Map" w:semiHidden="1" w:unhideWhenUsed="1"/>
+    <w:lsdException w:name="Plain Text" w:semiHidden="1" w:unhideWhenUsed="1"/>
+    <w:lsdException w:name="E-mail Signature" w:semiHidden="1" w:unhideWhenUsed="1"/>
+    <w:lsdException w:name="HTML Top of Form" w:semiHidden="1" w:unhideWhenUsed="1"/>
+    <w:lsdException w:name="HTML Bottom of Form" w:semiHidden="1" w:unhideWhenUsed="1"/>
+    <w:lsdException w:name="Normal (Web)" w:semiHidden="1" w:unhideWhenUsed="1"/>
+    <w:lsdException w:name="HTML Acronym" w:semiHidden="1" w:unhideWhenUsed="1"/>
+    <w:lsdException w:name="HTML Address" w:semiHidden="1" w:unhideWhenUsed="1"/>
+    <w:lsdException w:name="HTML Cite" w:semiHidden="1" w:unhideWhenUsed="1"/>
+    <w:lsdException w:name="HTML Code" w:semiHidden="1" w:unhideWhenUsed="1"/>
+    <w:lsdException w:name="HTML Definition" w:semiHidden="1" w:unhideWhenUsed="1"/>
+    <w:lsdException w:name="HTML Keyboard" w:semiHidden="1" w:unhideWhenUsed="1"/>
+    <w:lsdException w:name="HTML Preformatted" w:semiHidden="1" w:unhideWhenUsed="1"/>
+    <w:lsdException w:name="HTML Sample" w:semiHidden="1" w:unhideWhenUsed="1"/>
+    <w:lsdException w:name="HTML Typewriter" w:semiHidden="1" w:unhideWhenUsed="1"/>
+    <w:lsdException w:name="HTML Variable" w:semiHidden="1" w:unhideWhenUsed="1"/>
+    <w:lsdException w:name="Normal Table" w:semiHidden="1" w:unhideWhenUsed="1"/>
+    <w:lsdException w:name="annotation subject" w:semiHidden="1" w:unhideWhenUsed="1"/>
+    <w:lsdException w:name="No List" w:semiHidden="1" w:unhideWhenUsed="1"/>
+    <w:lsdException w:name="Outline List 1" w:semiHidden="1" w:unhideWhenUsed="1"/>
+    <w:lsdException w:name="Outline List 2" w:semiHidden="1" w:unhideWhenUsed="1"/>
+    <w:lsdException w:name="Outline List 3" w:semiHidden="1" w:unhideWhenUsed="1"/>
+    <w:lsdException w:name="Table Simple 1" w:semiHidden="1" w:unhideWhenUsed="1"/>
+    <w:lsdException w:name="Table Simple 2" w:semiHidden="1" w:unhideWhenUsed="1"/>
+    <w:lsdException w:name="Table Simple 3" w:semiHidden="1" w:unhideWhenUsed="1"/>
+    <w:lsdException w:name="Table Classic 1" w:semiHidden="1" w:unhideWhenUsed="1"/>
+    <w:lsdException w:name="Table Classic 2" w:semiHidden="1" w:unhideWhenUsed="1"/>
+    <w:lsdException w:name="Table Classic 3" w:semiHidden="1" w:unhideWhenUsed="1"/>
+    <w:lsdException w:name="Table Classic 4" w:semiHidden="1" w:unhideWhenUsed="1"/>
+    <w:lsdException w:name="Table Colorful 1" w:semiHidden="1" w:unhideWhenUsed="1"/>
+    <w:lsdException w:name="Table Colorful 2" w:semiHidden="1" w:unhideWhenUsed="1"/>
+    <w:lsdException w:name="Table Colorful 3" w:semiHidden="1" w:unhideWhenUsed="1"/>
+    <w:lsdException w:name="Table Columns 1" w:semiHidden="1" w:unhideWhenUsed="1"/>
+    <w:lsdException w:name="Table Columns 2" w:semiHidden="1" w:unhideWhenUsed="1"/>
+    <w:lsdException w:name="Table Columns 3" w:semiHidden="1" w:unhideWhenUsed="1"/>
+    <w:lsdException w:name="Table Columns 4" w:semiHidden="1" w:unhideWhenUsed="1"/>
+    <w:lsdException w:name="Table Columns 5" w:semiHidden="1" w:unhideWhenUsed="1"/>
+    <w:lsdException w:name="Table Grid 1" w:semiHidden="1" w:unhideWhenUsed="1"/>
+    <w:lsdException w:name="Table Grid 2" w:semiHidden="1" w:unhideWhenUsed="1"/>
+    <w:lsdException w:name="Table Grid 3" w:semiHidden="1" w:unhideWhenUsed="1"/>
+    <w:lsdException w:name="Table Grid 4" w:semiHidden="1" w:unhideWhenUsed="1"/>
+    <w:lsdException w:name="Table Grid 5" w:semiHidden="1" w:unhideWhenUsed="1"/>
+    <w:lsdException w:name="Table Grid 6" w:semiHidden="1" w:unhideWhenUsed="1"/>
+    <w:lsdException w:name="Table Grid 7" w:semiHidden="1" w:unhideWhenUsed="1"/>
+    <w:lsdException w:name="Table Grid 8" w:semiHidden="1" w:unhideWhenUsed="1"/>
+    <w:lsdException w:name="Table List 1" w:semiHidden="1" w:unhideWhenUsed="1"/>
+    <w:lsdException w:name="Table List 2" w:semiHidden="1" w:unhideWhenUsed="1"/>
+    <w:lsdException w:name="Table List 3" w:semiHidden="1" w:unhideWhenUsed="1"/>
+    <w:lsdException w:name="Table List 4" w:semiHidden="1" w:unhideWhenUsed="1"/>
+    <w:lsdException w:name="Table List 5" w:semiHidden="1" w:unhideWhenUsed="1"/>
+    <w:lsdException w:name="Table List 6" w:semiHidden="1" w:unhideWhenUsed="1"/>
+    <w:lsdException w:name="Table List 7" w:semiHidden="1" w:unhideWhenUsed="1"/>
+    <w:lsdException w:name="Table List 8" w:semiHidden="1" w:unhideWhenUsed="1"/>
+    <w:lsdException w:name="Table 3D effects 1" w:semiHidden="1" w:unhideWhenUsed="1"/>
+    <w:lsdException w:name="Table 3D effects 2" w:semiHidden="1" w:unhideWhenUsed="1"/>
+    <w:lsdException w:name="Table 3D effects 3" w:semiHidden="1" w:unhideWhenUsed="1"/>
+    <w:lsdException w:name="Table Contemporary" w:semiHidden="1" w:unhideWhenUsed="1"/>
+    <w:lsdException w:name="Table Elegant" w:semiHidden="1" w:unhideWhenUsed="1"/>
+    <w:lsdException w:name="Table Professional" w:semiHidden="1" w:unhideWhenUsed="1"/>
+    <w:lsdException w:name="Table Subtle 1" w:semiHidden="1" w:unhideWhenUsed="1"/>
+    <w:lsdException w:name="Table Subtle 2" w:semiHidden="1" w:unhideWhenUsed="1"/>
+    <w:lsdException w:name="Table Web 1" w:semiHidden="1" w:unhideWhenUsed="1"/>
+    <w:lsdException w:name="Table Web 2" w:semiHidden="1" w:unhideWhenUsed="1"/>
+    <w:lsdException w:name="Table Web 3" w:semiHidden="1" w:unhideWhenUsed="1"/>
+    <w:lsdException w:name="Balloon Text" w:semiHidden="1" w:unhideWhenUsed="1"/>
+    <w:lsdException w:name="Table Grid" w:uiPriority="59"/>
+    <w:lsdException w:name="Table Theme" w:semiHidden="1" w:unhideWhenUsed="1"/>
+    <w:lsdException w:name="Placeholder Text" w:semiHidden="1"/>
+    <w:lsdException w:name="No Spacing" w:uiPriority="1" w:qFormat="1"/>
+    <w:lsdException w:name="Light Shading" w:uiPriority="60"/>
+    <w:lsdException w:name="Light List" w:uiPriority="61"/>
+    <w:lsdException w:name="Light Grid" w:uiPriority="62"/>
+    <w:lsdException w:name="Medium Shading 1" w:uiPriority="63"/>
+    <w:lsdException w:name="Medium Shading 2" w:uiPriority="64"/>
+    <w:lsdException w:name="Medium List 1" w:uiPriority="65"/>
+    <w:lsdException w:name="Medium List 2" w:uiPriority="66"/>
+    <w:lsdException w:name="Medium Grid 1" w:uiPriority="67"/>
+    <w:lsdException w:name="Medium Grid 2" w:uiPriority="68"/>
+    <w:lsdException w:name="Medium Grid 3" w:uiPriority="69"/>
+    <w:lsdException w:name="Dark List" w:uiPriority="70"/>
+    <w:lsdException w:name="Colorful Shading" w:uiPriority="71"/>
+    <w:lsdException w:name="Colorful List" w:uiPriority="72"/>
+    <w:lsdException w:name="Colorful Grid" w:uiPriority="73"/>
+    <w:lsdException w:name="Light Shading Accent 1" w:uiPriority="60"/>
+    <w:lsdException w:name="Light List Accent 1" w:uiPriority="61"/>
+    <w:lsdException w:name="Light Grid Accent 1" w:uiPriority="62"/>
+    <w:lsdException w:name="Medium Shading 1 Accent 1" w:uiPriority="63"/>
+    <w:lsdException w:name="Medium Shading 2 Accent 1" w:uiPriority="64"/>
+    <w:lsdException w:name="Medium List 1 Accent 1" w:uiPriority="65"/>
+    <w:lsdException w:name="Revision" w:semiHidden="1"/>
+    <w:lsdException w:name="List Paragraph" w:uiPriority="34" w:qFormat="1"/>
+    <w:lsdException w:name="Quote" w:uiPriority="29" w:qFormat="1"/>
+    <w:lsdException w:name="Intense Quote" w:uiPriority="30" w:qFormat="1"/>
+    <w:lsdException w:name="Medium List 2 Accent 1" w:uiPriority="66"/>
+    <w:lsdException w:name="Medium Grid 1 Accent 1" w:uiPriority="67"/>
+    <w:lsdException w:name="Medium Grid 2 Accent 1" w:uiPriority="68"/>
+    <w:lsdException w:name="Medium Grid 3 Accent 1" w:uiPriority="69"/>
+    <w:lsdException w:name="Dark List Accent 1" w:uiPriority="70"/>
+    <w:lsdException w:name="Colorful Shading Accent 1" w:uiPriority="71"/>
+    <w:lsdException w:name="Colorful List Accent 1" w:uiPriority="72"/>
+    <w:lsdException w:name="Colorful Grid Accent 1" w:uiPriority="73"/>
+    <w:lsdException w:name="Light Shading Accent 2" w:uiPriority="60"/>
+    <w:lsdException w:name="Light List Accent 2" w:uiPriority="61"/>
+    <w:lsdException w:name="Light Grid Accent 2" w:uiPriority="62"/>
+    <w:lsdException w:name="Medium Shading 1 Accent 2" w:uiPriority="63"/>
+    <w:lsdException w:name="Medium Shading 2 Accent 2" w:uiPriority="64"/>
+    <w:lsdException w:name="Medium List 1 Accent 2" w:uiPriority="65"/>
+    <w:lsdException w:name="Medium List 2 Accent 2" w:uiPriority="66"/>
+    <w:lsdException w:name="Medium Grid 1 Accent 2" w:uiPriority="67"/>
+    <w:lsdException w:name="Medium Grid 2 Accent 2" w:uiPriority="68"/>
+    <w:lsdException w:name="Medium Grid 3 Accent 2" w:uiPriority="69"/>
+    <w:lsdException w:name="Dark List Accent 2" w:uiPriority="70"/>
+    <w:lsdException w:name="Colorful Shading Accent 2" w:uiPriority="71"/>
+    <w:lsdException w:name="Colorful List Accent 2" w:uiPriority="72"/>
+    <w:lsdException w:name="Colorful Grid Accent 2" w:uiPriority="73"/>
+    <w:lsdException w:name="Light Shading Accent 3" w:uiPriority="60"/>
+    <w:lsdException w:name="Light List Accent 3" w:uiPriority="61"/>
+    <w:lsdException w:name="Light Grid Accent 3" w:uiPriority="62"/>
+    <w:lsdException w:name="Medium Shading 1 Accent 3" w:uiPriority="63"/>
+    <w:lsdException w:name="Medium Shading 2 Accent 3" w:uiPriority="64"/>
+    <w:lsdException w:name="Medium List 1 Accent 3" w:uiPriority="65"/>
+    <w:lsdException w:name="Medium List 2 Accent 3" w:uiPriority="66"/>
+    <w:lsdException w:name="Medium Grid 1 Accent 3" w:uiPriority="67"/>
+    <w:lsdException w:name="Medium Grid 2 Accent 3" w:uiPriority="68"/>
+    <w:lsdException w:name="Medium Grid 3 Accent 3" w:uiPriority="69"/>
+    <w:lsdException w:name="Dark List Accent 3" w:uiPriority="70"/>
+    <w:lsdException w:name="Colorful Shading Accent 3" w:uiPriority="71"/>
+    <w:lsdException w:name="Colorful List Accent 3" w:uiPriority="72"/>
+    <w:lsdException w:name="Colorful Grid Accent 3" w:uiPriority="73"/>
+    <w:lsdException w:name="Light Shading Accent 4" w:uiPriority="60"/>
+    <w:lsdException w:name="Light List Accent 4" w:uiPriority="61"/>
+    <w:lsdException w:name="Light Grid Accent 4" w:uiPriority="62"/>
+    <w:lsdException w:name="Medium Shading 1 Accent 4" w:uiPriority="63"/>
+    <w:lsdException w:name="Medium Shading 2 Accent 4" w:uiPriority="64"/>
+    <w:lsdException w:name="Medium List 1 Accent 4" w:uiPriority="65"/>
+    <w:lsdException w:name="Medium List 2 Accent 4" w:uiPriority="66"/>
+    <w:lsdException w:name="Medium Grid 1 Accent 4" w:uiPriority="67"/>
+    <w:lsdException w:name="Medium Grid 2 Accent 4" w:uiPriority="68"/>
+    <w:lsdException w:name="Medium Grid 3 Accent 4" w:uiPriority="69"/>
+    <w:lsdException w:name="Dark List Accent 4" w:uiPriority="70"/>
+    <w:lsdException w:name="Colorful Shading Accent 4" w:uiPriority="71"/>
+    <w:lsdException w:name="Colorful List Accent 4" w:uiPriority="72"/>
+    <w:lsdException w:name="Colorful Grid Accent 4" w:uiPriority="73"/>
+    <w:lsdException w:name="Light Shading Accent 5" w:uiPriority="60"/>
+    <w:lsdException w:name="Light List Accent 5" w:uiPriority="61"/>
+    <w:lsdException w:name="Light Grid Accent 5" w:uiPriority="62"/>
+    <w:lsdException w:name="Medium Shading 1 Accent 5" w:uiPriority="63"/>
+    <w:lsdException w:name="Medium Shading 2 Accent 5" w:uiPriority="64"/>
+    <w:lsdException w:name="Medium List 1 Accent 5" w:uiPriority="65"/>
+    <w:lsdException w:name="Medium List 2 Accent 5" w:uiPriority="66"/>
+    <w:lsdException w:name="Medium Grid 1 Accent 5" w:uiPriority="67"/>
+    <w:lsdException w:name="Medium Grid 2 Accent 5" w:uiPriority="68"/>
+    <w:lsdException w:name="Medium Grid 3 Accent 5" w:uiPriority="69"/>
+    <w:lsdException w:name="Dark List Accent 5" w:uiPriority="70"/>
+    <w:lsdException w:name="Colorful Shading Accent 5" w:uiPriority="71"/>
+    <w:lsdException w:name="Colorful List Accent 5" w:uiPriority="72"/>
+    <w:lsdException w:name="Colorful Grid Accent 5" w:uiPriority="73"/>
+    <w:lsdException w:name="Light Shading Accent 6" w:uiPriority="60"/>
+    <w:lsdException w:name="Light List Accent 6" w:uiPriority="61"/>
+    <w:lsdException w:name="Light Grid Accent 6" w:uiPriority="62"/>
+    <w:lsdException w:name="Medium Shading 1 Accent 6" w:uiPriority="63"/>
+    <w:lsdException w:name="Medium Shading 2 Accent 6" w:uiPriority="64"/>
+    <w:lsdException w:name="Medium List 1 Accent 6" w:uiPriority="65"/>
+    <w:lsdException w:name="Medium List 2 Accent 6" w:uiPriority="66"/>
+    <w:lsdException w:name="Medium Grid 1 Accent 6" w:uiPriority="67"/>
+    <w:lsdException w:name="Medium Grid 2 Accent 6" w:uiPriority="68"/>
+    <w:lsdException w:name="Medium Grid 3 Accent 6" w:uiPriority="69"/>
+    <w:lsdException w:name="Dark List Accent 6" w:uiPriority="70"/>
+    <w:lsdException w:name="Colorful Shading Accent 6" w:uiPriority="71"/>
+    <w:lsdException w:name="Colorful List Accent 6" w:uiPriority="72"/>
+    <w:lsdException w:name="Colorful Grid Accent 6" w:uiPriority="73"/>
+    <w:lsdException w:name="Subtle Emphasis" w:uiPriority="19" w:qFormat="1"/>
+    <w:lsdException w:name="Intense Emphasis" w:uiPriority="21" w:qFormat="1"/>
+    <w:lsdException w:name="Subtle Reference" w:uiPriority="31" w:qFormat="1"/>
+    <w:lsdException w:name="Intense Reference" w:uiPriority="32" w:qFormat="1"/>
+    <w:lsdException w:name="Book Title" w:uiPriority="33" w:qFormat="1"/>
+    <w:lsdException w:name="Bibliography" w:semiHidden="1" w:uiPriority="37" w:unhideWhenUsed="1"/>
+    <w:lsdException w:name="TOC Heading" w:semiHidden="1" w:uiPriority="39" w:unhideWhenUsed="1" w:qFormat="1"/>
+    <w:lsdException w:name="Plain Table 1" w:uiPriority="41"/>
+    <w:lsdException w:name="Plain Table 2" w:uiPriority="42"/>
+    <w:lsdException w:name="Plain Table 3" w:uiPriority="43"/>
+    <w:lsdException w:name="Plain Table 4" w:uiPriority="44"/>
+    <w:lsdException w:name="Plain Table 5" w:uiPriority="45"/>
+    <w:lsdException w:name="Grid Table Light" w:uiPriority="40"/>
+    <w:lsdException w:name="Grid Table 1 Light" w:uiPriority="46"/>
+    <w:lsdException w:name="Grid Table 2" w:uiPriority="47"/>
+    <w:lsdException w:name="Grid Table 3" w:uiPriority="48"/>
+    <w:lsdException w:name="Grid Table 4" w:uiPriority="49"/>
+    <w:lsdException w:name="Grid Table 5 Dark" w:uiPriority="50"/>
+    <w:lsdException w:name="Grid Table 6 Colorful" w:uiPriority="51"/>
+    <w:lsdException w:name="Grid Table 7 Colorful" w:uiPriority="52"/>
+    <w:lsdException w:name="Grid Table 1 Light Accent 1" w:uiPriority="46"/>
+    <w:lsdException w:name="Grid Table 2 Accent 1" w:uiPriority="47"/>
+    <w:lsdException w:name="Grid Table 3 Accent 1" w:uiPriority="48"/>
+    <w:lsdException w:name="Grid Table 4 Accent 1" w:uiPriority="49"/>
+    <w:lsdException w:name="Grid Table 5 Dark Accent 1" w:uiPriority="50"/>
+    <w:lsdException w:name="Grid Table 6 Colorful Accent 1" w:uiPriority="51"/>
+    <w:lsdException w:name="Grid Table 7 Colorful Accent 1" w:uiPriority="52"/>
+    <w:lsdException w:name="Grid Table 1 Light Accent 2" w:uiPriority="46"/>
+    <w:lsdException w:name="Grid Table 2 Accent 2" w:uiPriority="47"/>
+    <w:lsdException w:name="Grid Table 3 Accent 2" w:uiPriority="48"/>
+    <w:lsdException w:name="Grid Table 4 Accent 2" w:uiPriority="49"/>
+    <w:lsdException w:name="Grid Table 5 Dark Accent 2" w:uiPriority="50"/>
+    <w:lsdException w:name="Grid Table 6 Colorful Accent 2" w:uiPriority="51"/>
+    <w:lsdException w:name="Grid Table 7 Colorful Accent 2" w:uiPriority="52"/>
+    <w:lsdException w:name="Grid Table 1 Light Accent 3" w:uiPriority="46"/>
+    <w:lsdException w:name="Grid Table 2 Accent 3" w:uiPriority="47"/>
+    <w:lsdException w:name="Grid Table 3 Accent 3" w:uiPriority="48"/>
+    <w:lsdException w:name="Grid Table 4 Accent 3" w:uiPriority="49"/>
+    <w:lsdException w:name="Grid Table 5 Dark Accent 3" w:uiPriority="50"/>
+    <w:lsdException w:name="Grid Table 6 Colorful Accent 3" w:uiPriority="51"/>
+    <w:lsdException w:name="Grid Table 7 Colorful Accent 3" w:uiPriority="52"/>
+    <w:lsdException w:name="Grid Table 1 Light Accent 4" w:uiPriority="46"/>
+    <w:lsdException w:name="Grid Table 2 Accent 4" w:uiPriority="47"/>
+    <w:lsdException w:name="Grid Table 3 Accent 4" w:uiPriority="48"/>
+    <w:lsdException w:name="Grid Table 4 Accent 4" w:uiPriority="49"/>
+    <w:lsdException w:name="Grid Table 5 Dark Accent 4" w:uiPriority="50"/>
+    <w:lsdException w:name="Grid Table 6 Colorful Accent 4" w:uiPriority="51"/>
+    <w:lsdException w:name="Grid Table 7 Colorful Accent 4" w:uiPriority="52"/>
+    <w:lsdException w:name="Grid Table 1 Light Accent 5" w:uiPriority="46"/>
+    <w:lsdException w:name="Grid Table 2 Accent 5" w:uiPriority="47"/>
+    <w:lsdException w:name="Grid Table 3 Accent 5" w:uiPriority="48"/>
+    <w:lsdException w:name="Grid Table 4 Accent 5" w:uiPriority="49"/>
+    <w:lsdException w:name="Grid Table 5 Dark Accent 5" w:uiPriority="50"/>
+    <w:lsdException w:name="Grid Table 6 Colorful Accent 5" w:uiPriority="51"/>
+    <w:lsdException w:name="Grid Table 7 Colorful Accent 5" w:uiPriority="52"/>
+    <w:lsdException w:name="Grid Table 1 Light Accent 6" w:uiPriority="46"/>
+    <w:lsdException w:name="Grid Table 2 Accent 6" w:uiPriority="47"/>
+    <w:lsdException w:name="Grid Table 3 Accent 6" w:uiPriority="48"/>
+    <w:lsdException w:name="Grid Table 4 Accent 6" w:uiPriority="49"/>
+    <w:lsdException w:name="Grid Table 5 Dark Accent 6" w:uiPriority="50"/>
+    <w:lsdException w:name="Grid Table 6 Colorful Accent 6" w:uiPriority="51"/>
+    <w:lsdException w:name="Grid Table 7 Colorful Accent 6" w:uiPriority="52"/>
+    <w:lsdException w:name="List Table 1 Light" w:uiPriority="46"/>
+    <w:lsdException w:name="List Table 2" w:uiPriority="47"/>
+    <w:lsdException w:name="List Table 3" w:uiPriority="48"/>
+    <w:lsdException w:name="List Table 4" w:uiPriority="49"/>
+    <w:lsdException w:name="List Table 5 Dark" w:uiPriority="50"/>
+    <w:lsdException w:name="List Table 6 Colorful" w:uiPriority="51"/>
+    <w:lsdException w:name="List Table 7 Colorful" w:uiPriority="52"/>
+    <w:lsdException w:name="List Table 1 Light Accent 1" w:uiPriority="46"/>
+    <w:lsdException w:name="List Table 2 Accent 1" w:uiPriority="47"/>
+    <w:lsdException w:name="List Table 3 Accent 1" w:uiPriority="48"/>
+    <w:lsdException w:name="List Table 4 Accent 1" w:uiPriority="49"/>
+    <w:lsdException w:name="List Table 5 Dark Accent 1" w:uiPriority="50"/>
+    <w:lsdException w:name="List Table 6 Colorful Accent 1" w:uiPriority="51"/>
+    <w:lsdException w:name="List Table 7 Colorful Accent 1" w:uiPriority="52"/>
+    <w:lsdException w:name="List Table 1 Light Accent 2" w:uiPriority="46"/>
+    <w:lsdException w:name="List Table 2 Accent 2" w:uiPriority="47"/>
+    <w:lsdException w:name="List Table 3 Accent 2" w:uiPriority="48"/>
+    <w:lsdException w:name="List Table 4 Accent 2" w:uiPriority="49"/>
+    <w:lsdException w:name="List Table 5 Dark Accent 2" w:uiPriority="50"/>
+    <w:lsdException w:name="List Table 6 Colorful Accent 2" w:uiPriority="51"/>
+    <w:lsdException w:name="List Table 7 Colorful Accent 2" w:uiPriority="52"/>
+    <w:lsdException w:name="List Table 1 Light Accent 3" w:uiPriority="46"/>
+    <w:lsdException w:name="List Table 2 Accent 3" w:uiPriority="47"/>
+    <w:lsdException w:name="List Table 3 Accent 3" w:uiPriority="48"/>
+    <w:lsdException w:name="List Table 4 Accent 3" w:uiPriority="49"/>
+    <w:lsdException w:name="List Table 5 Dark Accent 3" w:uiPriority="50"/>
+    <w:lsdException w:name="List Table 6 Colorful Accent 3" w:uiPriority="51"/>
+    <w:lsdException w:name="List Table 7 Colorful Accent 3" w:uiPriority="52"/>
+    <w:lsdException w:name="List Table 1 Light Accent 4" w:uiPriority="46"/>
+    <w:lsdException w:name="List Table 2 Accent 4" w:uiPriority="47"/>
+    <w:lsdException w:name="List Table 3 Accent 4" w:uiPriority="48"/>
+    <w:lsdException w:name="List Table 4 Accent 4" w:uiPriority="49"/>
+    <w:lsdException w:name="List Table 5 Dark Accent 4" w:uiPriority="50"/>
+    <w:lsdException w:name="List Table 6 Colorful Accent 4" w:uiPriority="51"/>
+    <w:lsdException w:name="List Table 7 Colorful Accent 4" w:uiPriority="52"/>
+    <w:lsdException w:name="List Table 1 Light Accent 5" w:uiPriority="46"/>
+    <w:lsdException w:name="List Table 2 Accent 5" w:uiPriority="47"/>
+    <w:lsdException w:name="List Table 3 Accent 5" w:uiPriority="48"/>
+    <w:lsdException w:name="List Table 4 Accent 5" w:uiPriority="49"/>
+    <w:lsdException w:name="List Table 5 Dark Accent 5" w:uiPriority="50"/>
+    <w:lsdException w:name="List Table 6 Colorful Accent 5" w:uiPriority="51"/>
+    <w:lsdException w:name="List Table 7 Colorful Accent 5" w:uiPriority="52"/>
+    <w:lsdException w:name="List Table 1 Light Accent 6" w:uiPriority="46"/>
+    <w:lsdException w:name="List Table 2 Accent 6" w:uiPriority="47"/>
+    <w:lsdException w:name="List Table 3 Accent 6" w:uiPriority="48"/>
+    <w:lsdException w:name="List Table 4 Accent 6" w:uiPriority="49"/>
+    <w:lsdException w:name="List Table 5 Dark Accent 6" w:uiPriority="50"/>
+    <w:lsdException w:name="List Table 6 Colorful Accent 6" w:uiPriority="51"/>
+    <w:lsdException w:name="List Table 7 Colorful Accent 6" w:uiPriority="52"/>
   </w:latentStyles>
   <w:style w:type="paragraph" w:default="1" w:styleId="Normal">
     <w:name w:val="Normal"/>
@@ -6636,7 +6253,7 @@
 </file>
 
 <file path=customXml/itemProps1.xml><?xml version="1.0" encoding="utf-8"?>
-<ds:datastoreItem xmlns:ds="http://schemas.openxmlformats.org/officeDocument/2006/customXml" ds:itemID="{0FEDAE52-DC55-4870-A903-F43F38190453}">
+<ds:datastoreItem xmlns:ds="http://schemas.openxmlformats.org/officeDocument/2006/customXml" ds:itemID="{8A701B84-809F-40AD-B562-6DB83BC3277C}">
   <ds:schemaRefs>
     <ds:schemaRef ds:uri="http://schemas.openxmlformats.org/officeDocument/2006/bibliography"/>
   </ds:schemaRefs>

</xml_diff>

<commit_message>
adding [none] option for evacuee sort based on OID
</commit_message>
<xml_diff>
--- a/Docs/ArcCASPER howto.docx
+++ b/Docs/ArcCASPER howto.docx
@@ -12,6 +12,7 @@
           <w:szCs w:val="44"/>
         </w:rPr>
       </w:pPr>
+      <w:proofErr w:type="spellStart"/>
       <w:r>
         <w:rPr>
           <w:b/>
@@ -21,6 +22,7 @@
         </w:rPr>
         <w:t>ArcCASPER</w:t>
       </w:r>
+      <w:proofErr w:type="spellEnd"/>
       <w:r>
         <w:rPr>
           <w:b/>
@@ -486,7 +488,27 @@
         <w:t xml:space="preserve"> </w:t>
       </w:r>
       <w:r>
-        <w:t>Next, execute the "install.cmd" script</w:t>
+        <w:t xml:space="preserve">Next, </w:t>
+      </w:r>
+      <w:r>
+        <w:t xml:space="preserve">install both versions of the </w:t>
+      </w:r>
+      <w:hyperlink r:id="rId14" w:history="1">
+        <w:r>
+          <w:rPr>
+            <w:rStyle w:val="Hyperlink"/>
+          </w:rPr>
+          <w:t>Visual C++ Redistributable packages</w:t>
+        </w:r>
+      </w:hyperlink>
+      <w:r>
+        <w:t>. Then</w:t>
+      </w:r>
+      <w:r>
+        <w:t xml:space="preserve"> </w:t>
+      </w:r>
+      <w:r>
+        <w:t>execute the "install.cmd" script</w:t>
       </w:r>
       <w:r>
         <w:t>.</w:t>
@@ -507,7 +529,15 @@
         <w:t xml:space="preserve"> </w:t>
       </w:r>
       <w:r>
-        <w:t>Make sure any previous ArcCASPER installation is completely uninstalled</w:t>
+        <w:t xml:space="preserve">Make sure any previous </w:t>
+      </w:r>
+      <w:proofErr w:type="spellStart"/>
+      <w:r>
+        <w:t>ArcCASPER</w:t>
+      </w:r>
+      <w:proofErr w:type="spellEnd"/>
+      <w:r>
+        <w:t xml:space="preserve"> installation is completely uninstalled</w:t>
       </w:r>
       <w:r>
         <w:t>.</w:t>
@@ -545,7 +575,7 @@
       <w:r>
         <w:t xml:space="preserve">You will need ArcGIS </w:t>
       </w:r>
-      <w:hyperlink r:id="rId14" w:anchor="//002100000040000000" w:history="1">
+      <w:hyperlink r:id="rId15" w:anchor="//002100000040000000" w:history="1">
         <w:r>
           <w:rPr>
             <w:rStyle w:val="Hyperlink"/>
@@ -654,7 +684,7 @@
                     <pic:cNvPicPr/>
                   </pic:nvPicPr>
                   <pic:blipFill rotWithShape="1">
-                    <a:blip r:embed="rId15">
+                    <a:blip r:embed="rId16">
                       <a:extLst>
                         <a:ext uri="{28A0092B-C50C-407E-A947-70E740481C1C}">
                           <a14:useLocalDpi xmlns:a14="http://schemas.microsoft.com/office/drawing/2010/main" val="0"/>
@@ -709,7 +739,7 @@
         </w:numPr>
         <w:jc w:val="left"/>
       </w:pPr>
-      <w:hyperlink r:id="rId16" w:history="1">
+      <w:hyperlink r:id="rId17" w:history="1">
         <w:r>
           <w:rPr>
             <w:rStyle w:val="Hyperlink"/>
@@ -736,8 +766,6 @@
       <w:r>
         <w:t>2</w:t>
       </w:r>
-      <w:bookmarkStart w:id="0" w:name="_GoBack"/>
-      <w:bookmarkEnd w:id="0"/>
     </w:p>
     <w:p>
       <w:pPr>
@@ -770,6 +798,7 @@
         </w:rPr>
         <w:t xml:space="preserve">(Optional) Background </w:t>
       </w:r>
+      <w:proofErr w:type="spellStart"/>
       <w:r>
         <w:rPr>
           <w:color w:val="000000" w:themeColor="text1"/>
@@ -780,7 +809,14 @@
         <w:rPr>
           <w:color w:val="000000" w:themeColor="text1"/>
         </w:rPr>
-        <w:t>eoprocessing (64-bit)</w:t>
+        <w:t>eoprocessing</w:t>
+      </w:r>
+      <w:proofErr w:type="spellEnd"/>
+      <w:r>
+        <w:rPr>
+          <w:color w:val="000000" w:themeColor="text1"/>
+        </w:rPr>
+        <w:t xml:space="preserve"> (64-bit)</w:t>
       </w:r>
     </w:p>
     <w:p>
@@ -802,25 +838,55 @@
         <w:rPr>
           <w:color w:val="000000" w:themeColor="text1"/>
         </w:rPr>
-        <w:t xml:space="preserve"> After upgrading your tool, your analysis layer may become unreadable due to incompatibilities</w:t>
+        <w:t xml:space="preserve"> After upgrading your tool,</w:t>
       </w:r>
       <w:r>
         <w:rPr>
           <w:color w:val="000000" w:themeColor="text1"/>
         </w:rPr>
-        <w:t>.</w:t>
+        <w:t xml:space="preserve"> your analysis layer may become</w:t>
       </w:r>
       <w:r>
         <w:rPr>
           <w:color w:val="000000" w:themeColor="text1"/>
         </w:rPr>
-        <w:t xml:space="preserve"> </w:t>
+        <w:t xml:space="preserve"> unsolvable</w:t>
       </w:r>
       <w:r>
         <w:rPr>
           <w:color w:val="000000" w:themeColor="text1"/>
         </w:rPr>
-        <w:t>To avoid this, always export the evacuation data (evacuees, routes, etc.) before uninstall.</w:t>
+        <w:t xml:space="preserve"> due to incompatibilities</w:t>
+      </w:r>
+      <w:r>
+        <w:rPr>
+          <w:color w:val="000000" w:themeColor="text1"/>
+        </w:rPr>
+        <w:t>.</w:t>
+      </w:r>
+      <w:r>
+        <w:rPr>
+          <w:color w:val="000000" w:themeColor="text1"/>
+        </w:rPr>
+        <w:t xml:space="preserve"> </w:t>
+      </w:r>
+      <w:r>
+        <w:rPr>
+          <w:color w:val="000000" w:themeColor="text1"/>
+        </w:rPr>
+        <w:t xml:space="preserve">To avoid this, always export the evacuation data (evacuees, routes, etc.) before </w:t>
+      </w:r>
+      <w:r>
+        <w:rPr>
+          <w:color w:val="000000" w:themeColor="text1"/>
+        </w:rPr>
+        <w:t>attempting to solve</w:t>
+      </w:r>
+      <w:r>
+        <w:rPr>
+          <w:color w:val="000000" w:themeColor="text1"/>
+        </w:rPr>
+        <w:t>.</w:t>
       </w:r>
     </w:p>
     <w:p>
@@ -876,32 +942,19 @@
                                 <w:noProof/>
                               </w:rPr>
                             </w:pPr>
-                            <w:bookmarkStart w:id="1" w:name="_Ref346721594"/>
+                            <w:bookmarkStart w:id="0" w:name="_Ref346721594"/>
                             <w:r>
                               <w:t xml:space="preserve">Figure </w:t>
                             </w:r>
-                            <w:r>
-                              <w:fldChar w:fldCharType="begin"/>
-                            </w:r>
-                            <w:r>
-                              <w:instrText xml:space="preserve"> SEQ Figure \* ARABIC </w:instrText>
-                            </w:r>
-                            <w:r>
-                              <w:fldChar w:fldCharType="separate"/>
-                            </w:r>
-                            <w:r>
-                              <w:rPr>
-                                <w:noProof/>
-                              </w:rPr>
-                              <w:t>1</w:t>
-                            </w:r>
-                            <w:r>
-                              <w:rPr>
-                                <w:noProof/>
-                              </w:rPr>
-                              <w:fldChar w:fldCharType="end"/>
-                            </w:r>
-                            <w:bookmarkEnd w:id="1"/>
+                            <w:fldSimple w:instr=" SEQ Figure \* ARABIC ">
+                              <w:r>
+                                <w:rPr>
+                                  <w:noProof/>
+                                </w:rPr>
+                                <w:t>1</w:t>
+                              </w:r>
+                            </w:fldSimple>
+                            <w:bookmarkEnd w:id="0"/>
                             <w:r>
                               <w:t xml:space="preserve">: </w:t>
                             </w:r>
@@ -942,32 +995,19 @@
                           <w:noProof/>
                         </w:rPr>
                       </w:pPr>
-                      <w:bookmarkStart w:id="2" w:name="_Ref346721594"/>
+                      <w:bookmarkStart w:id="1" w:name="_Ref346721594"/>
                       <w:r>
                         <w:t xml:space="preserve">Figure </w:t>
                       </w:r>
-                      <w:r>
-                        <w:fldChar w:fldCharType="begin"/>
-                      </w:r>
-                      <w:r>
-                        <w:instrText xml:space="preserve"> SEQ Figure \* ARABIC </w:instrText>
-                      </w:r>
-                      <w:r>
-                        <w:fldChar w:fldCharType="separate"/>
-                      </w:r>
-                      <w:r>
-                        <w:rPr>
-                          <w:noProof/>
-                        </w:rPr>
-                        <w:t>1</w:t>
-                      </w:r>
-                      <w:r>
-                        <w:rPr>
-                          <w:noProof/>
-                        </w:rPr>
-                        <w:fldChar w:fldCharType="end"/>
-                      </w:r>
-                      <w:bookmarkEnd w:id="2"/>
+                      <w:fldSimple w:instr=" SEQ Figure \* ARABIC ">
+                        <w:r>
+                          <w:rPr>
+                            <w:noProof/>
+                          </w:rPr>
+                          <w:t>1</w:t>
+                        </w:r>
+                      </w:fldSimple>
+                      <w:bookmarkEnd w:id="1"/>
                       <w:r>
                         <w:t xml:space="preserve">: </w:t>
                       </w:r>
@@ -1001,8 +1041,13 @@
         <w:t>d</w:t>
       </w:r>
       <w:r>
-        <w:t xml:space="preserve"> build a network dataset from your street data files</w:t>
-      </w:r>
+        <w:t xml:space="preserve"> build a network dataset from your street data </w:t>
+      </w:r>
+      <w:proofErr w:type="gramStart"/>
+      <w:r>
+        <w:t>files</w:t>
+      </w:r>
+      <w:proofErr w:type="gramEnd"/>
       <w:r>
         <w:t xml:space="preserve"> please follow the link below:</w:t>
       </w:r>
@@ -1014,7 +1059,7 @@
         </w:rPr>
       </w:pPr>
       <w:hyperlink w:history="1"/>
-      <w:hyperlink r:id="rId17" w:anchor="/Exercise_1_Creating_a_network_dataset/00470000005t000000/" w:history="1">
+      <w:hyperlink r:id="rId18" w:anchor="/Exercise_1_Creating_a_network_dataset/00470000005t000000/" w:history="1">
         <w:r>
           <w:rPr>
             <w:rStyle w:val="Hyperlink"/>
@@ -1279,7 +1324,7 @@
           <w:numId w:val="1"/>
         </w:numPr>
       </w:pPr>
-      <w:bookmarkStart w:id="3" w:name="_Ref319345696"/>
+      <w:bookmarkStart w:id="2" w:name="_Ref319345696"/>
       <w:r>
         <w:t>Data Type “Double” or “Integer”</w:t>
       </w:r>
@@ -1292,7 +1337,7 @@
       <w:r>
         <w:t>It depends on the related street shapefile field type.</w:t>
       </w:r>
-      <w:bookmarkEnd w:id="3"/>
+      <w:bookmarkEnd w:id="2"/>
     </w:p>
     <w:p>
       <w:pPr>
@@ -1354,7 +1399,7 @@
                     <pic:cNvPicPr/>
                   </pic:nvPicPr>
                   <pic:blipFill rotWithShape="1">
-                    <a:blip r:embed="rId18">
+                    <a:blip r:embed="rId19">
                       <a:extLst>
                         <a:ext uri="{28A0092B-C50C-407E-A947-70E740481C1C}">
                           <a14:useLocalDpi xmlns:a14="http://schemas.microsoft.com/office/drawing/2010/main" val="0"/>
@@ -1395,32 +1440,19 @@
       <w:pPr>
         <w:pStyle w:val="Caption"/>
       </w:pPr>
-      <w:bookmarkStart w:id="4" w:name="_Ref346721611"/>
+      <w:bookmarkStart w:id="3" w:name="_Ref346721611"/>
       <w:r>
         <w:t xml:space="preserve">Figure </w:t>
       </w:r>
-      <w:r>
-        <w:fldChar w:fldCharType="begin"/>
-      </w:r>
-      <w:r>
-        <w:instrText xml:space="preserve"> SEQ Figure \* ARABIC </w:instrText>
-      </w:r>
-      <w:r>
-        <w:fldChar w:fldCharType="separate"/>
-      </w:r>
-      <w:r>
-        <w:rPr>
-          <w:noProof/>
-        </w:rPr>
-        <w:t>2</w:t>
-      </w:r>
-      <w:r>
-        <w:rPr>
-          <w:noProof/>
-        </w:rPr>
-        <w:fldChar w:fldCharType="end"/>
-      </w:r>
-      <w:bookmarkEnd w:id="4"/>
+      <w:fldSimple w:instr=" SEQ Figure \* ARABIC ">
+        <w:r>
+          <w:rPr>
+            <w:noProof/>
+          </w:rPr>
+          <w:t>2</w:t>
+        </w:r>
+      </w:fldSimple>
+      <w:bookmarkEnd w:id="3"/>
       <w:r>
         <w:t>: Capacity Network Attribute Evaluator</w:t>
       </w:r>
@@ -1732,7 +1764,7 @@
                     <pic:cNvPicPr/>
                   </pic:nvPicPr>
                   <pic:blipFill rotWithShape="1">
-                    <a:blip r:embed="rId19">
+                    <a:blip r:embed="rId20">
                       <a:extLst>
                         <a:ext uri="{28A0092B-C50C-407E-A947-70E740481C1C}">
                           <a14:useLocalDpi xmlns:a14="http://schemas.microsoft.com/office/drawing/2010/main" val="0"/>
@@ -1773,32 +1805,19 @@
       <w:pPr>
         <w:pStyle w:val="Caption"/>
       </w:pPr>
-      <w:bookmarkStart w:id="5" w:name="_Ref349142980"/>
+      <w:bookmarkStart w:id="4" w:name="_Ref349142980"/>
       <w:r>
         <w:t xml:space="preserve">Figure </w:t>
       </w:r>
-      <w:r>
-        <w:fldChar w:fldCharType="begin"/>
-      </w:r>
-      <w:r>
-        <w:instrText xml:space="preserve"> SEQ Figure \* ARABIC </w:instrText>
-      </w:r>
-      <w:r>
-        <w:fldChar w:fldCharType="separate"/>
-      </w:r>
-      <w:r>
-        <w:rPr>
-          <w:noProof/>
-        </w:rPr>
-        <w:t>3</w:t>
-      </w:r>
-      <w:r>
-        <w:rPr>
-          <w:noProof/>
-        </w:rPr>
-        <w:fldChar w:fldCharType="end"/>
-      </w:r>
-      <w:bookmarkEnd w:id="5"/>
+      <w:fldSimple w:instr=" SEQ Figure \* ARABIC ">
+        <w:r>
+          <w:rPr>
+            <w:noProof/>
+          </w:rPr>
+          <w:t>3</w:t>
+        </w:r>
+      </w:fldSimple>
+      <w:bookmarkEnd w:id="4"/>
       <w:r>
         <w:t xml:space="preserve">: </w:t>
       </w:r>
@@ -2084,8 +2103,8 @@
         </w:rPr>
         <w:drawing>
           <wp:inline distT="0" distB="0" distL="0" distR="0" wp14:anchorId="12A431E0" wp14:editId="401A1A65">
-            <wp:extent cx="3942272" cy="3371195"/>
-            <wp:effectExtent l="0" t="0" r="1270" b="1270"/>
+            <wp:extent cx="3827423" cy="3374332"/>
+            <wp:effectExtent l="0" t="0" r="1905" b="0"/>
             <wp:docPr id="8" name="Picture 8"/>
             <wp:cNvGraphicFramePr>
               <a:graphicFrameLocks xmlns:a="http://schemas.openxmlformats.org/drawingml/2006/main" noChangeAspect="1"/>
@@ -2098,7 +2117,7 @@
                     <pic:cNvPicPr/>
                   </pic:nvPicPr>
                   <pic:blipFill>
-                    <a:blip r:embed="rId20">
+                    <a:blip r:embed="rId21">
                       <a:extLst>
                         <a:ext uri="{28A0092B-C50C-407E-A947-70E740481C1C}">
                           <a14:useLocalDpi xmlns:a14="http://schemas.microsoft.com/office/drawing/2010/main" val="0"/>
@@ -2112,7 +2131,7 @@
                   <pic:spPr bwMode="auto">
                     <a:xfrm>
                       <a:off x="0" y="0"/>
-                      <a:ext cx="3945940" cy="3374332"/>
+                      <a:ext cx="3827423" cy="3374332"/>
                     </a:xfrm>
                     <a:prstGeom prst="rect">
                       <a:avLst/>
@@ -2140,32 +2159,19 @@
       <w:pPr>
         <w:pStyle w:val="Caption"/>
       </w:pPr>
-      <w:bookmarkStart w:id="6" w:name="_Ref346721650"/>
+      <w:bookmarkStart w:id="5" w:name="_Ref346721650"/>
       <w:r>
         <w:t xml:space="preserve">Figure </w:t>
       </w:r>
-      <w:r>
-        <w:fldChar w:fldCharType="begin"/>
-      </w:r>
-      <w:r>
-        <w:instrText xml:space="preserve"> SEQ Figure \* ARABIC </w:instrText>
-      </w:r>
-      <w:r>
-        <w:fldChar w:fldCharType="separate"/>
-      </w:r>
-      <w:r>
-        <w:rPr>
-          <w:noProof/>
-        </w:rPr>
-        <w:t>4</w:t>
-      </w:r>
-      <w:r>
-        <w:rPr>
-          <w:noProof/>
-        </w:rPr>
-        <w:fldChar w:fldCharType="end"/>
-      </w:r>
-      <w:bookmarkEnd w:id="6"/>
+      <w:fldSimple w:instr=" SEQ Figure \* ARABIC ">
+        <w:r>
+          <w:rPr>
+            <w:noProof/>
+          </w:rPr>
+          <w:t>4</w:t>
+        </w:r>
+      </w:fldSimple>
+      <w:bookmarkEnd w:id="5"/>
       <w:r>
         <w:t xml:space="preserve">: </w:t>
       </w:r>
@@ -2218,6 +2224,8 @@
       <w:r>
         <w:t xml:space="preserve"> Preferably pick something in “minutes”. Some of the settings’ default values are based on “minutes” as the unit of time.</w:t>
       </w:r>
+      <w:bookmarkStart w:id="6" w:name="_GoBack"/>
+      <w:bookmarkEnd w:id="6"/>
     </w:p>
     <w:p>
       <w:pPr>
@@ -2292,7 +2300,7 @@
       <w:r>
         <w:t xml:space="preserve"> read the </w:t>
       </w:r>
-      <w:hyperlink r:id="rId21" w:history="1">
+      <w:hyperlink r:id="rId22" w:history="1">
         <w:r>
           <w:rPr>
             <w:rStyle w:val="Hyperlink"/>
@@ -2320,7 +2328,15 @@
         <w:t>SP:</w:t>
       </w:r>
       <w:r>
-        <w:t xml:space="preserve"> ShortestPath search for each evacuee</w:t>
+        <w:t xml:space="preserve"> </w:t>
+      </w:r>
+      <w:proofErr w:type="spellStart"/>
+      <w:r>
+        <w:t>ShortestPath</w:t>
+      </w:r>
+      <w:proofErr w:type="spellEnd"/>
+      <w:r>
+        <w:t xml:space="preserve"> search for each evacuee</w:t>
       </w:r>
       <w:r>
         <w:t>.</w:t>
@@ -2365,7 +2381,7 @@
       <w:r>
         <w:t xml:space="preserve"> (</w:t>
       </w:r>
-      <w:hyperlink r:id="rId22" w:history="1">
+      <w:hyperlink r:id="rId23" w:history="1">
         <w:r>
           <w:rPr>
             <w:rStyle w:val="Hyperlink"/>
@@ -2393,7 +2409,15 @@
         <w:t>CASPER:</w:t>
       </w:r>
       <w:r>
-        <w:t xml:space="preserve"> Capacity-Aware ShortestPath Evacuation Routing which will use </w:t>
+        <w:t xml:space="preserve"> Capacity-Aware </w:t>
+      </w:r>
+      <w:proofErr w:type="spellStart"/>
+      <w:r>
+        <w:t>ShortestPath</w:t>
+      </w:r>
+      <w:proofErr w:type="spellEnd"/>
+      <w:r>
+        <w:t xml:space="preserve"> Evacuation Routing which will use </w:t>
       </w:r>
       <w:r>
         <w:t>the traffic model</w:t>
@@ -2410,12 +2434,21 @@
           <w:numId w:val="5"/>
         </w:numPr>
       </w:pPr>
-      <w:r>
-        <w:rPr>
-          <w:b/>
-          <w:bCs/>
-        </w:rPr>
-        <w:t>Init Delay Cost Per Evacuee:</w:t>
+      <w:proofErr w:type="spellStart"/>
+      <w:r>
+        <w:rPr>
+          <w:b/>
+          <w:bCs/>
+        </w:rPr>
+        <w:t>Init</w:t>
+      </w:r>
+      <w:proofErr w:type="spellEnd"/>
+      <w:r>
+        <w:rPr>
+          <w:b/>
+          <w:bCs/>
+        </w:rPr>
+        <w:t xml:space="preserve"> Delay Cost Per Evacuee:</w:t>
       </w:r>
       <w:r>
         <w:t xml:space="preserve"> This number indicates the initial space between evacuees </w:t>
@@ -3024,9 +3057,17 @@
         <w:t>Flocking model:</w:t>
       </w:r>
       <w:r>
-        <w:t xml:space="preserve"> This version of ArcCASPER is equipped with a simulation model. The simulation is based on the work by </w:t>
-      </w:r>
-      <w:hyperlink r:id="rId23" w:history="1">
+        <w:t xml:space="preserve"> This version of </w:t>
+      </w:r>
+      <w:proofErr w:type="spellStart"/>
+      <w:r>
+        <w:t>ArcCASPER</w:t>
+      </w:r>
+      <w:proofErr w:type="spellEnd"/>
+      <w:r>
+        <w:t xml:space="preserve"> is equipped with a simulation model. The simulation is based on the work by </w:t>
+      </w:r>
+      <w:hyperlink r:id="rId24" w:history="1">
         <w:r>
           <w:rPr>
             <w:rStyle w:val="Hyperlink"/>
@@ -3180,7 +3221,15 @@
         <w:t xml:space="preserve"> output tables will be populated with results which we briefly explain in this section.</w:t>
       </w:r>
       <w:r>
-        <w:t xml:space="preserve"> Please note that ArcMap stores all these layers in the map document (.mxd file) and not in your default geodatabase. It’s good practice to always export </w:t>
+        <w:t xml:space="preserve"> Please note that ArcMap stores all these layers in the map document (.</w:t>
+      </w:r>
+      <w:proofErr w:type="spellStart"/>
+      <w:r>
+        <w:t>mxd</w:t>
+      </w:r>
+      <w:proofErr w:type="spellEnd"/>
+      <w:r>
+        <w:t xml:space="preserve"> file) and not in your default geodatabase. It’s good practice to always export </w:t>
       </w:r>
       <w:r>
         <w:t>output layers to your main data location after every “Solve”.</w:t>
@@ -3261,6 +3310,7 @@
           <w:numId w:val="7"/>
         </w:numPr>
       </w:pPr>
+      <w:proofErr w:type="spellStart"/>
       <w:r>
         <w:rPr>
           <w:b/>
@@ -3268,6 +3318,7 @@
         </w:rPr>
         <w:t>EvcCost</w:t>
       </w:r>
+      <w:proofErr w:type="spellEnd"/>
       <w:r>
         <w:t>: I</w:t>
       </w:r>
@@ -3283,6 +3334,7 @@
           <w:numId w:val="7"/>
         </w:numPr>
       </w:pPr>
+      <w:proofErr w:type="spellStart"/>
       <w:r>
         <w:rPr>
           <w:b/>
@@ -3290,6 +3342,7 @@
         </w:rPr>
         <w:t>OrgCost</w:t>
       </w:r>
+      <w:proofErr w:type="spellEnd"/>
       <w:r>
         <w:t>: I</w:t>
       </w:r>
@@ -3381,6 +3434,7 @@
           <w:numId w:val="7"/>
         </w:numPr>
       </w:pPr>
+      <w:proofErr w:type="spellStart"/>
       <w:r>
         <w:rPr>
           <w:b/>
@@ -3388,6 +3442,7 @@
         </w:rPr>
         <w:t>ObjectID</w:t>
       </w:r>
+      <w:proofErr w:type="spellEnd"/>
       <w:r>
         <w:rPr>
           <w:b/>
@@ -3411,7 +3466,15 @@
         <w:t>,</w:t>
       </w:r>
       <w:r>
-        <w:t xml:space="preserve"> you can sort the ‘Routes’ table by ‘ObjectID’</w:t>
+        <w:t xml:space="preserve"> you can sort the ‘Routes’ table by ‘</w:t>
+      </w:r>
+      <w:proofErr w:type="spellStart"/>
+      <w:r>
+        <w:t>ObjectID</w:t>
+      </w:r>
+      <w:proofErr w:type="spellEnd"/>
+      <w:r>
+        <w:t>’</w:t>
       </w:r>
       <w:r>
         <w:t>.</w:t>
@@ -3429,16 +3492,26 @@
         <w:t>,</w:t>
       </w:r>
       <w:r>
-        <w:t xml:space="preserve"> the ‘ObjectID’s are being generated as the routes being reserved on the network.</w:t>
+        <w:t xml:space="preserve"> the ‘</w:t>
+      </w:r>
+      <w:proofErr w:type="spellStart"/>
+      <w:r>
+        <w:t>ObjectID’s</w:t>
+      </w:r>
+      <w:proofErr w:type="spellEnd"/>
+      <w:r>
+        <w:t xml:space="preserve"> are being generated as the routes being reserved on the network.</w:t>
       </w:r>
     </w:p>
     <w:p>
       <w:pPr>
         <w:pStyle w:val="Heading2"/>
       </w:pPr>
+      <w:proofErr w:type="spellStart"/>
       <w:r>
         <w:t>EdgeStats</w:t>
       </w:r>
+      <w:proofErr w:type="spellEnd"/>
     </w:p>
     <w:p>
       <w:r>
@@ -3486,9 +3559,11 @@
       <w:r>
         <w:t>‘</w:t>
       </w:r>
+      <w:proofErr w:type="spellStart"/>
       <w:r>
         <w:t>EdgeStats</w:t>
       </w:r>
+      <w:proofErr w:type="spellEnd"/>
       <w:r>
         <w:t>’</w:t>
       </w:r>
@@ -3504,12 +3579,55 @@
           <w:numId w:val="5"/>
         </w:numPr>
       </w:pPr>
-      <w:r>
-        <w:rPr>
-          <w:b/>
-          <w:bCs/>
-        </w:rPr>
-        <w:t>EdgeID, Direction, SourceID, SourceOID:</w:t>
+      <w:proofErr w:type="spellStart"/>
+      <w:r>
+        <w:rPr>
+          <w:b/>
+          <w:bCs/>
+        </w:rPr>
+        <w:t>EdgeID</w:t>
+      </w:r>
+      <w:proofErr w:type="spellEnd"/>
+      <w:r>
+        <w:rPr>
+          <w:b/>
+          <w:bCs/>
+        </w:rPr>
+        <w:t xml:space="preserve">, Direction, </w:t>
+      </w:r>
+      <w:proofErr w:type="spellStart"/>
+      <w:r>
+        <w:rPr>
+          <w:b/>
+          <w:bCs/>
+        </w:rPr>
+        <w:t>SourceID</w:t>
+      </w:r>
+      <w:proofErr w:type="spellEnd"/>
+      <w:r>
+        <w:rPr>
+          <w:b/>
+          <w:bCs/>
+        </w:rPr>
+        <w:t xml:space="preserve">, </w:t>
+      </w:r>
+      <w:proofErr w:type="spellStart"/>
+      <w:proofErr w:type="gramStart"/>
+      <w:r>
+        <w:rPr>
+          <w:b/>
+          <w:bCs/>
+        </w:rPr>
+        <w:t>SourceOID</w:t>
+      </w:r>
+      <w:proofErr w:type="spellEnd"/>
+      <w:proofErr w:type="gramEnd"/>
+      <w:r>
+        <w:rPr>
+          <w:b/>
+          <w:bCs/>
+        </w:rPr>
+        <w:t>:</w:t>
       </w:r>
       <w:r>
         <w:t xml:space="preserve"> The four of them uniquely identify one edge in the network dataset</w:t>
@@ -3544,12 +3662,21 @@
           <w:numId w:val="5"/>
         </w:numPr>
       </w:pPr>
-      <w:r>
-        <w:rPr>
-          <w:b/>
-          <w:bCs/>
-        </w:rPr>
-        <w:t xml:space="preserve">ReservPop: </w:t>
+      <w:proofErr w:type="spellStart"/>
+      <w:r>
+        <w:rPr>
+          <w:b/>
+          <w:bCs/>
+        </w:rPr>
+        <w:t>ReservPop</w:t>
+      </w:r>
+      <w:proofErr w:type="spellEnd"/>
+      <w:r>
+        <w:rPr>
+          <w:b/>
+          <w:bCs/>
+        </w:rPr>
+        <w:t xml:space="preserve">: </w:t>
       </w:r>
       <w:r>
         <w:t>Number of evacuees that are set to pass this edge during evacuation not necessar</w:t>
@@ -3569,12 +3696,21 @@
           <w:numId w:val="5"/>
         </w:numPr>
       </w:pPr>
-      <w:r>
-        <w:rPr>
-          <w:b/>
-          <w:bCs/>
-        </w:rPr>
-        <w:t>TravCost:</w:t>
+      <w:proofErr w:type="spellStart"/>
+      <w:r>
+        <w:rPr>
+          <w:b/>
+          <w:bCs/>
+        </w:rPr>
+        <w:t>TravCost</w:t>
+      </w:r>
+      <w:proofErr w:type="spellEnd"/>
+      <w:r>
+        <w:rPr>
+          <w:b/>
+          <w:bCs/>
+        </w:rPr>
+        <w:t>:</w:t>
       </w:r>
       <w:r>
         <w:t xml:space="preserve"> the traversal cost for this edge with congestion consideration</w:t>
@@ -3591,13 +3727,22 @@
           <w:numId w:val="5"/>
         </w:numPr>
       </w:pPr>
+      <w:proofErr w:type="spellStart"/>
       <w:r>
         <w:rPr>
           <w:b/>
           <w:bCs/>
         </w:rPr>
         <w:lastRenderedPageBreak/>
-        <w:t>OrgCost:</w:t>
+        <w:t>OrgCost</w:t>
+      </w:r>
+      <w:proofErr w:type="spellEnd"/>
+      <w:r>
+        <w:rPr>
+          <w:b/>
+          <w:bCs/>
+        </w:rPr>
+        <w:t>:</w:t>
       </w:r>
       <w:r>
         <w:t xml:space="preserve"> The original traversal cost of this edge according to the network dataset.</w:t>
@@ -3639,9 +3784,11 @@
       <w:r>
         <w:t>‘</w:t>
       </w:r>
+      <w:proofErr w:type="spellStart"/>
       <w:r>
         <w:t>TravCost</w:t>
       </w:r>
+      <w:proofErr w:type="spellEnd"/>
       <w:r>
         <w:t>’</w:t>
       </w:r>
@@ -3657,9 +3804,11 @@
       <w:r>
         <w:t>‘</w:t>
       </w:r>
+      <w:proofErr w:type="spellStart"/>
       <w:r>
         <w:t>OrgCost</w:t>
       </w:r>
+      <w:proofErr w:type="spellEnd"/>
       <w:r>
         <w:t>’</w:t>
       </w:r>
@@ -3827,12 +3976,21 @@
           <w:numId w:val="8"/>
         </w:numPr>
       </w:pPr>
-      <w:r>
-        <w:rPr>
-          <w:b/>
-          <w:bCs/>
-        </w:rPr>
-        <w:t>MyTime:</w:t>
+      <w:proofErr w:type="spellStart"/>
+      <w:r>
+        <w:rPr>
+          <w:b/>
+          <w:bCs/>
+        </w:rPr>
+        <w:t>MyTime</w:t>
+      </w:r>
+      <w:proofErr w:type="spellEnd"/>
+      <w:r>
+        <w:rPr>
+          <w:b/>
+          <w:bCs/>
+        </w:rPr>
+        <w:t>:</w:t>
       </w:r>
       <w:r>
         <w:t xml:space="preserve"> Accurate time in current format. Can be used to create time-enabled layer</w:t>
@@ -3849,12 +4007,21 @@
           <w:numId w:val="8"/>
         </w:numPr>
       </w:pPr>
-      <w:r>
-        <w:rPr>
-          <w:b/>
-          <w:bCs/>
-        </w:rPr>
-        <w:t>PassedMin:</w:t>
+      <w:proofErr w:type="spellStart"/>
+      <w:r>
+        <w:rPr>
+          <w:b/>
+          <w:bCs/>
+        </w:rPr>
+        <w:t>PassedMin</w:t>
+      </w:r>
+      <w:proofErr w:type="spellEnd"/>
+      <w:r>
+        <w:rPr>
+          <w:b/>
+          <w:bCs/>
+        </w:rPr>
+        <w:t>:</w:t>
       </w:r>
       <w:r>
         <w:t xml:space="preserve"> Exact </w:t>
@@ -3958,7 +4125,7 @@
                     <pic:cNvPicPr/>
                   </pic:nvPicPr>
                   <pic:blipFill rotWithShape="1">
-                    <a:blip r:embed="rId24">
+                    <a:blip r:embed="rId25">
                       <a:extLst>
                         <a:ext uri="{28A0092B-C50C-407E-A947-70E740481C1C}">
                           <a14:useLocalDpi xmlns:a14="http://schemas.microsoft.com/office/drawing/2010/main" val="0"/>
@@ -4000,27 +4167,14 @@
       <w:r>
         <w:t xml:space="preserve">Figure </w:t>
       </w:r>
-      <w:r>
-        <w:fldChar w:fldCharType="begin"/>
-      </w:r>
-      <w:r>
-        <w:instrText xml:space="preserve"> SEQ Figure \* ARABIC </w:instrText>
-      </w:r>
-      <w:r>
-        <w:fldChar w:fldCharType="separate"/>
-      </w:r>
-      <w:r>
-        <w:rPr>
-          <w:noProof/>
-        </w:rPr>
-        <w:t>5</w:t>
-      </w:r>
-      <w:r>
-        <w:rPr>
-          <w:noProof/>
-        </w:rPr>
-        <w:fldChar w:fldCharType="end"/>
-      </w:r>
+      <w:fldSimple w:instr=" SEQ Figure \* ARABIC ">
+        <w:r>
+          <w:rPr>
+            <w:noProof/>
+          </w:rPr>
+          <w:t>5</w:t>
+        </w:r>
+      </w:fldSimple>
       <w:bookmarkEnd w:id="7"/>
       <w:r>
         <w:t>: Calculated Evacuation</w:t>
@@ -4129,8 +4283,13 @@
       </w:r>
     </w:p>
     <w:p>
-      <w:r>
-        <w:t xml:space="preserve">ArcCASPER </w:t>
+      <w:proofErr w:type="spellStart"/>
+      <w:r>
+        <w:t>ArcCASPER</w:t>
+      </w:r>
+      <w:proofErr w:type="spellEnd"/>
+      <w:r>
+        <w:t xml:space="preserve"> </w:t>
       </w:r>
       <w:r>
         <w:t xml:space="preserve">tool </w:t>
@@ -4205,7 +4364,7 @@
       </w:r>
     </w:p>
     <w:sectPr>
-      <w:footerReference w:type="default" r:id="rId25"/>
+      <w:footerReference w:type="default" r:id="rId26"/>
       <w:pgSz w:w="12240" w:h="15840"/>
       <w:pgMar w:top="1296" w:right="1296" w:bottom="1296" w:left="1296" w:header="720" w:footer="720" w:gutter="0"/>
       <w:cols w:space="720"/>
@@ -4275,7 +4434,7 @@
           <w:rPr>
             <w:noProof/>
           </w:rPr>
-          <w:t>2</w:t>
+          <w:t>8</w:t>
         </w:r>
         <w:r>
           <w:rPr>
@@ -5646,7 +5805,6 @@
   <w:style w:type="character" w:default="1" w:styleId="DefaultParagraphFont">
     <w:name w:val="Default Paragraph Font"/>
     <w:uiPriority w:val="1"/>
-    <w:semiHidden/>
     <w:unhideWhenUsed/>
   </w:style>
   <w:style w:type="table" w:default="1" w:styleId="TableNormal">
@@ -6253,7 +6411,7 @@
 </file>
 
 <file path=customXml/itemProps1.xml><?xml version="1.0" encoding="utf-8"?>
-<ds:datastoreItem xmlns:ds="http://schemas.openxmlformats.org/officeDocument/2006/customXml" ds:itemID="{8A701B84-809F-40AD-B562-6DB83BC3277C}">
+<ds:datastoreItem xmlns:ds="http://schemas.openxmlformats.org/officeDocument/2006/customXml" ds:itemID="{C905213B-24C2-4DF7-86B4-A95ECDD35A0B}">
   <ds:schemaRefs>
     <ds:schemaRef ds:uri="http://schemas.openxmlformats.org/officeDocument/2006/bibliography"/>
   </ds:schemaRefs>

</xml_diff>

<commit_message>
Added uturn as a user option in config panel
</commit_message>
<xml_diff>
--- a/Docs/ArcCASPER howto.docx
+++ b/Docs/ArcCASPER howto.docx
@@ -12,7 +12,6 @@
           <w:szCs w:val="44"/>
         </w:rPr>
       </w:pPr>
-      <w:proofErr w:type="spellStart"/>
       <w:r>
         <w:rPr>
           <w:b/>
@@ -22,7 +21,6 @@
         </w:rPr>
         <w:t>ArcCASPER</w:t>
       </w:r>
-      <w:proofErr w:type="spellEnd"/>
       <w:r>
         <w:rPr>
           <w:b/>
@@ -529,15 +527,7 @@
         <w:t xml:space="preserve"> </w:t>
       </w:r>
       <w:r>
-        <w:t xml:space="preserve">Make sure any previous </w:t>
-      </w:r>
-      <w:proofErr w:type="spellStart"/>
-      <w:r>
-        <w:t>ArcCASPER</w:t>
-      </w:r>
-      <w:proofErr w:type="spellEnd"/>
-      <w:r>
-        <w:t xml:space="preserve"> installation is completely uninstalled</w:t>
+        <w:t>Make sure any previous ArcCASPER installation is completely uninstalled</w:t>
       </w:r>
       <w:r>
         <w:t>.</w:t>
@@ -798,7 +788,6 @@
         </w:rPr>
         <w:t xml:space="preserve">(Optional) Background </w:t>
       </w:r>
-      <w:proofErr w:type="spellStart"/>
       <w:r>
         <w:rPr>
           <w:color w:val="000000" w:themeColor="text1"/>
@@ -809,14 +798,7 @@
         <w:rPr>
           <w:color w:val="000000" w:themeColor="text1"/>
         </w:rPr>
-        <w:t>eoprocessing</w:t>
-      </w:r>
-      <w:proofErr w:type="spellEnd"/>
-      <w:r>
-        <w:rPr>
-          <w:color w:val="000000" w:themeColor="text1"/>
-        </w:rPr>
-        <w:t xml:space="preserve"> (64-bit)</w:t>
+        <w:t>eoprocessing (64-bit)</w:t>
       </w:r>
     </w:p>
     <w:p>
@@ -946,14 +928,27 @@
                             <w:r>
                               <w:t xml:space="preserve">Figure </w:t>
                             </w:r>
-                            <w:fldSimple w:instr=" SEQ Figure \* ARABIC ">
-                              <w:r>
-                                <w:rPr>
-                                  <w:noProof/>
-                                </w:rPr>
-                                <w:t>1</w:t>
-                              </w:r>
-                            </w:fldSimple>
+                            <w:r>
+                              <w:fldChar w:fldCharType="begin"/>
+                            </w:r>
+                            <w:r>
+                              <w:instrText xml:space="preserve"> SEQ Figure \* ARABIC </w:instrText>
+                            </w:r>
+                            <w:r>
+                              <w:fldChar w:fldCharType="separate"/>
+                            </w:r>
+                            <w:r>
+                              <w:rPr>
+                                <w:noProof/>
+                              </w:rPr>
+                              <w:t>1</w:t>
+                            </w:r>
+                            <w:r>
+                              <w:rPr>
+                                <w:noProof/>
+                              </w:rPr>
+                              <w:fldChar w:fldCharType="end"/>
+                            </w:r>
                             <w:bookmarkEnd w:id="0"/>
                             <w:r>
                               <w:t xml:space="preserve">: </w:t>
@@ -999,14 +994,27 @@
                       <w:r>
                         <w:t xml:space="preserve">Figure </w:t>
                       </w:r>
-                      <w:fldSimple w:instr=" SEQ Figure \* ARABIC ">
-                        <w:r>
-                          <w:rPr>
-                            <w:noProof/>
-                          </w:rPr>
-                          <w:t>1</w:t>
-                        </w:r>
-                      </w:fldSimple>
+                      <w:r>
+                        <w:fldChar w:fldCharType="begin"/>
+                      </w:r>
+                      <w:r>
+                        <w:instrText xml:space="preserve"> SEQ Figure \* ARABIC </w:instrText>
+                      </w:r>
+                      <w:r>
+                        <w:fldChar w:fldCharType="separate"/>
+                      </w:r>
+                      <w:r>
+                        <w:rPr>
+                          <w:noProof/>
+                        </w:rPr>
+                        <w:t>1</w:t>
+                      </w:r>
+                      <w:r>
+                        <w:rPr>
+                          <w:noProof/>
+                        </w:rPr>
+                        <w:fldChar w:fldCharType="end"/>
+                      </w:r>
                       <w:bookmarkEnd w:id="1"/>
                       <w:r>
                         <w:t xml:space="preserve">: </w:t>
@@ -1041,13 +1049,8 @@
         <w:t>d</w:t>
       </w:r>
       <w:r>
-        <w:t xml:space="preserve"> build a network dataset from your street data </w:t>
-      </w:r>
-      <w:proofErr w:type="gramStart"/>
-      <w:r>
-        <w:t>files</w:t>
-      </w:r>
-      <w:proofErr w:type="gramEnd"/>
+        <w:t xml:space="preserve"> build a network dataset from your street data files</w:t>
+      </w:r>
       <w:r>
         <w:t xml:space="preserve"> please follow the link below:</w:t>
       </w:r>
@@ -1444,14 +1447,27 @@
       <w:r>
         <w:t xml:space="preserve">Figure </w:t>
       </w:r>
-      <w:fldSimple w:instr=" SEQ Figure \* ARABIC ">
-        <w:r>
-          <w:rPr>
-            <w:noProof/>
-          </w:rPr>
-          <w:t>2</w:t>
-        </w:r>
-      </w:fldSimple>
+      <w:r>
+        <w:fldChar w:fldCharType="begin"/>
+      </w:r>
+      <w:r>
+        <w:instrText xml:space="preserve"> SEQ Figure \* ARABIC </w:instrText>
+      </w:r>
+      <w:r>
+        <w:fldChar w:fldCharType="separate"/>
+      </w:r>
+      <w:r>
+        <w:rPr>
+          <w:noProof/>
+        </w:rPr>
+        <w:t>2</w:t>
+      </w:r>
+      <w:r>
+        <w:rPr>
+          <w:noProof/>
+        </w:rPr>
+        <w:fldChar w:fldCharType="end"/>
+      </w:r>
       <w:bookmarkEnd w:id="3"/>
       <w:r>
         <w:t>: Capacity Network Attribute Evaluator</w:t>
@@ -1809,14 +1825,27 @@
       <w:r>
         <w:t xml:space="preserve">Figure </w:t>
       </w:r>
-      <w:fldSimple w:instr=" SEQ Figure \* ARABIC ">
-        <w:r>
-          <w:rPr>
-            <w:noProof/>
-          </w:rPr>
-          <w:t>3</w:t>
-        </w:r>
-      </w:fldSimple>
+      <w:r>
+        <w:fldChar w:fldCharType="begin"/>
+      </w:r>
+      <w:r>
+        <w:instrText xml:space="preserve"> SEQ Figure \* ARABIC </w:instrText>
+      </w:r>
+      <w:r>
+        <w:fldChar w:fldCharType="separate"/>
+      </w:r>
+      <w:r>
+        <w:rPr>
+          <w:noProof/>
+        </w:rPr>
+        <w:t>3</w:t>
+      </w:r>
+      <w:r>
+        <w:rPr>
+          <w:noProof/>
+        </w:rPr>
+        <w:fldChar w:fldCharType="end"/>
+      </w:r>
       <w:bookmarkEnd w:id="4"/>
       <w:r>
         <w:t xml:space="preserve">: </w:t>
@@ -2103,8 +2132,8 @@
         </w:rPr>
         <w:drawing>
           <wp:inline distT="0" distB="0" distL="0" distR="0" wp14:anchorId="12A431E0" wp14:editId="401A1A65">
-            <wp:extent cx="3827423" cy="3374332"/>
-            <wp:effectExtent l="0" t="0" r="1905" b="0"/>
+            <wp:extent cx="3709454" cy="3374332"/>
+            <wp:effectExtent l="0" t="0" r="5715" b="0"/>
             <wp:docPr id="8" name="Picture 8"/>
             <wp:cNvGraphicFramePr>
               <a:graphicFrameLocks xmlns:a="http://schemas.openxmlformats.org/drawingml/2006/main" noChangeAspect="1"/>
@@ -2131,7 +2160,7 @@
                   <pic:spPr bwMode="auto">
                     <a:xfrm>
                       <a:off x="0" y="0"/>
-                      <a:ext cx="3827423" cy="3374332"/>
+                      <a:ext cx="3709454" cy="3374332"/>
                     </a:xfrm>
                     <a:prstGeom prst="rect">
                       <a:avLst/>
@@ -2163,14 +2192,27 @@
       <w:r>
         <w:t xml:space="preserve">Figure </w:t>
       </w:r>
-      <w:fldSimple w:instr=" SEQ Figure \* ARABIC ">
-        <w:r>
-          <w:rPr>
-            <w:noProof/>
-          </w:rPr>
-          <w:t>4</w:t>
-        </w:r>
-      </w:fldSimple>
+      <w:r>
+        <w:fldChar w:fldCharType="begin"/>
+      </w:r>
+      <w:r>
+        <w:instrText xml:space="preserve"> SEQ Figure \* ARABIC </w:instrText>
+      </w:r>
+      <w:r>
+        <w:fldChar w:fldCharType="separate"/>
+      </w:r>
+      <w:r>
+        <w:rPr>
+          <w:noProof/>
+        </w:rPr>
+        <w:t>4</w:t>
+      </w:r>
+      <w:r>
+        <w:rPr>
+          <w:noProof/>
+        </w:rPr>
+        <w:fldChar w:fldCharType="end"/>
+      </w:r>
       <w:bookmarkEnd w:id="5"/>
       <w:r>
         <w:t xml:space="preserve">: </w:t>
@@ -2224,8 +2266,6 @@
       <w:r>
         <w:t xml:space="preserve"> Preferably pick something in “minutes”. Some of the settings’ default values are based on “minutes” as the unit of time.</w:t>
       </w:r>
-      <w:bookmarkStart w:id="6" w:name="_GoBack"/>
-      <w:bookmarkEnd w:id="6"/>
     </w:p>
     <w:p>
       <w:pPr>
@@ -2309,7 +2349,12 @@
         </w:r>
       </w:hyperlink>
       <w:r>
-        <w:t xml:space="preserve"> which explains the mathematical details of these algorithms.</w:t>
+        <w:t xml:space="preserve"> which explains the math</w:t>
+      </w:r>
+      <w:bookmarkStart w:id="6" w:name="_GoBack"/>
+      <w:bookmarkEnd w:id="6"/>
+      <w:r>
+        <w:t>ematical details of these algorithms.</w:t>
       </w:r>
     </w:p>
     <w:p>
@@ -2328,15 +2373,7 @@
         <w:t>SP:</w:t>
       </w:r>
       <w:r>
-        <w:t xml:space="preserve"> </w:t>
-      </w:r>
-      <w:proofErr w:type="spellStart"/>
-      <w:r>
-        <w:t>ShortestPath</w:t>
-      </w:r>
-      <w:proofErr w:type="spellEnd"/>
-      <w:r>
-        <w:t xml:space="preserve"> search for each evacuee</w:t>
+        <w:t xml:space="preserve"> ShortestPath search for each evacuee</w:t>
       </w:r>
       <w:r>
         <w:t>.</w:t>
@@ -2409,15 +2446,7 @@
         <w:t>CASPER:</w:t>
       </w:r>
       <w:r>
-        <w:t xml:space="preserve"> Capacity-Aware </w:t>
-      </w:r>
-      <w:proofErr w:type="spellStart"/>
-      <w:r>
-        <w:t>ShortestPath</w:t>
-      </w:r>
-      <w:proofErr w:type="spellEnd"/>
-      <w:r>
-        <w:t xml:space="preserve"> Evacuation Routing which will use </w:t>
+        <w:t xml:space="preserve"> Capacity-Aware ShortestPath Evacuation Routing which will use </w:t>
       </w:r>
       <w:r>
         <w:t>the traffic model</w:t>
@@ -2434,21 +2463,12 @@
           <w:numId w:val="5"/>
         </w:numPr>
       </w:pPr>
-      <w:proofErr w:type="spellStart"/>
-      <w:r>
-        <w:rPr>
-          <w:b/>
-          <w:bCs/>
-        </w:rPr>
-        <w:t>Init</w:t>
-      </w:r>
-      <w:proofErr w:type="spellEnd"/>
-      <w:r>
-        <w:rPr>
-          <w:b/>
-          <w:bCs/>
-        </w:rPr>
-        <w:t xml:space="preserve"> Delay Cost Per Evacuee:</w:t>
+      <w:r>
+        <w:rPr>
+          <w:b/>
+          <w:bCs/>
+        </w:rPr>
+        <w:t>Init Delay Cost Per Evacuee:</w:t>
       </w:r>
       <w:r>
         <w:t xml:space="preserve"> This number indicates the initial space between evacuees </w:t>
@@ -3057,15 +3077,7 @@
         <w:t>Flocking model:</w:t>
       </w:r>
       <w:r>
-        <w:t xml:space="preserve"> This version of </w:t>
-      </w:r>
-      <w:proofErr w:type="spellStart"/>
-      <w:r>
-        <w:t>ArcCASPER</w:t>
-      </w:r>
-      <w:proofErr w:type="spellEnd"/>
-      <w:r>
-        <w:t xml:space="preserve"> is equipped with a simulation model. The simulation is based on the work by </w:t>
+        <w:t xml:space="preserve"> This version of ArcCASPER is equipped with a simulation model. The simulation is based on the work by </w:t>
       </w:r>
       <w:hyperlink r:id="rId24" w:history="1">
         <w:r>
@@ -3221,15 +3233,7 @@
         <w:t xml:space="preserve"> output tables will be populated with results which we briefly explain in this section.</w:t>
       </w:r>
       <w:r>
-        <w:t xml:space="preserve"> Please note that ArcMap stores all these layers in the map document (.</w:t>
-      </w:r>
-      <w:proofErr w:type="spellStart"/>
-      <w:r>
-        <w:t>mxd</w:t>
-      </w:r>
-      <w:proofErr w:type="spellEnd"/>
-      <w:r>
-        <w:t xml:space="preserve"> file) and not in your default geodatabase. It’s good practice to always export </w:t>
+        <w:t xml:space="preserve"> Please note that ArcMap stores all these layers in the map document (.mxd file) and not in your default geodatabase. It’s good practice to always export </w:t>
       </w:r>
       <w:r>
         <w:t>output layers to your main data location after every “Solve”.</w:t>
@@ -3310,7 +3314,6 @@
           <w:numId w:val="7"/>
         </w:numPr>
       </w:pPr>
-      <w:proofErr w:type="spellStart"/>
       <w:r>
         <w:rPr>
           <w:b/>
@@ -3318,7 +3321,6 @@
         </w:rPr>
         <w:t>EvcCost</w:t>
       </w:r>
-      <w:proofErr w:type="spellEnd"/>
       <w:r>
         <w:t>: I</w:t>
       </w:r>
@@ -3334,7 +3336,6 @@
           <w:numId w:val="7"/>
         </w:numPr>
       </w:pPr>
-      <w:proofErr w:type="spellStart"/>
       <w:r>
         <w:rPr>
           <w:b/>
@@ -3342,7 +3343,6 @@
         </w:rPr>
         <w:t>OrgCost</w:t>
       </w:r>
-      <w:proofErr w:type="spellEnd"/>
       <w:r>
         <w:t>: I</w:t>
       </w:r>
@@ -3434,7 +3434,6 @@
           <w:numId w:val="7"/>
         </w:numPr>
       </w:pPr>
-      <w:proofErr w:type="spellStart"/>
       <w:r>
         <w:rPr>
           <w:b/>
@@ -3442,7 +3441,6 @@
         </w:rPr>
         <w:t>ObjectID</w:t>
       </w:r>
-      <w:proofErr w:type="spellEnd"/>
       <w:r>
         <w:rPr>
           <w:b/>
@@ -3466,15 +3464,7 @@
         <w:t>,</w:t>
       </w:r>
       <w:r>
-        <w:t xml:space="preserve"> you can sort the ‘Routes’ table by ‘</w:t>
-      </w:r>
-      <w:proofErr w:type="spellStart"/>
-      <w:r>
-        <w:t>ObjectID</w:t>
-      </w:r>
-      <w:proofErr w:type="spellEnd"/>
-      <w:r>
-        <w:t>’</w:t>
+        <w:t xml:space="preserve"> you can sort the ‘Routes’ table by ‘ObjectID’</w:t>
       </w:r>
       <w:r>
         <w:t>.</w:t>
@@ -3492,26 +3482,16 @@
         <w:t>,</w:t>
       </w:r>
       <w:r>
-        <w:t xml:space="preserve"> the ‘</w:t>
-      </w:r>
-      <w:proofErr w:type="spellStart"/>
-      <w:r>
-        <w:t>ObjectID’s</w:t>
-      </w:r>
-      <w:proofErr w:type="spellEnd"/>
-      <w:r>
-        <w:t xml:space="preserve"> are being generated as the routes being reserved on the network.</w:t>
+        <w:t xml:space="preserve"> the ‘ObjectID’s are being generated as the routes being reserved on the network.</w:t>
       </w:r>
     </w:p>
     <w:p>
       <w:pPr>
         <w:pStyle w:val="Heading2"/>
       </w:pPr>
-      <w:proofErr w:type="spellStart"/>
       <w:r>
         <w:t>EdgeStats</w:t>
       </w:r>
-      <w:proofErr w:type="spellEnd"/>
     </w:p>
     <w:p>
       <w:r>
@@ -3559,11 +3539,9 @@
       <w:r>
         <w:t>‘</w:t>
       </w:r>
-      <w:proofErr w:type="spellStart"/>
       <w:r>
         <w:t>EdgeStats</w:t>
       </w:r>
-      <w:proofErr w:type="spellEnd"/>
       <w:r>
         <w:t>’</w:t>
       </w:r>
@@ -3579,55 +3557,12 @@
           <w:numId w:val="5"/>
         </w:numPr>
       </w:pPr>
-      <w:proofErr w:type="spellStart"/>
-      <w:r>
-        <w:rPr>
-          <w:b/>
-          <w:bCs/>
-        </w:rPr>
-        <w:t>EdgeID</w:t>
-      </w:r>
-      <w:proofErr w:type="spellEnd"/>
-      <w:r>
-        <w:rPr>
-          <w:b/>
-          <w:bCs/>
-        </w:rPr>
-        <w:t xml:space="preserve">, Direction, </w:t>
-      </w:r>
-      <w:proofErr w:type="spellStart"/>
-      <w:r>
-        <w:rPr>
-          <w:b/>
-          <w:bCs/>
-        </w:rPr>
-        <w:t>SourceID</w:t>
-      </w:r>
-      <w:proofErr w:type="spellEnd"/>
-      <w:r>
-        <w:rPr>
-          <w:b/>
-          <w:bCs/>
-        </w:rPr>
-        <w:t xml:space="preserve">, </w:t>
-      </w:r>
-      <w:proofErr w:type="spellStart"/>
-      <w:proofErr w:type="gramStart"/>
-      <w:r>
-        <w:rPr>
-          <w:b/>
-          <w:bCs/>
-        </w:rPr>
-        <w:t>SourceOID</w:t>
-      </w:r>
-      <w:proofErr w:type="spellEnd"/>
-      <w:proofErr w:type="gramEnd"/>
-      <w:r>
-        <w:rPr>
-          <w:b/>
-          <w:bCs/>
-        </w:rPr>
-        <w:t>:</w:t>
+      <w:r>
+        <w:rPr>
+          <w:b/>
+          <w:bCs/>
+        </w:rPr>
+        <w:t>EdgeID, Direction, SourceID, SourceOID:</w:t>
       </w:r>
       <w:r>
         <w:t xml:space="preserve"> The four of them uniquely identify one edge in the network dataset</w:t>
@@ -3662,21 +3597,12 @@
           <w:numId w:val="5"/>
         </w:numPr>
       </w:pPr>
-      <w:proofErr w:type="spellStart"/>
-      <w:r>
-        <w:rPr>
-          <w:b/>
-          <w:bCs/>
-        </w:rPr>
-        <w:t>ReservPop</w:t>
-      </w:r>
-      <w:proofErr w:type="spellEnd"/>
-      <w:r>
-        <w:rPr>
-          <w:b/>
-          <w:bCs/>
-        </w:rPr>
-        <w:t xml:space="preserve">: </w:t>
+      <w:r>
+        <w:rPr>
+          <w:b/>
+          <w:bCs/>
+        </w:rPr>
+        <w:t xml:space="preserve">ReservPop: </w:t>
       </w:r>
       <w:r>
         <w:t>Number of evacuees that are set to pass this edge during evacuation not necessar</w:t>
@@ -3696,21 +3622,12 @@
           <w:numId w:val="5"/>
         </w:numPr>
       </w:pPr>
-      <w:proofErr w:type="spellStart"/>
-      <w:r>
-        <w:rPr>
-          <w:b/>
-          <w:bCs/>
-        </w:rPr>
-        <w:t>TravCost</w:t>
-      </w:r>
-      <w:proofErr w:type="spellEnd"/>
-      <w:r>
-        <w:rPr>
-          <w:b/>
-          <w:bCs/>
-        </w:rPr>
-        <w:t>:</w:t>
+      <w:r>
+        <w:rPr>
+          <w:b/>
+          <w:bCs/>
+        </w:rPr>
+        <w:t>TravCost:</w:t>
       </w:r>
       <w:r>
         <w:t xml:space="preserve"> the traversal cost for this edge with congestion consideration</w:t>
@@ -3727,22 +3644,13 @@
           <w:numId w:val="5"/>
         </w:numPr>
       </w:pPr>
-      <w:proofErr w:type="spellStart"/>
       <w:r>
         <w:rPr>
           <w:b/>
           <w:bCs/>
         </w:rPr>
         <w:lastRenderedPageBreak/>
-        <w:t>OrgCost</w:t>
-      </w:r>
-      <w:proofErr w:type="spellEnd"/>
-      <w:r>
-        <w:rPr>
-          <w:b/>
-          <w:bCs/>
-        </w:rPr>
-        <w:t>:</w:t>
+        <w:t>OrgCost:</w:t>
       </w:r>
       <w:r>
         <w:t xml:space="preserve"> The original traversal cost of this edge according to the network dataset.</w:t>
@@ -3784,11 +3692,9 @@
       <w:r>
         <w:t>‘</w:t>
       </w:r>
-      <w:proofErr w:type="spellStart"/>
       <w:r>
         <w:t>TravCost</w:t>
       </w:r>
-      <w:proofErr w:type="spellEnd"/>
       <w:r>
         <w:t>’</w:t>
       </w:r>
@@ -3804,11 +3710,9 @@
       <w:r>
         <w:t>‘</w:t>
       </w:r>
-      <w:proofErr w:type="spellStart"/>
       <w:r>
         <w:t>OrgCost</w:t>
       </w:r>
-      <w:proofErr w:type="spellEnd"/>
       <w:r>
         <w:t>’</w:t>
       </w:r>
@@ -3976,21 +3880,12 @@
           <w:numId w:val="8"/>
         </w:numPr>
       </w:pPr>
-      <w:proofErr w:type="spellStart"/>
-      <w:r>
-        <w:rPr>
-          <w:b/>
-          <w:bCs/>
-        </w:rPr>
-        <w:t>MyTime</w:t>
-      </w:r>
-      <w:proofErr w:type="spellEnd"/>
-      <w:r>
-        <w:rPr>
-          <w:b/>
-          <w:bCs/>
-        </w:rPr>
-        <w:t>:</w:t>
+      <w:r>
+        <w:rPr>
+          <w:b/>
+          <w:bCs/>
+        </w:rPr>
+        <w:t>MyTime:</w:t>
       </w:r>
       <w:r>
         <w:t xml:space="preserve"> Accurate time in current format. Can be used to create time-enabled layer</w:t>
@@ -4007,21 +3902,12 @@
           <w:numId w:val="8"/>
         </w:numPr>
       </w:pPr>
-      <w:proofErr w:type="spellStart"/>
-      <w:r>
-        <w:rPr>
-          <w:b/>
-          <w:bCs/>
-        </w:rPr>
-        <w:t>PassedMin</w:t>
-      </w:r>
-      <w:proofErr w:type="spellEnd"/>
-      <w:r>
-        <w:rPr>
-          <w:b/>
-          <w:bCs/>
-        </w:rPr>
-        <w:t>:</w:t>
+      <w:r>
+        <w:rPr>
+          <w:b/>
+          <w:bCs/>
+        </w:rPr>
+        <w:t>PassedMin:</w:t>
       </w:r>
       <w:r>
         <w:t xml:space="preserve"> Exact </w:t>
@@ -4167,14 +4053,27 @@
       <w:r>
         <w:t xml:space="preserve">Figure </w:t>
       </w:r>
-      <w:fldSimple w:instr=" SEQ Figure \* ARABIC ">
-        <w:r>
-          <w:rPr>
-            <w:noProof/>
-          </w:rPr>
-          <w:t>5</w:t>
-        </w:r>
-      </w:fldSimple>
+      <w:r>
+        <w:fldChar w:fldCharType="begin"/>
+      </w:r>
+      <w:r>
+        <w:instrText xml:space="preserve"> SEQ Figure \* ARABIC </w:instrText>
+      </w:r>
+      <w:r>
+        <w:fldChar w:fldCharType="separate"/>
+      </w:r>
+      <w:r>
+        <w:rPr>
+          <w:noProof/>
+        </w:rPr>
+        <w:t>5</w:t>
+      </w:r>
+      <w:r>
+        <w:rPr>
+          <w:noProof/>
+        </w:rPr>
+        <w:fldChar w:fldCharType="end"/>
+      </w:r>
       <w:bookmarkEnd w:id="7"/>
       <w:r>
         <w:t>: Calculated Evacuation</w:t>
@@ -4283,13 +4182,8 @@
       </w:r>
     </w:p>
     <w:p>
-      <w:proofErr w:type="spellStart"/>
-      <w:r>
-        <w:t>ArcCASPER</w:t>
-      </w:r>
-      <w:proofErr w:type="spellEnd"/>
-      <w:r>
-        <w:t xml:space="preserve"> </w:t>
+      <w:r>
+        <w:t xml:space="preserve">ArcCASPER </w:t>
       </w:r>
       <w:r>
         <w:t xml:space="preserve">tool </w:t>
@@ -4434,7 +4328,7 @@
           <w:rPr>
             <w:noProof/>
           </w:rPr>
-          <w:t>8</w:t>
+          <w:t>3</w:t>
         </w:r>
         <w:r>
           <w:rPr>
@@ -5805,6 +5699,7 @@
   <w:style w:type="character" w:default="1" w:styleId="DefaultParagraphFont">
     <w:name w:val="Default Paragraph Font"/>
     <w:uiPriority w:val="1"/>
+    <w:semiHidden/>
     <w:unhideWhenUsed/>
   </w:style>
   <w:style w:type="table" w:default="1" w:styleId="TableNormal">
@@ -6411,7 +6306,7 @@
 </file>
 
 <file path=customXml/itemProps1.xml><?xml version="1.0" encoding="utf-8"?>
-<ds:datastoreItem xmlns:ds="http://schemas.openxmlformats.org/officeDocument/2006/customXml" ds:itemID="{C905213B-24C2-4DF7-86B4-A95ECDD35A0B}">
+<ds:datastoreItem xmlns:ds="http://schemas.openxmlformats.org/officeDocument/2006/customXml" ds:itemID="{523629DB-ECC1-48F0-999F-F0B5711142C0}">
   <ds:schemaRefs>
     <ds:schemaRef ds:uri="http://schemas.openxmlformats.org/officeDocument/2006/bibliography"/>
   </ds:schemaRefs>

</xml_diff>

<commit_message>
Updated manual with new options
</commit_message>
<xml_diff>
--- a/Docs/ArcCASPER howto.docx
+++ b/Docs/ArcCASPER howto.docx
@@ -12,6 +12,7 @@
           <w:szCs w:val="44"/>
         </w:rPr>
       </w:pPr>
+      <w:proofErr w:type="spellStart"/>
       <w:r>
         <w:rPr>
           <w:b/>
@@ -21,6 +22,7 @@
         </w:rPr>
         <w:t>ArcCASPER</w:t>
       </w:r>
+      <w:proofErr w:type="spellEnd"/>
       <w:r>
         <w:rPr>
           <w:b/>
@@ -527,7 +529,15 @@
         <w:t xml:space="preserve"> </w:t>
       </w:r>
       <w:r>
-        <w:t>Make sure any previous ArcCASPER installation is completely uninstalled</w:t>
+        <w:t xml:space="preserve">Make sure any previous </w:t>
+      </w:r>
+      <w:proofErr w:type="spellStart"/>
+      <w:r>
+        <w:t>ArcCASPER</w:t>
+      </w:r>
+      <w:proofErr w:type="spellEnd"/>
+      <w:r>
+        <w:t xml:space="preserve"> installation is completely uninstalled</w:t>
       </w:r>
       <w:r>
         <w:t>.</w:t>
@@ -788,6 +798,7 @@
         </w:rPr>
         <w:t xml:space="preserve">(Optional) Background </w:t>
       </w:r>
+      <w:proofErr w:type="spellStart"/>
       <w:r>
         <w:rPr>
           <w:color w:val="000000" w:themeColor="text1"/>
@@ -798,7 +809,14 @@
         <w:rPr>
           <w:color w:val="000000" w:themeColor="text1"/>
         </w:rPr>
-        <w:t>eoprocessing (64-bit)</w:t>
+        <w:t>eoprocessing</w:t>
+      </w:r>
+      <w:proofErr w:type="spellEnd"/>
+      <w:r>
+        <w:rPr>
+          <w:color w:val="000000" w:themeColor="text1"/>
+        </w:rPr>
+        <w:t xml:space="preserve"> (64-bit)</w:t>
       </w:r>
     </w:p>
     <w:p>
@@ -928,27 +946,14 @@
                             <w:r>
                               <w:t xml:space="preserve">Figure </w:t>
                             </w:r>
-                            <w:r>
-                              <w:fldChar w:fldCharType="begin"/>
-                            </w:r>
-                            <w:r>
-                              <w:instrText xml:space="preserve"> SEQ Figure \* ARABIC </w:instrText>
-                            </w:r>
-                            <w:r>
-                              <w:fldChar w:fldCharType="separate"/>
-                            </w:r>
-                            <w:r>
-                              <w:rPr>
-                                <w:noProof/>
-                              </w:rPr>
-                              <w:t>1</w:t>
-                            </w:r>
-                            <w:r>
-                              <w:rPr>
-                                <w:noProof/>
-                              </w:rPr>
-                              <w:fldChar w:fldCharType="end"/>
-                            </w:r>
+                            <w:fldSimple w:instr=" SEQ Figure \* ARABIC ">
+                              <w:r>
+                                <w:rPr>
+                                  <w:noProof/>
+                                </w:rPr>
+                                <w:t>1</w:t>
+                              </w:r>
+                            </w:fldSimple>
                             <w:bookmarkEnd w:id="0"/>
                             <w:r>
                               <w:t xml:space="preserve">: </w:t>
@@ -994,27 +999,14 @@
                       <w:r>
                         <w:t xml:space="preserve">Figure </w:t>
                       </w:r>
-                      <w:r>
-                        <w:fldChar w:fldCharType="begin"/>
-                      </w:r>
-                      <w:r>
-                        <w:instrText xml:space="preserve"> SEQ Figure \* ARABIC </w:instrText>
-                      </w:r>
-                      <w:r>
-                        <w:fldChar w:fldCharType="separate"/>
-                      </w:r>
-                      <w:r>
-                        <w:rPr>
-                          <w:noProof/>
-                        </w:rPr>
-                        <w:t>1</w:t>
-                      </w:r>
-                      <w:r>
-                        <w:rPr>
-                          <w:noProof/>
-                        </w:rPr>
-                        <w:fldChar w:fldCharType="end"/>
-                      </w:r>
+                      <w:fldSimple w:instr=" SEQ Figure \* ARABIC ">
+                        <w:r>
+                          <w:rPr>
+                            <w:noProof/>
+                          </w:rPr>
+                          <w:t>1</w:t>
+                        </w:r>
+                      </w:fldSimple>
                       <w:bookmarkEnd w:id="1"/>
                       <w:r>
                         <w:t xml:space="preserve">: </w:t>
@@ -1447,27 +1439,14 @@
       <w:r>
         <w:t xml:space="preserve">Figure </w:t>
       </w:r>
-      <w:r>
-        <w:fldChar w:fldCharType="begin"/>
-      </w:r>
-      <w:r>
-        <w:instrText xml:space="preserve"> SEQ Figure \* ARABIC </w:instrText>
-      </w:r>
-      <w:r>
-        <w:fldChar w:fldCharType="separate"/>
-      </w:r>
-      <w:r>
-        <w:rPr>
-          <w:noProof/>
-        </w:rPr>
-        <w:t>2</w:t>
-      </w:r>
-      <w:r>
-        <w:rPr>
-          <w:noProof/>
-        </w:rPr>
-        <w:fldChar w:fldCharType="end"/>
-      </w:r>
+      <w:fldSimple w:instr=" SEQ Figure \* ARABIC ">
+        <w:r>
+          <w:rPr>
+            <w:noProof/>
+          </w:rPr>
+          <w:t>2</w:t>
+        </w:r>
+      </w:fldSimple>
       <w:bookmarkEnd w:id="3"/>
       <w:r>
         <w:t>: Capacity Network Attribute Evaluator</w:t>
@@ -1825,27 +1804,14 @@
       <w:r>
         <w:t xml:space="preserve">Figure </w:t>
       </w:r>
-      <w:r>
-        <w:fldChar w:fldCharType="begin"/>
-      </w:r>
-      <w:r>
-        <w:instrText xml:space="preserve"> SEQ Figure \* ARABIC </w:instrText>
-      </w:r>
-      <w:r>
-        <w:fldChar w:fldCharType="separate"/>
-      </w:r>
-      <w:r>
-        <w:rPr>
-          <w:noProof/>
-        </w:rPr>
-        <w:t>3</w:t>
-      </w:r>
-      <w:r>
-        <w:rPr>
-          <w:noProof/>
-        </w:rPr>
-        <w:fldChar w:fldCharType="end"/>
-      </w:r>
+      <w:fldSimple w:instr=" SEQ Figure \* ARABIC ">
+        <w:r>
+          <w:rPr>
+            <w:noProof/>
+          </w:rPr>
+          <w:t>3</w:t>
+        </w:r>
+      </w:fldSimple>
       <w:bookmarkEnd w:id="4"/>
       <w:r>
         <w:t xml:space="preserve">: </w:t>
@@ -2126,14 +2092,15 @@
       <w:pPr>
         <w:pStyle w:val="Caption"/>
       </w:pPr>
+      <w:bookmarkStart w:id="5" w:name="_GoBack"/>
       <w:r>
         <w:rPr>
           <w:noProof/>
         </w:rPr>
         <w:drawing>
           <wp:inline distT="0" distB="0" distL="0" distR="0" wp14:anchorId="12A431E0" wp14:editId="401A1A65">
-            <wp:extent cx="3709454" cy="3374332"/>
-            <wp:effectExtent l="0" t="0" r="5715" b="0"/>
+            <wp:extent cx="5504688" cy="5001768"/>
+            <wp:effectExtent l="0" t="0" r="1270" b="8890"/>
             <wp:docPr id="8" name="Picture 8"/>
             <wp:cNvGraphicFramePr>
               <a:graphicFrameLocks xmlns:a="http://schemas.openxmlformats.org/drawingml/2006/main" noChangeAspect="1"/>
@@ -2160,7 +2127,7 @@
                   <pic:spPr bwMode="auto">
                     <a:xfrm>
                       <a:off x="0" y="0"/>
-                      <a:ext cx="3709454" cy="3374332"/>
+                      <a:ext cx="5504688" cy="5001768"/>
                     </a:xfrm>
                     <a:prstGeom prst="rect">
                       <a:avLst/>
@@ -2183,37 +2150,25 @@
           </wp:inline>
         </w:drawing>
       </w:r>
+      <w:bookmarkEnd w:id="5"/>
     </w:p>
     <w:p>
       <w:pPr>
         <w:pStyle w:val="Caption"/>
       </w:pPr>
-      <w:bookmarkStart w:id="5" w:name="_Ref346721650"/>
+      <w:bookmarkStart w:id="6" w:name="_Ref346721650"/>
       <w:r>
         <w:t xml:space="preserve">Figure </w:t>
       </w:r>
-      <w:r>
-        <w:fldChar w:fldCharType="begin"/>
-      </w:r>
-      <w:r>
-        <w:instrText xml:space="preserve"> SEQ Figure \* ARABIC </w:instrText>
-      </w:r>
-      <w:r>
-        <w:fldChar w:fldCharType="separate"/>
-      </w:r>
-      <w:r>
-        <w:rPr>
-          <w:noProof/>
-        </w:rPr>
-        <w:t>4</w:t>
-      </w:r>
-      <w:r>
-        <w:rPr>
-          <w:noProof/>
-        </w:rPr>
-        <w:fldChar w:fldCharType="end"/>
-      </w:r>
-      <w:bookmarkEnd w:id="5"/>
+      <w:fldSimple w:instr=" SEQ Figure \* ARABIC ">
+        <w:r>
+          <w:rPr>
+            <w:noProof/>
+          </w:rPr>
+          <w:t>4</w:t>
+        </w:r>
+      </w:fldSimple>
+      <w:bookmarkEnd w:id="6"/>
       <w:r>
         <w:t xml:space="preserve">: </w:t>
       </w:r>
@@ -2349,12 +2304,7 @@
         </w:r>
       </w:hyperlink>
       <w:r>
-        <w:t xml:space="preserve"> which explains the math</w:t>
-      </w:r>
-      <w:bookmarkStart w:id="6" w:name="_GoBack"/>
-      <w:bookmarkEnd w:id="6"/>
-      <w:r>
-        <w:t>ematical details of these algorithms.</w:t>
+        <w:t xml:space="preserve"> which explains the mathematical details of these algorithms.</w:t>
       </w:r>
     </w:p>
     <w:p>
@@ -2373,7 +2323,15 @@
         <w:t>SP:</w:t>
       </w:r>
       <w:r>
-        <w:t xml:space="preserve"> ShortestPath search for each evacuee</w:t>
+        <w:t xml:space="preserve"> </w:t>
+      </w:r>
+      <w:proofErr w:type="spellStart"/>
+      <w:r>
+        <w:t>ShortestPath</w:t>
+      </w:r>
+      <w:proofErr w:type="spellEnd"/>
+      <w:r>
+        <w:t xml:space="preserve"> search for each evacuee</w:t>
       </w:r>
       <w:r>
         <w:t>.</w:t>
@@ -2402,6 +2360,7 @@
           <w:bCs/>
           <w:color w:val="000000" w:themeColor="text1"/>
         </w:rPr>
+        <w:lastRenderedPageBreak/>
         <w:t>CCRP</w:t>
       </w:r>
       <w:r>
@@ -2446,7 +2405,15 @@
         <w:t>CASPER:</w:t>
       </w:r>
       <w:r>
-        <w:t xml:space="preserve"> Capacity-Aware ShortestPath Evacuation Routing which will use </w:t>
+        <w:t xml:space="preserve"> Capacity-Aware </w:t>
+      </w:r>
+      <w:proofErr w:type="spellStart"/>
+      <w:r>
+        <w:t>ShortestPath</w:t>
+      </w:r>
+      <w:proofErr w:type="spellEnd"/>
+      <w:r>
+        <w:t xml:space="preserve"> Evacuation Routing which will use </w:t>
       </w:r>
       <w:r>
         <w:t>the traffic model</w:t>
@@ -2468,56 +2435,241 @@
           <w:b/>
           <w:bCs/>
         </w:rPr>
-        <w:t>Init Delay Cost Per Evacuee:</w:t>
-      </w:r>
-      <w:r>
-        <w:t xml:space="preserve"> This number indicates the initial space between evacuees </w:t>
-      </w:r>
-      <w:r>
-        <w:t>that</w:t>
-      </w:r>
-      <w:r>
-        <w:t xml:space="preserve"> are sharing their start locations</w:t>
-      </w:r>
-      <w:r>
-        <w:t>.</w:t>
-      </w:r>
-      <w:r>
-        <w:t xml:space="preserve"> </w:t>
-      </w:r>
-      <w:r>
-        <w:t>This translate</w:t>
-      </w:r>
-      <w:r>
-        <w:t>s</w:t>
-      </w:r>
-      <w:r>
-        <w:t xml:space="preserve"> to evacuee density on each road segment</w:t>
-      </w:r>
-      <w:r>
-        <w:t>.</w:t>
-      </w:r>
-      <w:r>
-        <w:t xml:space="preserve"> </w:t>
-      </w:r>
-      <w:r>
-        <w:t xml:space="preserve">For example, if you used </w:t>
-      </w:r>
+        <w:t>CARMA Sort Direction:</w:t>
+      </w:r>
+      <w:r>
+        <w:t xml:space="preserve"> Indicates how evacuees should be sorted before getting processed. It could either be furthest evacuee first or nearest evacuee first. The distance is based on evacuees predicted cost to nearest safe zone.</w:t>
+      </w:r>
+    </w:p>
+    <w:p>
+      <w:pPr>
+        <w:pStyle w:val="ListParagraph"/>
+        <w:numPr>
+          <w:ilvl w:val="1"/>
+          <w:numId w:val="5"/>
+        </w:numPr>
+      </w:pPr>
+      <w:r>
+        <w:rPr>
+          <w:b/>
+          <w:bCs/>
+        </w:rPr>
+        <w:t>None:</w:t>
+      </w:r>
+      <w:r>
+        <w:t xml:space="preserve"> Keep evacuees in the original order as loaded to the Evacuation Routing layer.</w:t>
+      </w:r>
+    </w:p>
+    <w:p>
+      <w:pPr>
+        <w:pStyle w:val="ListParagraph"/>
+        <w:numPr>
+          <w:ilvl w:val="1"/>
+          <w:numId w:val="5"/>
+        </w:numPr>
+      </w:pPr>
+      <w:r>
+        <w:rPr>
+          <w:b/>
+          <w:bCs/>
+        </w:rPr>
+        <w:t>FW Once:</w:t>
+      </w:r>
+      <w:r>
+        <w:t xml:space="preserve"> Process evacuees starting with the nearest one to safety first.</w:t>
+      </w:r>
+    </w:p>
+    <w:p>
+      <w:pPr>
+        <w:pStyle w:val="ListParagraph"/>
+        <w:numPr>
+          <w:ilvl w:val="1"/>
+          <w:numId w:val="5"/>
+        </w:numPr>
+      </w:pPr>
+      <w:r>
+        <w:rPr>
+          <w:b/>
+          <w:bCs/>
+        </w:rPr>
+        <w:t>BW Once:</w:t>
+      </w:r>
+      <w:r>
+        <w:t xml:space="preserve"> Process evacuees starting with the farthest one to safety first.</w:t>
+      </w:r>
+    </w:p>
+    <w:p>
+      <w:pPr>
+        <w:pStyle w:val="ListParagraph"/>
+        <w:numPr>
+          <w:ilvl w:val="1"/>
+          <w:numId w:val="5"/>
+        </w:numPr>
+      </w:pPr>
+      <w:r>
+        <w:rPr>
+          <w:b/>
+          <w:bCs/>
+        </w:rPr>
+        <w:t xml:space="preserve">FW </w:t>
+      </w:r>
+      <w:r>
+        <w:rPr>
+          <w:b/>
+          <w:bCs/>
+        </w:rPr>
+        <w:t>Continuous</w:t>
+      </w:r>
+      <w:r>
+        <w:rPr>
+          <w:b/>
+          <w:bCs/>
+        </w:rPr>
+        <w:t>:</w:t>
+      </w:r>
+      <w:r>
+        <w:t xml:space="preserve"> Process evacuees starting with the nearest one to safety first. Keep the list of evacuees that are nearest up-to-date and revise the order if necessary.</w:t>
+      </w:r>
+    </w:p>
+    <w:p>
+      <w:pPr>
+        <w:pStyle w:val="ListParagraph"/>
+        <w:numPr>
+          <w:ilvl w:val="1"/>
+          <w:numId w:val="5"/>
+        </w:numPr>
+      </w:pPr>
+      <w:r>
+        <w:rPr>
+          <w:b/>
+          <w:bCs/>
+        </w:rPr>
+        <w:t>BW Continuous:</w:t>
+      </w:r>
+      <w:r>
+        <w:t xml:space="preserve"> Process evacuees starting with the farthest one to safety first. Keep the list of evacuees that are farthest up-to-date and revise the order if necessary.</w:t>
+      </w:r>
+    </w:p>
+    <w:p>
+      <w:pPr>
+        <w:pStyle w:val="ListParagraph"/>
+        <w:numPr>
+          <w:ilvl w:val="0"/>
+          <w:numId w:val="5"/>
+        </w:numPr>
+      </w:pPr>
+      <w:proofErr w:type="spellStart"/>
+      <w:r>
+        <w:rPr>
+          <w:b/>
+          <w:bCs/>
+        </w:rPr>
+        <w:t>UTurn</w:t>
+      </w:r>
+      <w:proofErr w:type="spellEnd"/>
+      <w:r>
+        <w:rPr>
+          <w:b/>
+          <w:bCs/>
+        </w:rPr>
+        <w:t xml:space="preserve"> Policy: </w:t>
+      </w:r>
+      <w:r>
+        <w:t xml:space="preserve">Indicates the routing policy for U turns. Read more about </w:t>
+      </w:r>
+      <w:proofErr w:type="spellStart"/>
       <w:r>
         <w:rPr>
           <w:i/>
           <w:iCs/>
         </w:rPr>
-        <w:t>Minutes</w:t>
-      </w:r>
-      <w:r>
-        <w:t xml:space="preserve"> for your </w:t>
+        <w:t>uturn_policy</w:t>
+      </w:r>
+      <w:proofErr w:type="spellEnd"/>
+      <w:r>
+        <w:t xml:space="preserve"> at </w:t>
+      </w:r>
+      <w:hyperlink r:id="rId24" w:history="1">
+        <w:r>
+          <w:rPr>
+            <w:rStyle w:val="Hyperlink"/>
+          </w:rPr>
+          <w:t>http://resources.arcgis.com/en/help/main/10.1/index.html#//00480000001z000000</w:t>
+        </w:r>
+      </w:hyperlink>
+    </w:p>
+    <w:p>
+      <w:pPr>
+        <w:pStyle w:val="ListParagraph"/>
+        <w:numPr>
+          <w:ilvl w:val="0"/>
+          <w:numId w:val="5"/>
+        </w:numPr>
+      </w:pPr>
+      <w:proofErr w:type="spellStart"/>
+      <w:r>
+        <w:rPr>
+          <w:b/>
+          <w:bCs/>
+        </w:rPr>
+        <w:t>Init</w:t>
+      </w:r>
+      <w:proofErr w:type="spellEnd"/>
+      <w:r>
+        <w:rPr>
+          <w:b/>
+          <w:bCs/>
+        </w:rPr>
+        <w:t xml:space="preserve"> Delay Cost Per Evacuee:</w:t>
+      </w:r>
+      <w:r>
+        <w:t xml:space="preserve"> This number indicates the initial space between evacuees </w:t>
+      </w:r>
+      <w:r>
+        <w:t>that</w:t>
+      </w:r>
+      <w:r>
+        <w:t xml:space="preserve"> are sharing their start locations</w:t>
+      </w:r>
+      <w:r>
+        <w:t>.</w:t>
+      </w:r>
+      <w:r>
+        <w:t xml:space="preserve"> </w:t>
+      </w:r>
+      <w:r>
+        <w:t>This translate</w:t>
+      </w:r>
+      <w:r>
+        <w:t>s</w:t>
+      </w:r>
+      <w:r>
+        <w:t xml:space="preserve"> to evacuee density on each road segment</w:t>
+      </w:r>
+      <w:r>
+        <w:t>.</w:t>
+      </w:r>
+      <w:r>
+        <w:t xml:space="preserve"> </w:t>
+      </w:r>
+      <w:r>
+        <w:t xml:space="preserve">For example, if you used </w:t>
       </w:r>
       <w:r>
         <w:rPr>
           <w:i/>
           <w:iCs/>
         </w:rPr>
+        <w:t>Minutes</w:t>
+      </w:r>
+      <w:r>
+        <w:t xml:space="preserve"> for your </w:t>
+      </w:r>
+      <w:r>
+        <w:rPr>
+          <w:i/>
+          <w:iCs/>
+        </w:rPr>
         <w:t>Cost Network Attribute</w:t>
       </w:r>
       <w:r>
@@ -2536,11 +2688,7 @@
         <w:t xml:space="preserve"> overall</w:t>
       </w:r>
       <w:r>
-        <w:t xml:space="preserve"> </w:t>
-      </w:r>
-      <w:r>
-        <w:lastRenderedPageBreak/>
-        <w:t>evacuation time</w:t>
+        <w:t xml:space="preserve"> evacuation time</w:t>
       </w:r>
       <w:r>
         <w:t>,</w:t>
@@ -2771,36 +2919,24 @@
           <w:b/>
           <w:bCs/>
         </w:rPr>
-        <w:t>Population</w:t>
-      </w:r>
-      <w:r>
-        <w:rPr>
-          <w:b/>
-          <w:bCs/>
-        </w:rPr>
-        <w:t xml:space="preserve"> at each location is separable</w:t>
-      </w:r>
-      <w:r>
-        <w:rPr>
-          <w:b/>
-          <w:bCs/>
-        </w:rPr>
-        <w:t>:</w:t>
-      </w:r>
-      <w:r>
-        <w:t xml:space="preserve"> This checkbox indicates if the program is allowed to separate the population at each location in order to optimize the routes</w:t>
-      </w:r>
-      <w:r>
-        <w:t>.</w:t>
-      </w:r>
-      <w:r>
-        <w:t xml:space="preserve"> </w:t>
-      </w:r>
-      <w:r>
-        <w:t>This will possibly take more time to compute but might lower the total evacuation time.</w:t>
-      </w:r>
-      <w:r>
-        <w:t xml:space="preserve"> This option may affect how safe zone density is processed.</w:t>
+        <w:t>Selfish Routing Ratio:</w:t>
+      </w:r>
+      <w:r>
+        <w:t xml:space="preserve"> A number between [0</w:t>
+      </w:r>
+      <w:proofErr w:type="gramStart"/>
+      <w:r>
+        <w:t>,1</w:t>
+      </w:r>
+      <w:proofErr w:type="gramEnd"/>
+      <w:r>
+        <w:t xml:space="preserve">] that determines how selfish should each evacuee pick its evacuation route. </w:t>
+      </w:r>
+      <w:r>
+        <w:t>This is an experimental value.</w:t>
+      </w:r>
+      <w:r>
+        <w:t xml:space="preserve"> To turn it off, you can set it to zero. It'll behave like a normal CASPER with a ratio of zero. With a non-zero ratio, an evacuee may try and avoid some routes that overlaps with others.</w:t>
       </w:r>
     </w:p>
     <w:p>
@@ -2816,10 +2952,40 @@
           <w:b/>
           <w:bCs/>
         </w:rPr>
-        <w:t>Export Edge/Street Statistics:</w:t>
-      </w:r>
-      <w:r>
-        <w:t xml:space="preserve"> If you select this, the tool will also output the edge reservations, which will be helpful in understanding the network bottlenecks.</w:t>
+        <w:t>Population</w:t>
+      </w:r>
+      <w:r>
+        <w:rPr>
+          <w:b/>
+          <w:bCs/>
+        </w:rPr>
+        <w:t xml:space="preserve"> at each location is separable</w:t>
+      </w:r>
+      <w:r>
+        <w:rPr>
+          <w:b/>
+          <w:bCs/>
+        </w:rPr>
+        <w:t>:</w:t>
+      </w:r>
+      <w:r>
+        <w:t xml:space="preserve"> This checkbox indicates if the program is allowed to separate the population at each location in order to optimize the routes</w:t>
+      </w:r>
+      <w:r>
+        <w:t>.</w:t>
+      </w:r>
+      <w:r>
+        <w:t xml:space="preserve"> </w:t>
+      </w:r>
+      <w:r>
+        <w:t xml:space="preserve">This will possibly take </w:t>
+      </w:r>
+      <w:r>
+        <w:lastRenderedPageBreak/>
+        <w:t>more time to compute but might lower the total evacuation time.</w:t>
+      </w:r>
+      <w:r>
+        <w:t xml:space="preserve"> This option may affect how safe zone density is processed.</w:t>
       </w:r>
     </w:p>
     <w:p>
@@ -2835,73 +3001,10 @@
           <w:b/>
           <w:bCs/>
         </w:rPr>
-        <w:t>Two-way roads share capacity:</w:t>
-      </w:r>
-      <w:r>
-        <w:t xml:space="preserve"> Will tell the program that the capacity of two-way road segments is shared between both directions as oppose</w:t>
-      </w:r>
-      <w:r>
-        <w:t>d</w:t>
-      </w:r>
-      <w:r>
-        <w:t xml:space="preserve"> to each</w:t>
-      </w:r>
-      <w:r>
-        <w:t xml:space="preserve"> direction</w:t>
-      </w:r>
-      <w:r>
-        <w:t xml:space="preserve"> having that much capacity</w:t>
-      </w:r>
-      <w:r>
-        <w:t>.</w:t>
-      </w:r>
-      <w:r>
-        <w:t xml:space="preserve"> </w:t>
-      </w:r>
-      <w:r>
-        <w:t>This is usually the case with road segments without a divider</w:t>
-      </w:r>
-      <w:r>
-        <w:t>.</w:t>
-      </w:r>
-      <w:r>
-        <w:t xml:space="preserve"> </w:t>
-      </w:r>
-      <w:r>
-        <w:t>However if you want to allow contraflow (</w:t>
-      </w:r>
-      <w:r>
-        <w:t>allowing every lane to travel in the direction toward safety</w:t>
-      </w:r>
-      <w:r>
-        <w:t>), this option would be no help</w:t>
-      </w:r>
-      <w:r>
-        <w:t>.</w:t>
-      </w:r>
-      <w:r>
-        <w:t xml:space="preserve"> </w:t>
-      </w:r>
-      <w:r>
-        <w:t>You have to directly modify your network dataset</w:t>
-      </w:r>
-      <w:r>
-        <w:t>.</w:t>
-      </w:r>
-      <w:r>
-        <w:t xml:space="preserve"> </w:t>
-      </w:r>
-      <w:r>
-        <w:t>For example you have to select some of your street segments and change their number of lanes</w:t>
-      </w:r>
-      <w:r>
-        <w:t>.</w:t>
-      </w:r>
-      <w:r>
-        <w:t xml:space="preserve"> </w:t>
-      </w:r>
-      <w:r>
-        <w:t>Re-build the network dataset afterwards.</w:t>
+        <w:t>Export Edge/Street Statistics:</w:t>
+      </w:r>
+      <w:r>
+        <w:t xml:space="preserve"> If you select this, the tool will also output the edge reservations, which will be helpful in understanding the network bottlenecks.</w:t>
       </w:r>
     </w:p>
     <w:p>
@@ -2917,10 +3020,73 @@
           <w:b/>
           <w:bCs/>
         </w:rPr>
-        <w:t>Run CARMA with DSPT:</w:t>
-      </w:r>
-      <w:r>
-        <w:t xml:space="preserve"> This enables a newer version of CARMA where heuristic values are updated using dynamic shortest path tree (DSPT) algorithm. This version of CARMA is experimental.</w:t>
+        <w:t>Two-way roads share capacity:</w:t>
+      </w:r>
+      <w:r>
+        <w:t xml:space="preserve"> Will tell the program that the capacity of two-way road segments is shared between both directions as oppose</w:t>
+      </w:r>
+      <w:r>
+        <w:t>d</w:t>
+      </w:r>
+      <w:r>
+        <w:t xml:space="preserve"> to each</w:t>
+      </w:r>
+      <w:r>
+        <w:t xml:space="preserve"> direction</w:t>
+      </w:r>
+      <w:r>
+        <w:t xml:space="preserve"> having that much capacity</w:t>
+      </w:r>
+      <w:r>
+        <w:t>.</w:t>
+      </w:r>
+      <w:r>
+        <w:t xml:space="preserve"> </w:t>
+      </w:r>
+      <w:r>
+        <w:t>This is usually the case with road segments without a divider</w:t>
+      </w:r>
+      <w:r>
+        <w:t>.</w:t>
+      </w:r>
+      <w:r>
+        <w:t xml:space="preserve"> </w:t>
+      </w:r>
+      <w:r>
+        <w:t>However if you want to allow contraflow (</w:t>
+      </w:r>
+      <w:r>
+        <w:t>allowing every lane to travel in the direction toward safety</w:t>
+      </w:r>
+      <w:r>
+        <w:t>), this option would be no help</w:t>
+      </w:r>
+      <w:r>
+        <w:t>.</w:t>
+      </w:r>
+      <w:r>
+        <w:t xml:space="preserve"> </w:t>
+      </w:r>
+      <w:r>
+        <w:t>You have to directly modify your network dataset</w:t>
+      </w:r>
+      <w:r>
+        <w:t>.</w:t>
+      </w:r>
+      <w:r>
+        <w:t xml:space="preserve"> </w:t>
+      </w:r>
+      <w:r>
+        <w:t>For example you have to select some of your street segments and change their number of lanes</w:t>
+      </w:r>
+      <w:r>
+        <w:t>.</w:t>
+      </w:r>
+      <w:r>
+        <w:t xml:space="preserve"> </w:t>
+      </w:r>
+      <w:r>
+        <w:t>Re-build the network dataset afterwards.</w:t>
       </w:r>
     </w:p>
     <w:p>
@@ -2936,28 +3102,10 @@
           <w:b/>
           <w:bCs/>
         </w:rPr>
-        <w:t>Traffic Model:</w:t>
-      </w:r>
-      <w:r>
-        <w:t xml:space="preserve"> User can select different traffic modeling methods</w:t>
-      </w:r>
-      <w:r>
-        <w:t>.</w:t>
-      </w:r>
-      <w:r>
-        <w:t xml:space="preserve"> </w:t>
-      </w:r>
-      <w:r>
-        <w:t>These models help the program predict traffic delays on saturated road segments</w:t>
-      </w:r>
-      <w:r>
-        <w:t>.</w:t>
-      </w:r>
-      <w:r>
-        <w:t xml:space="preserve"> </w:t>
-      </w:r>
-      <w:r>
-        <w:t>Only CASPER optimization method can benefit from these models.</w:t>
+        <w:t>Run CARMA with DSPT:</w:t>
+      </w:r>
+      <w:r>
+        <w:t xml:space="preserve"> This enables a newer version of CARMA where heuristic values are updated using dynamic shortest path tree (DSPT) algorithm. This version of CARMA is experimental.</w:t>
       </w:r>
     </w:p>
     <w:p>
@@ -2973,43 +3121,28 @@
           <w:b/>
           <w:bCs/>
         </w:rPr>
-        <w:t>Critical Density per Unit Capacity:</w:t>
-      </w:r>
-      <w:r>
-        <w:t xml:space="preserve"> This constant indicates the critical density</w:t>
-      </w:r>
-      <w:r>
-        <w:t xml:space="preserve"> </w:t>
-      </w:r>
-      <w:r>
-        <w:t>of a road with one unit of capacity</w:t>
-      </w:r>
-      <w:r>
-        <w:t xml:space="preserve"> (e.g. one lane)</w:t>
-      </w:r>
-      <w:r>
-        <w:t>.</w:t>
-      </w:r>
-      <w:r>
-        <w:t xml:space="preserve"> </w:t>
-      </w:r>
-      <w:r>
-        <w:t xml:space="preserve">It means the road can </w:t>
-      </w:r>
-      <w:r>
-        <w:t>route</w:t>
-      </w:r>
-      <w:r>
-        <w:t xml:space="preserve"> up to this many evacuees without affecting the traversal speed</w:t>
-      </w:r>
-      <w:r>
-        <w:t>.</w:t>
-      </w:r>
-      <w:r>
-        <w:t xml:space="preserve"> </w:t>
-      </w:r>
-      <w:r>
-        <w:t>Here density refers to the number of evacuees (cars) per a unit of cost (impedance).</w:t>
+        <w:t>Traffic Model:</w:t>
+      </w:r>
+      <w:r>
+        <w:t xml:space="preserve"> User can select different traffic modeling methods</w:t>
+      </w:r>
+      <w:r>
+        <w:t>.</w:t>
+      </w:r>
+      <w:r>
+        <w:t xml:space="preserve"> </w:t>
+      </w:r>
+      <w:r>
+        <w:t>These models help the program predict traffic delays on saturated road segments</w:t>
+      </w:r>
+      <w:r>
+        <w:t>.</w:t>
+      </w:r>
+      <w:r>
+        <w:t xml:space="preserve"> </w:t>
+      </w:r>
+      <w:r>
+        <w:t>Only CASPER optimization method can benefit from these models.</w:t>
       </w:r>
     </w:p>
     <w:p>
@@ -3025,40 +3158,43 @@
           <w:b/>
           <w:bCs/>
         </w:rPr>
-        <w:t>Saturation Density per Unit Capacity:</w:t>
-      </w:r>
-      <w:r>
-        <w:t xml:space="preserve"> This constant indicates the saturation density of a road with one unit of capacity</w:t>
-      </w:r>
-      <w:r>
-        <w:t xml:space="preserve"> (e.g</w:t>
-      </w:r>
-      <w:r>
-        <w:t xml:space="preserve">. </w:t>
-      </w:r>
-      <w:r>
-        <w:t>one lane)</w:t>
-      </w:r>
-      <w:r>
-        <w:t>.</w:t>
-      </w:r>
-      <w:r>
-        <w:t xml:space="preserve"> </w:t>
-      </w:r>
-      <w:r>
-        <w:t xml:space="preserve">It means if the road </w:t>
-      </w:r>
-      <w:r>
-        <w:t>is routing this many evacuees, its traversal speed will reduce to</w:t>
-      </w:r>
-      <w:r>
-        <w:t xml:space="preserve"> </w:t>
-      </w:r>
-      <w:r>
-        <w:t>half</w:t>
-      </w:r>
-      <w:r>
-        <w:t xml:space="preserve"> of the original traversal speed.</w:t>
+        <w:t>Critical Density per Unit Capacity:</w:t>
+      </w:r>
+      <w:r>
+        <w:t xml:space="preserve"> This constant indicates the critical density</w:t>
+      </w:r>
+      <w:r>
+        <w:t xml:space="preserve"> </w:t>
+      </w:r>
+      <w:r>
+        <w:t>of a road with one unit of capacity</w:t>
+      </w:r>
+      <w:r>
+        <w:t xml:space="preserve"> (e.g. one lane)</w:t>
+      </w:r>
+      <w:r>
+        <w:t>.</w:t>
+      </w:r>
+      <w:r>
+        <w:t xml:space="preserve"> </w:t>
+      </w:r>
+      <w:r>
+        <w:t xml:space="preserve">It means the road can </w:t>
+      </w:r>
+      <w:r>
+        <w:t>route</w:t>
+      </w:r>
+      <w:r>
+        <w:t xml:space="preserve"> up to this many evacuees without affecting the traversal speed</w:t>
+      </w:r>
+      <w:r>
+        <w:t>.</w:t>
+      </w:r>
+      <w:r>
+        <w:t xml:space="preserve"> </w:t>
+      </w:r>
+      <w:r>
+        <w:t>Here density refers to the number of evacuees (cars) per a unit of cost (impedance).</w:t>
       </w:r>
     </w:p>
     <w:p>
@@ -3074,12 +3210,69 @@
           <w:b/>
           <w:bCs/>
         </w:rPr>
+        <w:t>Saturation Density per Unit Capacity:</w:t>
+      </w:r>
+      <w:r>
+        <w:t xml:space="preserve"> This constant indicates the saturation density of a road with one unit of capacity</w:t>
+      </w:r>
+      <w:r>
+        <w:t xml:space="preserve"> (e.g</w:t>
+      </w:r>
+      <w:r>
+        <w:t xml:space="preserve">. </w:t>
+      </w:r>
+      <w:r>
+        <w:t>one lane)</w:t>
+      </w:r>
+      <w:r>
+        <w:t>.</w:t>
+      </w:r>
+      <w:r>
+        <w:t xml:space="preserve"> </w:t>
+      </w:r>
+      <w:r>
+        <w:t xml:space="preserve">It means if the road </w:t>
+      </w:r>
+      <w:r>
+        <w:t>is routing this many evacuees, its traversal speed will reduce to</w:t>
+      </w:r>
+      <w:r>
+        <w:t xml:space="preserve"> </w:t>
+      </w:r>
+      <w:r>
+        <w:t>half</w:t>
+      </w:r>
+      <w:r>
+        <w:t xml:space="preserve"> of the original traversal speed.</w:t>
+      </w:r>
+    </w:p>
+    <w:p>
+      <w:pPr>
+        <w:pStyle w:val="ListParagraph"/>
+        <w:numPr>
+          <w:ilvl w:val="0"/>
+          <w:numId w:val="5"/>
+        </w:numPr>
+      </w:pPr>
+      <w:r>
+        <w:rPr>
+          <w:b/>
+          <w:bCs/>
+        </w:rPr>
         <w:t>Flocking model:</w:t>
       </w:r>
       <w:r>
-        <w:t xml:space="preserve"> This version of ArcCASPER is equipped with a simulation model. The simulation is based on the work by </w:t>
-      </w:r>
-      <w:hyperlink r:id="rId24" w:history="1">
+        <w:t xml:space="preserve"> This version of </w:t>
+      </w:r>
+      <w:proofErr w:type="spellStart"/>
+      <w:r>
+        <w:t>ArcCASPER</w:t>
+      </w:r>
+      <w:proofErr w:type="spellEnd"/>
+      <w:r>
+        <w:t xml:space="preserve"> is equipped with a simulation model. The simulation is based on the work by </w:t>
+      </w:r>
+      <w:hyperlink r:id="rId25" w:history="1">
         <w:r>
           <w:rPr>
             <w:rStyle w:val="Hyperlink"/>
@@ -3091,11 +3284,7 @@
         <w:t xml:space="preserve">. If you enable this model, after the routing is done, the program will simulate each evacuee (car) second by second on the road network from source to destination. </w:t>
       </w:r>
       <w:r>
-        <w:t xml:space="preserve">This enables you to compare final results, animate the evacuation scenario, verify the </w:t>
-      </w:r>
-      <w:r>
-        <w:lastRenderedPageBreak/>
-        <w:t>correctness of the traffic model, observe traffic congestions, and more. The simulation</w:t>
+        <w:t>This enables you to compare final results, animate the evacuation scenario, verify the correctness of the traffic model, observe traffic congestions, and more. The simulation</w:t>
       </w:r>
       <w:r>
         <w:t xml:space="preserve"> process is extremely slow and should not be </w:t>
@@ -3233,7 +3422,19 @@
         <w:t xml:space="preserve"> output tables will be populated with results which we briefly explain in this section.</w:t>
       </w:r>
       <w:r>
-        <w:t xml:space="preserve"> Please note that ArcMap stores all these layers in the map document (.mxd file) and not in your default geodatabase. It’s good practice to always export </w:t>
+        <w:t xml:space="preserve"> Please note that ArcMap stores </w:t>
+      </w:r>
+      <w:r>
+        <w:lastRenderedPageBreak/>
+        <w:t>all these layers in the map document (.</w:t>
+      </w:r>
+      <w:proofErr w:type="spellStart"/>
+      <w:r>
+        <w:t>mxd</w:t>
+      </w:r>
+      <w:proofErr w:type="spellEnd"/>
+      <w:r>
+        <w:t xml:space="preserve"> file) and not in your default geodatabase. It’s good practice to always export </w:t>
       </w:r>
       <w:r>
         <w:t>output layers to your main data location after every “Solve”.</w:t>
@@ -3314,6 +3515,7 @@
           <w:numId w:val="7"/>
         </w:numPr>
       </w:pPr>
+      <w:proofErr w:type="spellStart"/>
       <w:r>
         <w:rPr>
           <w:b/>
@@ -3321,6 +3523,7 @@
         </w:rPr>
         <w:t>EvcCost</w:t>
       </w:r>
+      <w:proofErr w:type="spellEnd"/>
       <w:r>
         <w:t>: I</w:t>
       </w:r>
@@ -3336,6 +3539,7 @@
           <w:numId w:val="7"/>
         </w:numPr>
       </w:pPr>
+      <w:proofErr w:type="spellStart"/>
       <w:r>
         <w:rPr>
           <w:b/>
@@ -3343,6 +3547,7 @@
         </w:rPr>
         <w:t>OrgCost</w:t>
       </w:r>
+      <w:proofErr w:type="spellEnd"/>
       <w:r>
         <w:t>: I</w:t>
       </w:r>
@@ -3434,6 +3639,7 @@
           <w:numId w:val="7"/>
         </w:numPr>
       </w:pPr>
+      <w:proofErr w:type="spellStart"/>
       <w:r>
         <w:rPr>
           <w:b/>
@@ -3441,6 +3647,7 @@
         </w:rPr>
         <w:t>ObjectID</w:t>
       </w:r>
+      <w:proofErr w:type="spellEnd"/>
       <w:r>
         <w:rPr>
           <w:b/>
@@ -3464,7 +3671,15 @@
         <w:t>,</w:t>
       </w:r>
       <w:r>
-        <w:t xml:space="preserve"> you can sort the ‘Routes’ table by ‘ObjectID’</w:t>
+        <w:t xml:space="preserve"> you can sort the ‘Routes’ table by ‘</w:t>
+      </w:r>
+      <w:proofErr w:type="spellStart"/>
+      <w:r>
+        <w:t>ObjectID</w:t>
+      </w:r>
+      <w:proofErr w:type="spellEnd"/>
+      <w:r>
+        <w:t>’</w:t>
       </w:r>
       <w:r>
         <w:t>.</w:t>
@@ -3482,16 +3697,26 @@
         <w:t>,</w:t>
       </w:r>
       <w:r>
-        <w:t xml:space="preserve"> the ‘ObjectID’s are being generated as the routes being reserved on the network.</w:t>
+        <w:t xml:space="preserve"> the ‘</w:t>
+      </w:r>
+      <w:proofErr w:type="spellStart"/>
+      <w:r>
+        <w:t>ObjectID’s</w:t>
+      </w:r>
+      <w:proofErr w:type="spellEnd"/>
+      <w:r>
+        <w:t xml:space="preserve"> are being generated as the routes being reserved on the network.</w:t>
       </w:r>
     </w:p>
     <w:p>
       <w:pPr>
         <w:pStyle w:val="Heading2"/>
       </w:pPr>
+      <w:proofErr w:type="spellStart"/>
       <w:r>
         <w:t>EdgeStats</w:t>
       </w:r>
+      <w:proofErr w:type="spellEnd"/>
     </w:p>
     <w:p>
       <w:r>
@@ -3539,9 +3764,11 @@
       <w:r>
         <w:t>‘</w:t>
       </w:r>
+      <w:proofErr w:type="spellStart"/>
       <w:r>
         <w:t>EdgeStats</w:t>
       </w:r>
+      <w:proofErr w:type="spellEnd"/>
       <w:r>
         <w:t>’</w:t>
       </w:r>
@@ -3557,12 +3784,55 @@
           <w:numId w:val="5"/>
         </w:numPr>
       </w:pPr>
-      <w:r>
-        <w:rPr>
-          <w:b/>
-          <w:bCs/>
-        </w:rPr>
-        <w:t>EdgeID, Direction, SourceID, SourceOID:</w:t>
+      <w:proofErr w:type="spellStart"/>
+      <w:r>
+        <w:rPr>
+          <w:b/>
+          <w:bCs/>
+        </w:rPr>
+        <w:t>EdgeID</w:t>
+      </w:r>
+      <w:proofErr w:type="spellEnd"/>
+      <w:r>
+        <w:rPr>
+          <w:b/>
+          <w:bCs/>
+        </w:rPr>
+        <w:t xml:space="preserve">, Direction, </w:t>
+      </w:r>
+      <w:proofErr w:type="spellStart"/>
+      <w:r>
+        <w:rPr>
+          <w:b/>
+          <w:bCs/>
+        </w:rPr>
+        <w:t>SourceID</w:t>
+      </w:r>
+      <w:proofErr w:type="spellEnd"/>
+      <w:r>
+        <w:rPr>
+          <w:b/>
+          <w:bCs/>
+        </w:rPr>
+        <w:t xml:space="preserve">, </w:t>
+      </w:r>
+      <w:proofErr w:type="spellStart"/>
+      <w:proofErr w:type="gramStart"/>
+      <w:r>
+        <w:rPr>
+          <w:b/>
+          <w:bCs/>
+        </w:rPr>
+        <w:t>SourceOID</w:t>
+      </w:r>
+      <w:proofErr w:type="spellEnd"/>
+      <w:proofErr w:type="gramEnd"/>
+      <w:r>
+        <w:rPr>
+          <w:b/>
+          <w:bCs/>
+        </w:rPr>
+        <w:t>:</w:t>
       </w:r>
       <w:r>
         <w:t xml:space="preserve"> The four of them uniquely identify one edge in the network dataset</w:t>
@@ -3597,12 +3867,21 @@
           <w:numId w:val="5"/>
         </w:numPr>
       </w:pPr>
-      <w:r>
-        <w:rPr>
-          <w:b/>
-          <w:bCs/>
-        </w:rPr>
-        <w:t xml:space="preserve">ReservPop: </w:t>
+      <w:proofErr w:type="spellStart"/>
+      <w:r>
+        <w:rPr>
+          <w:b/>
+          <w:bCs/>
+        </w:rPr>
+        <w:t>ReservPop</w:t>
+      </w:r>
+      <w:proofErr w:type="spellEnd"/>
+      <w:r>
+        <w:rPr>
+          <w:b/>
+          <w:bCs/>
+        </w:rPr>
+        <w:t xml:space="preserve">: </w:t>
       </w:r>
       <w:r>
         <w:t>Number of evacuees that are set to pass this edge during evacuation not necessar</w:t>
@@ -3622,12 +3901,21 @@
           <w:numId w:val="5"/>
         </w:numPr>
       </w:pPr>
-      <w:r>
-        <w:rPr>
-          <w:b/>
-          <w:bCs/>
-        </w:rPr>
-        <w:t>TravCost:</w:t>
+      <w:proofErr w:type="spellStart"/>
+      <w:r>
+        <w:rPr>
+          <w:b/>
+          <w:bCs/>
+        </w:rPr>
+        <w:t>TravCost</w:t>
+      </w:r>
+      <w:proofErr w:type="spellEnd"/>
+      <w:r>
+        <w:rPr>
+          <w:b/>
+          <w:bCs/>
+        </w:rPr>
+        <w:t>:</w:t>
       </w:r>
       <w:r>
         <w:t xml:space="preserve"> the traversal cost for this edge with congestion consideration</w:t>
@@ -3644,13 +3932,21 @@
           <w:numId w:val="5"/>
         </w:numPr>
       </w:pPr>
-      <w:r>
-        <w:rPr>
-          <w:b/>
-          <w:bCs/>
-        </w:rPr>
-        <w:lastRenderedPageBreak/>
-        <w:t>OrgCost:</w:t>
+      <w:proofErr w:type="spellStart"/>
+      <w:r>
+        <w:rPr>
+          <w:b/>
+          <w:bCs/>
+        </w:rPr>
+        <w:t>OrgCost</w:t>
+      </w:r>
+      <w:proofErr w:type="spellEnd"/>
+      <w:r>
+        <w:rPr>
+          <w:b/>
+          <w:bCs/>
+        </w:rPr>
+        <w:t>:</w:t>
       </w:r>
       <w:r>
         <w:t xml:space="preserve"> The original traversal cost of this edge according to the network dataset.</w:t>
@@ -3692,9 +3988,11 @@
       <w:r>
         <w:t>‘</w:t>
       </w:r>
+      <w:proofErr w:type="spellStart"/>
       <w:r>
         <w:t>TravCost</w:t>
       </w:r>
+      <w:proofErr w:type="spellEnd"/>
       <w:r>
         <w:t>’</w:t>
       </w:r>
@@ -3710,9 +4008,11 @@
       <w:r>
         <w:t>‘</w:t>
       </w:r>
+      <w:proofErr w:type="spellStart"/>
       <w:r>
         <w:t>OrgCost</w:t>
       </w:r>
+      <w:proofErr w:type="spellEnd"/>
       <w:r>
         <w:t>’</w:t>
       </w:r>
@@ -3880,12 +4180,21 @@
           <w:numId w:val="8"/>
         </w:numPr>
       </w:pPr>
-      <w:r>
-        <w:rPr>
-          <w:b/>
-          <w:bCs/>
-        </w:rPr>
-        <w:t>MyTime:</w:t>
+      <w:proofErr w:type="spellStart"/>
+      <w:r>
+        <w:rPr>
+          <w:b/>
+          <w:bCs/>
+        </w:rPr>
+        <w:t>MyTime</w:t>
+      </w:r>
+      <w:proofErr w:type="spellEnd"/>
+      <w:r>
+        <w:rPr>
+          <w:b/>
+          <w:bCs/>
+        </w:rPr>
+        <w:t>:</w:t>
       </w:r>
       <w:r>
         <w:t xml:space="preserve"> Accurate time in current format. Can be used to create time-enabled layer</w:t>
@@ -3902,12 +4211,21 @@
           <w:numId w:val="8"/>
         </w:numPr>
       </w:pPr>
-      <w:r>
-        <w:rPr>
-          <w:b/>
-          <w:bCs/>
-        </w:rPr>
-        <w:t>PassedMin:</w:t>
+      <w:proofErr w:type="spellStart"/>
+      <w:r>
+        <w:rPr>
+          <w:b/>
+          <w:bCs/>
+        </w:rPr>
+        <w:t>PassedMin</w:t>
+      </w:r>
+      <w:proofErr w:type="spellEnd"/>
+      <w:r>
+        <w:rPr>
+          <w:b/>
+          <w:bCs/>
+        </w:rPr>
+        <w:t>:</w:t>
       </w:r>
       <w:r>
         <w:t xml:space="preserve"> Exact </w:t>
@@ -3944,6 +4262,7 @@
           <w:b/>
           <w:bCs/>
         </w:rPr>
+        <w:lastRenderedPageBreak/>
         <w:t>Status:</w:t>
       </w:r>
       <w:r>
@@ -3986,7 +4305,185 @@
         <w:t>nd.</w:t>
       </w:r>
     </w:p>
-    <w:p/>
+    <w:p>
+      <w:pPr>
+        <w:pStyle w:val="Heading2"/>
+      </w:pPr>
+      <w:proofErr w:type="spellStart"/>
+      <w:r>
+        <w:t>RouteEdges</w:t>
+      </w:r>
+      <w:proofErr w:type="spellEnd"/>
+    </w:p>
+    <w:p>
+      <w:r>
+        <w:t xml:space="preserve">This table </w:t>
+      </w:r>
+      <w:r>
+        <w:t>lists each edge segment of every evacuation route. For example let’s say we have one route for each neighborhood (evacuee). All the population in that neighborhood will travel on that route. Now the generated polyline for that route is made up of tiny edges along the network. This table lists all those edge segments individually with their associated cost. This table is only useful if you want to compare intermediate results with what the flocking module will generate. Each polyline in this table has the following attribute</w:t>
+      </w:r>
+      <w:r>
+        <w:t>:</w:t>
+      </w:r>
+    </w:p>
+    <w:p>
+      <w:pPr>
+        <w:pStyle w:val="ListParagraph"/>
+        <w:numPr>
+          <w:ilvl w:val="0"/>
+          <w:numId w:val="8"/>
+        </w:numPr>
+      </w:pPr>
+      <w:proofErr w:type="spellStart"/>
+      <w:r>
+        <w:rPr>
+          <w:b/>
+          <w:bCs/>
+        </w:rPr>
+        <w:t>RouteID</w:t>
+      </w:r>
+      <w:proofErr w:type="spellEnd"/>
+      <w:r>
+        <w:rPr>
+          <w:b/>
+          <w:bCs/>
+        </w:rPr>
+        <w:t xml:space="preserve">, </w:t>
+      </w:r>
+      <w:proofErr w:type="spellStart"/>
+      <w:r>
+        <w:rPr>
+          <w:b/>
+          <w:bCs/>
+        </w:rPr>
+        <w:t>EdgeID</w:t>
+      </w:r>
+      <w:proofErr w:type="spellEnd"/>
+      <w:r>
+        <w:rPr>
+          <w:b/>
+          <w:bCs/>
+        </w:rPr>
+        <w:t>:</w:t>
+      </w:r>
+      <w:r>
+        <w:t xml:space="preserve"> The OID of each route / edge.</w:t>
+      </w:r>
+    </w:p>
+    <w:p>
+      <w:pPr>
+        <w:pStyle w:val="ListParagraph"/>
+        <w:numPr>
+          <w:ilvl w:val="0"/>
+          <w:numId w:val="8"/>
+        </w:numPr>
+      </w:pPr>
+      <w:proofErr w:type="spellStart"/>
+      <w:r>
+        <w:rPr>
+          <w:b/>
+          <w:bCs/>
+        </w:rPr>
+        <w:t>FromPos</w:t>
+      </w:r>
+      <w:proofErr w:type="spellEnd"/>
+      <w:r>
+        <w:rPr>
+          <w:b/>
+          <w:bCs/>
+        </w:rPr>
+        <w:t xml:space="preserve">, </w:t>
+      </w:r>
+      <w:proofErr w:type="spellStart"/>
+      <w:r>
+        <w:rPr>
+          <w:b/>
+          <w:bCs/>
+        </w:rPr>
+        <w:t>ToPos</w:t>
+      </w:r>
+      <w:proofErr w:type="spellEnd"/>
+      <w:r>
+        <w:rPr>
+          <w:b/>
+          <w:bCs/>
+        </w:rPr>
+        <w:t>:</w:t>
+      </w:r>
+      <w:r>
+        <w:t xml:space="preserve"> A number between [0</w:t>
+      </w:r>
+      <w:proofErr w:type="gramStart"/>
+      <w:r>
+        <w:t>,1</w:t>
+      </w:r>
+      <w:proofErr w:type="gramEnd"/>
+      <w:r>
+        <w:t xml:space="preserve">] indicating the start / end point of the edge in this route. In most cases start is 0 and end is 1 because a route will cover all of an edge except the </w:t>
+      </w:r>
+      <w:r>
+        <w:t>beginning</w:t>
+      </w:r>
+      <w:r>
+        <w:t xml:space="preserve"> and end edges</w:t>
+      </w:r>
+      <w:r>
+        <w:t>.</w:t>
+      </w:r>
+    </w:p>
+    <w:p>
+      <w:pPr>
+        <w:pStyle w:val="ListParagraph"/>
+        <w:numPr>
+          <w:ilvl w:val="0"/>
+          <w:numId w:val="8"/>
+        </w:numPr>
+      </w:pPr>
+      <w:proofErr w:type="spellStart"/>
+      <w:r>
+        <w:rPr>
+          <w:b/>
+          <w:bCs/>
+        </w:rPr>
+        <w:t>Seq</w:t>
+      </w:r>
+      <w:proofErr w:type="spellEnd"/>
+      <w:r>
+        <w:rPr>
+          <w:b/>
+          <w:bCs/>
+        </w:rPr>
+        <w:t>:</w:t>
+      </w:r>
+      <w:r>
+        <w:t xml:space="preserve"> The sequence number for each path segment. Identifies the order of edges for each route.</w:t>
+      </w:r>
+    </w:p>
+    <w:p>
+      <w:pPr>
+        <w:pStyle w:val="ListParagraph"/>
+        <w:numPr>
+          <w:ilvl w:val="0"/>
+          <w:numId w:val="8"/>
+        </w:numPr>
+      </w:pPr>
+      <w:r>
+        <w:rPr>
+          <w:b/>
+          <w:bCs/>
+        </w:rPr>
+        <w:t>Cost:</w:t>
+      </w:r>
+      <w:r>
+        <w:t xml:space="preserve"> </w:t>
+      </w:r>
+      <w:r>
+        <w:t>I</w:t>
+      </w:r>
+      <w:r>
+        <w:t>ndicates the travel time for that particular evacuee up to that edge (end of the edge to be precise).</w:t>
+      </w:r>
+    </w:p>
     <w:p>
       <w:pPr>
         <w:pStyle w:val="Caption"/>
@@ -4011,7 +4508,7 @@
                     <pic:cNvPicPr/>
                   </pic:nvPicPr>
                   <pic:blipFill rotWithShape="1">
-                    <a:blip r:embed="rId25">
+                    <a:blip r:embed="rId26">
                       <a:extLst>
                         <a:ext uri="{28A0092B-C50C-407E-A947-70E740481C1C}">
                           <a14:useLocalDpi xmlns:a14="http://schemas.microsoft.com/office/drawing/2010/main" val="0"/>
@@ -4053,27 +4550,14 @@
       <w:r>
         <w:t xml:space="preserve">Figure </w:t>
       </w:r>
-      <w:r>
-        <w:fldChar w:fldCharType="begin"/>
-      </w:r>
-      <w:r>
-        <w:instrText xml:space="preserve"> SEQ Figure \* ARABIC </w:instrText>
-      </w:r>
-      <w:r>
-        <w:fldChar w:fldCharType="separate"/>
-      </w:r>
-      <w:r>
-        <w:rPr>
-          <w:noProof/>
-        </w:rPr>
-        <w:t>5</w:t>
-      </w:r>
-      <w:r>
-        <w:rPr>
-          <w:noProof/>
-        </w:rPr>
-        <w:fldChar w:fldCharType="end"/>
-      </w:r>
+      <w:fldSimple w:instr=" SEQ Figure \* ARABIC ">
+        <w:r>
+          <w:rPr>
+            <w:noProof/>
+          </w:rPr>
+          <w:t>5</w:t>
+        </w:r>
+      </w:fldSimple>
       <w:bookmarkEnd w:id="7"/>
       <w:r>
         <w:t>: Calculated Evacuation</w:t>
@@ -4182,8 +4666,13 @@
       </w:r>
     </w:p>
     <w:p>
-      <w:r>
-        <w:t xml:space="preserve">ArcCASPER </w:t>
+      <w:proofErr w:type="spellStart"/>
+      <w:r>
+        <w:t>ArcCASPER</w:t>
+      </w:r>
+      <w:proofErr w:type="spellEnd"/>
+      <w:r>
+        <w:t xml:space="preserve"> </w:t>
       </w:r>
       <w:r>
         <w:t xml:space="preserve">tool </w:t>
@@ -4258,7 +4747,7 @@
       </w:r>
     </w:p>
     <w:sectPr>
-      <w:footerReference w:type="default" r:id="rId26"/>
+      <w:footerReference w:type="default" r:id="rId27"/>
       <w:pgSz w:w="12240" w:h="15840"/>
       <w:pgMar w:top="1296" w:right="1296" w:bottom="1296" w:left="1296" w:header="720" w:footer="720" w:gutter="0"/>
       <w:cols w:space="720"/>
@@ -4328,7 +4817,7 @@
           <w:rPr>
             <w:noProof/>
           </w:rPr>
-          <w:t>3</w:t>
+          <w:t>6</w:t>
         </w:r>
         <w:r>
           <w:rPr>
@@ -6306,7 +6795,7 @@
 </file>
 
 <file path=customXml/itemProps1.xml><?xml version="1.0" encoding="utf-8"?>
-<ds:datastoreItem xmlns:ds="http://schemas.openxmlformats.org/officeDocument/2006/customXml" ds:itemID="{523629DB-ECC1-48F0-999F-F0B5711142C0}">
+<ds:datastoreItem xmlns:ds="http://schemas.openxmlformats.org/officeDocument/2006/customXml" ds:itemID="{F8CB0356-DBF5-447F-992F-F04E4C93DE48}">
   <ds:schemaRefs>
     <ds:schemaRef ds:uri="http://schemas.openxmlformats.org/officeDocument/2006/bibliography"/>
   </ds:schemaRefs>

</xml_diff>

<commit_message>
UI; minor fix on dialog drop menu
</commit_message>
<xml_diff>
--- a/Docs/ArcCASPER howto.docx
+++ b/Docs/ArcCASPER howto.docx
@@ -12,7 +12,6 @@
           <w:szCs w:val="44"/>
         </w:rPr>
       </w:pPr>
-      <w:proofErr w:type="spellStart"/>
       <w:r>
         <w:rPr>
           <w:b/>
@@ -22,7 +21,6 @@
         </w:rPr>
         <w:t>ArcCASPER</w:t>
       </w:r>
-      <w:proofErr w:type="spellEnd"/>
       <w:r>
         <w:rPr>
           <w:b/>
@@ -529,15 +527,7 @@
         <w:t xml:space="preserve"> </w:t>
       </w:r>
       <w:r>
-        <w:t xml:space="preserve">Make sure any previous </w:t>
-      </w:r>
-      <w:proofErr w:type="spellStart"/>
-      <w:r>
-        <w:t>ArcCASPER</w:t>
-      </w:r>
-      <w:proofErr w:type="spellEnd"/>
-      <w:r>
-        <w:t xml:space="preserve"> installation is completely uninstalled</w:t>
+        <w:t>Make sure any previous ArcCASPER installation is completely uninstalled</w:t>
       </w:r>
       <w:r>
         <w:t>.</w:t>
@@ -798,7 +788,6 @@
         </w:rPr>
         <w:t xml:space="preserve">(Optional) Background </w:t>
       </w:r>
-      <w:proofErr w:type="spellStart"/>
       <w:r>
         <w:rPr>
           <w:color w:val="000000" w:themeColor="text1"/>
@@ -809,14 +798,7 @@
         <w:rPr>
           <w:color w:val="000000" w:themeColor="text1"/>
         </w:rPr>
-        <w:t>eoprocessing</w:t>
-      </w:r>
-      <w:proofErr w:type="spellEnd"/>
-      <w:r>
-        <w:rPr>
-          <w:color w:val="000000" w:themeColor="text1"/>
-        </w:rPr>
-        <w:t xml:space="preserve"> (64-bit)</w:t>
+        <w:t>eoprocessing (64-bit)</w:t>
       </w:r>
     </w:p>
     <w:p>
@@ -946,14 +928,27 @@
                             <w:r>
                               <w:t xml:space="preserve">Figure </w:t>
                             </w:r>
-                            <w:fldSimple w:instr=" SEQ Figure \* ARABIC ">
-                              <w:r>
-                                <w:rPr>
-                                  <w:noProof/>
-                                </w:rPr>
-                                <w:t>1</w:t>
-                              </w:r>
-                            </w:fldSimple>
+                            <w:r>
+                              <w:fldChar w:fldCharType="begin"/>
+                            </w:r>
+                            <w:r>
+                              <w:instrText xml:space="preserve"> SEQ Figure \* ARABIC </w:instrText>
+                            </w:r>
+                            <w:r>
+                              <w:fldChar w:fldCharType="separate"/>
+                            </w:r>
+                            <w:r>
+                              <w:rPr>
+                                <w:noProof/>
+                              </w:rPr>
+                              <w:t>1</w:t>
+                            </w:r>
+                            <w:r>
+                              <w:rPr>
+                                <w:noProof/>
+                              </w:rPr>
+                              <w:fldChar w:fldCharType="end"/>
+                            </w:r>
                             <w:bookmarkEnd w:id="0"/>
                             <w:r>
                               <w:t xml:space="preserve">: </w:t>
@@ -999,14 +994,27 @@
                       <w:r>
                         <w:t xml:space="preserve">Figure </w:t>
                       </w:r>
-                      <w:fldSimple w:instr=" SEQ Figure \* ARABIC ">
-                        <w:r>
-                          <w:rPr>
-                            <w:noProof/>
-                          </w:rPr>
-                          <w:t>1</w:t>
-                        </w:r>
-                      </w:fldSimple>
+                      <w:r>
+                        <w:fldChar w:fldCharType="begin"/>
+                      </w:r>
+                      <w:r>
+                        <w:instrText xml:space="preserve"> SEQ Figure \* ARABIC </w:instrText>
+                      </w:r>
+                      <w:r>
+                        <w:fldChar w:fldCharType="separate"/>
+                      </w:r>
+                      <w:r>
+                        <w:rPr>
+                          <w:noProof/>
+                        </w:rPr>
+                        <w:t>1</w:t>
+                      </w:r>
+                      <w:r>
+                        <w:rPr>
+                          <w:noProof/>
+                        </w:rPr>
+                        <w:fldChar w:fldCharType="end"/>
+                      </w:r>
                       <w:bookmarkEnd w:id="1"/>
                       <w:r>
                         <w:t xml:space="preserve">: </w:t>
@@ -1439,14 +1447,27 @@
       <w:r>
         <w:t xml:space="preserve">Figure </w:t>
       </w:r>
-      <w:fldSimple w:instr=" SEQ Figure \* ARABIC ">
-        <w:r>
-          <w:rPr>
-            <w:noProof/>
-          </w:rPr>
-          <w:t>2</w:t>
-        </w:r>
-      </w:fldSimple>
+      <w:r>
+        <w:fldChar w:fldCharType="begin"/>
+      </w:r>
+      <w:r>
+        <w:instrText xml:space="preserve"> SEQ Figure \* ARABIC </w:instrText>
+      </w:r>
+      <w:r>
+        <w:fldChar w:fldCharType="separate"/>
+      </w:r>
+      <w:r>
+        <w:rPr>
+          <w:noProof/>
+        </w:rPr>
+        <w:t>2</w:t>
+      </w:r>
+      <w:r>
+        <w:rPr>
+          <w:noProof/>
+        </w:rPr>
+        <w:fldChar w:fldCharType="end"/>
+      </w:r>
       <w:bookmarkEnd w:id="3"/>
       <w:r>
         <w:t>: Capacity Network Attribute Evaluator</w:t>
@@ -1745,7 +1766,7 @@
         </w:rPr>
         <w:drawing>
           <wp:inline distT="0" distB="0" distL="0" distR="0" wp14:anchorId="45C1B5C4" wp14:editId="336707D4">
-            <wp:extent cx="3528204" cy="2562045"/>
+            <wp:extent cx="4362450" cy="3167842"/>
             <wp:effectExtent l="0" t="0" r="0" b="0"/>
             <wp:docPr id="2" name="Picture 2"/>
             <wp:cNvGraphicFramePr>
@@ -1772,7 +1793,7 @@
                   <pic:spPr bwMode="auto">
                     <a:xfrm>
                       <a:off x="0" y="0"/>
-                      <a:ext cx="3520440" cy="2556407"/>
+                      <a:ext cx="4364614" cy="3169413"/>
                     </a:xfrm>
                     <a:prstGeom prst="rect">
                       <a:avLst/>
@@ -1804,14 +1825,27 @@
       <w:r>
         <w:t xml:space="preserve">Figure </w:t>
       </w:r>
-      <w:fldSimple w:instr=" SEQ Figure \* ARABIC ">
-        <w:r>
-          <w:rPr>
-            <w:noProof/>
-          </w:rPr>
-          <w:t>3</w:t>
-        </w:r>
-      </w:fldSimple>
+      <w:r>
+        <w:fldChar w:fldCharType="begin"/>
+      </w:r>
+      <w:r>
+        <w:instrText xml:space="preserve"> SEQ Figure \* ARABIC </w:instrText>
+      </w:r>
+      <w:r>
+        <w:fldChar w:fldCharType="separate"/>
+      </w:r>
+      <w:r>
+        <w:rPr>
+          <w:noProof/>
+        </w:rPr>
+        <w:t>3</w:t>
+      </w:r>
+      <w:r>
+        <w:rPr>
+          <w:noProof/>
+        </w:rPr>
+        <w:fldChar w:fldCharType="end"/>
+      </w:r>
       <w:bookmarkEnd w:id="4"/>
       <w:r>
         <w:t xml:space="preserve">: </w:t>
@@ -2092,15 +2126,14 @@
       <w:pPr>
         <w:pStyle w:val="Caption"/>
       </w:pPr>
-      <w:bookmarkStart w:id="5" w:name="_GoBack"/>
       <w:r>
         <w:rPr>
           <w:noProof/>
         </w:rPr>
         <w:drawing>
           <wp:inline distT="0" distB="0" distL="0" distR="0" wp14:anchorId="12A431E0" wp14:editId="401A1A65">
-            <wp:extent cx="5504688" cy="5001768"/>
-            <wp:effectExtent l="0" t="0" r="1270" b="8890"/>
+            <wp:extent cx="5257800" cy="4777436"/>
+            <wp:effectExtent l="0" t="0" r="0" b="4445"/>
             <wp:docPr id="8" name="Picture 8"/>
             <wp:cNvGraphicFramePr>
               <a:graphicFrameLocks xmlns:a="http://schemas.openxmlformats.org/drawingml/2006/main" noChangeAspect="1"/>
@@ -2127,7 +2160,7 @@
                   <pic:spPr bwMode="auto">
                     <a:xfrm>
                       <a:off x="0" y="0"/>
-                      <a:ext cx="5504688" cy="5001768"/>
+                      <a:ext cx="5266702" cy="4785525"/>
                     </a:xfrm>
                     <a:prstGeom prst="rect">
                       <a:avLst/>
@@ -2150,25 +2183,37 @@
           </wp:inline>
         </w:drawing>
       </w:r>
+    </w:p>
+    <w:p>
+      <w:pPr>
+        <w:pStyle w:val="Caption"/>
+      </w:pPr>
+      <w:bookmarkStart w:id="5" w:name="_Ref346721650"/>
+      <w:r>
+        <w:t xml:space="preserve">Figure </w:t>
+      </w:r>
+      <w:r>
+        <w:fldChar w:fldCharType="begin"/>
+      </w:r>
+      <w:r>
+        <w:instrText xml:space="preserve"> SEQ Figure \* ARABIC </w:instrText>
+      </w:r>
+      <w:r>
+        <w:fldChar w:fldCharType="separate"/>
+      </w:r>
+      <w:r>
+        <w:rPr>
+          <w:noProof/>
+        </w:rPr>
+        <w:t>4</w:t>
+      </w:r>
+      <w:r>
+        <w:rPr>
+          <w:noProof/>
+        </w:rPr>
+        <w:fldChar w:fldCharType="end"/>
+      </w:r>
       <w:bookmarkEnd w:id="5"/>
-    </w:p>
-    <w:p>
-      <w:pPr>
-        <w:pStyle w:val="Caption"/>
-      </w:pPr>
-      <w:bookmarkStart w:id="6" w:name="_Ref346721650"/>
-      <w:r>
-        <w:t xml:space="preserve">Figure </w:t>
-      </w:r>
-      <w:fldSimple w:instr=" SEQ Figure \* ARABIC ">
-        <w:r>
-          <w:rPr>
-            <w:noProof/>
-          </w:rPr>
-          <w:t>4</w:t>
-        </w:r>
-      </w:fldSimple>
-      <w:bookmarkEnd w:id="6"/>
       <w:r>
         <w:t xml:space="preserve">: </w:t>
       </w:r>
@@ -2323,15 +2368,7 @@
         <w:t>SP:</w:t>
       </w:r>
       <w:r>
-        <w:t xml:space="preserve"> </w:t>
-      </w:r>
-      <w:proofErr w:type="spellStart"/>
-      <w:r>
-        <w:t>ShortestPath</w:t>
-      </w:r>
-      <w:proofErr w:type="spellEnd"/>
-      <w:r>
-        <w:t xml:space="preserve"> search for each evacuee</w:t>
+        <w:t xml:space="preserve"> ShortestPath search for each evacuee</w:t>
       </w:r>
       <w:r>
         <w:t>.</w:t>
@@ -2360,7 +2397,6 @@
           <w:bCs/>
           <w:color w:val="000000" w:themeColor="text1"/>
         </w:rPr>
-        <w:lastRenderedPageBreak/>
         <w:t>CCRP</w:t>
       </w:r>
       <w:r>
@@ -2402,18 +2438,11 @@
           <w:b/>
           <w:bCs/>
         </w:rPr>
+        <w:lastRenderedPageBreak/>
         <w:t>CASPER:</w:t>
       </w:r>
       <w:r>
-        <w:t xml:space="preserve"> Capacity-Aware </w:t>
-      </w:r>
-      <w:proofErr w:type="spellStart"/>
-      <w:r>
-        <w:t>ShortestPath</w:t>
-      </w:r>
-      <w:proofErr w:type="spellEnd"/>
-      <w:r>
-        <w:t xml:space="preserve"> Evacuation Routing which will use </w:t>
+        <w:t xml:space="preserve"> Capacity-Aware ShortestPath Evacuation Routing which will use </w:t>
       </w:r>
       <w:r>
         <w:t>the traffic model</w:t>
@@ -2511,21 +2540,7 @@
           <w:b/>
           <w:bCs/>
         </w:rPr>
-        <w:t xml:space="preserve">FW </w:t>
-      </w:r>
-      <w:r>
-        <w:rPr>
-          <w:b/>
-          <w:bCs/>
-        </w:rPr>
-        <w:t>Continuous</w:t>
-      </w:r>
-      <w:r>
-        <w:rPr>
-          <w:b/>
-          <w:bCs/>
-        </w:rPr>
-        <w:t>:</w:t>
+        <w:t>FW Continuous:</w:t>
       </w:r>
       <w:r>
         <w:t xml:space="preserve"> Process evacuees starting with the nearest one to safety first. Keep the list of evacuees that are nearest up-to-date and revise the order if necessary.</w:t>
@@ -2558,26 +2573,16 @@
           <w:numId w:val="5"/>
         </w:numPr>
       </w:pPr>
-      <w:proofErr w:type="spellStart"/>
-      <w:r>
-        <w:rPr>
-          <w:b/>
-          <w:bCs/>
-        </w:rPr>
-        <w:t>UTurn</w:t>
-      </w:r>
-      <w:proofErr w:type="spellEnd"/>
-      <w:r>
-        <w:rPr>
-          <w:b/>
-          <w:bCs/>
-        </w:rPr>
-        <w:t xml:space="preserve"> Policy: </w:t>
+      <w:r>
+        <w:rPr>
+          <w:b/>
+          <w:bCs/>
+        </w:rPr>
+        <w:t xml:space="preserve">UTurn Policy: </w:t>
       </w:r>
       <w:r>
         <w:t xml:space="preserve">Indicates the routing policy for U turns. Read more about </w:t>
       </w:r>
-      <w:proofErr w:type="spellStart"/>
       <w:r>
         <w:rPr>
           <w:i/>
@@ -2585,11 +2590,10 @@
         </w:rPr>
         <w:t>uturn_policy</w:t>
       </w:r>
-      <w:proofErr w:type="spellEnd"/>
       <w:r>
         <w:t xml:space="preserve"> at </w:t>
       </w:r>
-      <w:hyperlink r:id="rId24" w:history="1">
+      <w:hyperlink r:id="rId24" w:anchor="//00480000001z000000" w:history="1">
         <w:r>
           <w:rPr>
             <w:rStyle w:val="Hyperlink"/>
@@ -2606,21 +2610,12 @@
           <w:numId w:val="5"/>
         </w:numPr>
       </w:pPr>
-      <w:proofErr w:type="spellStart"/>
-      <w:r>
-        <w:rPr>
-          <w:b/>
-          <w:bCs/>
-        </w:rPr>
-        <w:t>Init</w:t>
-      </w:r>
-      <w:proofErr w:type="spellEnd"/>
-      <w:r>
-        <w:rPr>
-          <w:b/>
-          <w:bCs/>
-        </w:rPr>
-        <w:t xml:space="preserve"> Delay Cost Per Evacuee:</w:t>
+      <w:r>
+        <w:rPr>
+          <w:b/>
+          <w:bCs/>
+        </w:rPr>
+        <w:t>Init Delay Cost Per Evacuee:</w:t>
       </w:r>
       <w:r>
         <w:t xml:space="preserve"> This number indicates the initial space between evacuees </w:t>
@@ -2798,7 +2793,12 @@
         <w:t>zero</w:t>
       </w:r>
       <w:r>
-        <w:t xml:space="preserve"> means we do not want to enforce safe zone capacity. Higher </w:t>
+        <w:t xml:space="preserve"> means we do not want to enforce safe zone capacity. Hig</w:t>
+      </w:r>
+      <w:bookmarkStart w:id="6" w:name="_GoBack"/>
+      <w:bookmarkEnd w:id="6"/>
+      <w:r>
+        <w:t xml:space="preserve">her </w:t>
       </w:r>
       <w:r>
         <w:rPr>
@@ -2922,15 +2922,7 @@
         <w:t>Selfish Routing Ratio:</w:t>
       </w:r>
       <w:r>
-        <w:t xml:space="preserve"> A number between [0</w:t>
-      </w:r>
-      <w:proofErr w:type="gramStart"/>
-      <w:r>
-        <w:t>,1</w:t>
-      </w:r>
-      <w:proofErr w:type="gramEnd"/>
-      <w:r>
-        <w:t xml:space="preserve">] that determines how selfish should each evacuee pick its evacuation route. </w:t>
+        <w:t xml:space="preserve"> A number between [0,1] that determines how selfish should each evacuee pick its evacuation route. </w:t>
       </w:r>
       <w:r>
         <w:t>This is an experimental value.</w:t>
@@ -2978,11 +2970,7 @@
         <w:t xml:space="preserve"> </w:t>
       </w:r>
       <w:r>
-        <w:t xml:space="preserve">This will possibly take </w:t>
-      </w:r>
-      <w:r>
-        <w:lastRenderedPageBreak/>
-        <w:t>more time to compute but might lower the total evacuation time.</w:t>
+        <w:t>This will possibly take more time to compute but might lower the total evacuation time.</w:t>
       </w:r>
       <w:r>
         <w:t xml:space="preserve"> This option may affect how safe zone density is processed.</w:t>
@@ -3001,6 +2989,7 @@
           <w:b/>
           <w:bCs/>
         </w:rPr>
+        <w:lastRenderedPageBreak/>
         <w:t>Export Edge/Street Statistics:</w:t>
       </w:r>
       <w:r>
@@ -3262,15 +3251,7 @@
         <w:t>Flocking model:</w:t>
       </w:r>
       <w:r>
-        <w:t xml:space="preserve"> This version of </w:t>
-      </w:r>
-      <w:proofErr w:type="spellStart"/>
-      <w:r>
-        <w:t>ArcCASPER</w:t>
-      </w:r>
-      <w:proofErr w:type="spellEnd"/>
-      <w:r>
-        <w:t xml:space="preserve"> is equipped with a simulation model. The simulation is based on the work by </w:t>
+        <w:t xml:space="preserve"> This version of ArcCASPER is equipped with a simulation model. The simulation is based on the work by </w:t>
       </w:r>
       <w:hyperlink r:id="rId25" w:history="1">
         <w:r>
@@ -3422,29 +3403,18 @@
         <w:t xml:space="preserve"> output tables will be populated with results which we briefly explain in this section.</w:t>
       </w:r>
       <w:r>
-        <w:t xml:space="preserve"> Please note that ArcMap stores </w:t>
-      </w:r>
+        <w:t xml:space="preserve"> Please note that ArcMap stores all these layers in the map document (.mxd file) and not in your default geodatabase. It’s good practice to always export </w:t>
+      </w:r>
+      <w:r>
+        <w:t>output layers to your main data location after every “Solve”.</w:t>
+      </w:r>
+    </w:p>
+    <w:p>
+      <w:pPr>
+        <w:pStyle w:val="Heading2"/>
+      </w:pPr>
       <w:r>
         <w:lastRenderedPageBreak/>
-        <w:t>all these layers in the map document (.</w:t>
-      </w:r>
-      <w:proofErr w:type="spellStart"/>
-      <w:r>
-        <w:t>mxd</w:t>
-      </w:r>
-      <w:proofErr w:type="spellEnd"/>
-      <w:r>
-        <w:t xml:space="preserve"> file) and not in your default geodatabase. It’s good practice to always export </w:t>
-      </w:r>
-      <w:r>
-        <w:t>output layers to your main data location after every “Solve”.</w:t>
-      </w:r>
-    </w:p>
-    <w:p>
-      <w:pPr>
-        <w:pStyle w:val="Heading2"/>
-      </w:pPr>
-      <w:r>
         <w:t>Routes</w:t>
       </w:r>
     </w:p>
@@ -3515,7 +3485,6 @@
           <w:numId w:val="7"/>
         </w:numPr>
       </w:pPr>
-      <w:proofErr w:type="spellStart"/>
       <w:r>
         <w:rPr>
           <w:b/>
@@ -3523,7 +3492,6 @@
         </w:rPr>
         <w:t>EvcCost</w:t>
       </w:r>
-      <w:proofErr w:type="spellEnd"/>
       <w:r>
         <w:t>: I</w:t>
       </w:r>
@@ -3539,7 +3507,6 @@
           <w:numId w:val="7"/>
         </w:numPr>
       </w:pPr>
-      <w:proofErr w:type="spellStart"/>
       <w:r>
         <w:rPr>
           <w:b/>
@@ -3547,7 +3514,6 @@
         </w:rPr>
         <w:t>OrgCost</w:t>
       </w:r>
-      <w:proofErr w:type="spellEnd"/>
       <w:r>
         <w:t>: I</w:t>
       </w:r>
@@ -3639,7 +3605,6 @@
           <w:numId w:val="7"/>
         </w:numPr>
       </w:pPr>
-      <w:proofErr w:type="spellStart"/>
       <w:r>
         <w:rPr>
           <w:b/>
@@ -3647,7 +3612,6 @@
         </w:rPr>
         <w:t>ObjectID</w:t>
       </w:r>
-      <w:proofErr w:type="spellEnd"/>
       <w:r>
         <w:rPr>
           <w:b/>
@@ -3671,15 +3635,7 @@
         <w:t>,</w:t>
       </w:r>
       <w:r>
-        <w:t xml:space="preserve"> you can sort the ‘Routes’ table by ‘</w:t>
-      </w:r>
-      <w:proofErr w:type="spellStart"/>
-      <w:r>
-        <w:t>ObjectID</w:t>
-      </w:r>
-      <w:proofErr w:type="spellEnd"/>
-      <w:r>
-        <w:t>’</w:t>
+        <w:t xml:space="preserve"> you can sort the ‘Routes’ table by ‘ObjectID’</w:t>
       </w:r>
       <w:r>
         <w:t>.</w:t>
@@ -3697,26 +3653,16 @@
         <w:t>,</w:t>
       </w:r>
       <w:r>
-        <w:t xml:space="preserve"> the ‘</w:t>
-      </w:r>
-      <w:proofErr w:type="spellStart"/>
-      <w:r>
-        <w:t>ObjectID’s</w:t>
-      </w:r>
-      <w:proofErr w:type="spellEnd"/>
-      <w:r>
-        <w:t xml:space="preserve"> are being generated as the routes being reserved on the network.</w:t>
+        <w:t xml:space="preserve"> the ‘ObjectID’s are being generated as the routes being reserved on the network.</w:t>
       </w:r>
     </w:p>
     <w:p>
       <w:pPr>
         <w:pStyle w:val="Heading2"/>
       </w:pPr>
-      <w:proofErr w:type="spellStart"/>
       <w:r>
         <w:t>EdgeStats</w:t>
       </w:r>
-      <w:proofErr w:type="spellEnd"/>
     </w:p>
     <w:p>
       <w:r>
@@ -3764,11 +3710,9 @@
       <w:r>
         <w:t>‘</w:t>
       </w:r>
-      <w:proofErr w:type="spellStart"/>
       <w:r>
         <w:t>EdgeStats</w:t>
       </w:r>
-      <w:proofErr w:type="spellEnd"/>
       <w:r>
         <w:t>’</w:t>
       </w:r>
@@ -3784,55 +3728,12 @@
           <w:numId w:val="5"/>
         </w:numPr>
       </w:pPr>
-      <w:proofErr w:type="spellStart"/>
-      <w:r>
-        <w:rPr>
-          <w:b/>
-          <w:bCs/>
-        </w:rPr>
-        <w:t>EdgeID</w:t>
-      </w:r>
-      <w:proofErr w:type="spellEnd"/>
-      <w:r>
-        <w:rPr>
-          <w:b/>
-          <w:bCs/>
-        </w:rPr>
-        <w:t xml:space="preserve">, Direction, </w:t>
-      </w:r>
-      <w:proofErr w:type="spellStart"/>
-      <w:r>
-        <w:rPr>
-          <w:b/>
-          <w:bCs/>
-        </w:rPr>
-        <w:t>SourceID</w:t>
-      </w:r>
-      <w:proofErr w:type="spellEnd"/>
-      <w:r>
-        <w:rPr>
-          <w:b/>
-          <w:bCs/>
-        </w:rPr>
-        <w:t xml:space="preserve">, </w:t>
-      </w:r>
-      <w:proofErr w:type="spellStart"/>
-      <w:proofErr w:type="gramStart"/>
-      <w:r>
-        <w:rPr>
-          <w:b/>
-          <w:bCs/>
-        </w:rPr>
-        <w:t>SourceOID</w:t>
-      </w:r>
-      <w:proofErr w:type="spellEnd"/>
-      <w:proofErr w:type="gramEnd"/>
-      <w:r>
-        <w:rPr>
-          <w:b/>
-          <w:bCs/>
-        </w:rPr>
-        <w:t>:</w:t>
+      <w:r>
+        <w:rPr>
+          <w:b/>
+          <w:bCs/>
+        </w:rPr>
+        <w:t>EdgeID, Direction, SourceID, SourceOID:</w:t>
       </w:r>
       <w:r>
         <w:t xml:space="preserve"> The four of them uniquely identify one edge in the network dataset</w:t>
@@ -3867,21 +3768,12 @@
           <w:numId w:val="5"/>
         </w:numPr>
       </w:pPr>
-      <w:proofErr w:type="spellStart"/>
-      <w:r>
-        <w:rPr>
-          <w:b/>
-          <w:bCs/>
-        </w:rPr>
-        <w:t>ReservPop</w:t>
-      </w:r>
-      <w:proofErr w:type="spellEnd"/>
-      <w:r>
-        <w:rPr>
-          <w:b/>
-          <w:bCs/>
-        </w:rPr>
-        <w:t xml:space="preserve">: </w:t>
+      <w:r>
+        <w:rPr>
+          <w:b/>
+          <w:bCs/>
+        </w:rPr>
+        <w:t xml:space="preserve">ReservPop: </w:t>
       </w:r>
       <w:r>
         <w:t>Number of evacuees that are set to pass this edge during evacuation not necessar</w:t>
@@ -3901,21 +3793,12 @@
           <w:numId w:val="5"/>
         </w:numPr>
       </w:pPr>
-      <w:proofErr w:type="spellStart"/>
-      <w:r>
-        <w:rPr>
-          <w:b/>
-          <w:bCs/>
-        </w:rPr>
-        <w:t>TravCost</w:t>
-      </w:r>
-      <w:proofErr w:type="spellEnd"/>
-      <w:r>
-        <w:rPr>
-          <w:b/>
-          <w:bCs/>
-        </w:rPr>
-        <w:t>:</w:t>
+      <w:r>
+        <w:rPr>
+          <w:b/>
+          <w:bCs/>
+        </w:rPr>
+        <w:t>TravCost:</w:t>
       </w:r>
       <w:r>
         <w:t xml:space="preserve"> the traversal cost for this edge with congestion consideration</w:t>
@@ -3932,21 +3815,12 @@
           <w:numId w:val="5"/>
         </w:numPr>
       </w:pPr>
-      <w:proofErr w:type="spellStart"/>
-      <w:r>
-        <w:rPr>
-          <w:b/>
-          <w:bCs/>
-        </w:rPr>
-        <w:t>OrgCost</w:t>
-      </w:r>
-      <w:proofErr w:type="spellEnd"/>
-      <w:r>
-        <w:rPr>
-          <w:b/>
-          <w:bCs/>
-        </w:rPr>
-        <w:t>:</w:t>
+      <w:r>
+        <w:rPr>
+          <w:b/>
+          <w:bCs/>
+        </w:rPr>
+        <w:t>OrgCost:</w:t>
       </w:r>
       <w:r>
         <w:t xml:space="preserve"> The original traversal cost of this edge according to the network dataset.</w:t>
@@ -3988,11 +3862,9 @@
       <w:r>
         <w:t>‘</w:t>
       </w:r>
-      <w:proofErr w:type="spellStart"/>
       <w:r>
         <w:t>TravCost</w:t>
       </w:r>
-      <w:proofErr w:type="spellEnd"/>
       <w:r>
         <w:t>’</w:t>
       </w:r>
@@ -4008,11 +3880,9 @@
       <w:r>
         <w:t>‘</w:t>
       </w:r>
-      <w:proofErr w:type="spellStart"/>
       <w:r>
         <w:t>OrgCost</w:t>
       </w:r>
-      <w:proofErr w:type="spellEnd"/>
       <w:r>
         <w:t>’</w:t>
       </w:r>
@@ -4180,21 +4050,12 @@
           <w:numId w:val="8"/>
         </w:numPr>
       </w:pPr>
-      <w:proofErr w:type="spellStart"/>
-      <w:r>
-        <w:rPr>
-          <w:b/>
-          <w:bCs/>
-        </w:rPr>
-        <w:t>MyTime</w:t>
-      </w:r>
-      <w:proofErr w:type="spellEnd"/>
-      <w:r>
-        <w:rPr>
-          <w:b/>
-          <w:bCs/>
-        </w:rPr>
-        <w:t>:</w:t>
+      <w:r>
+        <w:rPr>
+          <w:b/>
+          <w:bCs/>
+        </w:rPr>
+        <w:t>MyTime:</w:t>
       </w:r>
       <w:r>
         <w:t xml:space="preserve"> Accurate time in current format. Can be used to create time-enabled layer</w:t>
@@ -4211,21 +4072,12 @@
           <w:numId w:val="8"/>
         </w:numPr>
       </w:pPr>
-      <w:proofErr w:type="spellStart"/>
-      <w:r>
-        <w:rPr>
-          <w:b/>
-          <w:bCs/>
-        </w:rPr>
-        <w:t>PassedMin</w:t>
-      </w:r>
-      <w:proofErr w:type="spellEnd"/>
-      <w:r>
-        <w:rPr>
-          <w:b/>
-          <w:bCs/>
-        </w:rPr>
-        <w:t>:</w:t>
+      <w:r>
+        <w:rPr>
+          <w:b/>
+          <w:bCs/>
+        </w:rPr>
+        <w:t>PassedMin:</w:t>
       </w:r>
       <w:r>
         <w:t xml:space="preserve"> Exact </w:t>
@@ -4262,68 +4114,60 @@
           <w:b/>
           <w:bCs/>
         </w:rPr>
+        <w:t>Status:</w:t>
+      </w:r>
+      <w:r>
+        <w:t xml:space="preserve"> The status of a single evacuee can be </w:t>
+      </w:r>
+      <w:r>
+        <w:rPr>
+          <w:u w:val="single"/>
+        </w:rPr>
+        <w:t>M</w:t>
+      </w:r>
+      <w:r>
+        <w:t xml:space="preserve">oving, </w:t>
+      </w:r>
+      <w:r>
+        <w:rPr>
+          <w:u w:val="single"/>
+        </w:rPr>
+        <w:t>S</w:t>
+      </w:r>
+      <w:r>
+        <w:t xml:space="preserve">topped, </w:t>
+      </w:r>
+      <w:r>
+        <w:rPr>
+          <w:u w:val="single"/>
+        </w:rPr>
+        <w:t>C</w:t>
+      </w:r>
+      <w:r>
+        <w:t xml:space="preserve">ollided, and </w:t>
+      </w:r>
+      <w:r>
+        <w:rPr>
+          <w:u w:val="single"/>
+        </w:rPr>
+        <w:t>E</w:t>
+      </w:r>
+      <w:r>
+        <w:t>nd.</w:t>
+      </w:r>
+    </w:p>
+    <w:p>
+      <w:pPr>
+        <w:pStyle w:val="Heading2"/>
+      </w:pPr>
+      <w:r>
         <w:lastRenderedPageBreak/>
-        <w:t>Status:</w:t>
-      </w:r>
-      <w:r>
-        <w:t xml:space="preserve"> The status of a single evacuee can be </w:t>
-      </w:r>
-      <w:r>
-        <w:rPr>
-          <w:u w:val="single"/>
-        </w:rPr>
-        <w:t>M</w:t>
-      </w:r>
-      <w:r>
-        <w:t xml:space="preserve">oving, </w:t>
-      </w:r>
-      <w:r>
-        <w:rPr>
-          <w:u w:val="single"/>
-        </w:rPr>
-        <w:t>S</w:t>
-      </w:r>
-      <w:r>
-        <w:t xml:space="preserve">topped, </w:t>
-      </w:r>
-      <w:r>
-        <w:rPr>
-          <w:u w:val="single"/>
-        </w:rPr>
-        <w:t>C</w:t>
-      </w:r>
-      <w:r>
-        <w:t xml:space="preserve">ollided, and </w:t>
-      </w:r>
-      <w:r>
-        <w:rPr>
-          <w:u w:val="single"/>
-        </w:rPr>
-        <w:t>E</w:t>
-      </w:r>
-      <w:r>
-        <w:t>nd.</w:t>
-      </w:r>
-    </w:p>
-    <w:p>
-      <w:pPr>
-        <w:pStyle w:val="Heading2"/>
-      </w:pPr>
-      <w:proofErr w:type="spellStart"/>
-      <w:r>
         <w:t>RouteEdges</w:t>
       </w:r>
-      <w:proofErr w:type="spellEnd"/>
-    </w:p>
-    <w:p>
-      <w:r>
-        <w:t xml:space="preserve">This table </w:t>
-      </w:r>
-      <w:r>
-        <w:t>lists each edge segment of every evacuation route. For example let’s say we have one route for each neighborhood (evacuee). All the population in that neighborhood will travel on that route. Now the generated polyline for that route is made up of tiny edges along the network. This table lists all those edge segments individually with their associated cost. This table is only useful if you want to compare intermediate results with what the flocking module will generate. Each polyline in this table has the following attribute</w:t>
-      </w:r>
-      <w:r>
-        <w:t>:</w:t>
+    </w:p>
+    <w:p>
+      <w:r>
+        <w:t>This table lists each edge segment of every evacuation route. For example let’s say we have one route for each neighborhood (evacuee). All the population in that neighborhood will travel on that route. Now the generated polyline for that route is made up of tiny edges along the network. This table lists all those edge segments individually with their associated cost. This table is only useful if you want to compare intermediate results with what the flocking module will generate. Each polyline in this table has the following attribute:</w:t>
       </w:r>
     </w:p>
     <w:p>
@@ -4334,37 +4178,12 @@
           <w:numId w:val="8"/>
         </w:numPr>
       </w:pPr>
-      <w:proofErr w:type="spellStart"/>
-      <w:r>
-        <w:rPr>
-          <w:b/>
-          <w:bCs/>
-        </w:rPr>
-        <w:t>RouteID</w:t>
-      </w:r>
-      <w:proofErr w:type="spellEnd"/>
-      <w:r>
-        <w:rPr>
-          <w:b/>
-          <w:bCs/>
-        </w:rPr>
-        <w:t xml:space="preserve">, </w:t>
-      </w:r>
-      <w:proofErr w:type="spellStart"/>
-      <w:r>
-        <w:rPr>
-          <w:b/>
-          <w:bCs/>
-        </w:rPr>
-        <w:t>EdgeID</w:t>
-      </w:r>
-      <w:proofErr w:type="spellEnd"/>
-      <w:r>
-        <w:rPr>
-          <w:b/>
-          <w:bCs/>
-        </w:rPr>
-        <w:t>:</w:t>
+      <w:r>
+        <w:rPr>
+          <w:b/>
+          <w:bCs/>
+        </w:rPr>
+        <w:t>RouteID, EdgeID:</w:t>
       </w:r>
       <w:r>
         <w:t xml:space="preserve"> The OID of each route / edge.</w:t>
@@ -4378,51 +4197,15 @@
           <w:numId w:val="8"/>
         </w:numPr>
       </w:pPr>
-      <w:proofErr w:type="spellStart"/>
-      <w:r>
-        <w:rPr>
-          <w:b/>
-          <w:bCs/>
-        </w:rPr>
-        <w:t>FromPos</w:t>
-      </w:r>
-      <w:proofErr w:type="spellEnd"/>
-      <w:r>
-        <w:rPr>
-          <w:b/>
-          <w:bCs/>
-        </w:rPr>
-        <w:t xml:space="preserve">, </w:t>
-      </w:r>
-      <w:proofErr w:type="spellStart"/>
-      <w:r>
-        <w:rPr>
-          <w:b/>
-          <w:bCs/>
-        </w:rPr>
-        <w:t>ToPos</w:t>
-      </w:r>
-      <w:proofErr w:type="spellEnd"/>
-      <w:r>
-        <w:rPr>
-          <w:b/>
-          <w:bCs/>
-        </w:rPr>
-        <w:t>:</w:t>
-      </w:r>
-      <w:r>
-        <w:t xml:space="preserve"> A number between [0</w:t>
-      </w:r>
-      <w:proofErr w:type="gramStart"/>
-      <w:r>
-        <w:t>,1</w:t>
-      </w:r>
-      <w:proofErr w:type="gramEnd"/>
-      <w:r>
-        <w:t xml:space="preserve">] indicating the start / end point of the edge in this route. In most cases start is 0 and end is 1 because a route will cover all of an edge except the </w:t>
-      </w:r>
-      <w:r>
-        <w:t>beginning</w:t>
+      <w:r>
+        <w:rPr>
+          <w:b/>
+          <w:bCs/>
+        </w:rPr>
+        <w:t>FromPos, ToPos:</w:t>
+      </w:r>
+      <w:r>
+        <w:t xml:space="preserve"> A number between [0,1] indicating the start / end point of the edge in this route. In most cases start is 0 and end is 1 because a route will cover all of an edge except the beginning</w:t>
       </w:r>
       <w:r>
         <w:t xml:space="preserve"> and end edges</w:t>
@@ -4439,21 +4222,12 @@
           <w:numId w:val="8"/>
         </w:numPr>
       </w:pPr>
-      <w:proofErr w:type="spellStart"/>
-      <w:r>
-        <w:rPr>
-          <w:b/>
-          <w:bCs/>
-        </w:rPr>
-        <w:t>Seq</w:t>
-      </w:r>
-      <w:proofErr w:type="spellEnd"/>
-      <w:r>
-        <w:rPr>
-          <w:b/>
-          <w:bCs/>
-        </w:rPr>
-        <w:t>:</w:t>
+      <w:r>
+        <w:rPr>
+          <w:b/>
+          <w:bCs/>
+        </w:rPr>
+        <w:t>Seq:</w:t>
       </w:r>
       <w:r>
         <w:t xml:space="preserve"> The sequence number for each path segment. Identifies the order of edges for each route.</w:t>
@@ -4550,14 +4324,27 @@
       <w:r>
         <w:t xml:space="preserve">Figure </w:t>
       </w:r>
-      <w:fldSimple w:instr=" SEQ Figure \* ARABIC ">
-        <w:r>
-          <w:rPr>
-            <w:noProof/>
-          </w:rPr>
-          <w:t>5</w:t>
-        </w:r>
-      </w:fldSimple>
+      <w:r>
+        <w:fldChar w:fldCharType="begin"/>
+      </w:r>
+      <w:r>
+        <w:instrText xml:space="preserve"> SEQ Figure \* ARABIC </w:instrText>
+      </w:r>
+      <w:r>
+        <w:fldChar w:fldCharType="separate"/>
+      </w:r>
+      <w:r>
+        <w:rPr>
+          <w:noProof/>
+        </w:rPr>
+        <w:t>5</w:t>
+      </w:r>
+      <w:r>
+        <w:rPr>
+          <w:noProof/>
+        </w:rPr>
+        <w:fldChar w:fldCharType="end"/>
+      </w:r>
       <w:bookmarkEnd w:id="7"/>
       <w:r>
         <w:t>: Calculated Evacuation</w:t>
@@ -4666,13 +4453,8 @@
       </w:r>
     </w:p>
     <w:p>
-      <w:proofErr w:type="spellStart"/>
-      <w:r>
-        <w:t>ArcCASPER</w:t>
-      </w:r>
-      <w:proofErr w:type="spellEnd"/>
-      <w:r>
-        <w:t xml:space="preserve"> </w:t>
+      <w:r>
+        <w:t xml:space="preserve">ArcCASPER </w:t>
       </w:r>
       <w:r>
         <w:t xml:space="preserve">tool </w:t>
@@ -4817,7 +4599,7 @@
           <w:rPr>
             <w:noProof/>
           </w:rPr>
-          <w:t>6</w:t>
+          <w:t>5</w:t>
         </w:r>
         <w:r>
           <w:rPr>
@@ -6795,7 +6577,7 @@
 </file>
 
 <file path=customXml/itemProps1.xml><?xml version="1.0" encoding="utf-8"?>
-<ds:datastoreItem xmlns:ds="http://schemas.openxmlformats.org/officeDocument/2006/customXml" ds:itemID="{F8CB0356-DBF5-447F-992F-F04E4C93DE48}">
+<ds:datastoreItem xmlns:ds="http://schemas.openxmlformats.org/officeDocument/2006/customXml" ds:itemID="{3ECE5C23-9A05-4B7A-84A8-77ED4F52DE58}">
   <ds:schemaRefs>
     <ds:schemaRef ds:uri="http://schemas.openxmlformats.org/officeDocument/2006/bibliography"/>
   </ds:schemaRefs>

</xml_diff>

<commit_message>
Changed the dirtiness value and update documentation
</commit_message>
<xml_diff>
--- a/Docs/ArcCASPER howto.docx
+++ b/Docs/ArcCASPER howto.docx
@@ -12,6 +12,7 @@
           <w:szCs w:val="44"/>
         </w:rPr>
       </w:pPr>
+      <w:proofErr w:type="spellStart"/>
       <w:r>
         <w:rPr>
           <w:b/>
@@ -21,6 +22,7 @@
         </w:rPr>
         <w:t>ArcCASPER</w:t>
       </w:r>
+      <w:proofErr w:type="spellEnd"/>
       <w:r>
         <w:rPr>
           <w:b/>
@@ -527,7 +529,15 @@
         <w:t xml:space="preserve"> </w:t>
       </w:r>
       <w:r>
-        <w:t>Make sure any previous ArcCASPER installation is completely uninstalled</w:t>
+        <w:t xml:space="preserve">Make sure any previous </w:t>
+      </w:r>
+      <w:proofErr w:type="spellStart"/>
+      <w:r>
+        <w:t>ArcCASPER</w:t>
+      </w:r>
+      <w:proofErr w:type="spellEnd"/>
+      <w:r>
+        <w:t xml:space="preserve"> installation is completely uninstalled</w:t>
       </w:r>
       <w:r>
         <w:t>.</w:t>
@@ -928,27 +938,14 @@
                             <w:r>
                               <w:t xml:space="preserve">Figure </w:t>
                             </w:r>
-                            <w:r>
-                              <w:fldChar w:fldCharType="begin"/>
-                            </w:r>
-                            <w:r>
-                              <w:instrText xml:space="preserve"> SEQ Figure \* ARABIC </w:instrText>
-                            </w:r>
-                            <w:r>
-                              <w:fldChar w:fldCharType="separate"/>
-                            </w:r>
-                            <w:r>
-                              <w:rPr>
-                                <w:noProof/>
-                              </w:rPr>
-                              <w:t>1</w:t>
-                            </w:r>
-                            <w:r>
-                              <w:rPr>
-                                <w:noProof/>
-                              </w:rPr>
-                              <w:fldChar w:fldCharType="end"/>
-                            </w:r>
+                            <w:fldSimple w:instr=" SEQ Figure \* ARABIC ">
+                              <w:r>
+                                <w:rPr>
+                                  <w:noProof/>
+                                </w:rPr>
+                                <w:t>1</w:t>
+                              </w:r>
+                            </w:fldSimple>
                             <w:bookmarkEnd w:id="0"/>
                             <w:r>
                               <w:t xml:space="preserve">: </w:t>
@@ -994,27 +991,14 @@
                       <w:r>
                         <w:t xml:space="preserve">Figure </w:t>
                       </w:r>
-                      <w:r>
-                        <w:fldChar w:fldCharType="begin"/>
-                      </w:r>
-                      <w:r>
-                        <w:instrText xml:space="preserve"> SEQ Figure \* ARABIC </w:instrText>
-                      </w:r>
-                      <w:r>
-                        <w:fldChar w:fldCharType="separate"/>
-                      </w:r>
-                      <w:r>
-                        <w:rPr>
-                          <w:noProof/>
-                        </w:rPr>
-                        <w:t>1</w:t>
-                      </w:r>
-                      <w:r>
-                        <w:rPr>
-                          <w:noProof/>
-                        </w:rPr>
-                        <w:fldChar w:fldCharType="end"/>
-                      </w:r>
+                      <w:fldSimple w:instr=" SEQ Figure \* ARABIC ">
+                        <w:r>
+                          <w:rPr>
+                            <w:noProof/>
+                          </w:rPr>
+                          <w:t>1</w:t>
+                        </w:r>
+                      </w:fldSimple>
                       <w:bookmarkEnd w:id="1"/>
                       <w:r>
                         <w:t xml:space="preserve">: </w:t>
@@ -1049,7 +1033,12 @@
         <w:t>d</w:t>
       </w:r>
       <w:r>
-        <w:t xml:space="preserve"> build a network dataset from your street data files</w:t>
+        <w:t xml:space="preserve"> build a network dataset from your street data fi</w:t>
+      </w:r>
+      <w:bookmarkStart w:id="2" w:name="_GoBack"/>
+      <w:bookmarkEnd w:id="2"/>
+      <w:r>
+        <w:t>les</w:t>
       </w:r>
       <w:r>
         <w:t xml:space="preserve"> please follow the link below:</w:t>
@@ -1327,7 +1316,7 @@
           <w:numId w:val="1"/>
         </w:numPr>
       </w:pPr>
-      <w:bookmarkStart w:id="2" w:name="_Ref319345696"/>
+      <w:bookmarkStart w:id="3" w:name="_Ref319345696"/>
       <w:r>
         <w:t>Data Type “Double” or “Integer”</w:t>
       </w:r>
@@ -1340,7 +1329,7 @@
       <w:r>
         <w:t>It depends on the related street shapefile field type.</w:t>
       </w:r>
-      <w:bookmarkEnd w:id="2"/>
+      <w:bookmarkEnd w:id="3"/>
     </w:p>
     <w:p>
       <w:pPr>
@@ -1443,32 +1432,19 @@
       <w:pPr>
         <w:pStyle w:val="Caption"/>
       </w:pPr>
-      <w:bookmarkStart w:id="3" w:name="_Ref346721611"/>
+      <w:bookmarkStart w:id="4" w:name="_Ref346721611"/>
       <w:r>
         <w:t xml:space="preserve">Figure </w:t>
       </w:r>
-      <w:r>
-        <w:fldChar w:fldCharType="begin"/>
-      </w:r>
-      <w:r>
-        <w:instrText xml:space="preserve"> SEQ Figure \* ARABIC </w:instrText>
-      </w:r>
-      <w:r>
-        <w:fldChar w:fldCharType="separate"/>
-      </w:r>
-      <w:r>
-        <w:rPr>
-          <w:noProof/>
-        </w:rPr>
-        <w:t>2</w:t>
-      </w:r>
-      <w:r>
-        <w:rPr>
-          <w:noProof/>
-        </w:rPr>
-        <w:fldChar w:fldCharType="end"/>
-      </w:r>
-      <w:bookmarkEnd w:id="3"/>
+      <w:fldSimple w:instr=" SEQ Figure \* ARABIC ">
+        <w:r>
+          <w:rPr>
+            <w:noProof/>
+          </w:rPr>
+          <w:t>2</w:t>
+        </w:r>
+      </w:fldSimple>
+      <w:bookmarkEnd w:id="4"/>
       <w:r>
         <w:t>: Capacity Network Attribute Evaluator</w:t>
       </w:r>
@@ -1655,16 +1631,41 @@
         <w:t xml:space="preserve"> </w:t>
       </w:r>
       <w:r>
-        <w:t>Each evacuee point needs to have a name field and a population field</w:t>
-      </w:r>
-      <w:r>
-        <w:t>.</w:t>
-      </w:r>
-      <w:r>
-        <w:t xml:space="preserve"> </w:t>
-      </w:r>
-      <w:r>
-        <w:t>The population indicates the number of people at that loca</w:t>
+        <w:t xml:space="preserve">Each evacuee point needs to have a name field and a </w:t>
+      </w:r>
+      <w:proofErr w:type="spellStart"/>
+      <w:r>
+        <w:t>VehicleCount</w:t>
+      </w:r>
+      <w:proofErr w:type="spellEnd"/>
+      <w:r>
+        <w:t xml:space="preserve"> field</w:t>
+      </w:r>
+      <w:r>
+        <w:t>.</w:t>
+      </w:r>
+      <w:r>
+        <w:t xml:space="preserve"> </w:t>
+      </w:r>
+      <w:r>
+        <w:t xml:space="preserve">The </w:t>
+      </w:r>
+      <w:proofErr w:type="spellStart"/>
+      <w:r>
+        <w:t>VehicleCount</w:t>
+      </w:r>
+      <w:proofErr w:type="spellEnd"/>
+      <w:r>
+        <w:t xml:space="preserve"> </w:t>
+      </w:r>
+      <w:r>
+        <w:t xml:space="preserve">indicates the number of </w:t>
+      </w:r>
+      <w:r>
+        <w:t>cars</w:t>
+      </w:r>
+      <w:r>
+        <w:t xml:space="preserve"> at that loca</w:t>
       </w:r>
       <w:r>
         <w:t xml:space="preserve">tion </w:t>
@@ -1676,19 +1677,19 @@
         <w:t xml:space="preserve"> need to be evacuated</w:t>
       </w:r>
       <w:r>
-        <w:t>.</w:t>
-      </w:r>
-      <w:r>
-        <w:t xml:space="preserve"> </w:t>
-      </w:r>
-      <w:r>
-        <w:t>The tool assumes each person at an evacuee location will take a separate car, so if you want multiple people to</w:t>
-      </w:r>
-      <w:r>
-        <w:t xml:space="preserve"> evacuate per car, which could reduce road congestion, you will need to divide this out in your data</w:t>
-      </w:r>
-      <w:r>
-        <w:t>.</w:t>
+        <w:t xml:space="preserve">. </w:t>
+      </w:r>
+      <w:r>
+        <w:t xml:space="preserve">The tool </w:t>
+      </w:r>
+      <w:r>
+        <w:t>does not care about the number of people in each car</w:t>
+      </w:r>
+      <w:r>
+        <w:t>.</w:t>
+      </w:r>
+      <w:r>
+        <w:t xml:space="preserve"> If you’re using some sort of population data, you need to calculate the estimated number of cars per each location beforehand.</w:t>
       </w:r>
     </w:p>
     <w:p>
@@ -1739,6 +1740,17 @@
       </w:r>
       <w:r>
         <w:t>We can use the Census block group population data for evacuees</w:t>
+      </w:r>
+      <w:r>
+        <w:t xml:space="preserve">. We assume each person takes a car so we’ll use the block group population directly for the </w:t>
+      </w:r>
+      <w:proofErr w:type="spellStart"/>
+      <w:r>
+        <w:t>VehicleCount</w:t>
+      </w:r>
+      <w:proofErr w:type="spellEnd"/>
+      <w:r>
+        <w:t xml:space="preserve"> field</w:t>
       </w:r>
       <w:r>
         <w:t>.</w:t>
@@ -1766,8 +1778,8 @@
         </w:rPr>
         <w:drawing>
           <wp:inline distT="0" distB="0" distL="0" distR="0" wp14:anchorId="45C1B5C4" wp14:editId="336707D4">
-            <wp:extent cx="4362450" cy="3167842"/>
-            <wp:effectExtent l="0" t="0" r="0" b="0"/>
+            <wp:extent cx="4076298" cy="4023360"/>
+            <wp:effectExtent l="0" t="0" r="635" b="0"/>
             <wp:docPr id="2" name="Picture 2"/>
             <wp:cNvGraphicFramePr>
               <a:graphicFrameLocks xmlns:a="http://schemas.openxmlformats.org/drawingml/2006/main" noChangeAspect="1"/>
@@ -1779,7 +1791,7 @@
                     <pic:cNvPr id="0" name="load location.png"/>
                     <pic:cNvPicPr/>
                   </pic:nvPicPr>
-                  <pic:blipFill rotWithShape="1">
+                  <pic:blipFill>
                     <a:blip r:embed="rId20">
                       <a:extLst>
                         <a:ext uri="{28A0092B-C50C-407E-A947-70E740481C1C}">
@@ -1787,13 +1799,14 @@
                         </a:ext>
                       </a:extLst>
                     </a:blip>
-                    <a:srcRect b="26234"/>
-                    <a:stretch/>
+                    <a:stretch>
+                      <a:fillRect/>
+                    </a:stretch>
                   </pic:blipFill>
                   <pic:spPr bwMode="auto">
                     <a:xfrm>
                       <a:off x="0" y="0"/>
-                      <a:ext cx="4364614" cy="3169413"/>
+                      <a:ext cx="4076298" cy="4023360"/>
                     </a:xfrm>
                     <a:prstGeom prst="rect">
                       <a:avLst/>
@@ -1821,32 +1834,19 @@
       <w:pPr>
         <w:pStyle w:val="Caption"/>
       </w:pPr>
-      <w:bookmarkStart w:id="4" w:name="_Ref349142980"/>
+      <w:bookmarkStart w:id="5" w:name="_Ref349142980"/>
       <w:r>
         <w:t xml:space="preserve">Figure </w:t>
       </w:r>
-      <w:r>
-        <w:fldChar w:fldCharType="begin"/>
-      </w:r>
-      <w:r>
-        <w:instrText xml:space="preserve"> SEQ Figure \* ARABIC </w:instrText>
-      </w:r>
-      <w:r>
-        <w:fldChar w:fldCharType="separate"/>
-      </w:r>
-      <w:r>
-        <w:rPr>
-          <w:noProof/>
-        </w:rPr>
-        <w:t>3</w:t>
-      </w:r>
-      <w:r>
-        <w:rPr>
-          <w:noProof/>
-        </w:rPr>
-        <w:fldChar w:fldCharType="end"/>
-      </w:r>
-      <w:bookmarkEnd w:id="4"/>
+      <w:fldSimple w:instr=" SEQ Figure \* ARABIC ">
+        <w:r>
+          <w:rPr>
+            <w:noProof/>
+          </w:rPr>
+          <w:t>3</w:t>
+        </w:r>
+      </w:fldSimple>
+      <w:bookmarkEnd w:id="5"/>
       <w:r>
         <w:t xml:space="preserve">: </w:t>
       </w:r>
@@ -1990,6 +1990,7 @@
         </w:numPr>
       </w:pPr>
       <w:r>
+        <w:lastRenderedPageBreak/>
         <w:t>Right</w:t>
       </w:r>
       <w:r>
@@ -2014,7 +2015,18 @@
         <w:t xml:space="preserve"> </w:t>
       </w:r>
       <w:r>
-        <w:t>Select the appropriate fields for population and name</w:t>
+        <w:t xml:space="preserve">Select the appropriate fields for </w:t>
+      </w:r>
+      <w:proofErr w:type="spellStart"/>
+      <w:r>
+        <w:t>VehicleCount</w:t>
+      </w:r>
+      <w:proofErr w:type="spellEnd"/>
+      <w:r>
+        <w:t xml:space="preserve"> </w:t>
+      </w:r>
+      <w:r>
+        <w:t>and name</w:t>
       </w:r>
       <w:r>
         <w:t xml:space="preserve"> (</w:t>
@@ -2057,7 +2069,6 @@
         <w:pStyle w:val="Heading1"/>
       </w:pPr>
       <w:r>
-        <w:lastRenderedPageBreak/>
         <w:t>Section 3: Evacuation Setting</w:t>
       </w:r>
     </w:p>
@@ -2188,32 +2199,19 @@
       <w:pPr>
         <w:pStyle w:val="Caption"/>
       </w:pPr>
-      <w:bookmarkStart w:id="5" w:name="_Ref346721650"/>
+      <w:bookmarkStart w:id="6" w:name="_Ref346721650"/>
       <w:r>
         <w:t xml:space="preserve">Figure </w:t>
       </w:r>
-      <w:r>
-        <w:fldChar w:fldCharType="begin"/>
-      </w:r>
-      <w:r>
-        <w:instrText xml:space="preserve"> SEQ Figure \* ARABIC </w:instrText>
-      </w:r>
-      <w:r>
-        <w:fldChar w:fldCharType="separate"/>
-      </w:r>
-      <w:r>
-        <w:rPr>
-          <w:noProof/>
-        </w:rPr>
-        <w:t>4</w:t>
-      </w:r>
-      <w:r>
-        <w:rPr>
-          <w:noProof/>
-        </w:rPr>
-        <w:fldChar w:fldCharType="end"/>
-      </w:r>
-      <w:bookmarkEnd w:id="5"/>
+      <w:fldSimple w:instr=" SEQ Figure \* ARABIC ">
+        <w:r>
+          <w:rPr>
+            <w:noProof/>
+          </w:rPr>
+          <w:t>4</w:t>
+        </w:r>
+      </w:fldSimple>
+      <w:bookmarkEnd w:id="6"/>
       <w:r>
         <w:t xml:space="preserve">: </w:t>
       </w:r>
@@ -2326,6 +2324,7 @@
           <w:b/>
           <w:bCs/>
         </w:rPr>
+        <w:lastRenderedPageBreak/>
         <w:t>Route Optimization Method:</w:t>
       </w:r>
       <w:r>
@@ -2368,7 +2367,15 @@
         <w:t>SP:</w:t>
       </w:r>
       <w:r>
-        <w:t xml:space="preserve"> ShortestPath search for each evacuee</w:t>
+        <w:t xml:space="preserve"> </w:t>
+      </w:r>
+      <w:proofErr w:type="spellStart"/>
+      <w:r>
+        <w:t>ShortestPath</w:t>
+      </w:r>
+      <w:proofErr w:type="spellEnd"/>
+      <w:r>
+        <w:t xml:space="preserve"> search for each evacuee</w:t>
       </w:r>
       <w:r>
         <w:t>.</w:t>
@@ -2438,11 +2445,18 @@
           <w:b/>
           <w:bCs/>
         </w:rPr>
-        <w:lastRenderedPageBreak/>
         <w:t>CASPER:</w:t>
       </w:r>
       <w:r>
-        <w:t xml:space="preserve"> Capacity-Aware ShortestPath Evacuation Routing which will use </w:t>
+        <w:t xml:space="preserve"> Capacity-Aware </w:t>
+      </w:r>
+      <w:proofErr w:type="spellStart"/>
+      <w:r>
+        <w:t>ShortestPath</w:t>
+      </w:r>
+      <w:proofErr w:type="spellEnd"/>
+      <w:r>
+        <w:t xml:space="preserve"> Evacuation Routing which will use </w:t>
       </w:r>
       <w:r>
         <w:t>the traffic model</w:t>
@@ -2573,16 +2587,26 @@
           <w:numId w:val="5"/>
         </w:numPr>
       </w:pPr>
-      <w:r>
-        <w:rPr>
-          <w:b/>
-          <w:bCs/>
-        </w:rPr>
-        <w:t xml:space="preserve">UTurn Policy: </w:t>
+      <w:proofErr w:type="spellStart"/>
+      <w:r>
+        <w:rPr>
+          <w:b/>
+          <w:bCs/>
+        </w:rPr>
+        <w:t>UTurn</w:t>
+      </w:r>
+      <w:proofErr w:type="spellEnd"/>
+      <w:r>
+        <w:rPr>
+          <w:b/>
+          <w:bCs/>
+        </w:rPr>
+        <w:t xml:space="preserve"> Policy: </w:t>
       </w:r>
       <w:r>
         <w:t xml:space="preserve">Indicates the routing policy for U turns. Read more about </w:t>
       </w:r>
+      <w:proofErr w:type="spellStart"/>
       <w:r>
         <w:rPr>
           <w:i/>
@@ -2590,6 +2614,7 @@
         </w:rPr>
         <w:t>uturn_policy</w:t>
       </w:r>
+      <w:proofErr w:type="spellEnd"/>
       <w:r>
         <w:t xml:space="preserve"> at </w:t>
       </w:r>
@@ -2610,12 +2635,21 @@
           <w:numId w:val="5"/>
         </w:numPr>
       </w:pPr>
-      <w:r>
-        <w:rPr>
-          <w:b/>
-          <w:bCs/>
-        </w:rPr>
-        <w:t>Init Delay Cost Per Evacuee:</w:t>
+      <w:proofErr w:type="spellStart"/>
+      <w:r>
+        <w:rPr>
+          <w:b/>
+          <w:bCs/>
+        </w:rPr>
+        <w:t>Init</w:t>
+      </w:r>
+      <w:proofErr w:type="spellEnd"/>
+      <w:r>
+        <w:rPr>
+          <w:b/>
+          <w:bCs/>
+        </w:rPr>
+        <w:t xml:space="preserve"> Delay Cost Per Evacuee:</w:t>
       </w:r>
       <w:r>
         <w:t xml:space="preserve"> This number indicates the initial space between evacuees </w:t>
@@ -2793,12 +2827,7 @@
         <w:t>zero</w:t>
       </w:r>
       <w:r>
-        <w:t xml:space="preserve"> means we do not want to enforce safe zone capacity. Hig</w:t>
-      </w:r>
-      <w:bookmarkStart w:id="6" w:name="_GoBack"/>
-      <w:bookmarkEnd w:id="6"/>
-      <w:r>
-        <w:t xml:space="preserve">her </w:t>
+        <w:t xml:space="preserve"> means we do not want to enforce safe zone capacity. Higher </w:t>
       </w:r>
       <w:r>
         <w:rPr>
@@ -2922,13 +2951,25 @@
         <w:t>Selfish Routing Ratio:</w:t>
       </w:r>
       <w:r>
-        <w:t xml:space="preserve"> A number between [0,1] that determines how selfish should each evacuee pick its evacuation route. </w:t>
+        <w:t xml:space="preserve"> A number between [0</w:t>
+      </w:r>
+      <w:proofErr w:type="gramStart"/>
+      <w:r>
+        <w:t>,1</w:t>
+      </w:r>
+      <w:proofErr w:type="gramEnd"/>
+      <w:r>
+        <w:t xml:space="preserve">] that determines how selfish should each evacuee pick its evacuation route. </w:t>
       </w:r>
       <w:r>
         <w:t>This is an experimental value.</w:t>
       </w:r>
       <w:r>
-        <w:t xml:space="preserve"> To turn it off, you can set it to zero. It'll behave like a normal CASPER with a ratio of zero. With a non-zero ratio, an evacuee may try and avoid some routes that overlaps with others.</w:t>
+        <w:t xml:space="preserve"> To turn it off, you can set it to zero. It'll </w:t>
+      </w:r>
+      <w:r>
+        <w:lastRenderedPageBreak/>
+        <w:t>behave like a normal CASPER with a ratio of zero. With a non-zero ratio, an evacuee may try and avoid some routes that overlaps with others.</w:t>
       </w:r>
     </w:p>
     <w:p>
@@ -2989,7 +3030,6 @@
           <w:b/>
           <w:bCs/>
         </w:rPr>
-        <w:lastRenderedPageBreak/>
         <w:t>Export Edge/Street Statistics:</w:t>
       </w:r>
       <w:r>
@@ -3030,19 +3070,60 @@
         <w:t>.</w:t>
       </w:r>
       <w:r>
-        <w:t xml:space="preserve"> </w:t>
-      </w:r>
-      <w:r>
-        <w:t>This is usually the case with road segments without a divider</w:t>
-      </w:r>
-      <w:r>
-        <w:t>.</w:t>
-      </w:r>
-      <w:r>
-        <w:t xml:space="preserve"> </w:t>
-      </w:r>
-      <w:r>
-        <w:t>However if you want to allow contraflow (</w:t>
+        <w:t xml:space="preserve"> The reason we introduced this option in </w:t>
+      </w:r>
+      <w:proofErr w:type="spellStart"/>
+      <w:r>
+        <w:t>ArcCASPER</w:t>
+      </w:r>
+      <w:proofErr w:type="spellEnd"/>
+      <w:r>
+        <w:t xml:space="preserve"> is because some road network data providers (e.g. NAVTEQ) report the total number of lanes for two-way roads instead of reporting number of usable lanes per each direction of road. </w:t>
+      </w:r>
+      <w:r>
+        <w:t xml:space="preserve">Turning this </w:t>
+      </w:r>
+      <w:r>
+        <w:t>option</w:t>
+      </w:r>
+      <w:r>
+        <w:t xml:space="preserve"> on will allow CASPER algorithm to use each lane in any direction it likes. This usually leads to a better evacuation plan but it’s not realistic</w:t>
+      </w:r>
+      <w:r>
+        <w:t>.</w:t>
+      </w:r>
+      <w:r>
+        <w:t xml:space="preserve"> </w:t>
+      </w:r>
+    </w:p>
+    <w:p>
+      <w:pPr>
+        <w:pStyle w:val="ListParagraph"/>
+      </w:pPr>
+      <w:r>
+        <w:rPr>
+          <w:b/>
+          <w:bCs/>
+        </w:rPr>
+        <w:t>Note:</w:t>
+      </w:r>
+      <w:r>
+        <w:t xml:space="preserve"> </w:t>
+      </w:r>
+      <w:r>
+        <w:t xml:space="preserve"> </w:t>
+      </w:r>
+      <w:r>
+        <w:t>I</w:t>
+      </w:r>
+      <w:r>
+        <w:t xml:space="preserve">f you want to </w:t>
+      </w:r>
+      <w:r>
+        <w:t>implement</w:t>
+      </w:r>
+      <w:r>
+        <w:t xml:space="preserve"> contraflow (</w:t>
       </w:r>
       <w:r>
         <w:t>allowing every lane to travel in the direction toward safety</w:t>
@@ -3251,7 +3332,15 @@
         <w:t>Flocking model:</w:t>
       </w:r>
       <w:r>
-        <w:t xml:space="preserve"> This version of ArcCASPER is equipped with a simulation model. The simulation is based on the work by </w:t>
+        <w:t xml:space="preserve"> This version of </w:t>
+      </w:r>
+      <w:proofErr w:type="spellStart"/>
+      <w:r>
+        <w:t>ArcCASPER</w:t>
+      </w:r>
+      <w:proofErr w:type="spellEnd"/>
+      <w:r>
+        <w:t xml:space="preserve"> is equipped with a simulation model. The simulation is based on the work by </w:t>
       </w:r>
       <w:hyperlink r:id="rId25" w:history="1">
         <w:r>
@@ -3366,7 +3455,11 @@
         <w:t>minutes</w:t>
       </w:r>
       <w:r>
-        <w:t xml:space="preserve"> for impedance value) means the simulation points are stored every 6 seconds. So the final animation will have a frame every 6 seconds.</w:t>
+        <w:t xml:space="preserve"> for </w:t>
+      </w:r>
+      <w:r>
+        <w:lastRenderedPageBreak/>
+        <w:t>impedance value) means the simulation points are stored every 6 seconds. So the final animation will have a frame every 6 seconds.</w:t>
       </w:r>
     </w:p>
     <w:p>
@@ -3403,7 +3496,15 @@
         <w:t xml:space="preserve"> output tables will be populated with results which we briefly explain in this section.</w:t>
       </w:r>
       <w:r>
-        <w:t xml:space="preserve"> Please note that ArcMap stores all these layers in the map document (.mxd file) and not in your default geodatabase. It’s good practice to always export </w:t>
+        <w:t xml:space="preserve"> Please note that ArcMap stores all these layers in the map document (.</w:t>
+      </w:r>
+      <w:proofErr w:type="spellStart"/>
+      <w:r>
+        <w:t>mxd</w:t>
+      </w:r>
+      <w:proofErr w:type="spellEnd"/>
+      <w:r>
+        <w:t xml:space="preserve"> file) and not in your default geodatabase. It’s good practice to always export </w:t>
       </w:r>
       <w:r>
         <w:t>output layers to your main data location after every “Solve”.</w:t>
@@ -3414,7 +3515,6 @@
         <w:pStyle w:val="Heading2"/>
       </w:pPr>
       <w:r>
-        <w:lastRenderedPageBreak/>
         <w:t>Routes</w:t>
       </w:r>
     </w:p>
@@ -3485,6 +3585,7 @@
           <w:numId w:val="7"/>
         </w:numPr>
       </w:pPr>
+      <w:proofErr w:type="spellStart"/>
       <w:r>
         <w:rPr>
           <w:b/>
@@ -3492,6 +3593,7 @@
         </w:rPr>
         <w:t>EvcCost</w:t>
       </w:r>
+      <w:proofErr w:type="spellEnd"/>
       <w:r>
         <w:t>: I</w:t>
       </w:r>
@@ -3507,6 +3609,7 @@
           <w:numId w:val="7"/>
         </w:numPr>
       </w:pPr>
+      <w:proofErr w:type="spellStart"/>
       <w:r>
         <w:rPr>
           <w:b/>
@@ -3514,6 +3617,7 @@
         </w:rPr>
         <w:t>OrgCost</w:t>
       </w:r>
+      <w:proofErr w:type="spellEnd"/>
       <w:r>
         <w:t>: I</w:t>
       </w:r>
@@ -3529,13 +3633,15 @@
           <w:numId w:val="7"/>
         </w:numPr>
       </w:pPr>
-      <w:r>
-        <w:rPr>
-          <w:b/>
-          <w:bCs/>
-        </w:rPr>
-        <w:t>Pop</w:t>
-      </w:r>
+      <w:proofErr w:type="spellStart"/>
+      <w:r>
+        <w:rPr>
+          <w:b/>
+          <w:bCs/>
+        </w:rPr>
+        <w:t>VehicleCount</w:t>
+      </w:r>
+      <w:proofErr w:type="spellEnd"/>
       <w:r>
         <w:rPr>
           <w:b/>
@@ -3550,7 +3656,13 @@
         <w:t>S</w:t>
       </w:r>
       <w:r>
-        <w:t>hows how many evacuees will be on this route</w:t>
+        <w:t>hows how many evacuee</w:t>
+      </w:r>
+      <w:r>
+        <w:t xml:space="preserve"> car</w:t>
+      </w:r>
+      <w:r>
+        <w:t>s will be on this route</w:t>
       </w:r>
       <w:r>
         <w:t>.</w:t>
@@ -3605,6 +3717,7 @@
           <w:numId w:val="7"/>
         </w:numPr>
       </w:pPr>
+      <w:proofErr w:type="spellStart"/>
       <w:r>
         <w:rPr>
           <w:b/>
@@ -3612,6 +3725,7 @@
         </w:rPr>
         <w:t>ObjectID</w:t>
       </w:r>
+      <w:proofErr w:type="spellEnd"/>
       <w:r>
         <w:rPr>
           <w:b/>
@@ -3635,7 +3749,15 @@
         <w:t>,</w:t>
       </w:r>
       <w:r>
-        <w:t xml:space="preserve"> you can sort the ‘Routes’ table by ‘ObjectID’</w:t>
+        <w:t xml:space="preserve"> you can sort the ‘Routes’ table by ‘</w:t>
+      </w:r>
+      <w:proofErr w:type="spellStart"/>
+      <w:r>
+        <w:t>ObjectID</w:t>
+      </w:r>
+      <w:proofErr w:type="spellEnd"/>
+      <w:r>
+        <w:t>’</w:t>
       </w:r>
       <w:r>
         <w:t>.</w:t>
@@ -3653,16 +3775,26 @@
         <w:t>,</w:t>
       </w:r>
       <w:r>
-        <w:t xml:space="preserve"> the ‘ObjectID’s are being generated as the routes being reserved on the network.</w:t>
+        <w:t xml:space="preserve"> the ‘</w:t>
+      </w:r>
+      <w:proofErr w:type="spellStart"/>
+      <w:r>
+        <w:t>ObjectID’s</w:t>
+      </w:r>
+      <w:proofErr w:type="spellEnd"/>
+      <w:r>
+        <w:t xml:space="preserve"> are being generated as the routes being reserved on the network.</w:t>
       </w:r>
     </w:p>
     <w:p>
       <w:pPr>
         <w:pStyle w:val="Heading2"/>
       </w:pPr>
+      <w:proofErr w:type="spellStart"/>
       <w:r>
         <w:t>EdgeStats</w:t>
       </w:r>
+      <w:proofErr w:type="spellEnd"/>
     </w:p>
     <w:p>
       <w:r>
@@ -3710,9 +3842,11 @@
       <w:r>
         <w:t>‘</w:t>
       </w:r>
+      <w:proofErr w:type="spellStart"/>
       <w:r>
         <w:t>EdgeStats</w:t>
       </w:r>
+      <w:proofErr w:type="spellEnd"/>
       <w:r>
         <w:t>’</w:t>
       </w:r>
@@ -3728,12 +3862,55 @@
           <w:numId w:val="5"/>
         </w:numPr>
       </w:pPr>
-      <w:r>
-        <w:rPr>
-          <w:b/>
-          <w:bCs/>
-        </w:rPr>
-        <w:t>EdgeID, Direction, SourceID, SourceOID:</w:t>
+      <w:proofErr w:type="spellStart"/>
+      <w:r>
+        <w:rPr>
+          <w:b/>
+          <w:bCs/>
+        </w:rPr>
+        <w:t>EdgeID</w:t>
+      </w:r>
+      <w:proofErr w:type="spellEnd"/>
+      <w:r>
+        <w:rPr>
+          <w:b/>
+          <w:bCs/>
+        </w:rPr>
+        <w:t xml:space="preserve">, Direction, </w:t>
+      </w:r>
+      <w:proofErr w:type="spellStart"/>
+      <w:r>
+        <w:rPr>
+          <w:b/>
+          <w:bCs/>
+        </w:rPr>
+        <w:t>SourceID</w:t>
+      </w:r>
+      <w:proofErr w:type="spellEnd"/>
+      <w:r>
+        <w:rPr>
+          <w:b/>
+          <w:bCs/>
+        </w:rPr>
+        <w:t xml:space="preserve">, </w:t>
+      </w:r>
+      <w:proofErr w:type="spellStart"/>
+      <w:proofErr w:type="gramStart"/>
+      <w:r>
+        <w:rPr>
+          <w:b/>
+          <w:bCs/>
+        </w:rPr>
+        <w:t>SourceOID</w:t>
+      </w:r>
+      <w:proofErr w:type="spellEnd"/>
+      <w:proofErr w:type="gramEnd"/>
+      <w:r>
+        <w:rPr>
+          <w:b/>
+          <w:bCs/>
+        </w:rPr>
+        <w:t>:</w:t>
       </w:r>
       <w:r>
         <w:t xml:space="preserve"> The four of them uniquely identify one edge in the network dataset</w:t>
@@ -3768,15 +3945,37 @@
           <w:numId w:val="5"/>
         </w:numPr>
       </w:pPr>
-      <w:r>
-        <w:rPr>
-          <w:b/>
-          <w:bCs/>
-        </w:rPr>
-        <w:t xml:space="preserve">ReservPop: </w:t>
-      </w:r>
-      <w:r>
-        <w:t>Number of evacuees that are set to pass this edge during evacuation not necessar</w:t>
+      <w:proofErr w:type="spellStart"/>
+      <w:r>
+        <w:rPr>
+          <w:b/>
+          <w:bCs/>
+        </w:rPr>
+        <w:t>Reserv</w:t>
+      </w:r>
+      <w:r>
+        <w:rPr>
+          <w:b/>
+          <w:bCs/>
+        </w:rPr>
+        <w:t>Vehicle</w:t>
+      </w:r>
+      <w:proofErr w:type="spellEnd"/>
+      <w:r>
+        <w:rPr>
+          <w:b/>
+          <w:bCs/>
+        </w:rPr>
+        <w:t xml:space="preserve">: </w:t>
+      </w:r>
+      <w:r>
+        <w:t>Number of evacuee</w:t>
+      </w:r>
+      <w:r>
+        <w:t xml:space="preserve"> car</w:t>
+      </w:r>
+      <w:r>
+        <w:t>s that are set to pass this edge during evacuation not necessar</w:t>
       </w:r>
       <w:r>
         <w:t>il</w:t>
@@ -3793,12 +3992,21 @@
           <w:numId w:val="5"/>
         </w:numPr>
       </w:pPr>
-      <w:r>
-        <w:rPr>
-          <w:b/>
-          <w:bCs/>
-        </w:rPr>
-        <w:t>TravCost:</w:t>
+      <w:proofErr w:type="spellStart"/>
+      <w:r>
+        <w:rPr>
+          <w:b/>
+          <w:bCs/>
+        </w:rPr>
+        <w:t>TravCost</w:t>
+      </w:r>
+      <w:proofErr w:type="spellEnd"/>
+      <w:r>
+        <w:rPr>
+          <w:b/>
+          <w:bCs/>
+        </w:rPr>
+        <w:t>:</w:t>
       </w:r>
       <w:r>
         <w:t xml:space="preserve"> the traversal cost for this edge with congestion consideration</w:t>
@@ -3815,12 +4023,21 @@
           <w:numId w:val="5"/>
         </w:numPr>
       </w:pPr>
-      <w:r>
-        <w:rPr>
-          <w:b/>
-          <w:bCs/>
-        </w:rPr>
-        <w:t>OrgCost:</w:t>
+      <w:proofErr w:type="spellStart"/>
+      <w:r>
+        <w:rPr>
+          <w:b/>
+          <w:bCs/>
+        </w:rPr>
+        <w:t>OrgCost</w:t>
+      </w:r>
+      <w:proofErr w:type="spellEnd"/>
+      <w:r>
+        <w:rPr>
+          <w:b/>
+          <w:bCs/>
+        </w:rPr>
+        <w:t>:</w:t>
       </w:r>
       <w:r>
         <w:t xml:space="preserve"> The original traversal cost of this edge according to the network dataset.</w:t>
@@ -3862,9 +4079,11 @@
       <w:r>
         <w:t>‘</w:t>
       </w:r>
+      <w:proofErr w:type="spellStart"/>
       <w:r>
         <w:t>TravCost</w:t>
       </w:r>
+      <w:proofErr w:type="spellEnd"/>
       <w:r>
         <w:t>’</w:t>
       </w:r>
@@ -3880,9 +4099,11 @@
       <w:r>
         <w:t>‘</w:t>
       </w:r>
+      <w:proofErr w:type="spellStart"/>
       <w:r>
         <w:t>OrgCost</w:t>
       </w:r>
+      <w:proofErr w:type="spellEnd"/>
       <w:r>
         <w:t>’</w:t>
       </w:r>
@@ -3947,6 +4168,7 @@
           <w:b/>
           <w:bCs/>
         </w:rPr>
+        <w:lastRenderedPageBreak/>
         <w:t>ID:</w:t>
       </w:r>
       <w:r>
@@ -4050,12 +4272,21 @@
           <w:numId w:val="8"/>
         </w:numPr>
       </w:pPr>
-      <w:r>
-        <w:rPr>
-          <w:b/>
-          <w:bCs/>
-        </w:rPr>
-        <w:t>MyTime:</w:t>
+      <w:proofErr w:type="spellStart"/>
+      <w:r>
+        <w:rPr>
+          <w:b/>
+          <w:bCs/>
+        </w:rPr>
+        <w:t>MyTime</w:t>
+      </w:r>
+      <w:proofErr w:type="spellEnd"/>
+      <w:r>
+        <w:rPr>
+          <w:b/>
+          <w:bCs/>
+        </w:rPr>
+        <w:t>:</w:t>
       </w:r>
       <w:r>
         <w:t xml:space="preserve"> Accurate time in current format. Can be used to create time-enabled layer</w:t>
@@ -4072,12 +4303,21 @@
           <w:numId w:val="8"/>
         </w:numPr>
       </w:pPr>
-      <w:r>
-        <w:rPr>
-          <w:b/>
-          <w:bCs/>
-        </w:rPr>
-        <w:t>PassedMin:</w:t>
+      <w:proofErr w:type="spellStart"/>
+      <w:r>
+        <w:rPr>
+          <w:b/>
+          <w:bCs/>
+        </w:rPr>
+        <w:t>PassedMin</w:t>
+      </w:r>
+      <w:proofErr w:type="spellEnd"/>
+      <w:r>
+        <w:rPr>
+          <w:b/>
+          <w:bCs/>
+        </w:rPr>
+        <w:t>:</w:t>
       </w:r>
       <w:r>
         <w:t xml:space="preserve"> Exact </w:t>
@@ -4160,10 +4400,11 @@
       <w:pPr>
         <w:pStyle w:val="Heading2"/>
       </w:pPr>
-      <w:r>
-        <w:lastRenderedPageBreak/>
+      <w:proofErr w:type="spellStart"/>
+      <w:r>
         <w:t>RouteEdges</w:t>
       </w:r>
+      <w:proofErr w:type="spellEnd"/>
     </w:p>
     <w:p>
       <w:r>
@@ -4178,12 +4419,37 @@
           <w:numId w:val="8"/>
         </w:numPr>
       </w:pPr>
-      <w:r>
-        <w:rPr>
-          <w:b/>
-          <w:bCs/>
-        </w:rPr>
-        <w:t>RouteID, EdgeID:</w:t>
+      <w:proofErr w:type="spellStart"/>
+      <w:r>
+        <w:rPr>
+          <w:b/>
+          <w:bCs/>
+        </w:rPr>
+        <w:t>RouteID</w:t>
+      </w:r>
+      <w:proofErr w:type="spellEnd"/>
+      <w:r>
+        <w:rPr>
+          <w:b/>
+          <w:bCs/>
+        </w:rPr>
+        <w:t xml:space="preserve">, </w:t>
+      </w:r>
+      <w:proofErr w:type="spellStart"/>
+      <w:r>
+        <w:rPr>
+          <w:b/>
+          <w:bCs/>
+        </w:rPr>
+        <w:t>EdgeID</w:t>
+      </w:r>
+      <w:proofErr w:type="spellEnd"/>
+      <w:r>
+        <w:rPr>
+          <w:b/>
+          <w:bCs/>
+        </w:rPr>
+        <w:t>:</w:t>
       </w:r>
       <w:r>
         <w:t xml:space="preserve"> The OID of each route / edge.</w:t>
@@ -4197,15 +4463,48 @@
           <w:numId w:val="8"/>
         </w:numPr>
       </w:pPr>
-      <w:r>
-        <w:rPr>
-          <w:b/>
-          <w:bCs/>
-        </w:rPr>
-        <w:t>FromPos, ToPos:</w:t>
-      </w:r>
-      <w:r>
-        <w:t xml:space="preserve"> A number between [0,1] indicating the start / end point of the edge in this route. In most cases start is 0 and end is 1 because a route will cover all of an edge except the beginning</w:t>
+      <w:proofErr w:type="spellStart"/>
+      <w:r>
+        <w:rPr>
+          <w:b/>
+          <w:bCs/>
+        </w:rPr>
+        <w:t>FromPos</w:t>
+      </w:r>
+      <w:proofErr w:type="spellEnd"/>
+      <w:r>
+        <w:rPr>
+          <w:b/>
+          <w:bCs/>
+        </w:rPr>
+        <w:t xml:space="preserve">, </w:t>
+      </w:r>
+      <w:proofErr w:type="spellStart"/>
+      <w:r>
+        <w:rPr>
+          <w:b/>
+          <w:bCs/>
+        </w:rPr>
+        <w:t>ToPos</w:t>
+      </w:r>
+      <w:proofErr w:type="spellEnd"/>
+      <w:r>
+        <w:rPr>
+          <w:b/>
+          <w:bCs/>
+        </w:rPr>
+        <w:t>:</w:t>
+      </w:r>
+      <w:r>
+        <w:t xml:space="preserve"> A number between [0</w:t>
+      </w:r>
+      <w:proofErr w:type="gramStart"/>
+      <w:r>
+        <w:t>,1</w:t>
+      </w:r>
+      <w:proofErr w:type="gramEnd"/>
+      <w:r>
+        <w:t>] indicating the start / end point of the edge in this route. In most cases start is 0 and end is 1 because a route will cover all of an edge except the beginning</w:t>
       </w:r>
       <w:r>
         <w:t xml:space="preserve"> and end edges</w:t>
@@ -4222,12 +4521,21 @@
           <w:numId w:val="8"/>
         </w:numPr>
       </w:pPr>
-      <w:r>
-        <w:rPr>
-          <w:b/>
-          <w:bCs/>
-        </w:rPr>
-        <w:t>Seq:</w:t>
+      <w:proofErr w:type="spellStart"/>
+      <w:r>
+        <w:rPr>
+          <w:b/>
+          <w:bCs/>
+        </w:rPr>
+        <w:t>Seq</w:t>
+      </w:r>
+      <w:proofErr w:type="spellEnd"/>
+      <w:r>
+        <w:rPr>
+          <w:b/>
+          <w:bCs/>
+        </w:rPr>
+        <w:t>:</w:t>
       </w:r>
       <w:r>
         <w:t xml:space="preserve"> The sequence number for each path segment. Identifies the order of edges for each route.</w:t>
@@ -4266,6 +4574,7 @@
         <w:rPr>
           <w:noProof/>
         </w:rPr>
+        <w:lastRenderedPageBreak/>
         <w:drawing>
           <wp:inline distT="0" distB="0" distL="0" distR="0" wp14:anchorId="245F5BE2" wp14:editId="7954A9A4">
             <wp:extent cx="5941219" cy="4457700"/>
@@ -4324,27 +4633,14 @@
       <w:r>
         <w:t xml:space="preserve">Figure </w:t>
       </w:r>
-      <w:r>
-        <w:fldChar w:fldCharType="begin"/>
-      </w:r>
-      <w:r>
-        <w:instrText xml:space="preserve"> SEQ Figure \* ARABIC </w:instrText>
-      </w:r>
-      <w:r>
-        <w:fldChar w:fldCharType="separate"/>
-      </w:r>
-      <w:r>
-        <w:rPr>
-          <w:noProof/>
-        </w:rPr>
-        <w:t>5</w:t>
-      </w:r>
-      <w:r>
-        <w:rPr>
-          <w:noProof/>
-        </w:rPr>
-        <w:fldChar w:fldCharType="end"/>
-      </w:r>
+      <w:fldSimple w:instr=" SEQ Figure \* ARABIC ">
+        <w:r>
+          <w:rPr>
+            <w:noProof/>
+          </w:rPr>
+          <w:t>5</w:t>
+        </w:r>
+      </w:fldSimple>
       <w:bookmarkEnd w:id="7"/>
       <w:r>
         <w:t>: Calculated Evacuation</w:t>
@@ -4364,7 +4660,6 @@
         <w:pStyle w:val="Heading1"/>
       </w:pPr>
       <w:r>
-        <w:lastRenderedPageBreak/>
         <w:t>Known Issues</w:t>
       </w:r>
     </w:p>
@@ -4453,8 +4748,13 @@
       </w:r>
     </w:p>
     <w:p>
-      <w:r>
-        <w:t xml:space="preserve">ArcCASPER </w:t>
+      <w:proofErr w:type="spellStart"/>
+      <w:r>
+        <w:t>ArcCASPER</w:t>
+      </w:r>
+      <w:proofErr w:type="spellEnd"/>
+      <w:r>
+        <w:t xml:space="preserve"> </w:t>
       </w:r>
       <w:r>
         <w:t xml:space="preserve">tool </w:t>
@@ -4488,6 +4788,7 @@
     </w:p>
     <w:p>
       <w:r>
+        <w:lastRenderedPageBreak/>
         <w:t>K. Shahabi and J. P. Wilson, “CASPER: Intelligent capacity-aware evacuation routing,” Computers, Environment and Urban Systems, vol. 46, pp. 12–24, Apr. 2014</w:t>
       </w:r>
     </w:p>
@@ -4599,7 +4900,7 @@
           <w:rPr>
             <w:noProof/>
           </w:rPr>
-          <w:t>5</w:t>
+          <w:t>11</w:t>
         </w:r>
         <w:r>
           <w:rPr>
@@ -6577,7 +6878,7 @@
 </file>
 
 <file path=customXml/itemProps1.xml><?xml version="1.0" encoding="utf-8"?>
-<ds:datastoreItem xmlns:ds="http://schemas.openxmlformats.org/officeDocument/2006/customXml" ds:itemID="{3ECE5C23-9A05-4B7A-84A8-77ED4F52DE58}">
+<ds:datastoreItem xmlns:ds="http://schemas.openxmlformats.org/officeDocument/2006/customXml" ds:itemID="{24D96CEE-3712-460A-A8D6-C7C6BA32319C}">
   <ds:schemaRefs>
     <ds:schemaRef ds:uri="http://schemas.openxmlformats.org/officeDocument/2006/bibliography"/>
   </ds:schemaRefs>

</xml_diff>